<commit_message>
nmv 06 06 2022
</commit_message>
<xml_diff>
--- a/shAnti-japa/Shanti Japam Malayalam Corrections.docx
+++ b/shAnti-japa/Shanti Japam Malayalam Corrections.docx
@@ -13,7 +13,6 @@
           <w:u w:val="single"/>
         </w:rPr>
       </w:pPr>
-      <w:bookmarkStart w:id="0" w:name="_GoBack"/>
       <w:r>
         <w:rPr>
           <w:b/>
@@ -216,7 +215,7 @@
       </w:tr>
       <w:tr>
         <w:trPr>
-          <w:trHeight w:val="827"/>
+          <w:trHeight w:val="1319"/>
         </w:trPr>
         <w:tc>
           <w:tcPr>
@@ -243,88 +242,25 @@
                 <w:b/>
                 <w:szCs w:val="28"/>
               </w:rPr>
-              <w:t>12</w:t>
-            </w:r>
-            <w:r>
-              <w:rPr>
-                <w:rFonts w:cs="Arial"/>
-                <w:b/>
-                <w:szCs w:val="28"/>
-              </w:rPr>
-              <w:t xml:space="preserve">. </w:t>
-            </w:r>
-            <w:r>
-              <w:rPr>
-                <w:rFonts w:cs="Arial"/>
-                <w:b/>
-                <w:szCs w:val="28"/>
-              </w:rPr>
-              <w:t xml:space="preserve">BhU </w:t>
-            </w:r>
-            <w:r>
-              <w:rPr>
-                <w:rFonts w:cs="Arial"/>
-                <w:b/>
-                <w:szCs w:val="28"/>
-              </w:rPr>
-              <w:t>Suktam</w:t>
-            </w:r>
-          </w:p>
-          <w:p>
-            <w:pPr>
-              <w:spacing w:before="0" w:line="240" w:lineRule="auto"/>
-              <w:rPr>
-                <w:rFonts w:cs="Arial"/>
-                <w:b/>
-                <w:sz w:val="28"/>
-                <w:szCs w:val="28"/>
-              </w:rPr>
-            </w:pPr>
-            <w:r>
-              <w:rPr>
-                <w:rFonts w:cs="Arial"/>
-                <w:b/>
-                <w:sz w:val="28"/>
-                <w:szCs w:val="28"/>
-              </w:rPr>
-              <w:t xml:space="preserve">Para No. – </w:t>
-            </w:r>
-            <w:r>
-              <w:rPr>
-                <w:rFonts w:cs="Arial"/>
-                <w:b/>
-                <w:sz w:val="28"/>
-                <w:szCs w:val="28"/>
-              </w:rPr>
-              <w:t>2</w:t>
-            </w:r>
-          </w:p>
-          <w:p>
-            <w:pPr>
-              <w:spacing w:before="0" w:line="240" w:lineRule="auto"/>
-              <w:rPr>
-                <w:rFonts w:cs="Arial"/>
-                <w:b/>
-                <w:szCs w:val="28"/>
-              </w:rPr>
-            </w:pPr>
-            <w:r>
-              <w:rPr>
-                <w:rFonts w:cs="Arial"/>
-                <w:b/>
-                <w:sz w:val="28"/>
-                <w:szCs w:val="28"/>
-              </w:rPr>
-              <w:t xml:space="preserve">Line No - </w:t>
-            </w:r>
-            <w:r>
-              <w:rPr>
-                <w:rFonts w:cs="Arial"/>
-                <w:b/>
-                <w:sz w:val="28"/>
-                <w:szCs w:val="28"/>
-              </w:rPr>
-              <w:t>2</w:t>
+              <w:t>1. Ganapatyatharva Sheersham</w:t>
+            </w:r>
+          </w:p>
+          <w:p>
+            <w:pPr>
+              <w:spacing w:before="0" w:line="240" w:lineRule="auto"/>
+              <w:rPr>
+                <w:rFonts w:cs="Arial"/>
+                <w:b/>
+                <w:szCs w:val="28"/>
+              </w:rPr>
+            </w:pPr>
+            <w:r>
+              <w:rPr>
+                <w:rFonts w:cs="Arial"/>
+                <w:b/>
+                <w:szCs w:val="28"/>
+              </w:rPr>
+              <w:t>Para No. 6, Line No. 1</w:t>
             </w:r>
           </w:p>
         </w:tc>
@@ -357,23 +293,80 @@
                 <w:rFonts w:ascii="BRH Malayalam Extra" w:hAnsi="BRH Malayalam Extra" w:cs="BRH Malayalam Extra"/>
                 <w:sz w:val="40"/>
                 <w:szCs w:val="40"/>
+              </w:rPr>
+              <w:t>ZûI M¡</w:t>
+            </w:r>
+            <w:r>
+              <w:rPr>
+                <w:rFonts w:ascii="BRH Malayalam Extra" w:hAnsi="BRH Malayalam Extra" w:cs="BRH Malayalam Extra"/>
+                <w:sz w:val="33"/>
+                <w:szCs w:val="40"/>
+              </w:rPr>
+              <w:t>–</w:t>
+            </w:r>
+            <w:r>
+              <w:rPr>
+                <w:rFonts w:ascii="BRH Malayalam Extra" w:hAnsi="BRH Malayalam Extra" w:cs="BRH Malayalam Extra"/>
+                <w:sz w:val="40"/>
+                <w:szCs w:val="40"/>
+              </w:rPr>
+              <w:t>YöZ—jxZz</w:t>
+            </w:r>
+            <w:r>
+              <w:rPr>
+                <w:rFonts w:ascii="BRH Malayalam Extra" w:hAnsi="BRH Malayalam Extra" w:cs="BRH Malayalam Extra"/>
+                <w:sz w:val="33"/>
+                <w:szCs w:val="40"/>
+              </w:rPr>
+              <w:t>–</w:t>
+            </w:r>
+            <w:r>
+              <w:rPr>
+                <w:rFonts w:ascii="BRH Malayalam Extra" w:hAnsi="BRH Malayalam Extra" w:cs="BRH Malayalam Extra"/>
+                <w:sz w:val="40"/>
+                <w:szCs w:val="40"/>
+              </w:rPr>
+              <w:t xml:space="preserve">ZJ | </w:t>
+            </w:r>
+          </w:p>
+          <w:p>
+            <w:pPr>
+              <w:widowControl w:val="0"/>
+              <w:autoSpaceDE w:val="0"/>
+              <w:autoSpaceDN w:val="0"/>
+              <w:adjustRightInd w:val="0"/>
+              <w:spacing w:before="0" w:line="240" w:lineRule="auto"/>
+              <w:ind w:right="6"/>
+              <w:rPr>
+                <w:rFonts w:ascii="BRH Malayalam Extra" w:hAnsi="BRH Malayalam Extra" w:cs="BRH Malayalam Extra"/>
+                <w:sz w:val="40"/>
+                <w:szCs w:val="40"/>
                 <w:highlight w:val="yellow"/>
               </w:rPr>
-              <w:t>jZûx</w:t>
-            </w:r>
-            <w:r>
-              <w:rPr>
-                <w:rFonts w:ascii="BRH Malayalam Extra" w:hAnsi="BRH Malayalam Extra" w:cs="BRH Malayalam Extra"/>
-                <w:sz w:val="40"/>
-                <w:szCs w:val="40"/>
-              </w:rPr>
-              <w:t>˜ öK¡</w:t>
+            </w:pPr>
+            <w:r>
+              <w:rPr>
+                <w:rFonts w:ascii="BRH Malayalam Extra" w:hAnsi="BRH Malayalam Extra" w:cs="BRH Malayalam Extra"/>
+                <w:sz w:val="40"/>
+                <w:szCs w:val="40"/>
+              </w:rPr>
+              <w:t xml:space="preserve">ZûI </w:t>
+            </w:r>
+            <w:r>
+              <w:rPr>
+                <w:rFonts w:ascii="BRH Malayalam Extra" w:hAnsi="BRH Malayalam Extra" w:cs="BRH Malayalam Extra"/>
+                <w:sz w:val="40"/>
+                <w:szCs w:val="40"/>
+                <w:highlight w:val="yellow"/>
+              </w:rPr>
+              <w:t>A</w:t>
             </w:r>
             <w:r>
               <w:rPr>
                 <w:rFonts w:ascii="BRH Malayalam Extra" w:hAnsi="BRH Malayalam Extra" w:cs="BRH Malayalam Extra"/>
                 <w:sz w:val="33"/>
                 <w:szCs w:val="40"/>
+                <w:highlight w:val="red"/>
               </w:rPr>
               <w:t>–</w:t>
             </w:r>
@@ -383,23 +376,7 @@
                 <w:sz w:val="40"/>
                 <w:szCs w:val="40"/>
               </w:rPr>
-              <w:t>ÆJ</w:t>
-            </w:r>
-            <w:r>
-              <w:rPr>
-                <w:rFonts w:ascii="BRH Malayalam Extra" w:hAnsi="BRH Malayalam Extra" w:cs="BRH Malayalam Extra"/>
-                <w:sz w:val="40"/>
-                <w:szCs w:val="40"/>
-              </w:rPr>
-              <w:t xml:space="preserve"> </w:t>
-            </w:r>
-            <w:r>
-              <w:rPr>
-                <w:rFonts w:ascii="BRH Malayalam Extra" w:hAnsi="BRH Malayalam Extra" w:cs="BRH Malayalam Extra"/>
-                <w:sz w:val="40"/>
-                <w:szCs w:val="40"/>
-              </w:rPr>
-              <w:t>e—¥kx</w:t>
+              <w:t>pÓxöZ—jxZz</w:t>
             </w:r>
             <w:r>
               <w:rPr>
@@ -415,7 +392,7 @@
                 <w:sz w:val="40"/>
                 <w:szCs w:val="40"/>
               </w:rPr>
-              <w:t>pe—</w:t>
+              <w:t xml:space="preserve">ZJ | </w:t>
             </w:r>
           </w:p>
         </w:tc>
@@ -431,48 +408,94 @@
           </w:tcPr>
           <w:p>
             <w:pPr>
-              <w:spacing w:before="0" w:line="240" w:lineRule="auto"/>
-              <w:rPr>
-                <w:rFonts w:ascii="BRH Malayalam Extra" w:hAnsi="BRH Malayalam Extra" w:cs="BRH Malayalam Extra"/>
-                <w:sz w:val="40"/>
-                <w:szCs w:val="40"/>
-              </w:rPr>
-            </w:pPr>
-            <w:r>
+              <w:widowControl w:val="0"/>
+              <w:autoSpaceDE w:val="0"/>
+              <w:autoSpaceDN w:val="0"/>
+              <w:adjustRightInd w:val="0"/>
+              <w:spacing w:before="0" w:line="240" w:lineRule="auto"/>
+              <w:ind w:right="6"/>
+              <w:rPr>
+                <w:rFonts w:ascii="BRH Malayalam Extra" w:hAnsi="BRH Malayalam Extra" w:cs="BRH Malayalam Extra"/>
+                <w:sz w:val="40"/>
+                <w:szCs w:val="40"/>
+              </w:rPr>
+            </w:pPr>
+            <w:r>
+              <w:rPr>
+                <w:rFonts w:ascii="BRH Malayalam Extra" w:hAnsi="BRH Malayalam Extra" w:cs="BRH Malayalam Extra"/>
+                <w:sz w:val="40"/>
+                <w:szCs w:val="40"/>
+              </w:rPr>
+              <w:t>ZûI M¡</w:t>
+            </w:r>
+            <w:r>
+              <w:rPr>
+                <w:rFonts w:ascii="BRH Malayalam Extra" w:hAnsi="BRH Malayalam Extra" w:cs="BRH Malayalam Extra"/>
+                <w:sz w:val="33"/>
+                <w:szCs w:val="40"/>
+              </w:rPr>
+              <w:t>–</w:t>
+            </w:r>
+            <w:r>
+              <w:rPr>
+                <w:rFonts w:ascii="BRH Malayalam Extra" w:hAnsi="BRH Malayalam Extra" w:cs="BRH Malayalam Extra"/>
+                <w:sz w:val="40"/>
+                <w:szCs w:val="40"/>
+              </w:rPr>
+              <w:t>YöZ—jxZz</w:t>
+            </w:r>
+            <w:r>
+              <w:rPr>
+                <w:rFonts w:ascii="BRH Malayalam Extra" w:hAnsi="BRH Malayalam Extra" w:cs="BRH Malayalam Extra"/>
+                <w:sz w:val="33"/>
+                <w:szCs w:val="40"/>
+              </w:rPr>
+              <w:t>–</w:t>
+            </w:r>
+            <w:r>
+              <w:rPr>
+                <w:rFonts w:ascii="BRH Malayalam Extra" w:hAnsi="BRH Malayalam Extra" w:cs="BRH Malayalam Extra"/>
+                <w:sz w:val="40"/>
+                <w:szCs w:val="40"/>
+              </w:rPr>
+              <w:t xml:space="preserve">ZJ | </w:t>
+            </w:r>
+          </w:p>
+          <w:p>
+            <w:pPr>
+              <w:spacing w:before="0" w:line="240" w:lineRule="auto"/>
               <w:rPr>
                 <w:rFonts w:ascii="BRH Malayalam Extra" w:hAnsi="BRH Malayalam Extra" w:cs="BRH Malayalam Extra"/>
                 <w:sz w:val="40"/>
                 <w:szCs w:val="36"/>
                 <w:highlight w:val="green"/>
               </w:rPr>
-              <w:t>j</w:t>
-            </w:r>
+            </w:pPr>
             <w:r>
               <w:rPr>
                 <w:rFonts w:ascii="BRH Malayalam Extra" w:hAnsi="BRH Malayalam Extra" w:cs="BRH Malayalam Extra"/>
                 <w:sz w:val="40"/>
                 <w:szCs w:val="40"/>
                 <w:highlight w:val="green"/>
-                <w:lang w:val="en-IN" w:eastAsia="en-IN"/>
-              </w:rPr>
-              <w:t>Z§ Z</w:t>
-            </w:r>
-            <w:r>
-              <w:rPr>
-                <w:rFonts w:ascii="BRH Malayalam Extra" w:hAnsi="BRH Malayalam Extra" w:cs="BRH Malayalam Extra"/>
-                <w:sz w:val="40"/>
-                <w:szCs w:val="36"/>
+              </w:rPr>
+              <w:t>ZûIi</w:t>
+            </w:r>
+            <w:r>
+              <w:rPr>
+                <w:rFonts w:ascii="BRH Malayalam Extra" w:hAnsi="BRH Malayalam Extra" w:cs="BRH Malayalam Extra"/>
+                <w:sz w:val="33"/>
+                <w:szCs w:val="40"/>
                 <w:highlight w:val="green"/>
               </w:rPr>
-              <w:t>ûx˜</w:t>
-            </w:r>
-            <w:r>
-              <w:rPr>
-                <w:rFonts w:ascii="BRH Malayalam Extra" w:hAnsi="BRH Malayalam Extra" w:cs="BRH Malayalam Extra"/>
-                <w:sz w:val="40"/>
-                <w:szCs w:val="40"/>
-              </w:rPr>
-              <w:t xml:space="preserve"> öK¡</w:t>
+              <w:t>–</w:t>
+            </w:r>
+            <w:r>
+              <w:rPr>
+                <w:rFonts w:ascii="BRH Malayalam Extra" w:hAnsi="BRH Malayalam Extra" w:cs="BRH Malayalam Extra"/>
+                <w:sz w:val="40"/>
+                <w:szCs w:val="40"/>
+              </w:rPr>
+              <w:t>pÓxöZ—jxZz</w:t>
             </w:r>
             <w:r>
               <w:rPr>
@@ -488,39 +511,7 @@
                 <w:sz w:val="40"/>
                 <w:szCs w:val="40"/>
               </w:rPr>
-              <w:t>ÆJ</w:t>
-            </w:r>
-            <w:r>
-              <w:rPr>
-                <w:rFonts w:ascii="BRH Malayalam Extra" w:hAnsi="BRH Malayalam Extra" w:cs="BRH Malayalam Extra"/>
-                <w:sz w:val="40"/>
-                <w:szCs w:val="40"/>
-              </w:rPr>
-              <w:t xml:space="preserve"> </w:t>
-            </w:r>
-            <w:r>
-              <w:rPr>
-                <w:rFonts w:ascii="BRH Malayalam Extra" w:hAnsi="BRH Malayalam Extra" w:cs="BRH Malayalam Extra"/>
-                <w:sz w:val="40"/>
-                <w:szCs w:val="40"/>
-              </w:rPr>
-              <w:t>e—¥kx</w:t>
-            </w:r>
-            <w:r>
-              <w:rPr>
-                <w:rFonts w:ascii="BRH Malayalam Extra" w:hAnsi="BRH Malayalam Extra" w:cs="BRH Malayalam Extra"/>
-                <w:sz w:val="33"/>
-                <w:szCs w:val="40"/>
-              </w:rPr>
-              <w:t>–</w:t>
-            </w:r>
-            <w:r>
-              <w:rPr>
-                <w:rFonts w:ascii="BRH Malayalam Extra" w:hAnsi="BRH Malayalam Extra" w:cs="BRH Malayalam Extra"/>
-                <w:sz w:val="40"/>
-                <w:szCs w:val="40"/>
-              </w:rPr>
-              <w:t>pe—</w:t>
+              <w:t xml:space="preserve">ZJ | </w:t>
             </w:r>
           </w:p>
         </w:tc>
@@ -548,6 +539,32 @@
                 <w:szCs w:val="28"/>
               </w:rPr>
             </w:pPr>
+            <w:r>
+              <w:rPr>
+                <w:rFonts w:cs="Arial"/>
+                <w:b/>
+                <w:szCs w:val="28"/>
+              </w:rPr>
+              <w:t>5. Varuna Sooktam</w:t>
+            </w:r>
+          </w:p>
+          <w:p>
+            <w:pPr>
+              <w:spacing w:before="0" w:line="240" w:lineRule="auto"/>
+              <w:rPr>
+                <w:rFonts w:cs="Arial"/>
+                <w:b/>
+                <w:szCs w:val="28"/>
+              </w:rPr>
+            </w:pPr>
+            <w:r>
+              <w:rPr>
+                <w:rFonts w:cs="Arial"/>
+                <w:b/>
+                <w:szCs w:val="28"/>
+              </w:rPr>
+              <w:t>Para No.2, Line No.1</w:t>
+            </w:r>
           </w:p>
         </w:tc>
         <w:tc>
@@ -572,8 +589,58 @@
                 <w:rFonts w:ascii="BRH Malayalam Extra" w:hAnsi="BRH Malayalam Extra" w:cs="BRH Malayalam Extra"/>
                 <w:sz w:val="40"/>
                 <w:szCs w:val="40"/>
-              </w:rPr>
-            </w:pPr>
+                <w:highlight w:val="yellow"/>
+              </w:rPr>
+            </w:pPr>
+            <w:r>
+              <w:rPr>
+                <w:rFonts w:ascii="BRH Malayalam Extra" w:hAnsi="BRH Malayalam Extra" w:cs="BRH Malayalam Extra"/>
+                <w:sz w:val="40"/>
+                <w:szCs w:val="40"/>
+              </w:rPr>
+              <w:t>Asë—h§dx</w:t>
+            </w:r>
+            <w:r>
+              <w:rPr>
+                <w:rFonts w:ascii="BRH Malayalam Extra" w:hAnsi="BRH Malayalam Extra" w:cs="BRH Malayalam Extra"/>
+                <w:sz w:val="33"/>
+                <w:szCs w:val="40"/>
+              </w:rPr>
+              <w:t>–</w:t>
+            </w:r>
+            <w:r>
+              <w:rPr>
+                <w:rFonts w:ascii="BRH Malayalam Extra" w:hAnsi="BRH Malayalam Extra" w:cs="BRH Malayalam Extra"/>
+                <w:sz w:val="40"/>
+                <w:szCs w:val="40"/>
+                <w:highlight w:val="yellow"/>
+              </w:rPr>
+              <w:t>Z§</w:t>
+            </w:r>
+            <w:r>
+              <w:rPr>
+                <w:rFonts w:ascii="BRH Malayalam Extra" w:hAnsi="BRH Malayalam Extra" w:cs="BRH Malayalam Extra"/>
+                <w:sz w:val="40"/>
+                <w:szCs w:val="40"/>
+              </w:rPr>
+              <w:t xml:space="preserve"> bõxi£—r</w:t>
+            </w:r>
+            <w:r>
+              <w:rPr>
+                <w:rFonts w:ascii="BRH Malayalam Extra" w:hAnsi="BRH Malayalam Extra" w:cs="BRH Malayalam Extra"/>
+                <w:sz w:val="33"/>
+                <w:szCs w:val="40"/>
+              </w:rPr>
+              <w:t>–</w:t>
+            </w:r>
+            <w:r>
+              <w:rPr>
+                <w:rFonts w:ascii="BRH Malayalam Extra" w:hAnsi="BRH Malayalam Extra" w:cs="BRH Malayalam Extra"/>
+                <w:sz w:val="40"/>
+                <w:szCs w:val="40"/>
+              </w:rPr>
+              <w:t>¥hx</w:t>
+            </w:r>
           </w:p>
         </w:tc>
         <w:tc>
@@ -588,16 +655,2619 @@
           </w:tcPr>
           <w:p>
             <w:pPr>
-              <w:rPr>
-                <w:rFonts w:ascii="BRH Malayalam Extra" w:hAnsi="BRH Malayalam Extra" w:cs="BRH Malayalam Extra"/>
-                <w:sz w:val="40"/>
-                <w:szCs w:val="40"/>
-              </w:rPr>
-            </w:pPr>
+              <w:spacing w:before="0" w:line="240" w:lineRule="auto"/>
+              <w:rPr>
+                <w:rFonts w:ascii="BRH Malayalam Extra" w:hAnsi="BRH Malayalam Extra" w:cs="BRH Malayalam Extra"/>
+                <w:sz w:val="40"/>
+                <w:szCs w:val="36"/>
+                <w:highlight w:val="green"/>
+              </w:rPr>
+            </w:pPr>
+            <w:r>
+              <w:rPr>
+                <w:rFonts w:ascii="BRH Malayalam Extra" w:hAnsi="BRH Malayalam Extra" w:cs="BRH Malayalam Extra"/>
+                <w:sz w:val="40"/>
+                <w:szCs w:val="40"/>
+              </w:rPr>
+              <w:t>Asë—h§dx</w:t>
+            </w:r>
+            <w:r>
+              <w:rPr>
+                <w:rFonts w:ascii="BRH Malayalam Extra" w:hAnsi="BRH Malayalam Extra" w:cs="BRH Malayalam Extra"/>
+                <w:sz w:val="33"/>
+                <w:szCs w:val="40"/>
+              </w:rPr>
+              <w:t>–</w:t>
+            </w:r>
+            <w:r>
+              <w:rPr>
+                <w:rFonts w:ascii="BRH Malayalam Extra" w:hAnsi="BRH Malayalam Extra" w:cs="BRH Malayalam Extra"/>
+                <w:sz w:val="40"/>
+                <w:szCs w:val="40"/>
+                <w:highlight w:val="green"/>
+              </w:rPr>
+              <w:t>b§</w:t>
+            </w:r>
+            <w:r>
+              <w:rPr>
+                <w:rFonts w:ascii="BRH Malayalam Extra" w:hAnsi="BRH Malayalam Extra" w:cs="BRH Malayalam Extra"/>
+                <w:sz w:val="40"/>
+                <w:szCs w:val="40"/>
+              </w:rPr>
+              <w:t xml:space="preserve"> bõxi£—r</w:t>
+            </w:r>
+            <w:r>
+              <w:rPr>
+                <w:rFonts w:ascii="BRH Malayalam Extra" w:hAnsi="BRH Malayalam Extra" w:cs="BRH Malayalam Extra"/>
+                <w:sz w:val="33"/>
+                <w:szCs w:val="40"/>
+              </w:rPr>
+              <w:t>–</w:t>
+            </w:r>
+            <w:r>
+              <w:rPr>
+                <w:rFonts w:ascii="BRH Malayalam Extra" w:hAnsi="BRH Malayalam Extra" w:cs="BRH Malayalam Extra"/>
+                <w:sz w:val="40"/>
+                <w:szCs w:val="40"/>
+              </w:rPr>
+              <w:t>¥hx</w:t>
+            </w:r>
           </w:p>
         </w:tc>
       </w:tr>
-      <w:bookmarkEnd w:id="0"/>
+      <w:tr>
+        <w:trPr>
+          <w:trHeight w:val="827"/>
+        </w:trPr>
+        <w:tc>
+          <w:tcPr>
+            <w:tcW w:w="3310" w:type="dxa"/>
+            <w:tcBorders>
+              <w:top w:val="single" w:sz="4" w:space="0" w:color="000000"/>
+              <w:left w:val="single" w:sz="4" w:space="0" w:color="000000"/>
+              <w:bottom w:val="single" w:sz="4" w:space="0" w:color="000000"/>
+              <w:right w:val="single" w:sz="4" w:space="0" w:color="000000"/>
+            </w:tcBorders>
+          </w:tcPr>
+          <w:p>
+            <w:pPr>
+              <w:spacing w:before="0" w:line="240" w:lineRule="auto"/>
+              <w:rPr>
+                <w:rFonts w:cs="Arial"/>
+                <w:b/>
+                <w:szCs w:val="28"/>
+              </w:rPr>
+            </w:pPr>
+            <w:r>
+              <w:rPr>
+                <w:rFonts w:cs="Arial"/>
+                <w:b/>
+                <w:szCs w:val="28"/>
+              </w:rPr>
+              <w:t>7.2 Vishnu Sooktam</w:t>
+            </w:r>
+          </w:p>
+          <w:p>
+            <w:pPr>
+              <w:spacing w:before="0" w:line="240" w:lineRule="auto"/>
+              <w:rPr>
+                <w:rFonts w:cs="Arial"/>
+                <w:b/>
+                <w:szCs w:val="28"/>
+              </w:rPr>
+            </w:pPr>
+            <w:r>
+              <w:rPr>
+                <w:rFonts w:cs="Arial"/>
+                <w:b/>
+                <w:szCs w:val="28"/>
+              </w:rPr>
+              <w:t>Para No.</w:t>
+            </w:r>
+            <w:r>
+              <w:rPr>
+                <w:rFonts w:cs="Arial"/>
+                <w:b/>
+                <w:szCs w:val="28"/>
+              </w:rPr>
+              <w:t>5</w:t>
+            </w:r>
+            <w:r>
+              <w:rPr>
+                <w:rFonts w:cs="Arial"/>
+                <w:b/>
+                <w:szCs w:val="28"/>
+              </w:rPr>
+              <w:t>, Line No.1</w:t>
+            </w:r>
+          </w:p>
+        </w:tc>
+        <w:tc>
+          <w:tcPr>
+            <w:tcW w:w="4961" w:type="dxa"/>
+            <w:tcBorders>
+              <w:top w:val="single" w:sz="4" w:space="0" w:color="000000"/>
+              <w:left w:val="single" w:sz="4" w:space="0" w:color="000000"/>
+              <w:bottom w:val="single" w:sz="4" w:space="0" w:color="000000"/>
+              <w:right w:val="single" w:sz="4" w:space="0" w:color="000000"/>
+            </w:tcBorders>
+          </w:tcPr>
+          <w:p>
+            <w:pPr>
+              <w:widowControl w:val="0"/>
+              <w:autoSpaceDE w:val="0"/>
+              <w:autoSpaceDN w:val="0"/>
+              <w:adjustRightInd w:val="0"/>
+              <w:spacing w:before="0" w:line="240" w:lineRule="auto"/>
+              <w:ind w:right="6"/>
+              <w:rPr>
+                <w:rFonts w:ascii="BRH Malayalam Extra" w:hAnsi="BRH Malayalam Extra" w:cs="BRH Malayalam Extra"/>
+                <w:sz w:val="40"/>
+                <w:szCs w:val="40"/>
+              </w:rPr>
+            </w:pPr>
+            <w:r>
+              <w:rPr>
+                <w:rFonts w:ascii="BRH Malayalam Extra" w:hAnsi="BRH Malayalam Extra" w:cs="BRH Malayalam Extra"/>
+                <w:sz w:val="40"/>
+                <w:szCs w:val="40"/>
+              </w:rPr>
+              <w:t>p£cx</w:t>
+            </w:r>
+            <w:r>
+              <w:rPr>
+                <w:rFonts w:ascii="BRH Malayalam Extra" w:hAnsi="BRH Malayalam Extra" w:cs="BRH Malayalam Extra"/>
+                <w:sz w:val="40"/>
+                <w:szCs w:val="40"/>
+                <w:highlight w:val="yellow"/>
+              </w:rPr>
+              <w:t>d</w:t>
+            </w:r>
+            <w:r>
+              <w:rPr>
+                <w:rFonts w:ascii="BRH Malayalam Extra" w:hAnsi="BRH Malayalam Extra" w:cs="BRH Malayalam Extra"/>
+                <w:sz w:val="40"/>
+                <w:szCs w:val="40"/>
+              </w:rPr>
+              <w:t xml:space="preserve"> d ¥Z—</w:t>
+            </w:r>
+          </w:p>
+        </w:tc>
+        <w:tc>
+          <w:tcPr>
+            <w:tcW w:w="5400" w:type="dxa"/>
+            <w:tcBorders>
+              <w:top w:val="single" w:sz="4" w:space="0" w:color="000000"/>
+              <w:left w:val="single" w:sz="4" w:space="0" w:color="000000"/>
+              <w:bottom w:val="single" w:sz="4" w:space="0" w:color="000000"/>
+              <w:right w:val="single" w:sz="4" w:space="0" w:color="000000"/>
+            </w:tcBorders>
+          </w:tcPr>
+          <w:p>
+            <w:pPr>
+              <w:spacing w:before="0" w:line="240" w:lineRule="auto"/>
+              <w:rPr>
+                <w:rFonts w:ascii="BRH Malayalam Extra" w:hAnsi="BRH Malayalam Extra" w:cs="BRH Malayalam Extra"/>
+                <w:sz w:val="40"/>
+                <w:szCs w:val="36"/>
+              </w:rPr>
+            </w:pPr>
+            <w:r>
+              <w:rPr>
+                <w:rFonts w:ascii="BRH Malayalam Extra" w:hAnsi="BRH Malayalam Extra" w:cs="BRH Malayalam Extra"/>
+                <w:sz w:val="40"/>
+                <w:szCs w:val="40"/>
+              </w:rPr>
+              <w:t>p£cx</w:t>
+            </w:r>
+            <w:r>
+              <w:rPr>
+                <w:rFonts w:ascii="BRH Malayalam Extra" w:hAnsi="BRH Malayalam Extra" w:cs="BRH Malayalam Extra"/>
+                <w:sz w:val="40"/>
+                <w:szCs w:val="40"/>
+                <w:highlight w:val="green"/>
+              </w:rPr>
+              <w:t>d</w:t>
+            </w:r>
+            <w:r>
+              <w:rPr>
+                <w:rFonts w:ascii="BRH Malayalam Extra" w:hAnsi="BRH Malayalam Extra" w:cs="BRH Malayalam Extra"/>
+                <w:sz w:val="33"/>
+                <w:szCs w:val="40"/>
+              </w:rPr>
+              <w:t>–</w:t>
+            </w:r>
+            <w:r>
+              <w:rPr>
+                <w:rFonts w:ascii="BRH Malayalam Extra" w:hAnsi="BRH Malayalam Extra" w:cs="BRH Malayalam Extra"/>
+                <w:sz w:val="40"/>
+                <w:szCs w:val="40"/>
+              </w:rPr>
+              <w:t xml:space="preserve"> d ¥Z—</w:t>
+            </w:r>
+          </w:p>
+        </w:tc>
+      </w:tr>
+      <w:tr>
+        <w:trPr>
+          <w:trHeight w:val="827"/>
+        </w:trPr>
+        <w:tc>
+          <w:tcPr>
+            <w:tcW w:w="3310" w:type="dxa"/>
+            <w:tcBorders>
+              <w:top w:val="single" w:sz="4" w:space="0" w:color="000000"/>
+              <w:left w:val="single" w:sz="4" w:space="0" w:color="000000"/>
+              <w:bottom w:val="single" w:sz="4" w:space="0" w:color="000000"/>
+              <w:right w:val="single" w:sz="4" w:space="0" w:color="000000"/>
+            </w:tcBorders>
+          </w:tcPr>
+          <w:p>
+            <w:pPr>
+              <w:spacing w:before="0" w:line="240" w:lineRule="auto"/>
+              <w:rPr>
+                <w:rFonts w:cs="Arial"/>
+                <w:b/>
+                <w:szCs w:val="28"/>
+              </w:rPr>
+            </w:pPr>
+            <w:r>
+              <w:rPr>
+                <w:rFonts w:cs="Arial"/>
+                <w:b/>
+                <w:szCs w:val="28"/>
+              </w:rPr>
+              <w:t>9. Durga Sooktam</w:t>
+            </w:r>
+          </w:p>
+          <w:p>
+            <w:pPr>
+              <w:spacing w:before="0" w:line="240" w:lineRule="auto"/>
+              <w:rPr>
+                <w:rFonts w:cs="Arial"/>
+                <w:b/>
+                <w:szCs w:val="28"/>
+              </w:rPr>
+            </w:pPr>
+            <w:r>
+              <w:rPr>
+                <w:rFonts w:cs="Arial"/>
+                <w:b/>
+                <w:szCs w:val="28"/>
+              </w:rPr>
+              <w:t>Para No.6, Last Line</w:t>
+            </w:r>
+          </w:p>
+        </w:tc>
+        <w:tc>
+          <w:tcPr>
+            <w:tcW w:w="4961" w:type="dxa"/>
+            <w:tcBorders>
+              <w:top w:val="single" w:sz="4" w:space="0" w:color="000000"/>
+              <w:left w:val="single" w:sz="4" w:space="0" w:color="000000"/>
+              <w:bottom w:val="single" w:sz="4" w:space="0" w:color="000000"/>
+              <w:right w:val="single" w:sz="4" w:space="0" w:color="000000"/>
+            </w:tcBorders>
+          </w:tcPr>
+          <w:p>
+            <w:pPr>
+              <w:widowControl w:val="0"/>
+              <w:autoSpaceDE w:val="0"/>
+              <w:autoSpaceDN w:val="0"/>
+              <w:adjustRightInd w:val="0"/>
+              <w:spacing w:before="0" w:line="240" w:lineRule="auto"/>
+              <w:ind w:right="6"/>
+              <w:rPr>
+                <w:rFonts w:ascii="BRH Malayalam Extra" w:hAnsi="BRH Malayalam Extra" w:cs="BRH Malayalam Extra"/>
+                <w:sz w:val="40"/>
+                <w:szCs w:val="40"/>
+              </w:rPr>
+            </w:pPr>
+            <w:r>
+              <w:rPr>
+                <w:rFonts w:ascii="BRH Malayalam Extra" w:hAnsi="BRH Malayalam Extra" w:cs="BRH Malayalam Extra"/>
+                <w:sz w:val="40"/>
+                <w:szCs w:val="40"/>
+              </w:rPr>
+              <w:t>s¦h—M</w:t>
+            </w:r>
+            <w:r>
+              <w:rPr>
+                <w:rFonts w:ascii="BRH Malayalam Extra" w:hAnsi="BRH Malayalam Extra" w:cs="BRH Malayalam Extra"/>
+                <w:sz w:val="33"/>
+                <w:szCs w:val="40"/>
+              </w:rPr>
+              <w:t>–</w:t>
+            </w:r>
+            <w:r>
+              <w:rPr>
+                <w:rFonts w:ascii="BRH Malayalam Extra" w:hAnsi="BRH Malayalam Extra" w:cs="BRH Malayalam Extra"/>
+                <w:sz w:val="40"/>
+                <w:szCs w:val="40"/>
+              </w:rPr>
+              <w:t>ixj—</w:t>
+            </w:r>
+            <w:r>
+              <w:rPr>
+                <w:rFonts w:ascii="BRH Malayalam Extra" w:hAnsi="BRH Malayalam Extra" w:cs="BRH Malayalam Extra"/>
+                <w:sz w:val="40"/>
+                <w:szCs w:val="40"/>
+                <w:highlight w:val="yellow"/>
+              </w:rPr>
+              <w:t>Rrsû</w:t>
+            </w:r>
+            <w:r>
+              <w:rPr>
+                <w:rFonts w:ascii="BRH Malayalam Extra" w:hAnsi="BRH Malayalam Extra" w:cs="BRH Malayalam Extra"/>
+                <w:sz w:val="40"/>
+                <w:szCs w:val="40"/>
+              </w:rPr>
+              <w:t xml:space="preserve"> ||</w:t>
+            </w:r>
+          </w:p>
+        </w:tc>
+        <w:tc>
+          <w:tcPr>
+            <w:tcW w:w="5400" w:type="dxa"/>
+            <w:tcBorders>
+              <w:top w:val="single" w:sz="4" w:space="0" w:color="000000"/>
+              <w:left w:val="single" w:sz="4" w:space="0" w:color="000000"/>
+              <w:bottom w:val="single" w:sz="4" w:space="0" w:color="000000"/>
+              <w:right w:val="single" w:sz="4" w:space="0" w:color="000000"/>
+            </w:tcBorders>
+          </w:tcPr>
+          <w:p>
+            <w:pPr>
+              <w:spacing w:before="0" w:line="240" w:lineRule="auto"/>
+              <w:rPr>
+                <w:rFonts w:ascii="BRH Malayalam Extra" w:hAnsi="BRH Malayalam Extra" w:cs="BRH Malayalam Extra"/>
+                <w:sz w:val="40"/>
+                <w:szCs w:val="36"/>
+              </w:rPr>
+            </w:pPr>
+            <w:r>
+              <w:rPr>
+                <w:rFonts w:ascii="BRH Malayalam Extra" w:hAnsi="BRH Malayalam Extra" w:cs="BRH Malayalam Extra"/>
+                <w:sz w:val="40"/>
+                <w:szCs w:val="40"/>
+              </w:rPr>
+              <w:t>s¦h—M</w:t>
+            </w:r>
+            <w:r>
+              <w:rPr>
+                <w:rFonts w:ascii="BRH Malayalam Extra" w:hAnsi="BRH Malayalam Extra" w:cs="BRH Malayalam Extra"/>
+                <w:sz w:val="33"/>
+                <w:szCs w:val="40"/>
+              </w:rPr>
+              <w:t>–</w:t>
+            </w:r>
+            <w:r>
+              <w:rPr>
+                <w:rFonts w:ascii="BRH Malayalam Extra" w:hAnsi="BRH Malayalam Extra" w:cs="BRH Malayalam Extra"/>
+                <w:sz w:val="40"/>
+                <w:szCs w:val="40"/>
+              </w:rPr>
+              <w:t>ixj—</w:t>
+            </w:r>
+            <w:r>
+              <w:rPr>
+                <w:rFonts w:ascii="BRH Malayalam Extra" w:hAnsi="BRH Malayalam Extra" w:cs="BRH Malayalam Extra"/>
+                <w:sz w:val="40"/>
+                <w:szCs w:val="40"/>
+                <w:highlight w:val="green"/>
+              </w:rPr>
+              <w:t>Rsû</w:t>
+            </w:r>
+            <w:r>
+              <w:rPr>
+                <w:rFonts w:ascii="BRH Malayalam Extra" w:hAnsi="BRH Malayalam Extra" w:cs="BRH Malayalam Extra"/>
+                <w:sz w:val="40"/>
+                <w:szCs w:val="40"/>
+              </w:rPr>
+              <w:t xml:space="preserve"> ||</w:t>
+            </w:r>
+          </w:p>
+        </w:tc>
+      </w:tr>
+      <w:tr>
+        <w:trPr>
+          <w:trHeight w:val="827"/>
+        </w:trPr>
+        <w:tc>
+          <w:tcPr>
+            <w:tcW w:w="3310" w:type="dxa"/>
+            <w:tcBorders>
+              <w:top w:val="single" w:sz="4" w:space="0" w:color="000000"/>
+              <w:left w:val="single" w:sz="4" w:space="0" w:color="000000"/>
+              <w:bottom w:val="single" w:sz="4" w:space="0" w:color="000000"/>
+              <w:right w:val="single" w:sz="4" w:space="0" w:color="000000"/>
+            </w:tcBorders>
+          </w:tcPr>
+          <w:p>
+            <w:pPr>
+              <w:spacing w:before="0" w:line="240" w:lineRule="auto"/>
+              <w:rPr>
+                <w:rFonts w:cs="Arial"/>
+                <w:b/>
+                <w:szCs w:val="28"/>
+              </w:rPr>
+            </w:pPr>
+            <w:r>
+              <w:rPr>
+                <w:rFonts w:cs="Arial"/>
+                <w:b/>
+                <w:szCs w:val="28"/>
+              </w:rPr>
+              <w:t>12</w:t>
+            </w:r>
+            <w:r>
+              <w:rPr>
+                <w:rFonts w:cs="Arial"/>
+                <w:b/>
+                <w:szCs w:val="28"/>
+              </w:rPr>
+              <w:t xml:space="preserve">. </w:t>
+            </w:r>
+            <w:r>
+              <w:rPr>
+                <w:rFonts w:cs="Arial"/>
+                <w:b/>
+                <w:szCs w:val="28"/>
+              </w:rPr>
+              <w:t xml:space="preserve">BhU </w:t>
+            </w:r>
+            <w:r>
+              <w:rPr>
+                <w:rFonts w:cs="Arial"/>
+                <w:b/>
+                <w:szCs w:val="28"/>
+              </w:rPr>
+              <w:t>Suktam</w:t>
+            </w:r>
+          </w:p>
+          <w:p>
+            <w:pPr>
+              <w:spacing w:before="0" w:line="240" w:lineRule="auto"/>
+              <w:rPr>
+                <w:rFonts w:cs="Arial"/>
+                <w:b/>
+                <w:sz w:val="28"/>
+                <w:szCs w:val="28"/>
+              </w:rPr>
+            </w:pPr>
+            <w:r>
+              <w:rPr>
+                <w:rFonts w:cs="Arial"/>
+                <w:b/>
+                <w:sz w:val="28"/>
+                <w:szCs w:val="28"/>
+              </w:rPr>
+              <w:t xml:space="preserve">Para No. – </w:t>
+            </w:r>
+            <w:r>
+              <w:rPr>
+                <w:rFonts w:cs="Arial"/>
+                <w:b/>
+                <w:sz w:val="28"/>
+                <w:szCs w:val="28"/>
+              </w:rPr>
+              <w:t>2</w:t>
+            </w:r>
+          </w:p>
+          <w:p>
+            <w:pPr>
+              <w:spacing w:before="0" w:line="240" w:lineRule="auto"/>
+              <w:rPr>
+                <w:rFonts w:cs="Arial"/>
+                <w:b/>
+                <w:szCs w:val="28"/>
+              </w:rPr>
+            </w:pPr>
+            <w:r>
+              <w:rPr>
+                <w:rFonts w:cs="Arial"/>
+                <w:b/>
+                <w:sz w:val="28"/>
+                <w:szCs w:val="28"/>
+              </w:rPr>
+              <w:t xml:space="preserve">Line No - </w:t>
+            </w:r>
+            <w:r>
+              <w:rPr>
+                <w:rFonts w:cs="Arial"/>
+                <w:b/>
+                <w:sz w:val="28"/>
+                <w:szCs w:val="28"/>
+              </w:rPr>
+              <w:t>2</w:t>
+            </w:r>
+          </w:p>
+        </w:tc>
+        <w:tc>
+          <w:tcPr>
+            <w:tcW w:w="4961" w:type="dxa"/>
+            <w:tcBorders>
+              <w:top w:val="single" w:sz="4" w:space="0" w:color="000000"/>
+              <w:left w:val="single" w:sz="4" w:space="0" w:color="000000"/>
+              <w:bottom w:val="single" w:sz="4" w:space="0" w:color="000000"/>
+              <w:right w:val="single" w:sz="4" w:space="0" w:color="000000"/>
+            </w:tcBorders>
+          </w:tcPr>
+          <w:p>
+            <w:pPr>
+              <w:widowControl w:val="0"/>
+              <w:autoSpaceDE w:val="0"/>
+              <w:autoSpaceDN w:val="0"/>
+              <w:adjustRightInd w:val="0"/>
+              <w:spacing w:before="0" w:line="240" w:lineRule="auto"/>
+              <w:ind w:right="6"/>
+              <w:rPr>
+                <w:rFonts w:ascii="BRH Malayalam Extra" w:hAnsi="BRH Malayalam Extra" w:cs="BRH Malayalam Extra"/>
+                <w:sz w:val="40"/>
+                <w:szCs w:val="40"/>
+              </w:rPr>
+            </w:pPr>
+            <w:r>
+              <w:rPr>
+                <w:rFonts w:ascii="BRH Malayalam Extra" w:hAnsi="BRH Malayalam Extra" w:cs="BRH Malayalam Extra"/>
+                <w:sz w:val="40"/>
+                <w:szCs w:val="40"/>
+                <w:highlight w:val="yellow"/>
+              </w:rPr>
+              <w:t>jZûx</w:t>
+            </w:r>
+            <w:r>
+              <w:rPr>
+                <w:rFonts w:ascii="BRH Malayalam Extra" w:hAnsi="BRH Malayalam Extra" w:cs="BRH Malayalam Extra"/>
+                <w:sz w:val="40"/>
+                <w:szCs w:val="40"/>
+              </w:rPr>
+              <w:t>˜ öK¡</w:t>
+            </w:r>
+            <w:r>
+              <w:rPr>
+                <w:rFonts w:ascii="BRH Malayalam Extra" w:hAnsi="BRH Malayalam Extra" w:cs="BRH Malayalam Extra"/>
+                <w:sz w:val="33"/>
+                <w:szCs w:val="40"/>
+              </w:rPr>
+              <w:t>–</w:t>
+            </w:r>
+            <w:r>
+              <w:rPr>
+                <w:rFonts w:ascii="BRH Malayalam Extra" w:hAnsi="BRH Malayalam Extra" w:cs="BRH Malayalam Extra"/>
+                <w:sz w:val="40"/>
+                <w:szCs w:val="40"/>
+              </w:rPr>
+              <w:t>ÆJ</w:t>
+            </w:r>
+            <w:r>
+              <w:rPr>
+                <w:rFonts w:ascii="BRH Malayalam Extra" w:hAnsi="BRH Malayalam Extra" w:cs="BRH Malayalam Extra"/>
+                <w:sz w:val="40"/>
+                <w:szCs w:val="40"/>
+              </w:rPr>
+              <w:t xml:space="preserve"> </w:t>
+            </w:r>
+            <w:r>
+              <w:rPr>
+                <w:rFonts w:ascii="BRH Malayalam Extra" w:hAnsi="BRH Malayalam Extra" w:cs="BRH Malayalam Extra"/>
+                <w:sz w:val="40"/>
+                <w:szCs w:val="40"/>
+              </w:rPr>
+              <w:t>e—¥kx</w:t>
+            </w:r>
+            <w:r>
+              <w:rPr>
+                <w:rFonts w:ascii="BRH Malayalam Extra" w:hAnsi="BRH Malayalam Extra" w:cs="BRH Malayalam Extra"/>
+                <w:sz w:val="33"/>
+                <w:szCs w:val="40"/>
+              </w:rPr>
+              <w:t>–</w:t>
+            </w:r>
+            <w:r>
+              <w:rPr>
+                <w:rFonts w:ascii="BRH Malayalam Extra" w:hAnsi="BRH Malayalam Extra" w:cs="BRH Malayalam Extra"/>
+                <w:sz w:val="40"/>
+                <w:szCs w:val="40"/>
+              </w:rPr>
+              <w:t>pe—</w:t>
+            </w:r>
+          </w:p>
+        </w:tc>
+        <w:tc>
+          <w:tcPr>
+            <w:tcW w:w="5400" w:type="dxa"/>
+            <w:tcBorders>
+              <w:top w:val="single" w:sz="4" w:space="0" w:color="000000"/>
+              <w:left w:val="single" w:sz="4" w:space="0" w:color="000000"/>
+              <w:bottom w:val="single" w:sz="4" w:space="0" w:color="000000"/>
+              <w:right w:val="single" w:sz="4" w:space="0" w:color="000000"/>
+            </w:tcBorders>
+          </w:tcPr>
+          <w:p>
+            <w:pPr>
+              <w:spacing w:before="0" w:line="240" w:lineRule="auto"/>
+              <w:rPr>
+                <w:rFonts w:ascii="BRH Malayalam Extra" w:hAnsi="BRH Malayalam Extra" w:cs="BRH Malayalam Extra"/>
+                <w:sz w:val="40"/>
+                <w:szCs w:val="40"/>
+              </w:rPr>
+            </w:pPr>
+            <w:r>
+              <w:rPr>
+                <w:rFonts w:ascii="BRH Malayalam Extra" w:hAnsi="BRH Malayalam Extra" w:cs="BRH Malayalam Extra"/>
+                <w:sz w:val="40"/>
+                <w:szCs w:val="36"/>
+                <w:highlight w:val="green"/>
+              </w:rPr>
+              <w:t>j</w:t>
+            </w:r>
+            <w:r>
+              <w:rPr>
+                <w:rFonts w:ascii="BRH Malayalam Extra" w:hAnsi="BRH Malayalam Extra" w:cs="BRH Malayalam Extra"/>
+                <w:sz w:val="40"/>
+                <w:szCs w:val="40"/>
+                <w:highlight w:val="green"/>
+                <w:lang w:val="en-IN" w:eastAsia="en-IN"/>
+              </w:rPr>
+              <w:t>Z§ Z</w:t>
+            </w:r>
+            <w:r>
+              <w:rPr>
+                <w:rFonts w:ascii="BRH Malayalam Extra" w:hAnsi="BRH Malayalam Extra" w:cs="BRH Malayalam Extra"/>
+                <w:sz w:val="40"/>
+                <w:szCs w:val="36"/>
+                <w:highlight w:val="green"/>
+              </w:rPr>
+              <w:t>ûx˜</w:t>
+            </w:r>
+            <w:r>
+              <w:rPr>
+                <w:rFonts w:ascii="BRH Malayalam Extra" w:hAnsi="BRH Malayalam Extra" w:cs="BRH Malayalam Extra"/>
+                <w:sz w:val="40"/>
+                <w:szCs w:val="40"/>
+              </w:rPr>
+              <w:t xml:space="preserve"> öK¡</w:t>
+            </w:r>
+            <w:r>
+              <w:rPr>
+                <w:rFonts w:ascii="BRH Malayalam Extra" w:hAnsi="BRH Malayalam Extra" w:cs="BRH Malayalam Extra"/>
+                <w:sz w:val="33"/>
+                <w:szCs w:val="40"/>
+              </w:rPr>
+              <w:t>–</w:t>
+            </w:r>
+            <w:r>
+              <w:rPr>
+                <w:rFonts w:ascii="BRH Malayalam Extra" w:hAnsi="BRH Malayalam Extra" w:cs="BRH Malayalam Extra"/>
+                <w:sz w:val="40"/>
+                <w:szCs w:val="40"/>
+              </w:rPr>
+              <w:t>ÆJ</w:t>
+            </w:r>
+            <w:r>
+              <w:rPr>
+                <w:rFonts w:ascii="BRH Malayalam Extra" w:hAnsi="BRH Malayalam Extra" w:cs="BRH Malayalam Extra"/>
+                <w:sz w:val="40"/>
+                <w:szCs w:val="40"/>
+              </w:rPr>
+              <w:t xml:space="preserve"> </w:t>
+            </w:r>
+            <w:r>
+              <w:rPr>
+                <w:rFonts w:ascii="BRH Malayalam Extra" w:hAnsi="BRH Malayalam Extra" w:cs="BRH Malayalam Extra"/>
+                <w:sz w:val="40"/>
+                <w:szCs w:val="40"/>
+              </w:rPr>
+              <w:t>e—¥kx</w:t>
+            </w:r>
+            <w:r>
+              <w:rPr>
+                <w:rFonts w:ascii="BRH Malayalam Extra" w:hAnsi="BRH Malayalam Extra" w:cs="BRH Malayalam Extra"/>
+                <w:sz w:val="33"/>
+                <w:szCs w:val="40"/>
+              </w:rPr>
+              <w:t>–</w:t>
+            </w:r>
+            <w:r>
+              <w:rPr>
+                <w:rFonts w:ascii="BRH Malayalam Extra" w:hAnsi="BRH Malayalam Extra" w:cs="BRH Malayalam Extra"/>
+                <w:sz w:val="40"/>
+                <w:szCs w:val="40"/>
+              </w:rPr>
+              <w:t>pe—</w:t>
+            </w:r>
+          </w:p>
+        </w:tc>
+      </w:tr>
+      <w:tr>
+        <w:trPr>
+          <w:trHeight w:val="827"/>
+        </w:trPr>
+        <w:tc>
+          <w:tcPr>
+            <w:tcW w:w="3310" w:type="dxa"/>
+            <w:tcBorders>
+              <w:top w:val="single" w:sz="4" w:space="0" w:color="000000"/>
+              <w:left w:val="single" w:sz="4" w:space="0" w:color="000000"/>
+              <w:bottom w:val="single" w:sz="4" w:space="0" w:color="000000"/>
+              <w:right w:val="single" w:sz="4" w:space="0" w:color="000000"/>
+            </w:tcBorders>
+          </w:tcPr>
+          <w:p>
+            <w:pPr>
+              <w:spacing w:before="0" w:line="240" w:lineRule="auto"/>
+              <w:rPr>
+                <w:rFonts w:cs="Arial"/>
+                <w:b/>
+                <w:szCs w:val="28"/>
+              </w:rPr>
+            </w:pPr>
+            <w:r>
+              <w:rPr>
+                <w:rFonts w:cs="Arial"/>
+                <w:b/>
+                <w:szCs w:val="28"/>
+              </w:rPr>
+              <w:t>21. Rudram</w:t>
+            </w:r>
+          </w:p>
+          <w:p>
+            <w:pPr>
+              <w:spacing w:before="0" w:line="240" w:lineRule="auto"/>
+              <w:rPr>
+                <w:rFonts w:cs="Arial"/>
+                <w:b/>
+                <w:szCs w:val="28"/>
+              </w:rPr>
+            </w:pPr>
+            <w:r>
+              <w:rPr>
+                <w:rFonts w:cs="Arial"/>
+                <w:b/>
+                <w:szCs w:val="28"/>
+              </w:rPr>
+              <w:t xml:space="preserve">Para No. 3, </w:t>
+            </w:r>
+          </w:p>
+          <w:p>
+            <w:pPr>
+              <w:spacing w:before="0" w:line="240" w:lineRule="auto"/>
+              <w:rPr>
+                <w:rFonts w:cs="Arial"/>
+                <w:b/>
+                <w:szCs w:val="28"/>
+              </w:rPr>
+            </w:pPr>
+            <w:r>
+              <w:rPr>
+                <w:rFonts w:cs="Arial"/>
+                <w:b/>
+                <w:szCs w:val="28"/>
+              </w:rPr>
+              <w:t>Last but one line above</w:t>
+            </w:r>
+          </w:p>
+        </w:tc>
+        <w:tc>
+          <w:tcPr>
+            <w:tcW w:w="4961" w:type="dxa"/>
+            <w:tcBorders>
+              <w:top w:val="single" w:sz="4" w:space="0" w:color="000000"/>
+              <w:left w:val="single" w:sz="4" w:space="0" w:color="000000"/>
+              <w:bottom w:val="single" w:sz="4" w:space="0" w:color="000000"/>
+              <w:right w:val="single" w:sz="4" w:space="0" w:color="000000"/>
+            </w:tcBorders>
+          </w:tcPr>
+          <w:p>
+            <w:pPr>
+              <w:widowControl w:val="0"/>
+              <w:autoSpaceDE w:val="0"/>
+              <w:autoSpaceDN w:val="0"/>
+              <w:adjustRightInd w:val="0"/>
+              <w:spacing w:before="0" w:line="240" w:lineRule="auto"/>
+              <w:ind w:right="6"/>
+              <w:rPr>
+                <w:rFonts w:ascii="BRH Malayalam Extra" w:hAnsi="BRH Malayalam Extra" w:cs="BRH Malayalam Extra"/>
+                <w:sz w:val="40"/>
+                <w:szCs w:val="40"/>
+              </w:rPr>
+            </w:pPr>
+            <w:r>
+              <w:rPr>
+                <w:rFonts w:ascii="BRH Malayalam Extra" w:hAnsi="BRH Malayalam Extra" w:cs="BRH Malayalam Extra"/>
+                <w:sz w:val="40"/>
+                <w:szCs w:val="40"/>
+              </w:rPr>
+              <w:t>di—sþ</w:t>
+            </w:r>
+            <w:r>
+              <w:rPr>
+                <w:rFonts w:ascii="BRH Malayalam Extra" w:hAnsi="BRH Malayalam Extra" w:cs="BRH Malayalam Extra"/>
+                <w:sz w:val="33"/>
+                <w:szCs w:val="40"/>
+              </w:rPr>
+              <w:t>–</w:t>
+            </w:r>
+            <w:r>
+              <w:rPr>
+                <w:rFonts w:ascii="BRH Malayalam Extra" w:hAnsi="BRH Malayalam Extra" w:cs="BRH Malayalam Extra"/>
+                <w:sz w:val="40"/>
+                <w:szCs w:val="40"/>
+              </w:rPr>
+              <w:t>hxhõ— sþ</w:t>
+            </w:r>
+            <w:r>
+              <w:rPr>
+                <w:rFonts w:ascii="BRH Malayalam Extra" w:hAnsi="BRH Malayalam Extra" w:cs="BRH Malayalam Extra"/>
+                <w:sz w:val="33"/>
+                <w:szCs w:val="40"/>
+              </w:rPr>
+              <w:t>–</w:t>
+            </w:r>
+            <w:r>
+              <w:rPr>
+                <w:rFonts w:ascii="BRH Malayalam Extra" w:hAnsi="BRH Malayalam Extra" w:cs="BRH Malayalam Extra"/>
+                <w:sz w:val="40"/>
+                <w:szCs w:val="40"/>
+              </w:rPr>
+              <w:t>hx</w:t>
+            </w:r>
+            <w:r>
+              <w:rPr>
+                <w:rFonts w:ascii="BRH Malayalam Extra" w:hAnsi="BRH Malayalam Extra" w:cs="BRH Malayalam Extra"/>
+                <w:sz w:val="40"/>
+                <w:szCs w:val="40"/>
+                <w:highlight w:val="yellow"/>
+              </w:rPr>
+              <w:t>ez</w:t>
+            </w:r>
+            <w:r>
+              <w:rPr>
+                <w:rFonts w:ascii="BRH Malayalam Extra" w:hAnsi="BRH Malayalam Extra" w:cs="BRH Malayalam Extra"/>
+                <w:sz w:val="40"/>
+                <w:szCs w:val="40"/>
+              </w:rPr>
+              <w:t>—ZyhõÒ</w:t>
+            </w:r>
+          </w:p>
+        </w:tc>
+        <w:tc>
+          <w:tcPr>
+            <w:tcW w:w="5400" w:type="dxa"/>
+            <w:tcBorders>
+              <w:top w:val="single" w:sz="4" w:space="0" w:color="000000"/>
+              <w:left w:val="single" w:sz="4" w:space="0" w:color="000000"/>
+              <w:bottom w:val="single" w:sz="4" w:space="0" w:color="000000"/>
+              <w:right w:val="single" w:sz="4" w:space="0" w:color="000000"/>
+            </w:tcBorders>
+          </w:tcPr>
+          <w:p>
+            <w:pPr>
+              <w:rPr>
+                <w:rFonts w:ascii="BRH Malayalam Extra" w:hAnsi="BRH Malayalam Extra" w:cs="BRH Malayalam Extra"/>
+                <w:sz w:val="40"/>
+                <w:szCs w:val="40"/>
+              </w:rPr>
+            </w:pPr>
+            <w:r>
+              <w:rPr>
+                <w:rFonts w:ascii="BRH Malayalam Extra" w:hAnsi="BRH Malayalam Extra" w:cs="BRH Malayalam Extra"/>
+                <w:sz w:val="40"/>
+                <w:szCs w:val="40"/>
+              </w:rPr>
+              <w:t>di—sþ</w:t>
+            </w:r>
+            <w:r>
+              <w:rPr>
+                <w:rFonts w:ascii="BRH Malayalam Extra" w:hAnsi="BRH Malayalam Extra" w:cs="BRH Malayalam Extra"/>
+                <w:sz w:val="33"/>
+                <w:szCs w:val="40"/>
+              </w:rPr>
+              <w:t>–</w:t>
+            </w:r>
+            <w:r>
+              <w:rPr>
+                <w:rFonts w:ascii="BRH Malayalam Extra" w:hAnsi="BRH Malayalam Extra" w:cs="BRH Malayalam Extra"/>
+                <w:sz w:val="40"/>
+                <w:szCs w:val="40"/>
+              </w:rPr>
+              <w:t>hxhõ— sþ</w:t>
+            </w:r>
+            <w:r>
+              <w:rPr>
+                <w:rFonts w:ascii="BRH Malayalam Extra" w:hAnsi="BRH Malayalam Extra" w:cs="BRH Malayalam Extra"/>
+                <w:sz w:val="33"/>
+                <w:szCs w:val="40"/>
+              </w:rPr>
+              <w:t>–</w:t>
+            </w:r>
+            <w:r>
+              <w:rPr>
+                <w:rFonts w:ascii="BRH Malayalam Extra" w:hAnsi="BRH Malayalam Extra" w:cs="BRH Malayalam Extra"/>
+                <w:sz w:val="40"/>
+                <w:szCs w:val="40"/>
+              </w:rPr>
+              <w:t>hx</w:t>
+            </w:r>
+            <w:r>
+              <w:rPr>
+                <w:rFonts w:ascii="BRH Malayalam Extra" w:hAnsi="BRH Malayalam Extra" w:cs="BRH Malayalam Extra"/>
+                <w:sz w:val="40"/>
+                <w:szCs w:val="40"/>
+                <w:highlight w:val="green"/>
+              </w:rPr>
+              <w:t>e</w:t>
+            </w:r>
+            <w:r>
+              <w:rPr>
+                <w:rFonts w:ascii="BRH Malayalam Extra" w:hAnsi="BRH Malayalam Extra" w:cs="BRH Malayalam Extra"/>
+                <w:sz w:val="40"/>
+                <w:szCs w:val="40"/>
+              </w:rPr>
+              <w:t>—ZyhõÒ</w:t>
+            </w:r>
+          </w:p>
+        </w:tc>
+      </w:tr>
+      <w:tr>
+        <w:trPr>
+          <w:trHeight w:val="827"/>
+        </w:trPr>
+        <w:tc>
+          <w:tcPr>
+            <w:tcW w:w="3310" w:type="dxa"/>
+            <w:tcBorders>
+              <w:top w:val="single" w:sz="4" w:space="0" w:color="000000"/>
+              <w:left w:val="single" w:sz="4" w:space="0" w:color="000000"/>
+              <w:bottom w:val="single" w:sz="4" w:space="0" w:color="000000"/>
+              <w:right w:val="single" w:sz="4" w:space="0" w:color="000000"/>
+            </w:tcBorders>
+          </w:tcPr>
+          <w:p>
+            <w:pPr>
+              <w:spacing w:before="0" w:line="240" w:lineRule="auto"/>
+              <w:rPr>
+                <w:rFonts w:cs="Arial"/>
+                <w:b/>
+                <w:szCs w:val="28"/>
+              </w:rPr>
+            </w:pPr>
+            <w:r>
+              <w:rPr>
+                <w:rFonts w:cs="Arial"/>
+                <w:b/>
+                <w:szCs w:val="28"/>
+              </w:rPr>
+              <w:t>21. Rudram</w:t>
+            </w:r>
+          </w:p>
+          <w:p>
+            <w:pPr>
+              <w:spacing w:before="0" w:line="240" w:lineRule="auto"/>
+              <w:rPr>
+                <w:rFonts w:cs="Arial"/>
+                <w:b/>
+                <w:szCs w:val="28"/>
+              </w:rPr>
+            </w:pPr>
+            <w:r>
+              <w:rPr>
+                <w:rFonts w:cs="Arial"/>
+                <w:b/>
+                <w:szCs w:val="28"/>
+              </w:rPr>
+              <w:t>Para N</w:t>
+            </w:r>
+            <w:r>
+              <w:rPr>
+                <w:rFonts w:cs="Arial"/>
+                <w:b/>
+                <w:szCs w:val="28"/>
+              </w:rPr>
+              <w:t>o. 11.6</w:t>
+            </w:r>
+          </w:p>
+          <w:p>
+            <w:pPr>
+              <w:spacing w:before="0" w:line="240" w:lineRule="auto"/>
+              <w:rPr>
+                <w:rFonts w:cs="Arial"/>
+                <w:b/>
+                <w:szCs w:val="28"/>
+              </w:rPr>
+            </w:pPr>
+            <w:r>
+              <w:rPr>
+                <w:rFonts w:cs="Arial"/>
+                <w:b/>
+                <w:szCs w:val="28"/>
+              </w:rPr>
+              <w:t>First Line</w:t>
+            </w:r>
+          </w:p>
+        </w:tc>
+        <w:tc>
+          <w:tcPr>
+            <w:tcW w:w="4961" w:type="dxa"/>
+            <w:tcBorders>
+              <w:top w:val="single" w:sz="4" w:space="0" w:color="000000"/>
+              <w:left w:val="single" w:sz="4" w:space="0" w:color="000000"/>
+              <w:bottom w:val="single" w:sz="4" w:space="0" w:color="000000"/>
+              <w:right w:val="single" w:sz="4" w:space="0" w:color="000000"/>
+            </w:tcBorders>
+          </w:tcPr>
+          <w:p>
+            <w:pPr>
+              <w:widowControl w:val="0"/>
+              <w:autoSpaceDE w:val="0"/>
+              <w:autoSpaceDN w:val="0"/>
+              <w:adjustRightInd w:val="0"/>
+              <w:spacing w:before="0" w:line="240" w:lineRule="auto"/>
+              <w:ind w:right="6"/>
+              <w:rPr>
+                <w:rFonts w:ascii="BRH Malayalam Extra" w:hAnsi="BRH Malayalam Extra" w:cs="BRH Malayalam Extra"/>
+                <w:sz w:val="40"/>
+                <w:szCs w:val="40"/>
+              </w:rPr>
+            </w:pPr>
+            <w:r>
+              <w:rPr>
+                <w:rFonts w:ascii="BRH Malayalam Extra" w:hAnsi="BRH Malayalam Extra" w:cs="BRH Malayalam Extra"/>
+                <w:sz w:val="40"/>
+                <w:szCs w:val="40"/>
+              </w:rPr>
+              <w:t>pyqy</w:t>
+            </w:r>
+            <w:r>
+              <w:rPr>
+                <w:rFonts w:ascii="BRH Malayalam Extra" w:hAnsi="BRH Malayalam Extra" w:cs="BRH Malayalam Extra"/>
+                <w:sz w:val="33"/>
+                <w:szCs w:val="40"/>
+              </w:rPr>
+              <w:t>–</w:t>
+            </w:r>
+            <w:r>
+              <w:rPr>
+                <w:rFonts w:ascii="BRH Malayalam Extra" w:hAnsi="BRH Malayalam Extra" w:cs="BRH Malayalam Extra"/>
+                <w:sz w:val="40"/>
+                <w:szCs w:val="40"/>
+              </w:rPr>
+              <w:t>Lxs—J Ke</w:t>
+            </w:r>
+            <w:r>
+              <w:rPr>
+                <w:rFonts w:ascii="BRH Malayalam Extra" w:hAnsi="BRH Malayalam Extra" w:cs="BRH Malayalam Extra"/>
+                <w:sz w:val="33"/>
+                <w:szCs w:val="40"/>
+              </w:rPr>
+              <w:t>–</w:t>
+            </w:r>
+            <w:r>
+              <w:rPr>
+                <w:rFonts w:ascii="BRH Malayalam Extra" w:hAnsi="BRH Malayalam Extra" w:cs="BRH Malayalam Extra"/>
+                <w:sz w:val="40"/>
+                <w:szCs w:val="40"/>
+              </w:rPr>
+              <w:t>ª</w:t>
+            </w:r>
+            <w:r>
+              <w:rPr>
+                <w:rFonts w:ascii="BRH Malayalam Extra" w:hAnsi="BRH Malayalam Extra" w:cs="BRH Malayalam Extra"/>
+                <w:sz w:val="40"/>
+                <w:szCs w:val="40"/>
+                <w:highlight w:val="yellow"/>
+              </w:rPr>
+              <w:t>by</w:t>
+            </w:r>
+            <w:r>
+              <w:rPr>
+                <w:rFonts w:ascii="BRH Malayalam Extra" w:hAnsi="BRH Malayalam Extra" w:cs="BRH Malayalam Extra"/>
+                <w:sz w:val="40"/>
+                <w:szCs w:val="40"/>
+              </w:rPr>
+              <w:t>—dJ</w:t>
+            </w:r>
+            <w:r>
+              <w:rPr>
+                <w:rFonts w:ascii="BRH Malayalam Extra" w:hAnsi="BRH Malayalam Extra" w:cs="BRH Malayalam Extra"/>
+                <w:sz w:val="40"/>
+                <w:szCs w:val="40"/>
+              </w:rPr>
+              <w:t xml:space="preserve"> |</w:t>
+            </w:r>
+          </w:p>
+        </w:tc>
+        <w:tc>
+          <w:tcPr>
+            <w:tcW w:w="5400" w:type="dxa"/>
+            <w:tcBorders>
+              <w:top w:val="single" w:sz="4" w:space="0" w:color="000000"/>
+              <w:left w:val="single" w:sz="4" w:space="0" w:color="000000"/>
+              <w:bottom w:val="single" w:sz="4" w:space="0" w:color="000000"/>
+              <w:right w:val="single" w:sz="4" w:space="0" w:color="000000"/>
+            </w:tcBorders>
+          </w:tcPr>
+          <w:p>
+            <w:pPr>
+              <w:rPr>
+                <w:rFonts w:ascii="BRH Malayalam Extra" w:hAnsi="BRH Malayalam Extra" w:cs="BRH Malayalam Extra"/>
+                <w:sz w:val="40"/>
+                <w:szCs w:val="40"/>
+              </w:rPr>
+            </w:pPr>
+            <w:r>
+              <w:rPr>
+                <w:rFonts w:ascii="BRH Malayalam Extra" w:hAnsi="BRH Malayalam Extra" w:cs="BRH Malayalam Extra"/>
+                <w:sz w:val="40"/>
+                <w:szCs w:val="40"/>
+              </w:rPr>
+              <w:t>pyqy</w:t>
+            </w:r>
+            <w:r>
+              <w:rPr>
+                <w:rFonts w:ascii="BRH Malayalam Extra" w:hAnsi="BRH Malayalam Extra" w:cs="BRH Malayalam Extra"/>
+                <w:sz w:val="33"/>
+                <w:szCs w:val="40"/>
+              </w:rPr>
+              <w:t>–</w:t>
+            </w:r>
+            <w:r>
+              <w:rPr>
+                <w:rFonts w:ascii="BRH Malayalam Extra" w:hAnsi="BRH Malayalam Extra" w:cs="BRH Malayalam Extra"/>
+                <w:sz w:val="40"/>
+                <w:szCs w:val="40"/>
+              </w:rPr>
+              <w:t>Lxs—J Ke</w:t>
+            </w:r>
+            <w:r>
+              <w:rPr>
+                <w:rFonts w:ascii="BRH Malayalam Extra" w:hAnsi="BRH Malayalam Extra" w:cs="BRH Malayalam Extra"/>
+                <w:sz w:val="33"/>
+                <w:szCs w:val="40"/>
+              </w:rPr>
+              <w:t>–</w:t>
+            </w:r>
+            <w:r>
+              <w:rPr>
+                <w:rFonts w:ascii="BRH Malayalam Extra" w:hAnsi="BRH Malayalam Extra" w:cs="BRH Malayalam Extra"/>
+                <w:sz w:val="40"/>
+                <w:szCs w:val="40"/>
+              </w:rPr>
+              <w:t>ªby</w:t>
+            </w:r>
+            <w:r>
+              <w:rPr>
+                <w:rFonts w:ascii="BRH Malayalam Extra" w:hAnsi="BRH Malayalam Extra" w:cs="BRH Malayalam Extra"/>
+                <w:sz w:val="40"/>
+                <w:szCs w:val="40"/>
+                <w:highlight w:val="green"/>
+              </w:rPr>
+              <w:t>d—J</w:t>
+            </w:r>
+            <w:r>
+              <w:rPr>
+                <w:rFonts w:ascii="BRH Malayalam Extra" w:hAnsi="BRH Malayalam Extra" w:cs="BRH Malayalam Extra"/>
+                <w:sz w:val="40"/>
+                <w:szCs w:val="40"/>
+              </w:rPr>
+              <w:t xml:space="preserve"> |</w:t>
+            </w:r>
+          </w:p>
+        </w:tc>
+      </w:tr>
+      <w:tr>
+        <w:trPr>
+          <w:trHeight w:val="827"/>
+        </w:trPr>
+        <w:tc>
+          <w:tcPr>
+            <w:tcW w:w="3310" w:type="dxa"/>
+            <w:tcBorders>
+              <w:top w:val="single" w:sz="4" w:space="0" w:color="000000"/>
+              <w:left w:val="single" w:sz="4" w:space="0" w:color="000000"/>
+              <w:bottom w:val="single" w:sz="4" w:space="0" w:color="000000"/>
+              <w:right w:val="single" w:sz="4" w:space="0" w:color="000000"/>
+            </w:tcBorders>
+          </w:tcPr>
+          <w:p>
+            <w:pPr>
+              <w:spacing w:before="0" w:line="240" w:lineRule="auto"/>
+              <w:rPr>
+                <w:rFonts w:cs="Arial"/>
+                <w:b/>
+                <w:szCs w:val="28"/>
+              </w:rPr>
+            </w:pPr>
+            <w:r>
+              <w:rPr>
+                <w:rFonts w:cs="Arial"/>
+                <w:b/>
+                <w:szCs w:val="28"/>
+              </w:rPr>
+              <w:t>26</w:t>
+            </w:r>
+            <w:r>
+              <w:rPr>
+                <w:rFonts w:cs="Arial"/>
+                <w:b/>
+                <w:szCs w:val="28"/>
+              </w:rPr>
+              <w:t xml:space="preserve">. </w:t>
+            </w:r>
+            <w:r>
+              <w:rPr>
+                <w:rFonts w:cs="Arial"/>
+                <w:b/>
+                <w:szCs w:val="28"/>
+              </w:rPr>
+              <w:t>Ghosha Shanti</w:t>
+            </w:r>
+          </w:p>
+          <w:p>
+            <w:pPr>
+              <w:spacing w:before="0" w:line="240" w:lineRule="auto"/>
+              <w:rPr>
+                <w:rFonts w:cs="Arial"/>
+                <w:b/>
+                <w:szCs w:val="28"/>
+              </w:rPr>
+            </w:pPr>
+            <w:r>
+              <w:rPr>
+                <w:rFonts w:cs="Arial"/>
+                <w:b/>
+                <w:szCs w:val="28"/>
+              </w:rPr>
+              <w:t>Para N</w:t>
+            </w:r>
+            <w:r>
+              <w:rPr>
+                <w:rFonts w:cs="Arial"/>
+                <w:b/>
+                <w:szCs w:val="28"/>
+              </w:rPr>
+              <w:t xml:space="preserve">o. </w:t>
+            </w:r>
+            <w:r>
+              <w:rPr>
+                <w:rFonts w:cs="Arial"/>
+                <w:b/>
+                <w:szCs w:val="28"/>
+              </w:rPr>
+              <w:t>2</w:t>
+            </w:r>
+          </w:p>
+          <w:p>
+            <w:pPr>
+              <w:spacing w:before="0" w:line="240" w:lineRule="auto"/>
+              <w:rPr>
+                <w:rFonts w:cs="Arial"/>
+                <w:b/>
+                <w:szCs w:val="28"/>
+              </w:rPr>
+            </w:pPr>
+            <w:r>
+              <w:rPr>
+                <w:rFonts w:cs="Arial"/>
+                <w:b/>
+                <w:szCs w:val="28"/>
+              </w:rPr>
+              <w:t>Line No. 5</w:t>
+            </w:r>
+          </w:p>
+        </w:tc>
+        <w:tc>
+          <w:tcPr>
+            <w:tcW w:w="4961" w:type="dxa"/>
+            <w:tcBorders>
+              <w:top w:val="single" w:sz="4" w:space="0" w:color="000000"/>
+              <w:left w:val="single" w:sz="4" w:space="0" w:color="000000"/>
+              <w:bottom w:val="single" w:sz="4" w:space="0" w:color="000000"/>
+              <w:right w:val="single" w:sz="4" w:space="0" w:color="000000"/>
+            </w:tcBorders>
+          </w:tcPr>
+          <w:p>
+            <w:pPr>
+              <w:widowControl w:val="0"/>
+              <w:autoSpaceDE w:val="0"/>
+              <w:autoSpaceDN w:val="0"/>
+              <w:adjustRightInd w:val="0"/>
+              <w:spacing w:before="0" w:line="240" w:lineRule="auto"/>
+              <w:ind w:right="6"/>
+              <w:rPr>
+                <w:rFonts w:ascii="BRH Malayalam Extra" w:hAnsi="BRH Malayalam Extra" w:cs="BRH Malayalam Extra"/>
+                <w:sz w:val="40"/>
+                <w:szCs w:val="40"/>
+              </w:rPr>
+            </w:pPr>
+            <w:r>
+              <w:rPr>
+                <w:rFonts w:ascii="BRH Malayalam Extra" w:hAnsi="BRH Malayalam Extra" w:cs="BRH Malayalam Extra"/>
+                <w:sz w:val="40"/>
+                <w:szCs w:val="40"/>
+              </w:rPr>
+              <w:t>ZI Zûx</w:t>
+            </w:r>
+            <w:r>
+              <w:rPr>
+                <w:rFonts w:ascii="BRH Malayalam Extra" w:hAnsi="BRH Malayalam Extra" w:cs="BRH Malayalam Extra"/>
+                <w:sz w:val="33"/>
+                <w:szCs w:val="40"/>
+              </w:rPr>
+              <w:t>–</w:t>
+            </w:r>
+            <w:r>
+              <w:rPr>
+                <w:rFonts w:ascii="BRH Malayalam Extra" w:hAnsi="BRH Malayalam Extra" w:cs="BRH Malayalam Extra"/>
+                <w:sz w:val="40"/>
+                <w:szCs w:val="40"/>
+              </w:rPr>
+              <w:t xml:space="preserve"> </w:t>
+            </w:r>
+            <w:r>
+              <w:rPr>
+                <w:rFonts w:ascii="BRH Malayalam Extra" w:hAnsi="BRH Malayalam Extra" w:cs="BRH Malayalam Extra"/>
+                <w:sz w:val="40"/>
+                <w:szCs w:val="40"/>
+                <w:highlight w:val="yellow"/>
+              </w:rPr>
+              <w:t>öe</w:t>
+            </w:r>
+            <w:r>
+              <w:rPr>
+                <w:rFonts w:ascii="BRH Malayalam Extra" w:hAnsi="BRH Malayalam Extra" w:cs="BRH Malayalam Extra"/>
+                <w:sz w:val="40"/>
+                <w:szCs w:val="40"/>
+              </w:rPr>
+              <w:t>—e¥bõ</w:t>
+            </w:r>
+          </w:p>
+        </w:tc>
+        <w:tc>
+          <w:tcPr>
+            <w:tcW w:w="5400" w:type="dxa"/>
+            <w:tcBorders>
+              <w:top w:val="single" w:sz="4" w:space="0" w:color="000000"/>
+              <w:left w:val="single" w:sz="4" w:space="0" w:color="000000"/>
+              <w:bottom w:val="single" w:sz="4" w:space="0" w:color="000000"/>
+              <w:right w:val="single" w:sz="4" w:space="0" w:color="000000"/>
+            </w:tcBorders>
+          </w:tcPr>
+          <w:p>
+            <w:pPr>
+              <w:rPr>
+                <w:rFonts w:ascii="BRH Malayalam Extra" w:hAnsi="BRH Malayalam Extra" w:cs="BRH Malayalam Extra"/>
+                <w:sz w:val="40"/>
+                <w:szCs w:val="40"/>
+              </w:rPr>
+            </w:pPr>
+            <w:r>
+              <w:rPr>
+                <w:rFonts w:ascii="BRH Malayalam Extra" w:hAnsi="BRH Malayalam Extra" w:cs="BRH Malayalam Extra"/>
+                <w:sz w:val="40"/>
+                <w:szCs w:val="40"/>
+              </w:rPr>
+              <w:t>ZI Zûx</w:t>
+            </w:r>
+            <w:r>
+              <w:rPr>
+                <w:rFonts w:ascii="BRH Malayalam Extra" w:hAnsi="BRH Malayalam Extra" w:cs="BRH Malayalam Extra"/>
+                <w:sz w:val="33"/>
+                <w:szCs w:val="40"/>
+              </w:rPr>
+              <w:t>–</w:t>
+            </w:r>
+            <w:r>
+              <w:rPr>
+                <w:rFonts w:ascii="BRH Malayalam Extra" w:hAnsi="BRH Malayalam Extra" w:cs="BRH Malayalam Extra"/>
+                <w:sz w:val="40"/>
+                <w:szCs w:val="40"/>
+              </w:rPr>
+              <w:t xml:space="preserve"> öe</w:t>
+            </w:r>
+            <w:r>
+              <w:rPr>
+                <w:rFonts w:ascii="BRH Malayalam Extra" w:hAnsi="BRH Malayalam Extra" w:cs="BRH Malayalam Extra"/>
+                <w:sz w:val="40"/>
+                <w:szCs w:val="40"/>
+                <w:highlight w:val="green"/>
+              </w:rPr>
+              <w:t>e</w:t>
+            </w:r>
+            <w:r>
+              <w:rPr>
+                <w:rFonts w:ascii="BRH Malayalam Extra" w:hAnsi="BRH Malayalam Extra" w:cs="BRH Malayalam Extra"/>
+                <w:sz w:val="40"/>
+                <w:szCs w:val="40"/>
+              </w:rPr>
+              <w:t>—¥bõ</w:t>
+            </w:r>
+          </w:p>
+        </w:tc>
+      </w:tr>
+      <w:tr>
+        <w:trPr>
+          <w:trHeight w:val="827"/>
+        </w:trPr>
+        <w:tc>
+          <w:tcPr>
+            <w:tcW w:w="3310" w:type="dxa"/>
+            <w:tcBorders>
+              <w:top w:val="single" w:sz="4" w:space="0" w:color="000000"/>
+              <w:left w:val="single" w:sz="4" w:space="0" w:color="000000"/>
+              <w:bottom w:val="single" w:sz="4" w:space="0" w:color="000000"/>
+              <w:right w:val="single" w:sz="4" w:space="0" w:color="000000"/>
+            </w:tcBorders>
+          </w:tcPr>
+          <w:p>
+            <w:pPr>
+              <w:spacing w:before="0" w:line="240" w:lineRule="auto"/>
+              <w:rPr>
+                <w:rFonts w:cs="Arial"/>
+                <w:b/>
+                <w:szCs w:val="28"/>
+              </w:rPr>
+            </w:pPr>
+            <w:r>
+              <w:rPr>
+                <w:rFonts w:cs="Arial"/>
+                <w:b/>
+                <w:szCs w:val="28"/>
+              </w:rPr>
+              <w:lastRenderedPageBreak/>
+              <w:t>36.1</w:t>
+            </w:r>
+            <w:r>
+              <w:rPr>
+                <w:rFonts w:cs="Arial"/>
+                <w:b/>
+                <w:szCs w:val="28"/>
+              </w:rPr>
+              <w:t xml:space="preserve"> </w:t>
+            </w:r>
+            <w:r>
+              <w:rPr>
+                <w:rFonts w:cs="Arial"/>
+                <w:b/>
+                <w:szCs w:val="28"/>
+              </w:rPr>
+              <w:t>– Vasoordhara Mantra PathaH</w:t>
+            </w:r>
+          </w:p>
+          <w:p>
+            <w:pPr>
+              <w:spacing w:before="0" w:line="240" w:lineRule="auto"/>
+              <w:rPr>
+                <w:rFonts w:cs="Arial"/>
+                <w:b/>
+                <w:szCs w:val="28"/>
+              </w:rPr>
+            </w:pPr>
+            <w:r>
+              <w:rPr>
+                <w:rFonts w:cs="Arial"/>
+                <w:b/>
+                <w:szCs w:val="28"/>
+              </w:rPr>
+              <w:t xml:space="preserve">Para No. </w:t>
+            </w:r>
+            <w:r>
+              <w:rPr>
+                <w:rFonts w:cs="Arial"/>
+                <w:b/>
+                <w:szCs w:val="28"/>
+              </w:rPr>
+              <w:t>–TS 5.4.8.4</w:t>
+            </w:r>
+          </w:p>
+          <w:p>
+            <w:pPr>
+              <w:spacing w:before="0" w:line="240" w:lineRule="auto"/>
+              <w:rPr>
+                <w:rFonts w:cs="Arial"/>
+                <w:b/>
+                <w:szCs w:val="28"/>
+              </w:rPr>
+            </w:pPr>
+            <w:r>
+              <w:rPr>
+                <w:rFonts w:cs="Arial"/>
+                <w:b/>
+                <w:szCs w:val="28"/>
+              </w:rPr>
+              <w:t>Line No.</w:t>
+            </w:r>
+            <w:r>
+              <w:rPr>
+                <w:rFonts w:cs="Arial"/>
+                <w:b/>
+                <w:szCs w:val="28"/>
+              </w:rPr>
+              <w:t xml:space="preserve"> 1</w:t>
+            </w:r>
+          </w:p>
+        </w:tc>
+        <w:tc>
+          <w:tcPr>
+            <w:tcW w:w="4961" w:type="dxa"/>
+            <w:tcBorders>
+              <w:top w:val="single" w:sz="4" w:space="0" w:color="000000"/>
+              <w:left w:val="single" w:sz="4" w:space="0" w:color="000000"/>
+              <w:bottom w:val="single" w:sz="4" w:space="0" w:color="000000"/>
+              <w:right w:val="single" w:sz="4" w:space="0" w:color="000000"/>
+            </w:tcBorders>
+          </w:tcPr>
+          <w:p>
+            <w:pPr>
+              <w:widowControl w:val="0"/>
+              <w:autoSpaceDE w:val="0"/>
+              <w:autoSpaceDN w:val="0"/>
+              <w:adjustRightInd w:val="0"/>
+              <w:spacing w:before="0" w:line="240" w:lineRule="auto"/>
+              <w:ind w:right="6"/>
+              <w:rPr>
+                <w:rFonts w:ascii="BRH Malayalam Extra" w:hAnsi="BRH Malayalam Extra" w:cs="BRH Malayalam Extra"/>
+                <w:sz w:val="40"/>
+                <w:szCs w:val="40"/>
+              </w:rPr>
+            </w:pPr>
+            <w:r>
+              <w:rPr>
+                <w:rFonts w:ascii="BRH Malayalam Extra" w:hAnsi="BRH Malayalam Extra" w:cs="BRH Malayalam Extra"/>
+                <w:sz w:val="40"/>
+                <w:szCs w:val="40"/>
+              </w:rPr>
+              <w:t>¤¤p j—¹xj¡</w:t>
+            </w:r>
+            <w:r>
+              <w:rPr>
+                <w:rFonts w:ascii="BRH Malayalam Extra" w:hAnsi="BRH Malayalam Extra" w:cs="BRH Malayalam Extra"/>
+                <w:sz w:val="33"/>
+                <w:szCs w:val="40"/>
+              </w:rPr>
+              <w:t>–</w:t>
+            </w:r>
+            <w:r>
+              <w:rPr>
+                <w:rFonts w:ascii="BRH Malayalam Extra" w:hAnsi="BRH Malayalam Extra" w:cs="BRH Malayalam Extra"/>
+                <w:sz w:val="40"/>
+                <w:szCs w:val="40"/>
+                <w:highlight w:val="yellow"/>
+              </w:rPr>
+              <w:t>cx</w:t>
+            </w:r>
+            <w:r>
+              <w:rPr>
+                <w:rFonts w:ascii="BRH Malayalam Extra" w:hAnsi="BRH Malayalam Extra" w:cs="BRH Malayalam Extra"/>
+                <w:sz w:val="40"/>
+                <w:szCs w:val="40"/>
+              </w:rPr>
+              <w:t>—dy</w:t>
+            </w:r>
+          </w:p>
+        </w:tc>
+        <w:tc>
+          <w:tcPr>
+            <w:tcW w:w="5400" w:type="dxa"/>
+            <w:tcBorders>
+              <w:top w:val="single" w:sz="4" w:space="0" w:color="000000"/>
+              <w:left w:val="single" w:sz="4" w:space="0" w:color="000000"/>
+              <w:bottom w:val="single" w:sz="4" w:space="0" w:color="000000"/>
+              <w:right w:val="single" w:sz="4" w:space="0" w:color="000000"/>
+            </w:tcBorders>
+          </w:tcPr>
+          <w:p>
+            <w:pPr>
+              <w:rPr>
+                <w:rFonts w:ascii="BRH Malayalam Extra" w:hAnsi="BRH Malayalam Extra" w:cs="BRH Malayalam Extra"/>
+                <w:sz w:val="40"/>
+                <w:szCs w:val="40"/>
+              </w:rPr>
+            </w:pPr>
+            <w:r>
+              <w:rPr>
+                <w:rFonts w:ascii="BRH Malayalam Extra" w:hAnsi="BRH Malayalam Extra" w:cs="BRH Malayalam Extra"/>
+                <w:sz w:val="40"/>
+                <w:szCs w:val="40"/>
+              </w:rPr>
+              <w:t>¤¤p j—¹xj¡</w:t>
+            </w:r>
+            <w:r>
+              <w:rPr>
+                <w:rFonts w:ascii="BRH Malayalam Extra" w:hAnsi="BRH Malayalam Extra" w:cs="BRH Malayalam Extra"/>
+                <w:sz w:val="33"/>
+                <w:szCs w:val="40"/>
+              </w:rPr>
+              <w:t>–</w:t>
+            </w:r>
+            <w:r>
+              <w:rPr>
+                <w:rFonts w:ascii="BRH Malayalam Extra" w:hAnsi="BRH Malayalam Extra" w:cs="BRH Malayalam Extra"/>
+                <w:sz w:val="40"/>
+                <w:szCs w:val="40"/>
+              </w:rPr>
+              <w:t>cx</w:t>
+            </w:r>
+            <w:r>
+              <w:rPr>
+                <w:rFonts w:ascii="BRH Malayalam Extra" w:hAnsi="BRH Malayalam Extra" w:cs="BRH Malayalam Extra"/>
+                <w:sz w:val="40"/>
+                <w:szCs w:val="40"/>
+                <w:highlight w:val="green"/>
+              </w:rPr>
+              <w:t>dy</w:t>
+            </w:r>
+            <w:r>
+              <w:rPr>
+                <w:rFonts w:ascii="BRH Malayalam Extra" w:hAnsi="BRH Malayalam Extra" w:cs="BRH Malayalam Extra"/>
+                <w:sz w:val="40"/>
+                <w:szCs w:val="40"/>
+              </w:rPr>
+              <w:t>—</w:t>
+            </w:r>
+          </w:p>
+        </w:tc>
+      </w:tr>
+      <w:tr>
+        <w:trPr>
+          <w:trHeight w:val="2554"/>
+        </w:trPr>
+        <w:tc>
+          <w:tcPr>
+            <w:tcW w:w="3310" w:type="dxa"/>
+            <w:tcBorders>
+              <w:top w:val="single" w:sz="4" w:space="0" w:color="000000"/>
+              <w:left w:val="single" w:sz="4" w:space="0" w:color="000000"/>
+              <w:bottom w:val="single" w:sz="4" w:space="0" w:color="000000"/>
+              <w:right w:val="single" w:sz="4" w:space="0" w:color="000000"/>
+            </w:tcBorders>
+          </w:tcPr>
+          <w:p>
+            <w:pPr>
+              <w:spacing w:before="0" w:line="240" w:lineRule="auto"/>
+              <w:rPr>
+                <w:rFonts w:cs="Arial"/>
+                <w:b/>
+                <w:szCs w:val="28"/>
+              </w:rPr>
+            </w:pPr>
+            <w:r>
+              <w:rPr>
+                <w:rFonts w:cs="Arial"/>
+                <w:b/>
+                <w:szCs w:val="28"/>
+              </w:rPr>
+              <w:t xml:space="preserve">37.6 - </w:t>
+            </w:r>
+            <w:r>
+              <w:rPr>
+                <w:rFonts w:cs="Arial"/>
+                <w:b/>
+                <w:szCs w:val="28"/>
+              </w:rPr>
+              <w:t xml:space="preserve"> </w:t>
+            </w:r>
+            <w:r>
+              <w:rPr>
+                <w:rFonts w:cs="Arial"/>
+                <w:b/>
+                <w:szCs w:val="28"/>
+              </w:rPr>
+              <w:t>ye deva diviBagaH</w:t>
+            </w:r>
+          </w:p>
+          <w:p>
+            <w:pPr>
+              <w:spacing w:before="0" w:line="240" w:lineRule="auto"/>
+              <w:rPr>
+                <w:rFonts w:cs="Arial"/>
+                <w:b/>
+                <w:szCs w:val="28"/>
+              </w:rPr>
+            </w:pPr>
+            <w:r>
+              <w:rPr>
+                <w:rFonts w:cs="Arial"/>
+                <w:b/>
+                <w:szCs w:val="28"/>
+              </w:rPr>
+              <w:t>Para No. –</w:t>
+            </w:r>
+            <w:r>
+              <w:rPr>
+                <w:rFonts w:cs="Arial"/>
+                <w:b/>
+                <w:szCs w:val="28"/>
+              </w:rPr>
+              <w:t>13</w:t>
+            </w:r>
+          </w:p>
+          <w:p>
+            <w:pPr>
+              <w:spacing w:before="0" w:line="240" w:lineRule="auto"/>
+              <w:rPr>
+                <w:rFonts w:cs="Arial"/>
+                <w:b/>
+                <w:szCs w:val="28"/>
+              </w:rPr>
+            </w:pPr>
+            <w:r>
+              <w:rPr>
+                <w:rFonts w:cs="Arial"/>
+                <w:b/>
+                <w:szCs w:val="28"/>
+              </w:rPr>
+              <w:t>All Lines</w:t>
+            </w:r>
+          </w:p>
+        </w:tc>
+        <w:tc>
+          <w:tcPr>
+            <w:tcW w:w="4961" w:type="dxa"/>
+            <w:tcBorders>
+              <w:top w:val="single" w:sz="4" w:space="0" w:color="000000"/>
+              <w:left w:val="single" w:sz="4" w:space="0" w:color="000000"/>
+              <w:bottom w:val="single" w:sz="4" w:space="0" w:color="000000"/>
+              <w:right w:val="single" w:sz="4" w:space="0" w:color="000000"/>
+            </w:tcBorders>
+          </w:tcPr>
+          <w:p>
+            <w:pPr>
+              <w:widowControl w:val="0"/>
+              <w:autoSpaceDE w:val="0"/>
+              <w:autoSpaceDN w:val="0"/>
+              <w:adjustRightInd w:val="0"/>
+              <w:spacing w:before="0" w:line="240" w:lineRule="auto"/>
+              <w:rPr>
+                <w:rFonts w:ascii="BRH Malayalam Extra" w:hAnsi="BRH Malayalam Extra" w:cs="BRH Malayalam Extra"/>
+                <w:sz w:val="36"/>
+                <w:szCs w:val="40"/>
+              </w:rPr>
+            </w:pPr>
+            <w:r>
+              <w:rPr>
+                <w:rFonts w:ascii="BRH Malayalam Extra" w:hAnsi="BRH Malayalam Extra" w:cs="BRH Malayalam Extra"/>
+                <w:sz w:val="36"/>
+                <w:szCs w:val="40"/>
+              </w:rPr>
+              <w:t>¥mx</w:t>
+            </w:r>
+            <w:r>
+              <w:rPr>
+                <w:rFonts w:ascii="BRH Malayalam Extra" w:hAnsi="BRH Malayalam Extra" w:cs="BRH Malayalam Extra"/>
+                <w:sz w:val="32"/>
+                <w:szCs w:val="40"/>
+              </w:rPr>
+              <w:t>–</w:t>
+            </w:r>
+            <w:r>
+              <w:rPr>
+                <w:rFonts w:ascii="BRH Malayalam Extra" w:hAnsi="BRH Malayalam Extra" w:cs="BRH Malayalam Extra"/>
+                <w:sz w:val="36"/>
+                <w:szCs w:val="40"/>
+              </w:rPr>
+              <w:t>KxJ öez</w:t>
+            </w:r>
+            <w:r>
+              <w:rPr>
+                <w:rFonts w:ascii="BRH Malayalam Extra" w:hAnsi="BRH Malayalam Extra" w:cs="BRH Malayalam Extra"/>
+                <w:sz w:val="32"/>
+                <w:szCs w:val="40"/>
+                <w:highlight w:val="yellow"/>
+              </w:rPr>
+              <w:t>–</w:t>
+            </w:r>
+            <w:r>
+              <w:rPr>
+                <w:rFonts w:ascii="BRH Malayalam Extra" w:hAnsi="BRH Malayalam Extra" w:cs="BRH Malayalam Extra"/>
+                <w:sz w:val="36"/>
+                <w:szCs w:val="40"/>
+                <w:highlight w:val="yellow"/>
+              </w:rPr>
+              <w:t>Zx,</w:t>
+            </w:r>
+            <w:r>
+              <w:rPr>
+                <w:rFonts w:ascii="BRH Malayalam Extra" w:hAnsi="BRH Malayalam Extra" w:cs="BRH Malayalam Extra"/>
+                <w:sz w:val="36"/>
+                <w:szCs w:val="40"/>
+              </w:rPr>
+              <w:t xml:space="preserve"> öez</w:t>
+            </w:r>
+            <w:r>
+              <w:rPr>
+                <w:rFonts w:ascii="BRH Malayalam Extra" w:hAnsi="BRH Malayalam Extra" w:cs="BRH Malayalam Extra"/>
+                <w:sz w:val="32"/>
+                <w:szCs w:val="40"/>
+              </w:rPr>
+              <w:t>–</w:t>
+            </w:r>
+            <w:r>
+              <w:rPr>
+                <w:rFonts w:ascii="BRH Malayalam Extra" w:hAnsi="BRH Malayalam Extra" w:cs="BRH Malayalam Extra"/>
+                <w:sz w:val="36"/>
+                <w:szCs w:val="40"/>
+              </w:rPr>
+              <w:t>Zx ¥mx</w:t>
+            </w:r>
+            <w:r>
+              <w:rPr>
+                <w:rFonts w:ascii="BRH Malayalam Extra" w:hAnsi="BRH Malayalam Extra" w:cs="BRH Malayalam Extra"/>
+                <w:sz w:val="32"/>
+                <w:szCs w:val="40"/>
+              </w:rPr>
+              <w:t>–</w:t>
+            </w:r>
+            <w:r>
+              <w:rPr>
+                <w:rFonts w:ascii="BRH Malayalam Extra" w:hAnsi="BRH Malayalam Extra" w:cs="BRH Malayalam Extra"/>
+                <w:sz w:val="36"/>
+                <w:szCs w:val="40"/>
+              </w:rPr>
+              <w:t>Kx, ¥mx</w:t>
+            </w:r>
+            <w:r>
+              <w:rPr>
+                <w:rFonts w:ascii="BRH Malayalam Extra" w:hAnsi="BRH Malayalam Extra" w:cs="BRH Malayalam Extra"/>
+                <w:sz w:val="32"/>
+                <w:szCs w:val="40"/>
+                <w:highlight w:val="yellow"/>
+              </w:rPr>
+              <w:t>–</w:t>
+            </w:r>
+            <w:r>
+              <w:rPr>
+                <w:rFonts w:ascii="BRH Malayalam Extra" w:hAnsi="BRH Malayalam Extra" w:cs="BRH Malayalam Extra"/>
+                <w:sz w:val="36"/>
+                <w:szCs w:val="40"/>
+                <w:highlight w:val="yellow"/>
+              </w:rPr>
+              <w:t>Kx</w:t>
+            </w:r>
+            <w:r>
+              <w:rPr>
+                <w:rFonts w:ascii="BRH Malayalam Extra" w:hAnsi="BRH Malayalam Extra" w:cs="BRH Malayalam Extra"/>
+                <w:sz w:val="36"/>
+                <w:szCs w:val="40"/>
+              </w:rPr>
+              <w:t xml:space="preserve"> öez</w:t>
+            </w:r>
+            <w:r>
+              <w:rPr>
+                <w:rFonts w:ascii="BRH Malayalam Extra" w:hAnsi="BRH Malayalam Extra" w:cs="BRH Malayalam Extra"/>
+                <w:sz w:val="32"/>
+                <w:szCs w:val="40"/>
+              </w:rPr>
+              <w:t>–</w:t>
+            </w:r>
+            <w:r>
+              <w:rPr>
+                <w:rFonts w:ascii="BRH Malayalam Extra" w:hAnsi="BRH Malayalam Extra" w:cs="BRH Malayalam Extra"/>
+                <w:sz w:val="36"/>
+                <w:szCs w:val="40"/>
+              </w:rPr>
+              <w:t>Zx A</w:t>
+            </w:r>
+            <w:r>
+              <w:rPr>
+                <w:rFonts w:ascii="BRH Malayalam Extra" w:hAnsi="BRH Malayalam Extra" w:cs="BRH Malayalam Extra"/>
+                <w:sz w:val="32"/>
+                <w:szCs w:val="40"/>
+              </w:rPr>
+              <w:t>–</w:t>
+            </w:r>
+            <w:r>
+              <w:rPr>
+                <w:rFonts w:ascii="BRH Malayalam Extra" w:hAnsi="BRH Malayalam Extra" w:cs="BRH Malayalam Extra"/>
+                <w:sz w:val="36"/>
+                <w:szCs w:val="40"/>
+              </w:rPr>
+              <w:t xml:space="preserve">hzræx—, </w:t>
+            </w:r>
+          </w:p>
+          <w:p>
+            <w:pPr>
+              <w:widowControl w:val="0"/>
+              <w:autoSpaceDE w:val="0"/>
+              <w:autoSpaceDN w:val="0"/>
+              <w:adjustRightInd w:val="0"/>
+              <w:spacing w:before="0" w:line="240" w:lineRule="auto"/>
+              <w:rPr>
+                <w:rFonts w:ascii="BRH Malayalam Extra" w:hAnsi="BRH Malayalam Extra" w:cs="BRH Malayalam Extra"/>
+                <w:sz w:val="36"/>
+                <w:szCs w:val="40"/>
+              </w:rPr>
+            </w:pPr>
+            <w:r>
+              <w:rPr>
+                <w:rFonts w:ascii="BRH Malayalam Extra" w:hAnsi="BRH Malayalam Extra" w:cs="BRH Malayalam Extra"/>
+                <w:sz w:val="36"/>
+                <w:szCs w:val="40"/>
+              </w:rPr>
+              <w:t>A</w:t>
+            </w:r>
+            <w:r>
+              <w:rPr>
+                <w:rFonts w:ascii="BRH Malayalam Extra" w:hAnsi="BRH Malayalam Extra" w:cs="BRH Malayalam Extra"/>
+                <w:sz w:val="32"/>
+                <w:szCs w:val="40"/>
+              </w:rPr>
+              <w:t>–</w:t>
+            </w:r>
+            <w:r>
+              <w:rPr>
+                <w:rFonts w:ascii="BRH Malayalam Extra" w:hAnsi="BRH Malayalam Extra" w:cs="BRH Malayalam Extra"/>
+                <w:sz w:val="36"/>
+                <w:szCs w:val="40"/>
+              </w:rPr>
+              <w:t>hzræx˜J öez</w:t>
+            </w:r>
+            <w:r>
+              <w:rPr>
+                <w:rFonts w:ascii="BRH Malayalam Extra" w:hAnsi="BRH Malayalam Extra" w:cs="BRH Malayalam Extra"/>
+                <w:sz w:val="32"/>
+                <w:szCs w:val="40"/>
+              </w:rPr>
+              <w:t>–</w:t>
+            </w:r>
+            <w:r>
+              <w:rPr>
+                <w:rFonts w:ascii="BRH Malayalam Extra" w:hAnsi="BRH Malayalam Extra" w:cs="BRH Malayalam Extra"/>
+                <w:sz w:val="36"/>
+                <w:szCs w:val="40"/>
+              </w:rPr>
+              <w:t>Zx ¥mx</w:t>
+            </w:r>
+            <w:r>
+              <w:rPr>
+                <w:rFonts w:ascii="BRH Malayalam Extra" w:hAnsi="BRH Malayalam Extra" w:cs="BRH Malayalam Extra"/>
+                <w:sz w:val="32"/>
+                <w:szCs w:val="40"/>
+              </w:rPr>
+              <w:t>–</w:t>
+            </w:r>
+            <w:r>
+              <w:rPr>
+                <w:rFonts w:ascii="BRH Malayalam Extra" w:hAnsi="BRH Malayalam Extra" w:cs="BRH Malayalam Extra"/>
+                <w:sz w:val="36"/>
+                <w:szCs w:val="40"/>
+              </w:rPr>
+              <w:t xml:space="preserve">Kx, </w:t>
+            </w:r>
+          </w:p>
+          <w:p>
+            <w:pPr>
+              <w:widowControl w:val="0"/>
+              <w:autoSpaceDE w:val="0"/>
+              <w:autoSpaceDN w:val="0"/>
+              <w:adjustRightInd w:val="0"/>
+              <w:spacing w:before="0" w:line="240" w:lineRule="auto"/>
+              <w:rPr>
+                <w:rFonts w:ascii="BRH Malayalam Extra" w:hAnsi="BRH Malayalam Extra" w:cs="BRH Malayalam Extra"/>
+                <w:sz w:val="40"/>
+                <w:szCs w:val="40"/>
+              </w:rPr>
+            </w:pPr>
+            <w:r>
+              <w:rPr>
+                <w:rFonts w:ascii="BRH Malayalam Extra" w:hAnsi="BRH Malayalam Extra" w:cs="BRH Malayalam Extra"/>
+                <w:sz w:val="36"/>
+                <w:szCs w:val="40"/>
+              </w:rPr>
+              <w:t>¥mx</w:t>
+            </w:r>
+            <w:r>
+              <w:rPr>
+                <w:rFonts w:ascii="BRH Malayalam Extra" w:hAnsi="BRH Malayalam Extra" w:cs="BRH Malayalam Extra"/>
+                <w:sz w:val="32"/>
+                <w:szCs w:val="40"/>
+              </w:rPr>
+              <w:t>–</w:t>
+            </w:r>
+            <w:r>
+              <w:rPr>
+                <w:rFonts w:ascii="BRH Malayalam Extra" w:hAnsi="BRH Malayalam Extra" w:cs="BRH Malayalam Extra"/>
+                <w:sz w:val="36"/>
+                <w:szCs w:val="40"/>
+                <w:highlight w:val="yellow"/>
+              </w:rPr>
+              <w:t>Kx</w:t>
+            </w:r>
+            <w:r>
+              <w:rPr>
+                <w:rFonts w:ascii="BRH Malayalam Extra" w:hAnsi="BRH Malayalam Extra" w:cs="BRH Malayalam Extra"/>
+                <w:sz w:val="36"/>
+                <w:szCs w:val="40"/>
+              </w:rPr>
+              <w:t xml:space="preserve"> öez</w:t>
+            </w:r>
+            <w:r>
+              <w:rPr>
+                <w:rFonts w:ascii="BRH Malayalam Extra" w:hAnsi="BRH Malayalam Extra" w:cs="BRH Malayalam Extra"/>
+                <w:sz w:val="32"/>
+                <w:szCs w:val="40"/>
+              </w:rPr>
+              <w:t>–</w:t>
+            </w:r>
+            <w:r>
+              <w:rPr>
+                <w:rFonts w:ascii="BRH Malayalam Extra" w:hAnsi="BRH Malayalam Extra" w:cs="BRH Malayalam Extra"/>
+                <w:sz w:val="36"/>
+                <w:szCs w:val="40"/>
+              </w:rPr>
+              <w:t>Zx A</w:t>
+            </w:r>
+            <w:r>
+              <w:rPr>
+                <w:rFonts w:ascii="BRH Malayalam Extra" w:hAnsi="BRH Malayalam Extra" w:cs="BRH Malayalam Extra"/>
+                <w:sz w:val="32"/>
+                <w:szCs w:val="40"/>
+              </w:rPr>
+              <w:t>–</w:t>
+            </w:r>
+            <w:r>
+              <w:rPr>
+                <w:rFonts w:ascii="BRH Malayalam Extra" w:hAnsi="BRH Malayalam Extra" w:cs="BRH Malayalam Extra"/>
+                <w:sz w:val="36"/>
+                <w:szCs w:val="40"/>
+              </w:rPr>
+              <w:t xml:space="preserve">hzræx˜J | </w:t>
+            </w:r>
+          </w:p>
+        </w:tc>
+        <w:tc>
+          <w:tcPr>
+            <w:tcW w:w="5400" w:type="dxa"/>
+            <w:tcBorders>
+              <w:top w:val="single" w:sz="4" w:space="0" w:color="000000"/>
+              <w:left w:val="single" w:sz="4" w:space="0" w:color="000000"/>
+              <w:bottom w:val="single" w:sz="4" w:space="0" w:color="000000"/>
+              <w:right w:val="single" w:sz="4" w:space="0" w:color="000000"/>
+            </w:tcBorders>
+          </w:tcPr>
+          <w:p>
+            <w:pPr>
+              <w:widowControl w:val="0"/>
+              <w:autoSpaceDE w:val="0"/>
+              <w:autoSpaceDN w:val="0"/>
+              <w:adjustRightInd w:val="0"/>
+              <w:spacing w:before="0" w:line="240" w:lineRule="auto"/>
+              <w:rPr>
+                <w:rFonts w:ascii="BRH Malayalam Extra" w:hAnsi="BRH Malayalam Extra" w:cs="BRH Malayalam Extra"/>
+                <w:sz w:val="36"/>
+                <w:szCs w:val="40"/>
+              </w:rPr>
+            </w:pPr>
+            <w:r>
+              <w:rPr>
+                <w:rFonts w:ascii="BRH Malayalam Extra" w:hAnsi="BRH Malayalam Extra" w:cs="BRH Malayalam Extra"/>
+                <w:sz w:val="36"/>
+                <w:szCs w:val="40"/>
+              </w:rPr>
+              <w:t>¥mx</w:t>
+            </w:r>
+            <w:r>
+              <w:rPr>
+                <w:rFonts w:ascii="BRH Malayalam Extra" w:hAnsi="BRH Malayalam Extra" w:cs="BRH Malayalam Extra"/>
+                <w:sz w:val="32"/>
+                <w:szCs w:val="40"/>
+              </w:rPr>
+              <w:t>–</w:t>
+            </w:r>
+            <w:r>
+              <w:rPr>
+                <w:rFonts w:ascii="BRH Malayalam Extra" w:hAnsi="BRH Malayalam Extra" w:cs="BRH Malayalam Extra"/>
+                <w:sz w:val="36"/>
+                <w:szCs w:val="40"/>
+              </w:rPr>
+              <w:t>KxJ öez</w:t>
+            </w:r>
+            <w:r>
+              <w:rPr>
+                <w:rFonts w:ascii="BRH Malayalam Extra" w:hAnsi="BRH Malayalam Extra" w:cs="BRH Malayalam Extra"/>
+                <w:sz w:val="32"/>
+                <w:szCs w:val="40"/>
+                <w:highlight w:val="yellow"/>
+              </w:rPr>
+              <w:t>–</w:t>
+            </w:r>
+            <w:r>
+              <w:rPr>
+                <w:rFonts w:ascii="BRH Malayalam Extra" w:hAnsi="BRH Malayalam Extra" w:cs="BRH Malayalam Extra"/>
+                <w:sz w:val="36"/>
+                <w:szCs w:val="40"/>
+                <w:highlight w:val="green"/>
+              </w:rPr>
+              <w:t>ZxJ,</w:t>
+            </w:r>
+            <w:r>
+              <w:rPr>
+                <w:rFonts w:ascii="BRH Malayalam Extra" w:hAnsi="BRH Malayalam Extra" w:cs="BRH Malayalam Extra"/>
+                <w:sz w:val="36"/>
+                <w:szCs w:val="40"/>
+              </w:rPr>
+              <w:t xml:space="preserve"> öez</w:t>
+            </w:r>
+            <w:r>
+              <w:rPr>
+                <w:rFonts w:ascii="BRH Malayalam Extra" w:hAnsi="BRH Malayalam Extra" w:cs="BRH Malayalam Extra"/>
+                <w:sz w:val="32"/>
+                <w:szCs w:val="40"/>
+              </w:rPr>
+              <w:t>–</w:t>
+            </w:r>
+            <w:r>
+              <w:rPr>
+                <w:rFonts w:ascii="BRH Malayalam Extra" w:hAnsi="BRH Malayalam Extra" w:cs="BRH Malayalam Extra"/>
+                <w:sz w:val="36"/>
+                <w:szCs w:val="40"/>
+              </w:rPr>
+              <w:t>Zx ¥mx</w:t>
+            </w:r>
+            <w:r>
+              <w:rPr>
+                <w:rFonts w:ascii="BRH Malayalam Extra" w:hAnsi="BRH Malayalam Extra" w:cs="BRH Malayalam Extra"/>
+                <w:sz w:val="32"/>
+                <w:szCs w:val="40"/>
+              </w:rPr>
+              <w:t>–</w:t>
+            </w:r>
+            <w:r>
+              <w:rPr>
+                <w:rFonts w:ascii="BRH Malayalam Extra" w:hAnsi="BRH Malayalam Extra" w:cs="BRH Malayalam Extra"/>
+                <w:sz w:val="36"/>
+                <w:szCs w:val="40"/>
+              </w:rPr>
+              <w:t>Kx, ¥mx</w:t>
+            </w:r>
+            <w:r>
+              <w:rPr>
+                <w:rFonts w:ascii="BRH Malayalam Extra" w:hAnsi="BRH Malayalam Extra" w:cs="BRH Malayalam Extra"/>
+                <w:sz w:val="32"/>
+                <w:szCs w:val="40"/>
+                <w:highlight w:val="yellow"/>
+              </w:rPr>
+              <w:t>–</w:t>
+            </w:r>
+            <w:r>
+              <w:rPr>
+                <w:rFonts w:ascii="BRH Malayalam Extra" w:hAnsi="BRH Malayalam Extra" w:cs="BRH Malayalam Extra"/>
+                <w:sz w:val="36"/>
+                <w:szCs w:val="40"/>
+                <w:highlight w:val="green"/>
+              </w:rPr>
+              <w:t>KxJ</w:t>
+            </w:r>
+            <w:r>
+              <w:rPr>
+                <w:rFonts w:ascii="BRH Malayalam Extra" w:hAnsi="BRH Malayalam Extra" w:cs="BRH Malayalam Extra"/>
+                <w:sz w:val="36"/>
+                <w:szCs w:val="40"/>
+              </w:rPr>
+              <w:t xml:space="preserve"> öez</w:t>
+            </w:r>
+            <w:r>
+              <w:rPr>
+                <w:rFonts w:ascii="BRH Malayalam Extra" w:hAnsi="BRH Malayalam Extra" w:cs="BRH Malayalam Extra"/>
+                <w:sz w:val="32"/>
+                <w:szCs w:val="40"/>
+              </w:rPr>
+              <w:t>–</w:t>
+            </w:r>
+            <w:r>
+              <w:rPr>
+                <w:rFonts w:ascii="BRH Malayalam Extra" w:hAnsi="BRH Malayalam Extra" w:cs="BRH Malayalam Extra"/>
+                <w:sz w:val="36"/>
+                <w:szCs w:val="40"/>
+              </w:rPr>
+              <w:t>Zx A</w:t>
+            </w:r>
+            <w:r>
+              <w:rPr>
+                <w:rFonts w:ascii="BRH Malayalam Extra" w:hAnsi="BRH Malayalam Extra" w:cs="BRH Malayalam Extra"/>
+                <w:sz w:val="32"/>
+                <w:szCs w:val="40"/>
+              </w:rPr>
+              <w:t>–</w:t>
+            </w:r>
+            <w:r>
+              <w:rPr>
+                <w:rFonts w:ascii="BRH Malayalam Extra" w:hAnsi="BRH Malayalam Extra" w:cs="BRH Malayalam Extra"/>
+                <w:sz w:val="36"/>
+                <w:szCs w:val="40"/>
+              </w:rPr>
+              <w:t xml:space="preserve">hzræx—, </w:t>
+            </w:r>
+          </w:p>
+          <w:p>
+            <w:pPr>
+              <w:widowControl w:val="0"/>
+              <w:autoSpaceDE w:val="0"/>
+              <w:autoSpaceDN w:val="0"/>
+              <w:adjustRightInd w:val="0"/>
+              <w:spacing w:before="0" w:line="240" w:lineRule="auto"/>
+              <w:rPr>
+                <w:rFonts w:ascii="BRH Malayalam Extra" w:hAnsi="BRH Malayalam Extra" w:cs="BRH Malayalam Extra"/>
+                <w:sz w:val="36"/>
+                <w:szCs w:val="40"/>
+              </w:rPr>
+            </w:pPr>
+            <w:r>
+              <w:rPr>
+                <w:rFonts w:ascii="BRH Malayalam Extra" w:hAnsi="BRH Malayalam Extra" w:cs="BRH Malayalam Extra"/>
+                <w:sz w:val="36"/>
+                <w:szCs w:val="40"/>
+              </w:rPr>
+              <w:t>A</w:t>
+            </w:r>
+            <w:r>
+              <w:rPr>
+                <w:rFonts w:ascii="BRH Malayalam Extra" w:hAnsi="BRH Malayalam Extra" w:cs="BRH Malayalam Extra"/>
+                <w:sz w:val="32"/>
+                <w:szCs w:val="40"/>
+              </w:rPr>
+              <w:t>–</w:t>
+            </w:r>
+            <w:r>
+              <w:rPr>
+                <w:rFonts w:ascii="BRH Malayalam Extra" w:hAnsi="BRH Malayalam Extra" w:cs="BRH Malayalam Extra"/>
+                <w:sz w:val="36"/>
+                <w:szCs w:val="40"/>
+              </w:rPr>
+              <w:t>hzræx˜J öez</w:t>
+            </w:r>
+            <w:r>
+              <w:rPr>
+                <w:rFonts w:ascii="BRH Malayalam Extra" w:hAnsi="BRH Malayalam Extra" w:cs="BRH Malayalam Extra"/>
+                <w:sz w:val="32"/>
+                <w:szCs w:val="40"/>
+              </w:rPr>
+              <w:t>–</w:t>
+            </w:r>
+            <w:r>
+              <w:rPr>
+                <w:rFonts w:ascii="BRH Malayalam Extra" w:hAnsi="BRH Malayalam Extra" w:cs="BRH Malayalam Extra"/>
+                <w:sz w:val="36"/>
+                <w:szCs w:val="40"/>
+              </w:rPr>
+              <w:t>Zx ¥mx</w:t>
+            </w:r>
+            <w:r>
+              <w:rPr>
+                <w:rFonts w:ascii="BRH Malayalam Extra" w:hAnsi="BRH Malayalam Extra" w:cs="BRH Malayalam Extra"/>
+                <w:sz w:val="32"/>
+                <w:szCs w:val="40"/>
+              </w:rPr>
+              <w:t>–</w:t>
+            </w:r>
+            <w:r>
+              <w:rPr>
+                <w:rFonts w:ascii="BRH Malayalam Extra" w:hAnsi="BRH Malayalam Extra" w:cs="BRH Malayalam Extra"/>
+                <w:sz w:val="36"/>
+                <w:szCs w:val="40"/>
+              </w:rPr>
+              <w:t xml:space="preserve">Kx, </w:t>
+            </w:r>
+          </w:p>
+          <w:p>
+            <w:pPr>
+              <w:rPr>
+                <w:rFonts w:ascii="BRH Malayalam Extra" w:hAnsi="BRH Malayalam Extra" w:cs="BRH Malayalam Extra"/>
+                <w:sz w:val="40"/>
+                <w:szCs w:val="40"/>
+              </w:rPr>
+            </w:pPr>
+            <w:r>
+              <w:rPr>
+                <w:rFonts w:ascii="BRH Malayalam Extra" w:hAnsi="BRH Malayalam Extra" w:cs="BRH Malayalam Extra"/>
+                <w:sz w:val="36"/>
+                <w:szCs w:val="40"/>
+              </w:rPr>
+              <w:t>¥mx</w:t>
+            </w:r>
+            <w:r>
+              <w:rPr>
+                <w:rFonts w:ascii="BRH Malayalam Extra" w:hAnsi="BRH Malayalam Extra" w:cs="BRH Malayalam Extra"/>
+                <w:sz w:val="32"/>
+                <w:szCs w:val="40"/>
+              </w:rPr>
+              <w:t>–</w:t>
+            </w:r>
+            <w:r>
+              <w:rPr>
+                <w:rFonts w:ascii="BRH Malayalam Extra" w:hAnsi="BRH Malayalam Extra" w:cs="BRH Malayalam Extra"/>
+                <w:sz w:val="36"/>
+                <w:szCs w:val="40"/>
+                <w:highlight w:val="green"/>
+              </w:rPr>
+              <w:t>KxJ</w:t>
+            </w:r>
+            <w:r>
+              <w:rPr>
+                <w:rFonts w:ascii="BRH Malayalam Extra" w:hAnsi="BRH Malayalam Extra" w:cs="BRH Malayalam Extra"/>
+                <w:sz w:val="36"/>
+                <w:szCs w:val="40"/>
+              </w:rPr>
+              <w:t xml:space="preserve"> öez</w:t>
+            </w:r>
+            <w:r>
+              <w:rPr>
+                <w:rFonts w:ascii="BRH Malayalam Extra" w:hAnsi="BRH Malayalam Extra" w:cs="BRH Malayalam Extra"/>
+                <w:sz w:val="32"/>
+                <w:szCs w:val="40"/>
+              </w:rPr>
+              <w:t>–</w:t>
+            </w:r>
+            <w:r>
+              <w:rPr>
+                <w:rFonts w:ascii="BRH Malayalam Extra" w:hAnsi="BRH Malayalam Extra" w:cs="BRH Malayalam Extra"/>
+                <w:sz w:val="36"/>
+                <w:szCs w:val="40"/>
+              </w:rPr>
+              <w:t>Zx A</w:t>
+            </w:r>
+            <w:r>
+              <w:rPr>
+                <w:rFonts w:ascii="BRH Malayalam Extra" w:hAnsi="BRH Malayalam Extra" w:cs="BRH Malayalam Extra"/>
+                <w:sz w:val="32"/>
+                <w:szCs w:val="40"/>
+              </w:rPr>
+              <w:t>–</w:t>
+            </w:r>
+            <w:r>
+              <w:rPr>
+                <w:rFonts w:ascii="BRH Malayalam Extra" w:hAnsi="BRH Malayalam Extra" w:cs="BRH Malayalam Extra"/>
+                <w:sz w:val="36"/>
+                <w:szCs w:val="40"/>
+              </w:rPr>
+              <w:t>hzræx˜J |</w:t>
+            </w:r>
+          </w:p>
+        </w:tc>
+      </w:tr>
+      <w:tr>
+        <w:trPr>
+          <w:trHeight w:val="777"/>
+        </w:trPr>
+        <w:tc>
+          <w:tcPr>
+            <w:tcW w:w="3310" w:type="dxa"/>
+            <w:tcBorders>
+              <w:top w:val="single" w:sz="4" w:space="0" w:color="000000"/>
+              <w:left w:val="single" w:sz="4" w:space="0" w:color="000000"/>
+              <w:bottom w:val="single" w:sz="4" w:space="0" w:color="000000"/>
+              <w:right w:val="single" w:sz="4" w:space="0" w:color="000000"/>
+            </w:tcBorders>
+          </w:tcPr>
+          <w:p>
+            <w:pPr>
+              <w:spacing w:before="0" w:line="240" w:lineRule="auto"/>
+              <w:rPr>
+                <w:rFonts w:cs="Arial"/>
+                <w:b/>
+                <w:szCs w:val="28"/>
+              </w:rPr>
+            </w:pPr>
+            <w:r>
+              <w:rPr>
+                <w:rFonts w:cs="Arial"/>
+                <w:b/>
+                <w:szCs w:val="28"/>
+              </w:rPr>
+              <w:t>38. Asheervaada MantraH</w:t>
+            </w:r>
+          </w:p>
+          <w:p>
+            <w:pPr>
+              <w:spacing w:before="0" w:line="240" w:lineRule="auto"/>
+              <w:rPr>
+                <w:rFonts w:cs="Arial"/>
+                <w:b/>
+                <w:szCs w:val="28"/>
+              </w:rPr>
+            </w:pPr>
+            <w:r>
+              <w:rPr>
+                <w:rFonts w:cs="Arial"/>
+                <w:b/>
+                <w:szCs w:val="28"/>
+              </w:rPr>
+              <w:t xml:space="preserve">Para No. </w:t>
+            </w:r>
+            <w:r>
+              <w:rPr>
+                <w:rFonts w:cs="Arial"/>
+                <w:b/>
+                <w:szCs w:val="28"/>
+              </w:rPr>
+              <w:t>9</w:t>
+            </w:r>
+          </w:p>
+          <w:p>
+            <w:pPr>
+              <w:spacing w:before="0" w:line="240" w:lineRule="auto"/>
+              <w:rPr>
+                <w:rFonts w:cs="Arial"/>
+                <w:b/>
+                <w:szCs w:val="28"/>
+              </w:rPr>
+            </w:pPr>
+            <w:r>
+              <w:rPr>
+                <w:rFonts w:cs="Arial"/>
+                <w:b/>
+                <w:szCs w:val="28"/>
+              </w:rPr>
+              <w:t>Line No. 4</w:t>
+            </w:r>
+          </w:p>
+        </w:tc>
+        <w:tc>
+          <w:tcPr>
+            <w:tcW w:w="4961" w:type="dxa"/>
+            <w:tcBorders>
+              <w:top w:val="single" w:sz="4" w:space="0" w:color="000000"/>
+              <w:left w:val="single" w:sz="4" w:space="0" w:color="000000"/>
+              <w:bottom w:val="single" w:sz="4" w:space="0" w:color="000000"/>
+              <w:right w:val="single" w:sz="4" w:space="0" w:color="000000"/>
+            </w:tcBorders>
+          </w:tcPr>
+          <w:p>
+            <w:pPr>
+              <w:widowControl w:val="0"/>
+              <w:autoSpaceDE w:val="0"/>
+              <w:autoSpaceDN w:val="0"/>
+              <w:adjustRightInd w:val="0"/>
+              <w:spacing w:before="0" w:line="240" w:lineRule="auto"/>
+              <w:rPr>
+                <w:rFonts w:ascii="BRH Malayalam Extra" w:hAnsi="BRH Malayalam Extra" w:cs="BRH Malayalam Extra"/>
+                <w:sz w:val="36"/>
+                <w:szCs w:val="40"/>
+              </w:rPr>
+            </w:pPr>
+            <w:r>
+              <w:rPr>
+                <w:rFonts w:ascii="BRH Malayalam Extra" w:hAnsi="BRH Malayalam Extra" w:cs="BRH Malayalam Extra"/>
+                <w:sz w:val="40"/>
+                <w:szCs w:val="40"/>
+              </w:rPr>
+              <w:t>B</w:t>
+            </w:r>
+            <w:r>
+              <w:rPr>
+                <w:rFonts w:ascii="BRH Malayalam Extra" w:hAnsi="BRH Malayalam Extra" w:cs="BRH Malayalam Extra"/>
+                <w:sz w:val="33"/>
+                <w:szCs w:val="40"/>
+              </w:rPr>
+              <w:t>–</w:t>
+            </w:r>
+            <w:r>
+              <w:rPr>
+                <w:rFonts w:ascii="BRH Malayalam Extra" w:hAnsi="BRH Malayalam Extra" w:cs="BRH Malayalam Extra"/>
+                <w:sz w:val="40"/>
+                <w:szCs w:val="40"/>
+              </w:rPr>
+              <w:t xml:space="preserve">ja§ </w:t>
+            </w:r>
+            <w:r>
+              <w:rPr>
+                <w:rFonts w:ascii="BRH Malayalam Extra" w:hAnsi="BRH Malayalam Extra" w:cs="BRH Malayalam Extra"/>
+                <w:sz w:val="40"/>
+                <w:szCs w:val="40"/>
+                <w:highlight w:val="yellow"/>
+              </w:rPr>
+              <w:t>sþ</w:t>
+            </w:r>
+            <w:r>
+              <w:rPr>
+                <w:rFonts w:ascii="BRH Malayalam Extra" w:hAnsi="BRH Malayalam Extra" w:cs="BRH Malayalam Extra"/>
+                <w:sz w:val="40"/>
+                <w:szCs w:val="40"/>
+              </w:rPr>
+              <w:t>Ih¢—ZI h¢</w:t>
+            </w:r>
+            <w:r>
+              <w:rPr>
+                <w:rFonts w:ascii="BRH Malayalam Extra" w:hAnsi="BRH Malayalam Extra" w:cs="BRH Malayalam Extra"/>
+                <w:sz w:val="33"/>
+                <w:szCs w:val="40"/>
+              </w:rPr>
+              <w:t>–</w:t>
+            </w:r>
+            <w:r>
+              <w:rPr>
+                <w:rFonts w:ascii="BRH Malayalam Extra" w:hAnsi="BRH Malayalam Extra" w:cs="BRH Malayalam Extra"/>
+                <w:sz w:val="40"/>
+                <w:szCs w:val="40"/>
+              </w:rPr>
+              <w:t>ZI |</w:t>
+            </w:r>
+          </w:p>
+        </w:tc>
+        <w:tc>
+          <w:tcPr>
+            <w:tcW w:w="5400" w:type="dxa"/>
+            <w:tcBorders>
+              <w:top w:val="single" w:sz="4" w:space="0" w:color="000000"/>
+              <w:left w:val="single" w:sz="4" w:space="0" w:color="000000"/>
+              <w:bottom w:val="single" w:sz="4" w:space="0" w:color="000000"/>
+              <w:right w:val="single" w:sz="4" w:space="0" w:color="000000"/>
+            </w:tcBorders>
+          </w:tcPr>
+          <w:p>
+            <w:pPr>
+              <w:widowControl w:val="0"/>
+              <w:autoSpaceDE w:val="0"/>
+              <w:autoSpaceDN w:val="0"/>
+              <w:adjustRightInd w:val="0"/>
+              <w:spacing w:before="0" w:line="240" w:lineRule="auto"/>
+              <w:rPr>
+                <w:rFonts w:ascii="BRH Malayalam Extra" w:hAnsi="BRH Malayalam Extra" w:cs="BRH Malayalam Extra"/>
+                <w:sz w:val="36"/>
+                <w:szCs w:val="40"/>
+              </w:rPr>
+            </w:pPr>
+            <w:r>
+              <w:rPr>
+                <w:rFonts w:ascii="BRH Malayalam Extra" w:hAnsi="BRH Malayalam Extra" w:cs="BRH Malayalam Extra"/>
+                <w:sz w:val="40"/>
+                <w:szCs w:val="40"/>
+              </w:rPr>
+              <w:t>B</w:t>
+            </w:r>
+            <w:r>
+              <w:rPr>
+                <w:rFonts w:ascii="BRH Malayalam Extra" w:hAnsi="BRH Malayalam Extra" w:cs="BRH Malayalam Extra"/>
+                <w:sz w:val="33"/>
+                <w:szCs w:val="40"/>
+              </w:rPr>
+              <w:t>–</w:t>
+            </w:r>
+            <w:r>
+              <w:rPr>
+                <w:rFonts w:ascii="BRH Malayalam Extra" w:hAnsi="BRH Malayalam Extra" w:cs="BRH Malayalam Extra"/>
+                <w:sz w:val="40"/>
+                <w:szCs w:val="40"/>
+              </w:rPr>
+              <w:t xml:space="preserve">ja§ </w:t>
+            </w:r>
+            <w:r>
+              <w:rPr>
+                <w:rFonts w:ascii="BRH Malayalam Extra" w:hAnsi="BRH Malayalam Extra" w:cs="BRH Malayalam Extra"/>
+                <w:sz w:val="40"/>
+                <w:szCs w:val="40"/>
+                <w:highlight w:val="green"/>
+              </w:rPr>
+              <w:t>s</w:t>
+            </w:r>
+            <w:r>
+              <w:rPr>
+                <w:rFonts w:ascii="BRH Malayalam Extra" w:hAnsi="BRH Malayalam Extra" w:cs="BRH Malayalam Extra"/>
+                <w:sz w:val="40"/>
+                <w:szCs w:val="40"/>
+              </w:rPr>
+              <w:t>Ih¢—ZI h¢</w:t>
+            </w:r>
+            <w:r>
+              <w:rPr>
+                <w:rFonts w:ascii="BRH Malayalam Extra" w:hAnsi="BRH Malayalam Extra" w:cs="BRH Malayalam Extra"/>
+                <w:sz w:val="33"/>
+                <w:szCs w:val="40"/>
+              </w:rPr>
+              <w:t>–</w:t>
+            </w:r>
+            <w:r>
+              <w:rPr>
+                <w:rFonts w:ascii="BRH Malayalam Extra" w:hAnsi="BRH Malayalam Extra" w:cs="BRH Malayalam Extra"/>
+                <w:sz w:val="40"/>
+                <w:szCs w:val="40"/>
+              </w:rPr>
+              <w:t>ZI |</w:t>
+            </w:r>
+          </w:p>
+        </w:tc>
+      </w:tr>
     </w:tbl>
     <w:p>
       <w:pPr>
@@ -610,10 +3280,7 @@
           <w:u w:val="single"/>
         </w:rPr>
       </w:pPr>
-    </w:p>
-    <w:p>
-      <w:pPr>
-        <w:jc w:val="center"/>
+      <w:r>
         <w:rPr>
           <w:b/>
           <w:bCs/>
@@ -621,19 +3288,8 @@
           <w:szCs w:val="32"/>
           <w:u w:val="single"/>
         </w:rPr>
-      </w:pPr>
-    </w:p>
-    <w:p>
-      <w:pPr>
-        <w:jc w:val="center"/>
-        <w:rPr>
-          <w:b/>
-          <w:bCs/>
-          <w:sz w:val="32"/>
-          <w:szCs w:val="32"/>
-          <w:u w:val="single"/>
-        </w:rPr>
-      </w:pPr>
+        <w:t>-----------------------</w:t>
+      </w:r>
     </w:p>
     <w:p>
       <w:pPr>
@@ -7857,66 +10513,8 @@
           <w:u w:val="single"/>
         </w:rPr>
       </w:pPr>
-    </w:p>
-    <w:p>
-      <w:pPr>
-        <w:jc w:val="center"/>
-        <w:rPr>
-          <w:b/>
-          <w:bCs/>
-          <w:sz w:val="32"/>
-          <w:szCs w:val="32"/>
-          <w:u w:val="single"/>
-        </w:rPr>
-      </w:pPr>
-    </w:p>
-    <w:p>
-      <w:pPr>
-        <w:jc w:val="center"/>
-        <w:rPr>
-          <w:b/>
-          <w:bCs/>
-          <w:sz w:val="32"/>
-          <w:szCs w:val="32"/>
-          <w:u w:val="single"/>
-        </w:rPr>
-      </w:pPr>
-    </w:p>
-    <w:p>
-      <w:pPr>
-        <w:jc w:val="center"/>
-        <w:rPr>
-          <w:b/>
-          <w:bCs/>
-          <w:sz w:val="32"/>
-          <w:szCs w:val="32"/>
-          <w:u w:val="single"/>
-        </w:rPr>
-      </w:pPr>
-    </w:p>
-    <w:p>
-      <w:pPr>
-        <w:jc w:val="center"/>
-        <w:rPr>
-          <w:b/>
-          <w:bCs/>
-          <w:sz w:val="32"/>
-          <w:szCs w:val="32"/>
-          <w:u w:val="single"/>
-        </w:rPr>
-      </w:pPr>
-    </w:p>
-    <w:p>
-      <w:pPr>
-        <w:jc w:val="center"/>
-        <w:rPr>
-          <w:b/>
-          <w:bCs/>
-          <w:sz w:val="32"/>
-          <w:szCs w:val="32"/>
-          <w:u w:val="single"/>
-        </w:rPr>
-      </w:pPr>
+      <w:bookmarkStart w:id="0" w:name="_GoBack"/>
+      <w:bookmarkEnd w:id="0"/>
       <w:r>
         <w:rPr>
           <w:b/>
@@ -8368,7 +10966,6 @@
                 <w:sz w:val="28"/>
                 <w:szCs w:val="28"/>
               </w:rPr>
-              <w:lastRenderedPageBreak/>
               <w:t>13 Bhagya Suktam</w:t>
             </w:r>
           </w:p>
@@ -9074,6 +11671,7 @@
                 <w:sz w:val="28"/>
                 <w:szCs w:val="28"/>
               </w:rPr>
+              <w:lastRenderedPageBreak/>
               <w:t>14 Mrutyu Suktam</w:t>
             </w:r>
           </w:p>
@@ -10592,7 +13190,6 @@
                 <w:highlight w:val="yellow"/>
                 <w:lang w:val="en-IN" w:eastAsia="en-IN" w:bidi="ml-IN"/>
               </w:rPr>
-              <w:lastRenderedPageBreak/>
               <w:t>b</w:t>
             </w:r>
             <w:r>
@@ -10641,7 +13238,6 @@
                 <w:szCs w:val="40"/>
                 <w:lang w:val="en-IN" w:eastAsia="en-IN" w:bidi="ml-IN"/>
               </w:rPr>
-              <w:lastRenderedPageBreak/>
               <w:t>s¡</w:t>
             </w:r>
             <w:r>
@@ -10732,7 +13328,6 @@
                 <w:szCs w:val="40"/>
                 <w:lang w:val="en-IN" w:eastAsia="en-IN" w:bidi="ml-IN"/>
               </w:rPr>
-              <w:lastRenderedPageBreak/>
               <w:t>b</w:t>
             </w:r>
             <w:r>
@@ -10783,7 +13378,6 @@
                 <w:rFonts w:cs="Arial"/>
                 <w:szCs w:val="24"/>
               </w:rPr>
-              <w:lastRenderedPageBreak/>
               <w:t>22 Chamakam</w:t>
             </w:r>
           </w:p>
@@ -11677,6 +14271,7 @@
                 <w:rFonts w:cs="Arial"/>
                 <w:szCs w:val="24"/>
               </w:rPr>
+              <w:lastRenderedPageBreak/>
               <w:t>29 Ruchaam Praachee</w:t>
             </w:r>
           </w:p>
@@ -13470,7 +16065,6 @@
                 <w:sz w:val="28"/>
                 <w:szCs w:val="28"/>
               </w:rPr>
-              <w:lastRenderedPageBreak/>
               <w:t>(missing Visargam inserted)</w:t>
             </w:r>
           </w:p>
@@ -13502,7 +16096,6 @@
                 <w:sz w:val="28"/>
                 <w:szCs w:val="28"/>
               </w:rPr>
-              <w:lastRenderedPageBreak/>
               <w:t>37.9 pushtiam datta (ghanam)</w:t>
             </w:r>
           </w:p>
@@ -14098,6 +16691,7 @@
                 <w:sz w:val="28"/>
                 <w:szCs w:val="28"/>
               </w:rPr>
+              <w:lastRenderedPageBreak/>
               <w:t>38. Asheervaada MantraH</w:t>
             </w:r>
           </w:p>
@@ -14829,7 +17423,6 @@
                 <w:sz w:val="32"/>
                 <w:szCs w:val="32"/>
               </w:rPr>
-              <w:lastRenderedPageBreak/>
               <w:t>Section, Paragraph</w:t>
             </w:r>
           </w:p>
@@ -15677,7 +18270,6 @@
                 <w:szCs w:val="28"/>
                 <w:u w:val="single"/>
               </w:rPr>
-              <w:lastRenderedPageBreak/>
               <w:t xml:space="preserve">Section 37.8 </w:t>
             </w:r>
           </w:p>
@@ -16270,6 +18862,7 @@
                 <w:szCs w:val="40"/>
                 <w:highlight w:val="yellow"/>
               </w:rPr>
+              <w:lastRenderedPageBreak/>
               <w:t>Zb–Zõx</w:t>
             </w:r>
             <w:r>
@@ -16358,6 +18951,7 @@
                 <w:szCs w:val="40"/>
                 <w:highlight w:val="green"/>
               </w:rPr>
+              <w:lastRenderedPageBreak/>
               <w:t>bcZy</w:t>
             </w:r>
             <w:r>
@@ -16429,6 +19023,7 @@
                 <w:szCs w:val="40"/>
                 <w:highlight w:val="green"/>
               </w:rPr>
+              <w:lastRenderedPageBreak/>
               <w:t>bc–Zõx-j¡–kxj¡—ª bcZy</w:t>
             </w:r>
           </w:p>
@@ -16458,6 +19053,7 @@
                 <w:szCs w:val="32"/>
                 <w:u w:val="single"/>
               </w:rPr>
+              <w:lastRenderedPageBreak/>
               <w:t>Section 37.</w:t>
             </w:r>
             <w:r>
@@ -28248,20 +30844,7 @@
         <w:bCs/>
       </w:rPr>
       <w:tab/>
-    </w:r>
-    <w:r>
-      <w:rPr>
-        <w:b/>
-        <w:bCs/>
-      </w:rPr>
-      <w:t xml:space="preserve">              </w:t>
-    </w:r>
-    <w:r>
-      <w:rPr>
-        <w:b/>
-        <w:bCs/>
-      </w:rPr>
-      <w:t>v</w:t>
+      <w:t xml:space="preserve">              v</w:t>
     </w:r>
     <w:r>
       <w:rPr>
@@ -28443,6 +31026,97 @@
 <file path=word/numbering.xml><?xml version="1.0" encoding="utf-8"?>
 <w:numbering xmlns:wpc="http://schemas.microsoft.com/office/word/2010/wordprocessingCanvas" xmlns:cx="http://schemas.microsoft.com/office/drawing/2014/chartex" xmlns:cx1="http://schemas.microsoft.com/office/drawing/2015/9/8/chartex" xmlns:mc="http://schemas.openxmlformats.org/markup-compatibility/2006" xmlns:o="urn:schemas-microsoft-com:office:office" xmlns:r="http://schemas.openxmlformats.org/officeDocument/2006/relationships" xmlns:m="http://schemas.openxmlformats.org/officeDocument/2006/math" xmlns:v="urn:schemas-microsoft-com:vml" xmlns:wp14="http://schemas.microsoft.com/office/word/2010/wordprocessingDrawing" xmlns:wp="http://schemas.openxmlformats.org/drawingml/2006/wordprocessingDrawing" xmlns:w10="urn:schemas-microsoft-com:office:word" xmlns:w="http://schemas.openxmlformats.org/wordprocessingml/2006/main" xmlns:w14="http://schemas.microsoft.com/office/word/2010/wordml" xmlns:w15="http://schemas.microsoft.com/office/word/2012/wordml" xmlns:w16se="http://schemas.microsoft.com/office/word/2015/wordml/symex" xmlns:wpg="http://schemas.microsoft.com/office/word/2010/wordprocessingGroup" xmlns:wpi="http://schemas.microsoft.com/office/word/2010/wordprocessingInk" xmlns:wne="http://schemas.microsoft.com/office/word/2006/wordml" xmlns:wps="http://schemas.microsoft.com/office/word/2010/wordprocessingShape" mc:Ignorable="w14 w15 w16se wp14">
   <w:abstractNum w:abstractNumId="0" w15:restartNumberingAfterBreak="0">
+    <w:nsid w:val="04270DFC"/>
+    <w:multiLevelType w:val="hybridMultilevel"/>
+    <w:tmpl w:val="55FE4AA4"/>
+    <w:lvl w:ilvl="0" w:tplc="C30AFB8A">
+      <w:start w:val="1"/>
+      <w:numFmt w:val="decimal"/>
+      <w:lvlText w:val="%1."/>
+      <w:lvlJc w:val="left"/>
+      <w:pPr>
+        <w:ind w:left="720" w:hanging="360"/>
+      </w:pPr>
+      <w:rPr>
+        <w:rFonts w:ascii="Arial" w:hAnsi="Arial" w:cs="Arial" w:hint="default"/>
+        <w:sz w:val="32"/>
+        <w:szCs w:val="32"/>
+      </w:rPr>
+    </w:lvl>
+    <w:lvl w:ilvl="1" w:tplc="40090019" w:tentative="1">
+      <w:start w:val="1"/>
+      <w:numFmt w:val="lowerLetter"/>
+      <w:lvlText w:val="%2."/>
+      <w:lvlJc w:val="left"/>
+      <w:pPr>
+        <w:ind w:left="1440" w:hanging="360"/>
+      </w:pPr>
+    </w:lvl>
+    <w:lvl w:ilvl="2" w:tplc="4009001B" w:tentative="1">
+      <w:start w:val="1"/>
+      <w:numFmt w:val="lowerRoman"/>
+      <w:lvlText w:val="%3."/>
+      <w:lvlJc w:val="right"/>
+      <w:pPr>
+        <w:ind w:left="2160" w:hanging="180"/>
+      </w:pPr>
+    </w:lvl>
+    <w:lvl w:ilvl="3" w:tplc="4009000F" w:tentative="1">
+      <w:start w:val="1"/>
+      <w:numFmt w:val="decimal"/>
+      <w:lvlText w:val="%4."/>
+      <w:lvlJc w:val="left"/>
+      <w:pPr>
+        <w:ind w:left="2880" w:hanging="360"/>
+      </w:pPr>
+    </w:lvl>
+    <w:lvl w:ilvl="4" w:tplc="40090019" w:tentative="1">
+      <w:start w:val="1"/>
+      <w:numFmt w:val="lowerLetter"/>
+      <w:lvlText w:val="%5."/>
+      <w:lvlJc w:val="left"/>
+      <w:pPr>
+        <w:ind w:left="3600" w:hanging="360"/>
+      </w:pPr>
+    </w:lvl>
+    <w:lvl w:ilvl="5" w:tplc="4009001B" w:tentative="1">
+      <w:start w:val="1"/>
+      <w:numFmt w:val="lowerRoman"/>
+      <w:lvlText w:val="%6."/>
+      <w:lvlJc w:val="right"/>
+      <w:pPr>
+        <w:ind w:left="4320" w:hanging="180"/>
+      </w:pPr>
+    </w:lvl>
+    <w:lvl w:ilvl="6" w:tplc="4009000F" w:tentative="1">
+      <w:start w:val="1"/>
+      <w:numFmt w:val="decimal"/>
+      <w:lvlText w:val="%7."/>
+      <w:lvlJc w:val="left"/>
+      <w:pPr>
+        <w:ind w:left="5040" w:hanging="360"/>
+      </w:pPr>
+    </w:lvl>
+    <w:lvl w:ilvl="7" w:tplc="40090019" w:tentative="1">
+      <w:start w:val="1"/>
+      <w:numFmt w:val="lowerLetter"/>
+      <w:lvlText w:val="%8."/>
+      <w:lvlJc w:val="left"/>
+      <w:pPr>
+        <w:ind w:left="5760" w:hanging="360"/>
+      </w:pPr>
+    </w:lvl>
+    <w:lvl w:ilvl="8" w:tplc="4009001B" w:tentative="1">
+      <w:start w:val="1"/>
+      <w:numFmt w:val="lowerRoman"/>
+      <w:lvlText w:val="%9."/>
+      <w:lvlJc w:val="right"/>
+      <w:pPr>
+        <w:ind w:left="6480" w:hanging="180"/>
+      </w:pPr>
+    </w:lvl>
+  </w:abstractNum>
+  <w:abstractNum w:abstractNumId="1" w15:restartNumberingAfterBreak="0">
     <w:nsid w:val="045C6B5B"/>
     <w:multiLevelType w:val="hybridMultilevel"/>
     <w:tmpl w:val="7AD0E7D6"/>
@@ -28533,7 +31207,7 @@
       </w:pPr>
     </w:lvl>
   </w:abstractNum>
-  <w:abstractNum w:abstractNumId="1" w15:restartNumberingAfterBreak="0">
+  <w:abstractNum w:abstractNumId="2" w15:restartNumberingAfterBreak="0">
     <w:nsid w:val="0FA146F5"/>
     <w:multiLevelType w:val="hybridMultilevel"/>
     <w:tmpl w:val="C0BA45DE"/>
@@ -28619,7 +31293,7 @@
       </w:pPr>
     </w:lvl>
   </w:abstractNum>
-  <w:abstractNum w:abstractNumId="2" w15:restartNumberingAfterBreak="0">
+  <w:abstractNum w:abstractNumId="3" w15:restartNumberingAfterBreak="0">
     <w:nsid w:val="3AE35B43"/>
     <w:multiLevelType w:val="hybridMultilevel"/>
     <w:tmpl w:val="2A241478"/>
@@ -28710,7 +31384,7 @@
       </w:pPr>
     </w:lvl>
   </w:abstractNum>
-  <w:abstractNum w:abstractNumId="3" w15:restartNumberingAfterBreak="0">
+  <w:abstractNum w:abstractNumId="4" w15:restartNumberingAfterBreak="0">
     <w:nsid w:val="3CDE4E82"/>
     <w:multiLevelType w:val="hybridMultilevel"/>
     <w:tmpl w:val="758E6950"/>
@@ -28801,7 +31475,7 @@
       </w:pPr>
     </w:lvl>
   </w:abstractNum>
-  <w:abstractNum w:abstractNumId="4" w15:restartNumberingAfterBreak="0">
+  <w:abstractNum w:abstractNumId="5" w15:restartNumberingAfterBreak="0">
     <w:nsid w:val="44C03035"/>
     <w:multiLevelType w:val="hybridMultilevel"/>
     <w:tmpl w:val="E3C0D146"/>
@@ -28892,7 +31566,7 @@
       </w:pPr>
     </w:lvl>
   </w:abstractNum>
-  <w:abstractNum w:abstractNumId="5" w15:restartNumberingAfterBreak="0">
+  <w:abstractNum w:abstractNumId="6" w15:restartNumberingAfterBreak="0">
     <w:nsid w:val="4D157546"/>
     <w:multiLevelType w:val="hybridMultilevel"/>
     <w:tmpl w:val="C6DC9A04"/>
@@ -28983,23 +31657,142 @@
       </w:pPr>
     </w:lvl>
   </w:abstractNum>
+  <w:abstractNum w:abstractNumId="7" w15:restartNumberingAfterBreak="0">
+    <w:nsid w:val="73F72CDE"/>
+    <w:multiLevelType w:val="hybridMultilevel"/>
+    <w:tmpl w:val="E75EAA0E"/>
+    <w:lvl w:ilvl="0" w:tplc="40090001">
+      <w:start w:val="1"/>
+      <w:numFmt w:val="bullet"/>
+      <w:lvlText w:val=""/>
+      <w:lvlJc w:val="left"/>
+      <w:pPr>
+        <w:ind w:left="720" w:hanging="360"/>
+      </w:pPr>
+      <w:rPr>
+        <w:rFonts w:ascii="Symbol" w:hAnsi="Symbol" w:hint="default"/>
+      </w:rPr>
+    </w:lvl>
+    <w:lvl w:ilvl="1" w:tplc="40090003" w:tentative="1">
+      <w:start w:val="1"/>
+      <w:numFmt w:val="bullet"/>
+      <w:lvlText w:val="o"/>
+      <w:lvlJc w:val="left"/>
+      <w:pPr>
+        <w:ind w:left="1440" w:hanging="360"/>
+      </w:pPr>
+      <w:rPr>
+        <w:rFonts w:ascii="Courier New" w:hAnsi="Courier New" w:cs="Courier New" w:hint="default"/>
+      </w:rPr>
+    </w:lvl>
+    <w:lvl w:ilvl="2" w:tplc="40090005" w:tentative="1">
+      <w:start w:val="1"/>
+      <w:numFmt w:val="bullet"/>
+      <w:lvlText w:val=""/>
+      <w:lvlJc w:val="left"/>
+      <w:pPr>
+        <w:ind w:left="2160" w:hanging="360"/>
+      </w:pPr>
+      <w:rPr>
+        <w:rFonts w:ascii="Wingdings" w:hAnsi="Wingdings" w:hint="default"/>
+      </w:rPr>
+    </w:lvl>
+    <w:lvl w:ilvl="3" w:tplc="40090001" w:tentative="1">
+      <w:start w:val="1"/>
+      <w:numFmt w:val="bullet"/>
+      <w:lvlText w:val=""/>
+      <w:lvlJc w:val="left"/>
+      <w:pPr>
+        <w:ind w:left="2880" w:hanging="360"/>
+      </w:pPr>
+      <w:rPr>
+        <w:rFonts w:ascii="Symbol" w:hAnsi="Symbol" w:hint="default"/>
+      </w:rPr>
+    </w:lvl>
+    <w:lvl w:ilvl="4" w:tplc="40090003" w:tentative="1">
+      <w:start w:val="1"/>
+      <w:numFmt w:val="bullet"/>
+      <w:lvlText w:val="o"/>
+      <w:lvlJc w:val="left"/>
+      <w:pPr>
+        <w:ind w:left="3600" w:hanging="360"/>
+      </w:pPr>
+      <w:rPr>
+        <w:rFonts w:ascii="Courier New" w:hAnsi="Courier New" w:cs="Courier New" w:hint="default"/>
+      </w:rPr>
+    </w:lvl>
+    <w:lvl w:ilvl="5" w:tplc="40090005" w:tentative="1">
+      <w:start w:val="1"/>
+      <w:numFmt w:val="bullet"/>
+      <w:lvlText w:val=""/>
+      <w:lvlJc w:val="left"/>
+      <w:pPr>
+        <w:ind w:left="4320" w:hanging="360"/>
+      </w:pPr>
+      <w:rPr>
+        <w:rFonts w:ascii="Wingdings" w:hAnsi="Wingdings" w:hint="default"/>
+      </w:rPr>
+    </w:lvl>
+    <w:lvl w:ilvl="6" w:tplc="40090001" w:tentative="1">
+      <w:start w:val="1"/>
+      <w:numFmt w:val="bullet"/>
+      <w:lvlText w:val=""/>
+      <w:lvlJc w:val="left"/>
+      <w:pPr>
+        <w:ind w:left="5040" w:hanging="360"/>
+      </w:pPr>
+      <w:rPr>
+        <w:rFonts w:ascii="Symbol" w:hAnsi="Symbol" w:hint="default"/>
+      </w:rPr>
+    </w:lvl>
+    <w:lvl w:ilvl="7" w:tplc="40090003" w:tentative="1">
+      <w:start w:val="1"/>
+      <w:numFmt w:val="bullet"/>
+      <w:lvlText w:val="o"/>
+      <w:lvlJc w:val="left"/>
+      <w:pPr>
+        <w:ind w:left="5760" w:hanging="360"/>
+      </w:pPr>
+      <w:rPr>
+        <w:rFonts w:ascii="Courier New" w:hAnsi="Courier New" w:cs="Courier New" w:hint="default"/>
+      </w:rPr>
+    </w:lvl>
+    <w:lvl w:ilvl="8" w:tplc="40090005" w:tentative="1">
+      <w:start w:val="1"/>
+      <w:numFmt w:val="bullet"/>
+      <w:lvlText w:val=""/>
+      <w:lvlJc w:val="left"/>
+      <w:pPr>
+        <w:ind w:left="6480" w:hanging="360"/>
+      </w:pPr>
+      <w:rPr>
+        <w:rFonts w:ascii="Wingdings" w:hAnsi="Wingdings" w:hint="default"/>
+      </w:rPr>
+    </w:lvl>
+  </w:abstractNum>
   <w:num w:numId="1">
+    <w:abstractNumId w:val="6"/>
+  </w:num>
+  <w:num w:numId="2">
+    <w:abstractNumId w:val="4"/>
+  </w:num>
+  <w:num w:numId="3">
+    <w:abstractNumId w:val="1"/>
+  </w:num>
+  <w:num w:numId="4">
+    <w:abstractNumId w:val="3"/>
+  </w:num>
+  <w:num w:numId="5">
+    <w:abstractNumId w:val="2"/>
+  </w:num>
+  <w:num w:numId="6">
     <w:abstractNumId w:val="5"/>
   </w:num>
-  <w:num w:numId="2">
-    <w:abstractNumId w:val="3"/>
-  </w:num>
-  <w:num w:numId="3">
+  <w:num w:numId="7">
     <w:abstractNumId w:val="0"/>
   </w:num>
-  <w:num w:numId="4">
-    <w:abstractNumId w:val="2"/>
-  </w:num>
-  <w:num w:numId="5">
-    <w:abstractNumId w:val="1"/>
-  </w:num>
-  <w:num w:numId="6">
-    <w:abstractNumId w:val="4"/>
+  <w:num w:numId="8">
+    <w:abstractNumId w:val="7"/>
   </w:num>
 </w:numbering>
 </file>
@@ -29849,7 +32642,7 @@
 </file>
 
 <file path=customXml/itemProps1.xml><?xml version="1.0" encoding="utf-8"?>
-<ds:datastoreItem xmlns:ds="http://schemas.openxmlformats.org/officeDocument/2006/customXml" ds:itemID="{D9099571-EC44-4CBF-95E4-CA4FA61DB89E}">
+<ds:datastoreItem xmlns:ds="http://schemas.openxmlformats.org/officeDocument/2006/customXml" ds:itemID="{36465DFD-83DC-4E7D-BC5B-8FF661579C2A}">
   <ds:schemaRefs>
     <ds:schemaRef ds:uri="http://schemas.openxmlformats.org/officeDocument/2006/bibliography"/>
   </ds:schemaRefs>

</xml_diff>

<commit_message>
nmv 22 06 2022
</commit_message>
<xml_diff>
--- a/shAnti-japa/Shanti Japam Malayalam Corrections.docx
+++ b/shAnti-japa/Shanti Japam Malayalam Corrections.docx
@@ -478,7 +478,7 @@
                 <w:szCs w:val="40"/>
                 <w:highlight w:val="green"/>
               </w:rPr>
-              <w:t>ZûIi</w:t>
+              <w:t>Zûi</w:t>
             </w:r>
             <w:r>
               <w:rPr>
@@ -545,26 +545,70 @@
                 <w:b/>
                 <w:szCs w:val="28"/>
               </w:rPr>
-              <w:t>5. Varuna Sooktam</w:t>
-            </w:r>
-          </w:p>
-          <w:p>
-            <w:pPr>
-              <w:spacing w:before="0" w:line="240" w:lineRule="auto"/>
-              <w:rPr>
-                <w:rFonts w:cs="Arial"/>
-                <w:b/>
-                <w:szCs w:val="28"/>
-              </w:rPr>
-            </w:pPr>
-            <w:r>
-              <w:rPr>
-                <w:rFonts w:cs="Arial"/>
-                <w:b/>
-                <w:szCs w:val="28"/>
-              </w:rPr>
-              <w:t>Para No.2, Line No.1</w:t>
-            </w:r>
+              <w:t>1. Ganapatyatharva Sheersham</w:t>
+            </w:r>
+          </w:p>
+          <w:p>
+            <w:pPr>
+              <w:spacing w:before="0" w:line="240" w:lineRule="auto"/>
+              <w:rPr>
+                <w:rFonts w:cs="Arial"/>
+                <w:b/>
+                <w:szCs w:val="28"/>
+              </w:rPr>
+            </w:pPr>
+            <w:r>
+              <w:rPr>
+                <w:rFonts w:cs="Arial"/>
+                <w:b/>
+                <w:szCs w:val="28"/>
+              </w:rPr>
+              <w:t xml:space="preserve">Para No. </w:t>
+            </w:r>
+            <w:r>
+              <w:rPr>
+                <w:rFonts w:cs="Arial"/>
+                <w:b/>
+                <w:szCs w:val="28"/>
+              </w:rPr>
+              <w:t xml:space="preserve">7, </w:t>
+            </w:r>
+          </w:p>
+          <w:p>
+            <w:pPr>
+              <w:spacing w:before="0" w:line="240" w:lineRule="auto"/>
+              <w:rPr>
+                <w:rFonts w:cs="Arial"/>
+                <w:b/>
+                <w:szCs w:val="28"/>
+              </w:rPr>
+            </w:pPr>
+            <w:r>
+              <w:rPr>
+                <w:rFonts w:cs="Arial"/>
+                <w:b/>
+                <w:szCs w:val="28"/>
+              </w:rPr>
+              <w:t xml:space="preserve">Statement </w:t>
+            </w:r>
+            <w:r>
+              <w:rPr>
+                <w:rFonts w:cs="Arial"/>
+                <w:b/>
+                <w:szCs w:val="28"/>
+              </w:rPr>
+              <w:t>No. 1</w:t>
+            </w:r>
+            <w:r>
+              <w:rPr>
+                <w:rFonts w:cs="Arial"/>
+                <w:b/>
+                <w:szCs w:val="28"/>
+              </w:rPr>
+              <w:t>4</w:t>
+            </w:r>
+            <w:bookmarkStart w:id="0" w:name="_GoBack"/>
+            <w:bookmarkEnd w:id="0"/>
           </w:p>
         </w:tc>
         <w:tc>
@@ -589,16 +633,32 @@
                 <w:rFonts w:ascii="BRH Malayalam Extra" w:hAnsi="BRH Malayalam Extra" w:cs="BRH Malayalam Extra"/>
                 <w:sz w:val="40"/>
                 <w:szCs w:val="40"/>
+              </w:rPr>
+            </w:pPr>
+            <w:r>
+              <w:rPr>
+                <w:rFonts w:ascii="BRH Malayalam Extra" w:hAnsi="BRH Malayalam Extra" w:cs="BRH Malayalam Extra"/>
+                <w:sz w:val="40"/>
+                <w:szCs w:val="40"/>
+              </w:rPr>
+              <w:t>dyP£b§ Mxj—öZz</w:t>
+            </w:r>
+            <w:r>
+              <w:rPr>
+                <w:rFonts w:ascii="BRH Malayalam Extra" w:hAnsi="BRH Malayalam Extra" w:cs="BRH Malayalam Extra"/>
+                <w:sz w:val="40"/>
+                <w:szCs w:val="40"/>
                 <w:highlight w:val="yellow"/>
               </w:rPr>
-            </w:pPr>
-            <w:r>
-              <w:rPr>
-                <w:rFonts w:ascii="BRH Malayalam Extra" w:hAnsi="BRH Malayalam Extra" w:cs="BRH Malayalam Extra"/>
-                <w:sz w:val="40"/>
-                <w:szCs w:val="40"/>
-              </w:rPr>
-              <w:t>Asë—h§dx</w:t>
+              <w:t>P</w:t>
+            </w:r>
+            <w:r>
+              <w:rPr>
+                <w:rFonts w:ascii="BRH Malayalam Extra" w:hAnsi="BRH Malayalam Extra" w:cs="BRH Malayalam Extra"/>
+                <w:sz w:val="40"/>
+                <w:szCs w:val="40"/>
+              </w:rPr>
+              <w:t>â</w:t>
             </w:r>
             <w:r>
               <w:rPr>
@@ -613,33 +673,8 @@
                 <w:rFonts w:ascii="BRH Malayalam Extra" w:hAnsi="BRH Malayalam Extra" w:cs="BRH Malayalam Extra"/>
                 <w:sz w:val="40"/>
                 <w:szCs w:val="40"/>
-                <w:highlight w:val="yellow"/>
-              </w:rPr>
-              <w:t>Z§</w:t>
-            </w:r>
-            <w:r>
-              <w:rPr>
-                <w:rFonts w:ascii="BRH Malayalam Extra" w:hAnsi="BRH Malayalam Extra" w:cs="BRH Malayalam Extra"/>
-                <w:sz w:val="40"/>
-                <w:szCs w:val="40"/>
-              </w:rPr>
-              <w:t xml:space="preserve"> bõxi£—r</w:t>
-            </w:r>
-            <w:r>
-              <w:rPr>
-                <w:rFonts w:ascii="BRH Malayalam Extra" w:hAnsi="BRH Malayalam Extra" w:cs="BRH Malayalam Extra"/>
-                <w:sz w:val="33"/>
-                <w:szCs w:val="40"/>
-              </w:rPr>
-              <w:t>–</w:t>
-            </w:r>
-            <w:r>
-              <w:rPr>
-                <w:rFonts w:ascii="BRH Malayalam Extra" w:hAnsi="BRH Malayalam Extra" w:cs="BRH Malayalam Extra"/>
-                <w:sz w:val="40"/>
-                <w:szCs w:val="40"/>
-              </w:rPr>
-              <w:t>¥hx</w:t>
+              </w:rPr>
+              <w:t>ÉJ |</w:t>
             </w:r>
           </w:p>
         </w:tc>
@@ -659,23 +694,41 @@
               <w:rPr>
                 <w:rFonts w:ascii="BRH Malayalam Extra" w:hAnsi="BRH Malayalam Extra" w:cs="BRH Malayalam Extra"/>
                 <w:sz w:val="40"/>
-                <w:szCs w:val="36"/>
+                <w:szCs w:val="40"/>
+              </w:rPr>
+            </w:pPr>
+            <w:r>
+              <w:rPr>
+                <w:rFonts w:ascii="BRH Malayalam Extra" w:hAnsi="BRH Malayalam Extra" w:cs="BRH Malayalam Extra"/>
+                <w:sz w:val="40"/>
+                <w:szCs w:val="40"/>
+              </w:rPr>
+              <w:t>dyP£b§ Mxj—öZz</w:t>
+            </w:r>
+            <w:r>
+              <w:rPr>
+                <w:rFonts w:ascii="BRH Malayalam Extra" w:hAnsi="BRH Malayalam Extra" w:cs="BRH Malayalam Extra"/>
+                <w:sz w:val="40"/>
+                <w:szCs w:val="40"/>
+              </w:rPr>
+              <w:t xml:space="preserve"> </w:t>
+            </w:r>
+            <w:r>
+              <w:rPr>
+                <w:rFonts w:ascii="BRH Malayalam" w:hAnsi="BRH Malayalam" w:cs="BRH Malayalam"/>
+                <w:color w:val="000000"/>
+                <w:sz w:val="40"/>
+                <w:szCs w:val="40"/>
                 <w:highlight w:val="green"/>
               </w:rPr>
-            </w:pPr>
-            <w:r>
-              <w:rPr>
-                <w:rFonts w:ascii="BRH Malayalam Extra" w:hAnsi="BRH Malayalam Extra" w:cs="BRH Malayalam Extra"/>
-                <w:sz w:val="40"/>
-                <w:szCs w:val="40"/>
-              </w:rPr>
-              <w:t>Asë—h§dx</w:t>
+              <w:t>Q</w:t>
             </w:r>
             <w:r>
               <w:rPr>
                 <w:rFonts w:ascii="BRH Malayalam Extra" w:hAnsi="BRH Malayalam Extra" w:cs="BRH Malayalam Extra"/>
                 <w:sz w:val="33"/>
                 <w:szCs w:val="40"/>
+                <w:highlight w:val="green"/>
               </w:rPr>
               <w:t>–</w:t>
             </w:r>
@@ -684,33 +737,8 @@
                 <w:rFonts w:ascii="BRH Malayalam Extra" w:hAnsi="BRH Malayalam Extra" w:cs="BRH Malayalam Extra"/>
                 <w:sz w:val="40"/>
                 <w:szCs w:val="40"/>
-                <w:highlight w:val="green"/>
-              </w:rPr>
-              <w:t>b§</w:t>
-            </w:r>
-            <w:r>
-              <w:rPr>
-                <w:rFonts w:ascii="BRH Malayalam Extra" w:hAnsi="BRH Malayalam Extra" w:cs="BRH Malayalam Extra"/>
-                <w:sz w:val="40"/>
-                <w:szCs w:val="40"/>
-              </w:rPr>
-              <w:t xml:space="preserve"> bõxi£—r</w:t>
-            </w:r>
-            <w:r>
-              <w:rPr>
-                <w:rFonts w:ascii="BRH Malayalam Extra" w:hAnsi="BRH Malayalam Extra" w:cs="BRH Malayalam Extra"/>
-                <w:sz w:val="33"/>
-                <w:szCs w:val="40"/>
-              </w:rPr>
-              <w:t>–</w:t>
-            </w:r>
-            <w:r>
-              <w:rPr>
-                <w:rFonts w:ascii="BRH Malayalam Extra" w:hAnsi="BRH Malayalam Extra" w:cs="BRH Malayalam Extra"/>
-                <w:sz w:val="40"/>
-                <w:szCs w:val="40"/>
-              </w:rPr>
-              <w:t>¥hx</w:t>
+              </w:rPr>
+              <w:t xml:space="preserve">ÉJ | </w:t>
             </w:r>
           </w:p>
         </w:tc>
@@ -744,41 +772,25 @@
                 <w:b/>
                 <w:szCs w:val="28"/>
               </w:rPr>
-              <w:t>7.2 Vishnu Sooktam</w:t>
-            </w:r>
-          </w:p>
-          <w:p>
-            <w:pPr>
-              <w:spacing w:before="0" w:line="240" w:lineRule="auto"/>
-              <w:rPr>
-                <w:rFonts w:cs="Arial"/>
-                <w:b/>
-                <w:szCs w:val="28"/>
-              </w:rPr>
-            </w:pPr>
-            <w:r>
-              <w:rPr>
-                <w:rFonts w:cs="Arial"/>
-                <w:b/>
-                <w:szCs w:val="28"/>
-              </w:rPr>
-              <w:t>Para No.</w:t>
-            </w:r>
-            <w:r>
-              <w:rPr>
-                <w:rFonts w:cs="Arial"/>
-                <w:b/>
-                <w:szCs w:val="28"/>
-              </w:rPr>
-              <w:t>5</w:t>
-            </w:r>
-            <w:r>
-              <w:rPr>
-                <w:rFonts w:cs="Arial"/>
-                <w:b/>
-                <w:szCs w:val="28"/>
-              </w:rPr>
-              <w:t>, Line No.1</w:t>
+              <w:t>5. Varuna Sooktam</w:t>
+            </w:r>
+          </w:p>
+          <w:p>
+            <w:pPr>
+              <w:spacing w:before="0" w:line="240" w:lineRule="auto"/>
+              <w:rPr>
+                <w:rFonts w:cs="Arial"/>
+                <w:b/>
+                <w:szCs w:val="28"/>
+              </w:rPr>
+            </w:pPr>
+            <w:r>
+              <w:rPr>
+                <w:rFonts w:cs="Arial"/>
+                <w:b/>
+                <w:szCs w:val="28"/>
+              </w:rPr>
+              <w:t>Para No.2, Line No.1</w:t>
             </w:r>
           </w:p>
         </w:tc>
@@ -804,32 +816,57 @@
                 <w:rFonts w:ascii="BRH Malayalam Extra" w:hAnsi="BRH Malayalam Extra" w:cs="BRH Malayalam Extra"/>
                 <w:sz w:val="40"/>
                 <w:szCs w:val="40"/>
-              </w:rPr>
-            </w:pPr>
-            <w:r>
-              <w:rPr>
-                <w:rFonts w:ascii="BRH Malayalam Extra" w:hAnsi="BRH Malayalam Extra" w:cs="BRH Malayalam Extra"/>
-                <w:sz w:val="40"/>
-                <w:szCs w:val="40"/>
-              </w:rPr>
-              <w:t>p£cx</w:t>
-            </w:r>
-            <w:r>
-              <w:rPr>
-                <w:rFonts w:ascii="BRH Malayalam Extra" w:hAnsi="BRH Malayalam Extra" w:cs="BRH Malayalam Extra"/>
-                <w:sz w:val="40"/>
-                <w:szCs w:val="40"/>
                 <w:highlight w:val="yellow"/>
               </w:rPr>
-              <w:t>d</w:t>
-            </w:r>
-            <w:r>
-              <w:rPr>
-                <w:rFonts w:ascii="BRH Malayalam Extra" w:hAnsi="BRH Malayalam Extra" w:cs="BRH Malayalam Extra"/>
-                <w:sz w:val="40"/>
-                <w:szCs w:val="40"/>
-              </w:rPr>
-              <w:t xml:space="preserve"> d ¥Z—</w:t>
+            </w:pPr>
+            <w:r>
+              <w:rPr>
+                <w:rFonts w:ascii="BRH Malayalam Extra" w:hAnsi="BRH Malayalam Extra" w:cs="BRH Malayalam Extra"/>
+                <w:sz w:val="40"/>
+                <w:szCs w:val="40"/>
+              </w:rPr>
+              <w:t>Asë—h§dx</w:t>
+            </w:r>
+            <w:r>
+              <w:rPr>
+                <w:rFonts w:ascii="BRH Malayalam Extra" w:hAnsi="BRH Malayalam Extra" w:cs="BRH Malayalam Extra"/>
+                <w:sz w:val="33"/>
+                <w:szCs w:val="40"/>
+              </w:rPr>
+              <w:t>–</w:t>
+            </w:r>
+            <w:r>
+              <w:rPr>
+                <w:rFonts w:ascii="BRH Malayalam Extra" w:hAnsi="BRH Malayalam Extra" w:cs="BRH Malayalam Extra"/>
+                <w:sz w:val="40"/>
+                <w:szCs w:val="40"/>
+                <w:highlight w:val="yellow"/>
+              </w:rPr>
+              <w:t>Z§</w:t>
+            </w:r>
+            <w:r>
+              <w:rPr>
+                <w:rFonts w:ascii="BRH Malayalam Extra" w:hAnsi="BRH Malayalam Extra" w:cs="BRH Malayalam Extra"/>
+                <w:sz w:val="40"/>
+                <w:szCs w:val="40"/>
+              </w:rPr>
+              <w:t xml:space="preserve"> bõxi£—r</w:t>
+            </w:r>
+            <w:r>
+              <w:rPr>
+                <w:rFonts w:ascii="BRH Malayalam Extra" w:hAnsi="BRH Malayalam Extra" w:cs="BRH Malayalam Extra"/>
+                <w:sz w:val="33"/>
+                <w:szCs w:val="40"/>
+              </w:rPr>
+              <w:t>–</w:t>
+            </w:r>
+            <w:r>
+              <w:rPr>
+                <w:rFonts w:ascii="BRH Malayalam Extra" w:hAnsi="BRH Malayalam Extra" w:cs="BRH Malayalam Extra"/>
+                <w:sz w:val="40"/>
+                <w:szCs w:val="40"/>
+              </w:rPr>
+              <w:t>¥hx</w:t>
             </w:r>
           </w:p>
         </w:tc>
@@ -850,24 +887,16 @@
                 <w:rFonts w:ascii="BRH Malayalam Extra" w:hAnsi="BRH Malayalam Extra" w:cs="BRH Malayalam Extra"/>
                 <w:sz w:val="40"/>
                 <w:szCs w:val="36"/>
-              </w:rPr>
-            </w:pPr>
-            <w:r>
-              <w:rPr>
-                <w:rFonts w:ascii="BRH Malayalam Extra" w:hAnsi="BRH Malayalam Extra" w:cs="BRH Malayalam Extra"/>
-                <w:sz w:val="40"/>
-                <w:szCs w:val="40"/>
-              </w:rPr>
-              <w:t>p£cx</w:t>
-            </w:r>
-            <w:r>
-              <w:rPr>
-                <w:rFonts w:ascii="BRH Malayalam Extra" w:hAnsi="BRH Malayalam Extra" w:cs="BRH Malayalam Extra"/>
-                <w:sz w:val="40"/>
-                <w:szCs w:val="40"/>
                 <w:highlight w:val="green"/>
               </w:rPr>
-              <w:t>d</w:t>
+            </w:pPr>
+            <w:r>
+              <w:rPr>
+                <w:rFonts w:ascii="BRH Malayalam Extra" w:hAnsi="BRH Malayalam Extra" w:cs="BRH Malayalam Extra"/>
+                <w:sz w:val="40"/>
+                <w:szCs w:val="40"/>
+              </w:rPr>
+              <w:t>Asë—h§dx</w:t>
             </w:r>
             <w:r>
               <w:rPr>
@@ -882,8 +911,33 @@
                 <w:rFonts w:ascii="BRH Malayalam Extra" w:hAnsi="BRH Malayalam Extra" w:cs="BRH Malayalam Extra"/>
                 <w:sz w:val="40"/>
                 <w:szCs w:val="40"/>
-              </w:rPr>
-              <w:t xml:space="preserve"> d ¥Z—</w:t>
+                <w:highlight w:val="green"/>
+              </w:rPr>
+              <w:t>b§</w:t>
+            </w:r>
+            <w:r>
+              <w:rPr>
+                <w:rFonts w:ascii="BRH Malayalam Extra" w:hAnsi="BRH Malayalam Extra" w:cs="BRH Malayalam Extra"/>
+                <w:sz w:val="40"/>
+                <w:szCs w:val="40"/>
+              </w:rPr>
+              <w:t xml:space="preserve"> bõxi£—r</w:t>
+            </w:r>
+            <w:r>
+              <w:rPr>
+                <w:rFonts w:ascii="BRH Malayalam Extra" w:hAnsi="BRH Malayalam Extra" w:cs="BRH Malayalam Extra"/>
+                <w:sz w:val="33"/>
+                <w:szCs w:val="40"/>
+              </w:rPr>
+              <w:t>–</w:t>
+            </w:r>
+            <w:r>
+              <w:rPr>
+                <w:rFonts w:ascii="BRH Malayalam Extra" w:hAnsi="BRH Malayalam Extra" w:cs="BRH Malayalam Extra"/>
+                <w:sz w:val="40"/>
+                <w:szCs w:val="40"/>
+              </w:rPr>
+              <w:t>¥hx</w:t>
             </w:r>
           </w:p>
         </w:tc>
@@ -917,25 +971,25 @@
                 <w:b/>
                 <w:szCs w:val="28"/>
               </w:rPr>
-              <w:t>9. Durga Sooktam</w:t>
-            </w:r>
-          </w:p>
-          <w:p>
-            <w:pPr>
-              <w:spacing w:before="0" w:line="240" w:lineRule="auto"/>
-              <w:rPr>
-                <w:rFonts w:cs="Arial"/>
-                <w:b/>
-                <w:szCs w:val="28"/>
-              </w:rPr>
-            </w:pPr>
-            <w:r>
-              <w:rPr>
-                <w:rFonts w:cs="Arial"/>
-                <w:b/>
-                <w:szCs w:val="28"/>
-              </w:rPr>
-              <w:t>Para No.6, Last Line</w:t>
+              <w:t>7.2 Vishnu Sooktam</w:t>
+            </w:r>
+          </w:p>
+          <w:p>
+            <w:pPr>
+              <w:spacing w:before="0" w:line="240" w:lineRule="auto"/>
+              <w:rPr>
+                <w:rFonts w:cs="Arial"/>
+                <w:b/>
+                <w:szCs w:val="28"/>
+              </w:rPr>
+            </w:pPr>
+            <w:r>
+              <w:rPr>
+                <w:rFonts w:cs="Arial"/>
+                <w:b/>
+                <w:szCs w:val="28"/>
+              </w:rPr>
+              <w:t>Para No.5, Line No.1</w:t>
             </w:r>
           </w:p>
         </w:tc>
@@ -969,23 +1023,7 @@
                 <w:sz w:val="40"/>
                 <w:szCs w:val="40"/>
               </w:rPr>
-              <w:t>s¦h—M</w:t>
-            </w:r>
-            <w:r>
-              <w:rPr>
-                <w:rFonts w:ascii="BRH Malayalam Extra" w:hAnsi="BRH Malayalam Extra" w:cs="BRH Malayalam Extra"/>
-                <w:sz w:val="33"/>
-                <w:szCs w:val="40"/>
-              </w:rPr>
-              <w:t>–</w:t>
-            </w:r>
-            <w:r>
-              <w:rPr>
-                <w:rFonts w:ascii="BRH Malayalam Extra" w:hAnsi="BRH Malayalam Extra" w:cs="BRH Malayalam Extra"/>
-                <w:sz w:val="40"/>
-                <w:szCs w:val="40"/>
-              </w:rPr>
-              <w:t>ixj—</w:t>
+              <w:t>p£cx</w:t>
             </w:r>
             <w:r>
               <w:rPr>
@@ -994,15 +1032,15 @@
                 <w:szCs w:val="40"/>
                 <w:highlight w:val="yellow"/>
               </w:rPr>
-              <w:t>Rrsû</w:t>
-            </w:r>
-            <w:r>
-              <w:rPr>
-                <w:rFonts w:ascii="BRH Malayalam Extra" w:hAnsi="BRH Malayalam Extra" w:cs="BRH Malayalam Extra"/>
-                <w:sz w:val="40"/>
-                <w:szCs w:val="40"/>
-              </w:rPr>
-              <w:t xml:space="preserve"> ||</w:t>
+              <w:t>d</w:t>
+            </w:r>
+            <w:r>
+              <w:rPr>
+                <w:rFonts w:ascii="BRH Malayalam Extra" w:hAnsi="BRH Malayalam Extra" w:cs="BRH Malayalam Extra"/>
+                <w:sz w:val="40"/>
+                <w:szCs w:val="40"/>
+              </w:rPr>
+              <w:t xml:space="preserve"> d ¥Z—</w:t>
             </w:r>
           </w:p>
         </w:tc>
@@ -1031,7 +1069,16 @@
                 <w:sz w:val="40"/>
                 <w:szCs w:val="40"/>
               </w:rPr>
-              <w:t>s¦h—M</w:t>
+              <w:t>p£cx</w:t>
+            </w:r>
+            <w:r>
+              <w:rPr>
+                <w:rFonts w:ascii="BRH Malayalam Extra" w:hAnsi="BRH Malayalam Extra" w:cs="BRH Malayalam Extra"/>
+                <w:sz w:val="40"/>
+                <w:szCs w:val="40"/>
+                <w:highlight w:val="green"/>
+              </w:rPr>
+              <w:t>d</w:t>
             </w:r>
             <w:r>
               <w:rPr>
@@ -1047,24 +1094,7 @@
                 <w:sz w:val="40"/>
                 <w:szCs w:val="40"/>
               </w:rPr>
-              <w:t>ixj—</w:t>
-            </w:r>
-            <w:r>
-              <w:rPr>
-                <w:rFonts w:ascii="BRH Malayalam Extra" w:hAnsi="BRH Malayalam Extra" w:cs="BRH Malayalam Extra"/>
-                <w:sz w:val="40"/>
-                <w:szCs w:val="40"/>
-                <w:highlight w:val="green"/>
-              </w:rPr>
-              <w:t>Rsû</w:t>
-            </w:r>
-            <w:r>
-              <w:rPr>
-                <w:rFonts w:ascii="BRH Malayalam Extra" w:hAnsi="BRH Malayalam Extra" w:cs="BRH Malayalam Extra"/>
-                <w:sz w:val="40"/>
-                <w:szCs w:val="40"/>
-              </w:rPr>
-              <w:t xml:space="preserve"> ||</w:t>
+              <w:t xml:space="preserve"> d ¥Z—</w:t>
             </w:r>
           </w:p>
         </w:tc>
@@ -1098,88 +1128,25 @@
                 <w:b/>
                 <w:szCs w:val="28"/>
               </w:rPr>
-              <w:t>12</w:t>
-            </w:r>
-            <w:r>
-              <w:rPr>
-                <w:rFonts w:cs="Arial"/>
-                <w:b/>
-                <w:szCs w:val="28"/>
-              </w:rPr>
-              <w:t xml:space="preserve">. </w:t>
-            </w:r>
-            <w:r>
-              <w:rPr>
-                <w:rFonts w:cs="Arial"/>
-                <w:b/>
-                <w:szCs w:val="28"/>
-              </w:rPr>
-              <w:t xml:space="preserve">BhU </w:t>
-            </w:r>
-            <w:r>
-              <w:rPr>
-                <w:rFonts w:cs="Arial"/>
-                <w:b/>
-                <w:szCs w:val="28"/>
-              </w:rPr>
-              <w:t>Suktam</w:t>
-            </w:r>
-          </w:p>
-          <w:p>
-            <w:pPr>
-              <w:spacing w:before="0" w:line="240" w:lineRule="auto"/>
-              <w:rPr>
-                <w:rFonts w:cs="Arial"/>
-                <w:b/>
-                <w:sz w:val="28"/>
-                <w:szCs w:val="28"/>
-              </w:rPr>
-            </w:pPr>
-            <w:r>
-              <w:rPr>
-                <w:rFonts w:cs="Arial"/>
-                <w:b/>
-                <w:sz w:val="28"/>
-                <w:szCs w:val="28"/>
-              </w:rPr>
-              <w:t xml:space="preserve">Para No. – </w:t>
-            </w:r>
-            <w:r>
-              <w:rPr>
-                <w:rFonts w:cs="Arial"/>
-                <w:b/>
-                <w:sz w:val="28"/>
-                <w:szCs w:val="28"/>
-              </w:rPr>
-              <w:t>2</w:t>
-            </w:r>
-          </w:p>
-          <w:p>
-            <w:pPr>
-              <w:spacing w:before="0" w:line="240" w:lineRule="auto"/>
-              <w:rPr>
-                <w:rFonts w:cs="Arial"/>
-                <w:b/>
-                <w:szCs w:val="28"/>
-              </w:rPr>
-            </w:pPr>
-            <w:r>
-              <w:rPr>
-                <w:rFonts w:cs="Arial"/>
-                <w:b/>
-                <w:sz w:val="28"/>
-                <w:szCs w:val="28"/>
-              </w:rPr>
-              <w:t xml:space="preserve">Line No - </w:t>
-            </w:r>
-            <w:r>
-              <w:rPr>
-                <w:rFonts w:cs="Arial"/>
-                <w:b/>
-                <w:sz w:val="28"/>
-                <w:szCs w:val="28"/>
-              </w:rPr>
-              <w:t>2</w:t>
+              <w:t>9. Durga Sooktam</w:t>
+            </w:r>
+          </w:p>
+          <w:p>
+            <w:pPr>
+              <w:spacing w:before="0" w:line="240" w:lineRule="auto"/>
+              <w:rPr>
+                <w:rFonts w:cs="Arial"/>
+                <w:b/>
+                <w:szCs w:val="28"/>
+              </w:rPr>
+            </w:pPr>
+            <w:r>
+              <w:rPr>
+                <w:rFonts w:cs="Arial"/>
+                <w:b/>
+                <w:szCs w:val="28"/>
+              </w:rPr>
+              <w:t>Para No.6, Last Line</w:t>
             </w:r>
           </w:p>
         </w:tc>
@@ -1212,65 +1179,41 @@
                 <w:rFonts w:ascii="BRH Malayalam Extra" w:hAnsi="BRH Malayalam Extra" w:cs="BRH Malayalam Extra"/>
                 <w:sz w:val="40"/>
                 <w:szCs w:val="40"/>
+              </w:rPr>
+              <w:t>s¦h—M</w:t>
+            </w:r>
+            <w:r>
+              <w:rPr>
+                <w:rFonts w:ascii="BRH Malayalam Extra" w:hAnsi="BRH Malayalam Extra" w:cs="BRH Malayalam Extra"/>
+                <w:sz w:val="33"/>
+                <w:szCs w:val="40"/>
+              </w:rPr>
+              <w:t>–</w:t>
+            </w:r>
+            <w:r>
+              <w:rPr>
+                <w:rFonts w:ascii="BRH Malayalam Extra" w:hAnsi="BRH Malayalam Extra" w:cs="BRH Malayalam Extra"/>
+                <w:sz w:val="40"/>
+                <w:szCs w:val="40"/>
+              </w:rPr>
+              <w:t>ixj—</w:t>
+            </w:r>
+            <w:r>
+              <w:rPr>
+                <w:rFonts w:ascii="BRH Malayalam Extra" w:hAnsi="BRH Malayalam Extra" w:cs="BRH Malayalam Extra"/>
+                <w:sz w:val="40"/>
+                <w:szCs w:val="40"/>
                 <w:highlight w:val="yellow"/>
               </w:rPr>
-              <w:t>jZûx</w:t>
-            </w:r>
-            <w:r>
-              <w:rPr>
-                <w:rFonts w:ascii="BRH Malayalam Extra" w:hAnsi="BRH Malayalam Extra" w:cs="BRH Malayalam Extra"/>
-                <w:sz w:val="40"/>
-                <w:szCs w:val="40"/>
-              </w:rPr>
-              <w:t>˜ öK¡</w:t>
-            </w:r>
-            <w:r>
-              <w:rPr>
-                <w:rFonts w:ascii="BRH Malayalam Extra" w:hAnsi="BRH Malayalam Extra" w:cs="BRH Malayalam Extra"/>
-                <w:sz w:val="33"/>
-                <w:szCs w:val="40"/>
-              </w:rPr>
-              <w:t>–</w:t>
-            </w:r>
-            <w:r>
-              <w:rPr>
-                <w:rFonts w:ascii="BRH Malayalam Extra" w:hAnsi="BRH Malayalam Extra" w:cs="BRH Malayalam Extra"/>
-                <w:sz w:val="40"/>
-                <w:szCs w:val="40"/>
-              </w:rPr>
-              <w:t>ÆJ</w:t>
-            </w:r>
-            <w:r>
-              <w:rPr>
-                <w:rFonts w:ascii="BRH Malayalam Extra" w:hAnsi="BRH Malayalam Extra" w:cs="BRH Malayalam Extra"/>
-                <w:sz w:val="40"/>
-                <w:szCs w:val="40"/>
-              </w:rPr>
-              <w:t xml:space="preserve"> </w:t>
-            </w:r>
-            <w:r>
-              <w:rPr>
-                <w:rFonts w:ascii="BRH Malayalam Extra" w:hAnsi="BRH Malayalam Extra" w:cs="BRH Malayalam Extra"/>
-                <w:sz w:val="40"/>
-                <w:szCs w:val="40"/>
-              </w:rPr>
-              <w:t>e—¥kx</w:t>
-            </w:r>
-            <w:r>
-              <w:rPr>
-                <w:rFonts w:ascii="BRH Malayalam Extra" w:hAnsi="BRH Malayalam Extra" w:cs="BRH Malayalam Extra"/>
-                <w:sz w:val="33"/>
-                <w:szCs w:val="40"/>
-              </w:rPr>
-              <w:t>–</w:t>
-            </w:r>
-            <w:r>
-              <w:rPr>
-                <w:rFonts w:ascii="BRH Malayalam Extra" w:hAnsi="BRH Malayalam Extra" w:cs="BRH Malayalam Extra"/>
-                <w:sz w:val="40"/>
-                <w:szCs w:val="40"/>
-              </w:rPr>
-              <w:t>pe—</w:t>
+              <w:t>Rrsû</w:t>
+            </w:r>
+            <w:r>
+              <w:rPr>
+                <w:rFonts w:ascii="BRH Malayalam Extra" w:hAnsi="BRH Malayalam Extra" w:cs="BRH Malayalam Extra"/>
+                <w:sz w:val="40"/>
+                <w:szCs w:val="40"/>
+              </w:rPr>
+              <w:t xml:space="preserve"> ||</w:t>
             </w:r>
           </w:p>
         </w:tc>
@@ -1290,92 +1233,49 @@
               <w:rPr>
                 <w:rFonts w:ascii="BRH Malayalam Extra" w:hAnsi="BRH Malayalam Extra" w:cs="BRH Malayalam Extra"/>
                 <w:sz w:val="40"/>
-                <w:szCs w:val="40"/>
-              </w:rPr>
-            </w:pPr>
-            <w:r>
-              <w:rPr>
-                <w:rFonts w:ascii="BRH Malayalam Extra" w:hAnsi="BRH Malayalam Extra" w:cs="BRH Malayalam Extra"/>
-                <w:sz w:val="40"/>
                 <w:szCs w:val="36"/>
+              </w:rPr>
+            </w:pPr>
+            <w:r>
+              <w:rPr>
+                <w:rFonts w:ascii="BRH Malayalam Extra" w:hAnsi="BRH Malayalam Extra" w:cs="BRH Malayalam Extra"/>
+                <w:sz w:val="40"/>
+                <w:szCs w:val="40"/>
+              </w:rPr>
+              <w:t>s¦h—M</w:t>
+            </w:r>
+            <w:r>
+              <w:rPr>
+                <w:rFonts w:ascii="BRH Malayalam Extra" w:hAnsi="BRH Malayalam Extra" w:cs="BRH Malayalam Extra"/>
+                <w:sz w:val="33"/>
+                <w:szCs w:val="40"/>
+              </w:rPr>
+              <w:t>–</w:t>
+            </w:r>
+            <w:r>
+              <w:rPr>
+                <w:rFonts w:ascii="BRH Malayalam Extra" w:hAnsi="BRH Malayalam Extra" w:cs="BRH Malayalam Extra"/>
+                <w:sz w:val="40"/>
+                <w:szCs w:val="40"/>
+              </w:rPr>
+              <w:t>ixj—</w:t>
+            </w:r>
+            <w:r>
+              <w:rPr>
+                <w:rFonts w:ascii="BRH Malayalam Extra" w:hAnsi="BRH Malayalam Extra" w:cs="BRH Malayalam Extra"/>
+                <w:sz w:val="40"/>
+                <w:szCs w:val="40"/>
                 <w:highlight w:val="green"/>
               </w:rPr>
-              <w:t>j</w:t>
-            </w:r>
-            <w:r>
-              <w:rPr>
-                <w:rFonts w:ascii="BRH Malayalam Extra" w:hAnsi="BRH Malayalam Extra" w:cs="BRH Malayalam Extra"/>
-                <w:sz w:val="40"/>
-                <w:szCs w:val="40"/>
-                <w:highlight w:val="green"/>
-                <w:lang w:val="en-IN" w:eastAsia="en-IN"/>
-              </w:rPr>
-              <w:t>Z§ Z</w:t>
-            </w:r>
-            <w:r>
-              <w:rPr>
-                <w:rFonts w:ascii="BRH Malayalam Extra" w:hAnsi="BRH Malayalam Extra" w:cs="BRH Malayalam Extra"/>
-                <w:sz w:val="40"/>
-                <w:szCs w:val="36"/>
-                <w:highlight w:val="green"/>
-              </w:rPr>
-              <w:t>ûx˜</w:t>
-            </w:r>
-            <w:r>
-              <w:rPr>
-                <w:rFonts w:ascii="BRH Malayalam Extra" w:hAnsi="BRH Malayalam Extra" w:cs="BRH Malayalam Extra"/>
-                <w:sz w:val="40"/>
-                <w:szCs w:val="40"/>
-              </w:rPr>
-              <w:t xml:space="preserve"> öK¡</w:t>
-            </w:r>
-            <w:r>
-              <w:rPr>
-                <w:rFonts w:ascii="BRH Malayalam Extra" w:hAnsi="BRH Malayalam Extra" w:cs="BRH Malayalam Extra"/>
-                <w:sz w:val="33"/>
-                <w:szCs w:val="40"/>
-              </w:rPr>
-              <w:t>–</w:t>
-            </w:r>
-            <w:r>
-              <w:rPr>
-                <w:rFonts w:ascii="BRH Malayalam Extra" w:hAnsi="BRH Malayalam Extra" w:cs="BRH Malayalam Extra"/>
-                <w:sz w:val="40"/>
-                <w:szCs w:val="40"/>
-              </w:rPr>
-              <w:t>ÆJ</w:t>
-            </w:r>
-            <w:r>
-              <w:rPr>
-                <w:rFonts w:ascii="BRH Malayalam Extra" w:hAnsi="BRH Malayalam Extra" w:cs="BRH Malayalam Extra"/>
-                <w:sz w:val="40"/>
-                <w:szCs w:val="40"/>
-              </w:rPr>
-              <w:t xml:space="preserve"> </w:t>
-            </w:r>
-            <w:r>
-              <w:rPr>
-                <w:rFonts w:ascii="BRH Malayalam Extra" w:hAnsi="BRH Malayalam Extra" w:cs="BRH Malayalam Extra"/>
-                <w:sz w:val="40"/>
-                <w:szCs w:val="40"/>
-              </w:rPr>
-              <w:t>e—¥kx</w:t>
-            </w:r>
-            <w:r>
-              <w:rPr>
-                <w:rFonts w:ascii="BRH Malayalam Extra" w:hAnsi="BRH Malayalam Extra" w:cs="BRH Malayalam Extra"/>
-                <w:sz w:val="33"/>
-                <w:szCs w:val="40"/>
-              </w:rPr>
-              <w:t>–</w:t>
-            </w:r>
-            <w:r>
-              <w:rPr>
-                <w:rFonts w:ascii="BRH Malayalam Extra" w:hAnsi="BRH Malayalam Extra" w:cs="BRH Malayalam Extra"/>
-                <w:sz w:val="40"/>
-                <w:szCs w:val="40"/>
-              </w:rPr>
-              <w:t>pe—</w:t>
+              <w:t>Rsû</w:t>
+            </w:r>
+            <w:r>
+              <w:rPr>
+                <w:rFonts w:ascii="BRH Malayalam Extra" w:hAnsi="BRH Malayalam Extra" w:cs="BRH Malayalam Extra"/>
+                <w:sz w:val="40"/>
+                <w:szCs w:val="40"/>
+              </w:rPr>
+              <w:t xml:space="preserve"> ||</w:t>
             </w:r>
           </w:p>
         </w:tc>
@@ -1409,43 +1309,88 @@
                 <w:b/>
                 <w:szCs w:val="28"/>
               </w:rPr>
-              <w:t>21. Rudram</w:t>
-            </w:r>
-          </w:p>
-          <w:p>
-            <w:pPr>
-              <w:spacing w:before="0" w:line="240" w:lineRule="auto"/>
-              <w:rPr>
-                <w:rFonts w:cs="Arial"/>
-                <w:b/>
-                <w:szCs w:val="28"/>
-              </w:rPr>
-            </w:pPr>
-            <w:r>
-              <w:rPr>
-                <w:rFonts w:cs="Arial"/>
-                <w:b/>
-                <w:szCs w:val="28"/>
-              </w:rPr>
-              <w:t xml:space="preserve">Para No. 3, </w:t>
-            </w:r>
-          </w:p>
-          <w:p>
-            <w:pPr>
-              <w:spacing w:before="0" w:line="240" w:lineRule="auto"/>
-              <w:rPr>
-                <w:rFonts w:cs="Arial"/>
-                <w:b/>
-                <w:szCs w:val="28"/>
-              </w:rPr>
-            </w:pPr>
-            <w:r>
-              <w:rPr>
-                <w:rFonts w:cs="Arial"/>
-                <w:b/>
-                <w:szCs w:val="28"/>
-              </w:rPr>
-              <w:t>Last but one line above</w:t>
+              <w:t>12</w:t>
+            </w:r>
+            <w:r>
+              <w:rPr>
+                <w:rFonts w:cs="Arial"/>
+                <w:b/>
+                <w:szCs w:val="28"/>
+              </w:rPr>
+              <w:t xml:space="preserve">. </w:t>
+            </w:r>
+            <w:r>
+              <w:rPr>
+                <w:rFonts w:cs="Arial"/>
+                <w:b/>
+                <w:szCs w:val="28"/>
+              </w:rPr>
+              <w:t xml:space="preserve">BhU </w:t>
+            </w:r>
+            <w:r>
+              <w:rPr>
+                <w:rFonts w:cs="Arial"/>
+                <w:b/>
+                <w:szCs w:val="28"/>
+              </w:rPr>
+              <w:t>Suktam</w:t>
+            </w:r>
+          </w:p>
+          <w:p>
+            <w:pPr>
+              <w:spacing w:before="0" w:line="240" w:lineRule="auto"/>
+              <w:rPr>
+                <w:rFonts w:cs="Arial"/>
+                <w:b/>
+                <w:sz w:val="28"/>
+                <w:szCs w:val="28"/>
+              </w:rPr>
+            </w:pPr>
+            <w:r>
+              <w:rPr>
+                <w:rFonts w:cs="Arial"/>
+                <w:b/>
+                <w:sz w:val="28"/>
+                <w:szCs w:val="28"/>
+              </w:rPr>
+              <w:t xml:space="preserve">Para No. – </w:t>
+            </w:r>
+            <w:r>
+              <w:rPr>
+                <w:rFonts w:cs="Arial"/>
+                <w:b/>
+                <w:sz w:val="28"/>
+                <w:szCs w:val="28"/>
+              </w:rPr>
+              <w:t>2</w:t>
+            </w:r>
+          </w:p>
+          <w:p>
+            <w:pPr>
+              <w:spacing w:before="0" w:line="240" w:lineRule="auto"/>
+              <w:rPr>
+                <w:rFonts w:cs="Arial"/>
+                <w:b/>
+                <w:szCs w:val="28"/>
+              </w:rPr>
+            </w:pPr>
+            <w:r>
+              <w:rPr>
+                <w:rFonts w:cs="Arial"/>
+                <w:b/>
+                <w:sz w:val="28"/>
+                <w:szCs w:val="28"/>
+              </w:rPr>
+              <w:t xml:space="preserve">Line No - </w:t>
+            </w:r>
+            <w:r>
+              <w:rPr>
+                <w:rFonts w:cs="Arial"/>
+                <w:b/>
+                <w:sz w:val="28"/>
+                <w:szCs w:val="28"/>
+              </w:rPr>
+              <w:t>2</w:t>
             </w:r>
           </w:p>
         </w:tc>
@@ -1478,8 +1423,17 @@
                 <w:rFonts w:ascii="BRH Malayalam Extra" w:hAnsi="BRH Malayalam Extra" w:cs="BRH Malayalam Extra"/>
                 <w:sz w:val="40"/>
                 <w:szCs w:val="40"/>
-              </w:rPr>
-              <w:t>di—sþ</w:t>
+                <w:highlight w:val="yellow"/>
+              </w:rPr>
+              <w:t>jZûx</w:t>
+            </w:r>
+            <w:r>
+              <w:rPr>
+                <w:rFonts w:ascii="BRH Malayalam Extra" w:hAnsi="BRH Malayalam Extra" w:cs="BRH Malayalam Extra"/>
+                <w:sz w:val="40"/>
+                <w:szCs w:val="40"/>
+              </w:rPr>
+              <w:t>˜ öK¡</w:t>
             </w:r>
             <w:r>
               <w:rPr>
@@ -1495,7 +1449,23 @@
                 <w:sz w:val="40"/>
                 <w:szCs w:val="40"/>
               </w:rPr>
-              <w:t>hxhõ— sþ</w:t>
+              <w:t>ÆJ</w:t>
+            </w:r>
+            <w:r>
+              <w:rPr>
+                <w:rFonts w:ascii="BRH Malayalam Extra" w:hAnsi="BRH Malayalam Extra" w:cs="BRH Malayalam Extra"/>
+                <w:sz w:val="40"/>
+                <w:szCs w:val="40"/>
+              </w:rPr>
+              <w:t xml:space="preserve"> </w:t>
+            </w:r>
+            <w:r>
+              <w:rPr>
+                <w:rFonts w:ascii="BRH Malayalam Extra" w:hAnsi="BRH Malayalam Extra" w:cs="BRH Malayalam Extra"/>
+                <w:sz w:val="40"/>
+                <w:szCs w:val="40"/>
+              </w:rPr>
+              <w:t>e—¥kx</w:t>
             </w:r>
             <w:r>
               <w:rPr>
@@ -1511,24 +1481,7 @@
                 <w:sz w:val="40"/>
                 <w:szCs w:val="40"/>
               </w:rPr>
-              <w:t>hx</w:t>
-            </w:r>
-            <w:r>
-              <w:rPr>
-                <w:rFonts w:ascii="BRH Malayalam Extra" w:hAnsi="BRH Malayalam Extra" w:cs="BRH Malayalam Extra"/>
-                <w:sz w:val="40"/>
-                <w:szCs w:val="40"/>
-                <w:highlight w:val="yellow"/>
-              </w:rPr>
-              <w:t>ez</w:t>
-            </w:r>
-            <w:r>
-              <w:rPr>
-                <w:rFonts w:ascii="BRH Malayalam Extra" w:hAnsi="BRH Malayalam Extra" w:cs="BRH Malayalam Extra"/>
-                <w:sz w:val="40"/>
-                <w:szCs w:val="40"/>
-              </w:rPr>
-              <w:t>—ZyhõÒ</w:t>
+              <w:t>pe—</w:t>
             </w:r>
           </w:p>
         </w:tc>
@@ -1544,19 +1497,48 @@
           </w:tcPr>
           <w:p>
             <w:pPr>
-              <w:rPr>
-                <w:rFonts w:ascii="BRH Malayalam Extra" w:hAnsi="BRH Malayalam Extra" w:cs="BRH Malayalam Extra"/>
-                <w:sz w:val="40"/>
-                <w:szCs w:val="40"/>
-              </w:rPr>
-            </w:pPr>
-            <w:r>
-              <w:rPr>
-                <w:rFonts w:ascii="BRH Malayalam Extra" w:hAnsi="BRH Malayalam Extra" w:cs="BRH Malayalam Extra"/>
-                <w:sz w:val="40"/>
-                <w:szCs w:val="40"/>
-              </w:rPr>
-              <w:t>di—sþ</w:t>
+              <w:spacing w:before="0" w:line="240" w:lineRule="auto"/>
+              <w:rPr>
+                <w:rFonts w:ascii="BRH Malayalam Extra" w:hAnsi="BRH Malayalam Extra" w:cs="BRH Malayalam Extra"/>
+                <w:sz w:val="40"/>
+                <w:szCs w:val="40"/>
+              </w:rPr>
+            </w:pPr>
+            <w:r>
+              <w:rPr>
+                <w:rFonts w:ascii="BRH Malayalam Extra" w:hAnsi="BRH Malayalam Extra" w:cs="BRH Malayalam Extra"/>
+                <w:sz w:val="40"/>
+                <w:szCs w:val="36"/>
+                <w:highlight w:val="green"/>
+              </w:rPr>
+              <w:t>j</w:t>
+            </w:r>
+            <w:r>
+              <w:rPr>
+                <w:rFonts w:ascii="BRH Malayalam Extra" w:hAnsi="BRH Malayalam Extra" w:cs="BRH Malayalam Extra"/>
+                <w:sz w:val="40"/>
+                <w:szCs w:val="40"/>
+                <w:highlight w:val="green"/>
+                <w:lang w:val="en-IN" w:eastAsia="en-IN"/>
+              </w:rPr>
+              <w:t>Z§ Z</w:t>
+            </w:r>
+            <w:r>
+              <w:rPr>
+                <w:rFonts w:ascii="BRH Malayalam Extra" w:hAnsi="BRH Malayalam Extra" w:cs="BRH Malayalam Extra"/>
+                <w:sz w:val="40"/>
+                <w:szCs w:val="36"/>
+                <w:highlight w:val="green"/>
+              </w:rPr>
+              <w:t>ûx˜</w:t>
+            </w:r>
+            <w:r>
+              <w:rPr>
+                <w:rFonts w:ascii="BRH Malayalam Extra" w:hAnsi="BRH Malayalam Extra" w:cs="BRH Malayalam Extra"/>
+                <w:sz w:val="40"/>
+                <w:szCs w:val="40"/>
+              </w:rPr>
+              <w:t xml:space="preserve"> öK¡</w:t>
             </w:r>
             <w:r>
               <w:rPr>
@@ -1572,7 +1554,23 @@
                 <w:sz w:val="40"/>
                 <w:szCs w:val="40"/>
               </w:rPr>
-              <w:t>hxhõ— sþ</w:t>
+              <w:t>ÆJ</w:t>
+            </w:r>
+            <w:r>
+              <w:rPr>
+                <w:rFonts w:ascii="BRH Malayalam Extra" w:hAnsi="BRH Malayalam Extra" w:cs="BRH Malayalam Extra"/>
+                <w:sz w:val="40"/>
+                <w:szCs w:val="40"/>
+              </w:rPr>
+              <w:t xml:space="preserve"> </w:t>
+            </w:r>
+            <w:r>
+              <w:rPr>
+                <w:rFonts w:ascii="BRH Malayalam Extra" w:hAnsi="BRH Malayalam Extra" w:cs="BRH Malayalam Extra"/>
+                <w:sz w:val="40"/>
+                <w:szCs w:val="40"/>
+              </w:rPr>
+              <w:t>e—¥kx</w:t>
             </w:r>
             <w:r>
               <w:rPr>
@@ -1588,24 +1586,7 @@
                 <w:sz w:val="40"/>
                 <w:szCs w:val="40"/>
               </w:rPr>
-              <w:t>hx</w:t>
-            </w:r>
-            <w:r>
-              <w:rPr>
-                <w:rFonts w:ascii="BRH Malayalam Extra" w:hAnsi="BRH Malayalam Extra" w:cs="BRH Malayalam Extra"/>
-                <w:sz w:val="40"/>
-                <w:szCs w:val="40"/>
-                <w:highlight w:val="green"/>
-              </w:rPr>
-              <w:t>e</w:t>
-            </w:r>
-            <w:r>
-              <w:rPr>
-                <w:rFonts w:ascii="BRH Malayalam Extra" w:hAnsi="BRH Malayalam Extra" w:cs="BRH Malayalam Extra"/>
-                <w:sz w:val="40"/>
-                <w:szCs w:val="40"/>
-              </w:rPr>
-              <w:t>—ZyhõÒ</w:t>
+              <w:t>pe—</w:t>
             </w:r>
           </w:p>
         </w:tc>
@@ -1657,33 +1638,25 @@
                 <w:b/>
                 <w:szCs w:val="28"/>
               </w:rPr>
-              <w:t>Para N</w:t>
-            </w:r>
-            <w:r>
-              <w:rPr>
-                <w:rFonts w:cs="Arial"/>
-                <w:b/>
-                <w:szCs w:val="28"/>
-              </w:rPr>
-              <w:t>o. 11.6</w:t>
-            </w:r>
-          </w:p>
-          <w:p>
-            <w:pPr>
-              <w:spacing w:before="0" w:line="240" w:lineRule="auto"/>
-              <w:rPr>
-                <w:rFonts w:cs="Arial"/>
-                <w:b/>
-                <w:szCs w:val="28"/>
-              </w:rPr>
-            </w:pPr>
-            <w:r>
-              <w:rPr>
-                <w:rFonts w:cs="Arial"/>
-                <w:b/>
-                <w:szCs w:val="28"/>
-              </w:rPr>
-              <w:t>First Line</w:t>
+              <w:t xml:space="preserve">Para No. 3, </w:t>
+            </w:r>
+          </w:p>
+          <w:p>
+            <w:pPr>
+              <w:spacing w:before="0" w:line="240" w:lineRule="auto"/>
+              <w:rPr>
+                <w:rFonts w:cs="Arial"/>
+                <w:b/>
+                <w:szCs w:val="28"/>
+              </w:rPr>
+            </w:pPr>
+            <w:r>
+              <w:rPr>
+                <w:rFonts w:cs="Arial"/>
+                <w:b/>
+                <w:szCs w:val="28"/>
+              </w:rPr>
+              <w:t>Last but one line above</w:t>
             </w:r>
           </w:p>
         </w:tc>
@@ -1717,7 +1690,7 @@
                 <w:sz w:val="40"/>
                 <w:szCs w:val="40"/>
               </w:rPr>
-              <w:t>pyqy</w:t>
+              <w:t>di—sþ</w:t>
             </w:r>
             <w:r>
               <w:rPr>
@@ -1733,7 +1706,7 @@
                 <w:sz w:val="40"/>
                 <w:szCs w:val="40"/>
               </w:rPr>
-              <w:t>Lxs—J Ke</w:t>
+              <w:t>hxhõ— sþ</w:t>
             </w:r>
             <w:r>
               <w:rPr>
@@ -1749,7 +1722,7 @@
                 <w:sz w:val="40"/>
                 <w:szCs w:val="40"/>
               </w:rPr>
-              <w:t>ª</w:t>
+              <w:t>hx</w:t>
             </w:r>
             <w:r>
               <w:rPr>
@@ -1758,23 +1731,15 @@
                 <w:szCs w:val="40"/>
                 <w:highlight w:val="yellow"/>
               </w:rPr>
-              <w:t>by</w:t>
-            </w:r>
-            <w:r>
-              <w:rPr>
-                <w:rFonts w:ascii="BRH Malayalam Extra" w:hAnsi="BRH Malayalam Extra" w:cs="BRH Malayalam Extra"/>
-                <w:sz w:val="40"/>
-                <w:szCs w:val="40"/>
-              </w:rPr>
-              <w:t>—dJ</w:t>
-            </w:r>
-            <w:r>
-              <w:rPr>
-                <w:rFonts w:ascii="BRH Malayalam Extra" w:hAnsi="BRH Malayalam Extra" w:cs="BRH Malayalam Extra"/>
-                <w:sz w:val="40"/>
-                <w:szCs w:val="40"/>
-              </w:rPr>
-              <w:t xml:space="preserve"> |</w:t>
+              <w:t>ez</w:t>
+            </w:r>
+            <w:r>
+              <w:rPr>
+                <w:rFonts w:ascii="BRH Malayalam Extra" w:hAnsi="BRH Malayalam Extra" w:cs="BRH Malayalam Extra"/>
+                <w:sz w:val="40"/>
+                <w:szCs w:val="40"/>
+              </w:rPr>
+              <w:t>—ZyhõÒ</w:t>
             </w:r>
           </w:p>
         </w:tc>
@@ -1802,7 +1767,7 @@
                 <w:sz w:val="40"/>
                 <w:szCs w:val="40"/>
               </w:rPr>
-              <w:t>pyqy</w:t>
+              <w:t>di—sþ</w:t>
             </w:r>
             <w:r>
               <w:rPr>
@@ -1818,7 +1783,7 @@
                 <w:sz w:val="40"/>
                 <w:szCs w:val="40"/>
               </w:rPr>
-              <w:t>Lxs—J Ke</w:t>
+              <w:t>hxhõ— sþ</w:t>
             </w:r>
             <w:r>
               <w:rPr>
@@ -1834,7 +1799,7 @@
                 <w:sz w:val="40"/>
                 <w:szCs w:val="40"/>
               </w:rPr>
-              <w:t>ªby</w:t>
+              <w:t>hx</w:t>
             </w:r>
             <w:r>
               <w:rPr>
@@ -1843,15 +1808,15 @@
                 <w:szCs w:val="40"/>
                 <w:highlight w:val="green"/>
               </w:rPr>
-              <w:t>d—J</w:t>
-            </w:r>
-            <w:r>
-              <w:rPr>
-                <w:rFonts w:ascii="BRH Malayalam Extra" w:hAnsi="BRH Malayalam Extra" w:cs="BRH Malayalam Extra"/>
-                <w:sz w:val="40"/>
-                <w:szCs w:val="40"/>
-              </w:rPr>
-              <w:t xml:space="preserve"> |</w:t>
+              <w:t>e</w:t>
+            </w:r>
+            <w:r>
+              <w:rPr>
+                <w:rFonts w:ascii="BRH Malayalam Extra" w:hAnsi="BRH Malayalam Extra" w:cs="BRH Malayalam Extra"/>
+                <w:sz w:val="40"/>
+                <w:szCs w:val="40"/>
+              </w:rPr>
+              <w:t>—ZyhõÒ</w:t>
             </w:r>
           </w:p>
         </w:tc>
@@ -1885,23 +1850,7 @@
                 <w:b/>
                 <w:szCs w:val="28"/>
               </w:rPr>
-              <w:t>26</w:t>
-            </w:r>
-            <w:r>
-              <w:rPr>
-                <w:rFonts w:cs="Arial"/>
-                <w:b/>
-                <w:szCs w:val="28"/>
-              </w:rPr>
-              <w:t xml:space="preserve">. </w:t>
-            </w:r>
-            <w:r>
-              <w:rPr>
-                <w:rFonts w:cs="Arial"/>
-                <w:b/>
-                <w:szCs w:val="28"/>
-              </w:rPr>
-              <w:t>Ghosha Shanti</w:t>
+              <w:t>21. Rudram</w:t>
             </w:r>
           </w:p>
           <w:p>
@@ -1927,33 +1876,25 @@
                 <w:b/>
                 <w:szCs w:val="28"/>
               </w:rPr>
-              <w:t xml:space="preserve">o. </w:t>
-            </w:r>
-            <w:r>
-              <w:rPr>
-                <w:rFonts w:cs="Arial"/>
-                <w:b/>
-                <w:szCs w:val="28"/>
-              </w:rPr>
-              <w:t>2</w:t>
-            </w:r>
-          </w:p>
-          <w:p>
-            <w:pPr>
-              <w:spacing w:before="0" w:line="240" w:lineRule="auto"/>
-              <w:rPr>
-                <w:rFonts w:cs="Arial"/>
-                <w:b/>
-                <w:szCs w:val="28"/>
-              </w:rPr>
-            </w:pPr>
-            <w:r>
-              <w:rPr>
-                <w:rFonts w:cs="Arial"/>
-                <w:b/>
-                <w:szCs w:val="28"/>
-              </w:rPr>
-              <w:t>Line No. 5</w:t>
+              <w:t>o. 11.6</w:t>
+            </w:r>
+          </w:p>
+          <w:p>
+            <w:pPr>
+              <w:spacing w:before="0" w:line="240" w:lineRule="auto"/>
+              <w:rPr>
+                <w:rFonts w:cs="Arial"/>
+                <w:b/>
+                <w:szCs w:val="28"/>
+              </w:rPr>
+            </w:pPr>
+            <w:r>
+              <w:rPr>
+                <w:rFonts w:cs="Arial"/>
+                <w:b/>
+                <w:szCs w:val="28"/>
+              </w:rPr>
+              <w:t>First Line</w:t>
             </w:r>
           </w:p>
         </w:tc>
@@ -1987,7 +1928,7 @@
                 <w:sz w:val="40"/>
                 <w:szCs w:val="40"/>
               </w:rPr>
-              <w:t>ZI Zûx</w:t>
+              <w:t>pyqy</w:t>
             </w:r>
             <w:r>
               <w:rPr>
@@ -2003,7 +1944,23 @@
                 <w:sz w:val="40"/>
                 <w:szCs w:val="40"/>
               </w:rPr>
-              <w:t xml:space="preserve"> </w:t>
+              <w:t>Lxs—J Ke</w:t>
+            </w:r>
+            <w:r>
+              <w:rPr>
+                <w:rFonts w:ascii="BRH Malayalam Extra" w:hAnsi="BRH Malayalam Extra" w:cs="BRH Malayalam Extra"/>
+                <w:sz w:val="33"/>
+                <w:szCs w:val="40"/>
+              </w:rPr>
+              <w:t>–</w:t>
+            </w:r>
+            <w:r>
+              <w:rPr>
+                <w:rFonts w:ascii="BRH Malayalam Extra" w:hAnsi="BRH Malayalam Extra" w:cs="BRH Malayalam Extra"/>
+                <w:sz w:val="40"/>
+                <w:szCs w:val="40"/>
+              </w:rPr>
+              <w:t>ª</w:t>
             </w:r>
             <w:r>
               <w:rPr>
@@ -2012,15 +1969,23 @@
                 <w:szCs w:val="40"/>
                 <w:highlight w:val="yellow"/>
               </w:rPr>
-              <w:t>öe</w:t>
-            </w:r>
-            <w:r>
-              <w:rPr>
-                <w:rFonts w:ascii="BRH Malayalam Extra" w:hAnsi="BRH Malayalam Extra" w:cs="BRH Malayalam Extra"/>
-                <w:sz w:val="40"/>
-                <w:szCs w:val="40"/>
-              </w:rPr>
-              <w:t>—e¥bõ</w:t>
+              <w:t>by</w:t>
+            </w:r>
+            <w:r>
+              <w:rPr>
+                <w:rFonts w:ascii="BRH Malayalam Extra" w:hAnsi="BRH Malayalam Extra" w:cs="BRH Malayalam Extra"/>
+                <w:sz w:val="40"/>
+                <w:szCs w:val="40"/>
+              </w:rPr>
+              <w:t>—dJ</w:t>
+            </w:r>
+            <w:r>
+              <w:rPr>
+                <w:rFonts w:ascii="BRH Malayalam Extra" w:hAnsi="BRH Malayalam Extra" w:cs="BRH Malayalam Extra"/>
+                <w:sz w:val="40"/>
+                <w:szCs w:val="40"/>
+              </w:rPr>
+              <w:t xml:space="preserve"> |</w:t>
             </w:r>
           </w:p>
         </w:tc>
@@ -2048,7 +2013,7 @@
                 <w:sz w:val="40"/>
                 <w:szCs w:val="40"/>
               </w:rPr>
-              <w:t>ZI Zûx</w:t>
+              <w:t>pyqy</w:t>
             </w:r>
             <w:r>
               <w:rPr>
@@ -2064,7 +2029,23 @@
                 <w:sz w:val="40"/>
                 <w:szCs w:val="40"/>
               </w:rPr>
-              <w:t xml:space="preserve"> öe</w:t>
+              <w:t>Lxs—J Ke</w:t>
+            </w:r>
+            <w:r>
+              <w:rPr>
+                <w:rFonts w:ascii="BRH Malayalam Extra" w:hAnsi="BRH Malayalam Extra" w:cs="BRH Malayalam Extra"/>
+                <w:sz w:val="33"/>
+                <w:szCs w:val="40"/>
+              </w:rPr>
+              <w:t>–</w:t>
+            </w:r>
+            <w:r>
+              <w:rPr>
+                <w:rFonts w:ascii="BRH Malayalam Extra" w:hAnsi="BRH Malayalam Extra" w:cs="BRH Malayalam Extra"/>
+                <w:sz w:val="40"/>
+                <w:szCs w:val="40"/>
+              </w:rPr>
+              <w:t>ªby</w:t>
             </w:r>
             <w:r>
               <w:rPr>
@@ -2073,15 +2054,15 @@
                 <w:szCs w:val="40"/>
                 <w:highlight w:val="green"/>
               </w:rPr>
-              <w:t>e</w:t>
-            </w:r>
-            <w:r>
-              <w:rPr>
-                <w:rFonts w:ascii="BRH Malayalam Extra" w:hAnsi="BRH Malayalam Extra" w:cs="BRH Malayalam Extra"/>
-                <w:sz w:val="40"/>
-                <w:szCs w:val="40"/>
-              </w:rPr>
-              <w:t>—¥bõ</w:t>
+              <w:t>d—J</w:t>
+            </w:r>
+            <w:r>
+              <w:rPr>
+                <w:rFonts w:ascii="BRH Malayalam Extra" w:hAnsi="BRH Malayalam Extra" w:cs="BRH Malayalam Extra"/>
+                <w:sz w:val="40"/>
+                <w:szCs w:val="40"/>
+              </w:rPr>
+              <w:t xml:space="preserve"> |</w:t>
             </w:r>
           </w:p>
         </w:tc>
@@ -2116,75 +2097,265 @@
                 <w:szCs w:val="28"/>
               </w:rPr>
               <w:lastRenderedPageBreak/>
-              <w:t>36.1</w:t>
-            </w:r>
-            <w:r>
-              <w:rPr>
-                <w:rFonts w:cs="Arial"/>
-                <w:b/>
-                <w:szCs w:val="28"/>
+              <w:t>26</w:t>
+            </w:r>
+            <w:r>
+              <w:rPr>
+                <w:rFonts w:cs="Arial"/>
+                <w:b/>
+                <w:szCs w:val="28"/>
+              </w:rPr>
+              <w:t xml:space="preserve">. </w:t>
+            </w:r>
+            <w:r>
+              <w:rPr>
+                <w:rFonts w:cs="Arial"/>
+                <w:b/>
+                <w:szCs w:val="28"/>
+              </w:rPr>
+              <w:t>Ghosha Shanti</w:t>
+            </w:r>
+          </w:p>
+          <w:p>
+            <w:pPr>
+              <w:spacing w:before="0" w:line="240" w:lineRule="auto"/>
+              <w:rPr>
+                <w:rFonts w:cs="Arial"/>
+                <w:b/>
+                <w:szCs w:val="28"/>
+              </w:rPr>
+            </w:pPr>
+            <w:r>
+              <w:rPr>
+                <w:rFonts w:cs="Arial"/>
+                <w:b/>
+                <w:szCs w:val="28"/>
+              </w:rPr>
+              <w:t>Para N</w:t>
+            </w:r>
+            <w:r>
+              <w:rPr>
+                <w:rFonts w:cs="Arial"/>
+                <w:b/>
+                <w:szCs w:val="28"/>
+              </w:rPr>
+              <w:t>o. 2</w:t>
+            </w:r>
+          </w:p>
+          <w:p>
+            <w:pPr>
+              <w:spacing w:before="0" w:line="240" w:lineRule="auto"/>
+              <w:rPr>
+                <w:rFonts w:cs="Arial"/>
+                <w:b/>
+                <w:szCs w:val="28"/>
+              </w:rPr>
+            </w:pPr>
+            <w:r>
+              <w:rPr>
+                <w:rFonts w:cs="Arial"/>
+                <w:b/>
+                <w:szCs w:val="28"/>
+              </w:rPr>
+              <w:t>Line No. 5</w:t>
+            </w:r>
+          </w:p>
+        </w:tc>
+        <w:tc>
+          <w:tcPr>
+            <w:tcW w:w="4961" w:type="dxa"/>
+            <w:tcBorders>
+              <w:top w:val="single" w:sz="4" w:space="0" w:color="000000"/>
+              <w:left w:val="single" w:sz="4" w:space="0" w:color="000000"/>
+              <w:bottom w:val="single" w:sz="4" w:space="0" w:color="000000"/>
+              <w:right w:val="single" w:sz="4" w:space="0" w:color="000000"/>
+            </w:tcBorders>
+          </w:tcPr>
+          <w:p>
+            <w:pPr>
+              <w:widowControl w:val="0"/>
+              <w:autoSpaceDE w:val="0"/>
+              <w:autoSpaceDN w:val="0"/>
+              <w:adjustRightInd w:val="0"/>
+              <w:spacing w:before="0" w:line="240" w:lineRule="auto"/>
+              <w:ind w:right="6"/>
+              <w:rPr>
+                <w:rFonts w:ascii="BRH Malayalam Extra" w:hAnsi="BRH Malayalam Extra" w:cs="BRH Malayalam Extra"/>
+                <w:sz w:val="40"/>
+                <w:szCs w:val="40"/>
+              </w:rPr>
+            </w:pPr>
+            <w:r>
+              <w:rPr>
+                <w:rFonts w:ascii="BRH Malayalam Extra" w:hAnsi="BRH Malayalam Extra" w:cs="BRH Malayalam Extra"/>
+                <w:sz w:val="40"/>
+                <w:szCs w:val="40"/>
+              </w:rPr>
+              <w:t>ZI Zûx</w:t>
+            </w:r>
+            <w:r>
+              <w:rPr>
+                <w:rFonts w:ascii="BRH Malayalam Extra" w:hAnsi="BRH Malayalam Extra" w:cs="BRH Malayalam Extra"/>
+                <w:sz w:val="33"/>
+                <w:szCs w:val="40"/>
+              </w:rPr>
+              <w:t>–</w:t>
+            </w:r>
+            <w:r>
+              <w:rPr>
+                <w:rFonts w:ascii="BRH Malayalam Extra" w:hAnsi="BRH Malayalam Extra" w:cs="BRH Malayalam Extra"/>
+                <w:sz w:val="40"/>
+                <w:szCs w:val="40"/>
               </w:rPr>
               <w:t xml:space="preserve"> </w:t>
             </w:r>
             <w:r>
               <w:rPr>
-                <w:rFonts w:cs="Arial"/>
-                <w:b/>
-                <w:szCs w:val="28"/>
-              </w:rPr>
-              <w:t>– Vasoordhara Mantra PathaH</w:t>
-            </w:r>
-          </w:p>
-          <w:p>
-            <w:pPr>
-              <w:spacing w:before="0" w:line="240" w:lineRule="auto"/>
-              <w:rPr>
-                <w:rFonts w:cs="Arial"/>
-                <w:b/>
-                <w:szCs w:val="28"/>
-              </w:rPr>
-            </w:pPr>
-            <w:r>
-              <w:rPr>
-                <w:rFonts w:cs="Arial"/>
-                <w:b/>
-                <w:szCs w:val="28"/>
-              </w:rPr>
-              <w:t xml:space="preserve">Para No. </w:t>
-            </w:r>
-            <w:r>
-              <w:rPr>
-                <w:rFonts w:cs="Arial"/>
-                <w:b/>
-                <w:szCs w:val="28"/>
-              </w:rPr>
-              <w:t>–TS 5.4.8.4</w:t>
-            </w:r>
-          </w:p>
-          <w:p>
-            <w:pPr>
-              <w:spacing w:before="0" w:line="240" w:lineRule="auto"/>
-              <w:rPr>
-                <w:rFonts w:cs="Arial"/>
-                <w:b/>
-                <w:szCs w:val="28"/>
-              </w:rPr>
-            </w:pPr>
-            <w:r>
-              <w:rPr>
-                <w:rFonts w:cs="Arial"/>
-                <w:b/>
-                <w:szCs w:val="28"/>
-              </w:rPr>
-              <w:t>Line No.</w:t>
-            </w:r>
-            <w:r>
-              <w:rPr>
-                <w:rFonts w:cs="Arial"/>
-                <w:b/>
-                <w:szCs w:val="28"/>
-              </w:rPr>
-              <w:t xml:space="preserve"> 1</w:t>
+                <w:rFonts w:ascii="BRH Malayalam Extra" w:hAnsi="BRH Malayalam Extra" w:cs="BRH Malayalam Extra"/>
+                <w:sz w:val="40"/>
+                <w:szCs w:val="40"/>
+                <w:highlight w:val="yellow"/>
+              </w:rPr>
+              <w:t>öe</w:t>
+            </w:r>
+            <w:r>
+              <w:rPr>
+                <w:rFonts w:ascii="BRH Malayalam Extra" w:hAnsi="BRH Malayalam Extra" w:cs="BRH Malayalam Extra"/>
+                <w:sz w:val="40"/>
+                <w:szCs w:val="40"/>
+              </w:rPr>
+              <w:t>—e¥bõ</w:t>
+            </w:r>
+          </w:p>
+        </w:tc>
+        <w:tc>
+          <w:tcPr>
+            <w:tcW w:w="5400" w:type="dxa"/>
+            <w:tcBorders>
+              <w:top w:val="single" w:sz="4" w:space="0" w:color="000000"/>
+              <w:left w:val="single" w:sz="4" w:space="0" w:color="000000"/>
+              <w:bottom w:val="single" w:sz="4" w:space="0" w:color="000000"/>
+              <w:right w:val="single" w:sz="4" w:space="0" w:color="000000"/>
+            </w:tcBorders>
+          </w:tcPr>
+          <w:p>
+            <w:pPr>
+              <w:rPr>
+                <w:rFonts w:ascii="BRH Malayalam Extra" w:hAnsi="BRH Malayalam Extra" w:cs="BRH Malayalam Extra"/>
+                <w:sz w:val="40"/>
+                <w:szCs w:val="40"/>
+              </w:rPr>
+            </w:pPr>
+            <w:r>
+              <w:rPr>
+                <w:rFonts w:ascii="BRH Malayalam Extra" w:hAnsi="BRH Malayalam Extra" w:cs="BRH Malayalam Extra"/>
+                <w:sz w:val="40"/>
+                <w:szCs w:val="40"/>
+              </w:rPr>
+              <w:t>ZI Zûx</w:t>
+            </w:r>
+            <w:r>
+              <w:rPr>
+                <w:rFonts w:ascii="BRH Malayalam Extra" w:hAnsi="BRH Malayalam Extra" w:cs="BRH Malayalam Extra"/>
+                <w:sz w:val="33"/>
+                <w:szCs w:val="40"/>
+              </w:rPr>
+              <w:t>–</w:t>
+            </w:r>
+            <w:r>
+              <w:rPr>
+                <w:rFonts w:ascii="BRH Malayalam Extra" w:hAnsi="BRH Malayalam Extra" w:cs="BRH Malayalam Extra"/>
+                <w:sz w:val="40"/>
+                <w:szCs w:val="40"/>
+              </w:rPr>
+              <w:t xml:space="preserve"> öe</w:t>
+            </w:r>
+            <w:r>
+              <w:rPr>
+                <w:rFonts w:ascii="BRH Malayalam Extra" w:hAnsi="BRH Malayalam Extra" w:cs="BRH Malayalam Extra"/>
+                <w:sz w:val="40"/>
+                <w:szCs w:val="40"/>
+                <w:highlight w:val="green"/>
+              </w:rPr>
+              <w:t>e</w:t>
+            </w:r>
+            <w:r>
+              <w:rPr>
+                <w:rFonts w:ascii="BRH Malayalam Extra" w:hAnsi="BRH Malayalam Extra" w:cs="BRH Malayalam Extra"/>
+                <w:sz w:val="40"/>
+                <w:szCs w:val="40"/>
+              </w:rPr>
+              <w:t>—¥bõ</w:t>
+            </w:r>
+          </w:p>
+        </w:tc>
+      </w:tr>
+      <w:tr>
+        <w:trPr>
+          <w:trHeight w:val="827"/>
+        </w:trPr>
+        <w:tc>
+          <w:tcPr>
+            <w:tcW w:w="3310" w:type="dxa"/>
+            <w:tcBorders>
+              <w:top w:val="single" w:sz="4" w:space="0" w:color="000000"/>
+              <w:left w:val="single" w:sz="4" w:space="0" w:color="000000"/>
+              <w:bottom w:val="single" w:sz="4" w:space="0" w:color="000000"/>
+              <w:right w:val="single" w:sz="4" w:space="0" w:color="000000"/>
+            </w:tcBorders>
+          </w:tcPr>
+          <w:p>
+            <w:pPr>
+              <w:spacing w:before="0" w:line="240" w:lineRule="auto"/>
+              <w:rPr>
+                <w:rFonts w:cs="Arial"/>
+                <w:b/>
+                <w:szCs w:val="28"/>
+              </w:rPr>
+            </w:pPr>
+            <w:r>
+              <w:rPr>
+                <w:rFonts w:cs="Arial"/>
+                <w:b/>
+                <w:szCs w:val="28"/>
+              </w:rPr>
+              <w:t>36.1 – Vasoordhara Mantra PathaH</w:t>
+            </w:r>
+          </w:p>
+          <w:p>
+            <w:pPr>
+              <w:spacing w:before="0" w:line="240" w:lineRule="auto"/>
+              <w:rPr>
+                <w:rFonts w:cs="Arial"/>
+                <w:b/>
+                <w:szCs w:val="28"/>
+              </w:rPr>
+            </w:pPr>
+            <w:r>
+              <w:rPr>
+                <w:rFonts w:cs="Arial"/>
+                <w:b/>
+                <w:szCs w:val="28"/>
+              </w:rPr>
+              <w:t>Para No. –TS 5.4.8.4</w:t>
+            </w:r>
+          </w:p>
+          <w:p>
+            <w:pPr>
+              <w:spacing w:before="0" w:line="240" w:lineRule="auto"/>
+              <w:rPr>
+                <w:rFonts w:cs="Arial"/>
+                <w:b/>
+                <w:szCs w:val="28"/>
+              </w:rPr>
+            </w:pPr>
+            <w:r>
+              <w:rPr>
+                <w:rFonts w:cs="Arial"/>
+                <w:b/>
+                <w:szCs w:val="28"/>
+              </w:rPr>
+              <w:t>Line No. 1</w:t>
             </w:r>
           </w:p>
         </w:tc>
@@ -3779,6 +3950,7 @@
                 <w:b/>
                 <w:szCs w:val="28"/>
               </w:rPr>
+              <w:lastRenderedPageBreak/>
               <w:t>5</w:t>
             </w:r>
             <w:r>
@@ -4015,7 +4187,6 @@
                 <w:b/>
                 <w:szCs w:val="28"/>
               </w:rPr>
-              <w:lastRenderedPageBreak/>
               <w:t>6. Bhrama Suktam</w:t>
             </w:r>
           </w:p>
@@ -5742,6 +5913,7 @@
                 <w:sz w:val="28"/>
                 <w:szCs w:val="28"/>
               </w:rPr>
+              <w:lastRenderedPageBreak/>
               <w:t>Para No. - 25</w:t>
             </w:r>
           </w:p>
@@ -5772,6 +5944,7 @@
                 <w:sz w:val="40"/>
                 <w:szCs w:val="40"/>
               </w:rPr>
+              <w:lastRenderedPageBreak/>
               <w:t>A</w:t>
             </w:r>
             <w:r>
@@ -5919,7 +6092,6 @@
                 <w:b/>
                 <w:szCs w:val="28"/>
               </w:rPr>
-              <w:lastRenderedPageBreak/>
               <w:t>19.</w:t>
             </w:r>
             <w:r>
@@ -10513,8 +10685,6 @@
           <w:u w:val="single"/>
         </w:rPr>
       </w:pPr>
-      <w:bookmarkStart w:id="0" w:name="_GoBack"/>
-      <w:bookmarkEnd w:id="0"/>
       <w:r>
         <w:rPr>
           <w:b/>
@@ -32642,7 +32812,7 @@
 </file>
 
 <file path=customXml/itemProps1.xml><?xml version="1.0" encoding="utf-8"?>
-<ds:datastoreItem xmlns:ds="http://schemas.openxmlformats.org/officeDocument/2006/customXml" ds:itemID="{36465DFD-83DC-4E7D-BC5B-8FF661579C2A}">
+<ds:datastoreItem xmlns:ds="http://schemas.openxmlformats.org/officeDocument/2006/customXml" ds:itemID="{139BEBD7-34D1-442A-A82E-3BA098871273}">
   <ds:schemaRefs>
     <ds:schemaRef ds:uri="http://schemas.openxmlformats.org/officeDocument/2006/bibliography"/>
   </ds:schemaRefs>

</xml_diff>

<commit_message>
nmv 23 05 2023
</commit_message>
<xml_diff>
--- a/shAnti-japa/Shanti Japam Malayalam Corrections.docx
+++ b/shAnti-japa/Shanti Japam Malayalam Corrections.docx
@@ -1,7 +1,570 @@
 
 <file path=word/document.xml><?xml version="1.0" encoding="utf-8"?>
-<w:document xmlns:wpc="http://schemas.microsoft.com/office/word/2010/wordprocessingCanvas" xmlns:cx="http://schemas.microsoft.com/office/drawing/2014/chartex" xmlns:cx1="http://schemas.microsoft.com/office/drawing/2015/9/8/chartex" xmlns:mc="http://schemas.openxmlformats.org/markup-compatibility/2006" xmlns:o="urn:schemas-microsoft-com:office:office" xmlns:r="http://schemas.openxmlformats.org/officeDocument/2006/relationships" xmlns:m="http://schemas.openxmlformats.org/officeDocument/2006/math" xmlns:v="urn:schemas-microsoft-com:vml" xmlns:wp14="http://schemas.microsoft.com/office/word/2010/wordprocessingDrawing" xmlns:wp="http://schemas.openxmlformats.org/drawingml/2006/wordprocessingDrawing" xmlns:w10="urn:schemas-microsoft-com:office:word" xmlns:w="http://schemas.openxmlformats.org/wordprocessingml/2006/main" xmlns:w14="http://schemas.microsoft.com/office/word/2010/wordml" xmlns:w15="http://schemas.microsoft.com/office/word/2012/wordml" xmlns:w16se="http://schemas.microsoft.com/office/word/2015/wordml/symex" xmlns:wpg="http://schemas.microsoft.com/office/word/2010/wordprocessingGroup" xmlns:wpi="http://schemas.microsoft.com/office/word/2010/wordprocessingInk" xmlns:wne="http://schemas.microsoft.com/office/word/2006/wordml" xmlns:wps="http://schemas.microsoft.com/office/word/2010/wordprocessingShape" mc:Ignorable="w14 w15 w16se wp14">
+<w:document xmlns:wpc="http://schemas.microsoft.com/office/word/2010/wordprocessingCanvas" xmlns:cx="http://schemas.microsoft.com/office/drawing/2014/chartex" xmlns:cx1="http://schemas.microsoft.com/office/drawing/2015/9/8/chartex" xmlns:cx2="http://schemas.microsoft.com/office/drawing/2015/10/21/chartex" xmlns:cx3="http://schemas.microsoft.com/office/drawing/2016/5/9/chartex" xmlns:cx4="http://schemas.microsoft.com/office/drawing/2016/5/10/chartex" xmlns:cx5="http://schemas.microsoft.com/office/drawing/2016/5/11/chartex" xmlns:cx6="http://schemas.microsoft.com/office/drawing/2016/5/12/chartex" xmlns:cx7="http://schemas.microsoft.com/office/drawing/2016/5/13/chartex" xmlns:cx8="http://schemas.microsoft.com/office/drawing/2016/5/14/chartex" xmlns:mc="http://schemas.openxmlformats.org/markup-compatibility/2006" xmlns:aink="http://schemas.microsoft.com/office/drawing/2016/ink" xmlns:am3d="http://schemas.microsoft.com/office/drawing/2017/model3d" xmlns:o="urn:schemas-microsoft-com:office:office" xmlns:oel="http://schemas.microsoft.com/office/2019/extlst" xmlns:r="http://schemas.openxmlformats.org/officeDocument/2006/relationships" xmlns:m="http://schemas.openxmlformats.org/officeDocument/2006/math" xmlns:v="urn:schemas-microsoft-com:vml" xmlns:wp14="http://schemas.microsoft.com/office/word/2010/wordprocessingDrawing" xmlns:wp="http://schemas.openxmlformats.org/drawingml/2006/wordprocessingDrawing" xmlns:w10="urn:schemas-microsoft-com:office:word" xmlns:w="http://schemas.openxmlformats.org/wordprocessingml/2006/main" xmlns:w14="http://schemas.microsoft.com/office/word/2010/wordml" xmlns:w15="http://schemas.microsoft.com/office/word/2012/wordml" xmlns:w16cex="http://schemas.microsoft.com/office/word/2018/wordml/cex" xmlns:w16cid="http://schemas.microsoft.com/office/word/2016/wordml/cid" xmlns:w16="http://schemas.microsoft.com/office/word/2018/wordml" xmlns:w16du="http://schemas.microsoft.com/office/word/2023/wordml/word16du" xmlns:w16sdtdh="http://schemas.microsoft.com/office/word/2020/wordml/sdtdatahash" xmlns:w16se="http://schemas.microsoft.com/office/word/2015/wordml/symex" xmlns:wpg="http://schemas.microsoft.com/office/word/2010/wordprocessingGroup" xmlns:wpi="http://schemas.microsoft.com/office/word/2010/wordprocessingInk" xmlns:wne="http://schemas.microsoft.com/office/word/2006/wordml" xmlns:wps="http://schemas.microsoft.com/office/word/2010/wordprocessingShape" mc:Ignorable="w14 w15 w16se w16cid w16 w16cex w16sdtdh wp14">
   <w:body>
+    <w:p>
+      <w:pPr>
+        <w:jc w:val="center"/>
+        <w:rPr>
+          <w:b/>
+          <w:bCs/>
+          <w:sz w:val="32"/>
+          <w:szCs w:val="32"/>
+          <w:u w:val="single"/>
+        </w:rPr>
+      </w:pPr>
+      <w:r>
+        <w:rPr>
+          <w:b/>
+          <w:bCs/>
+          <w:sz w:val="32"/>
+          <w:szCs w:val="32"/>
+          <w:u w:val="single"/>
+        </w:rPr>
+        <w:t xml:space="preserve">Shanti Japam Book – </w:t>
+      </w:r>
+      <w:r>
+        <w:rPr>
+          <w:b/>
+          <w:bCs/>
+          <w:sz w:val="32"/>
+          <w:szCs w:val="32"/>
+          <w:u w:val="single"/>
+        </w:rPr>
+        <w:t xml:space="preserve">Malayalam </w:t>
+      </w:r>
+      <w:r>
+        <w:rPr>
+          <w:b/>
+          <w:bCs/>
+          <w:sz w:val="32"/>
+          <w:szCs w:val="32"/>
+          <w:u w:val="single"/>
+        </w:rPr>
+        <w:t xml:space="preserve">Corrections – Observed till </w:t>
+      </w:r>
+      <w:r>
+        <w:rPr>
+          <w:b/>
+          <w:bCs/>
+          <w:sz w:val="32"/>
+          <w:szCs w:val="32"/>
+          <w:highlight w:val="red"/>
+          <w:u w:val="single"/>
+        </w:rPr>
+        <w:t>????</w:t>
+      </w:r>
+    </w:p>
+    <w:p>
+      <w:pPr>
+        <w:spacing w:before="0"/>
+        <w:jc w:val="center"/>
+        <w:rPr>
+          <w:b/>
+          <w:bCs/>
+        </w:rPr>
+      </w:pPr>
+      <w:r>
+        <w:rPr>
+          <w:b/>
+          <w:bCs/>
+        </w:rPr>
+        <w:t>(ignore those which are already incorporated in your book’s version and date)</w:t>
+      </w:r>
+      <w:r>
+        <w:rPr>
+          <w:b/>
+          <w:bCs/>
+        </w:rPr>
+        <w:br/>
+      </w:r>
+    </w:p>
+    <w:tbl>
+      <w:tblPr>
+        <w:tblW w:w="13671" w:type="dxa"/>
+        <w:tblInd w:w="-792" w:type="dxa"/>
+        <w:tblBorders>
+          <w:top w:val="single" w:sz="4" w:space="0" w:color="000000"/>
+          <w:left w:val="single" w:sz="4" w:space="0" w:color="000000"/>
+          <w:bottom w:val="single" w:sz="4" w:space="0" w:color="000000"/>
+          <w:right w:val="single" w:sz="4" w:space="0" w:color="000000"/>
+          <w:insideH w:val="single" w:sz="4" w:space="0" w:color="000000"/>
+          <w:insideV w:val="single" w:sz="4" w:space="0" w:color="000000"/>
+        </w:tblBorders>
+        <w:tblLook w:val="04A0" w:firstRow="1" w:lastRow="0" w:firstColumn="1" w:lastColumn="0" w:noHBand="0" w:noVBand="1"/>
+      </w:tblPr>
+      <w:tblGrid>
+        <w:gridCol w:w="3310"/>
+        <w:gridCol w:w="4961"/>
+        <w:gridCol w:w="5400"/>
+      </w:tblGrid>
+      <w:tr>
+        <w:tc>
+          <w:tcPr>
+            <w:tcW w:w="3310" w:type="dxa"/>
+          </w:tcPr>
+          <w:p>
+            <w:pPr>
+              <w:spacing w:before="0" w:line="240" w:lineRule="auto"/>
+              <w:jc w:val="center"/>
+              <w:rPr>
+                <w:b/>
+                <w:bCs/>
+                <w:sz w:val="32"/>
+                <w:szCs w:val="32"/>
+              </w:rPr>
+            </w:pPr>
+            <w:r>
+              <w:rPr>
+                <w:b/>
+                <w:bCs/>
+                <w:sz w:val="32"/>
+                <w:szCs w:val="32"/>
+              </w:rPr>
+              <w:t>Section, Paragraph</w:t>
+            </w:r>
+          </w:p>
+          <w:p>
+            <w:pPr>
+              <w:spacing w:before="0" w:line="240" w:lineRule="auto"/>
+              <w:ind w:right="-76"/>
+              <w:jc w:val="center"/>
+              <w:rPr>
+                <w:b/>
+                <w:bCs/>
+                <w:sz w:val="32"/>
+                <w:szCs w:val="32"/>
+              </w:rPr>
+            </w:pPr>
+            <w:r>
+              <w:rPr>
+                <w:b/>
+                <w:bCs/>
+                <w:sz w:val="32"/>
+                <w:szCs w:val="32"/>
+              </w:rPr>
+              <w:t>Reference</w:t>
+            </w:r>
+          </w:p>
+        </w:tc>
+        <w:tc>
+          <w:tcPr>
+            <w:tcW w:w="4961" w:type="dxa"/>
+          </w:tcPr>
+          <w:p>
+            <w:pPr>
+              <w:spacing w:before="0" w:line="240" w:lineRule="auto"/>
+              <w:jc w:val="center"/>
+              <w:rPr>
+                <w:b/>
+                <w:bCs/>
+                <w:sz w:val="32"/>
+                <w:szCs w:val="32"/>
+              </w:rPr>
+            </w:pPr>
+            <w:r>
+              <w:rPr>
+                <w:b/>
+                <w:bCs/>
+                <w:sz w:val="32"/>
+                <w:szCs w:val="32"/>
+              </w:rPr>
+              <w:t>As Printed</w:t>
+            </w:r>
+          </w:p>
+        </w:tc>
+        <w:tc>
+          <w:tcPr>
+            <w:tcW w:w="5400" w:type="dxa"/>
+          </w:tcPr>
+          <w:p>
+            <w:pPr>
+              <w:spacing w:before="0" w:line="240" w:lineRule="auto"/>
+              <w:ind w:right="-18"/>
+              <w:jc w:val="center"/>
+              <w:rPr>
+                <w:b/>
+                <w:bCs/>
+                <w:sz w:val="32"/>
+                <w:szCs w:val="32"/>
+              </w:rPr>
+            </w:pPr>
+            <w:r>
+              <w:rPr>
+                <w:b/>
+                <w:bCs/>
+                <w:sz w:val="32"/>
+                <w:szCs w:val="32"/>
+              </w:rPr>
+              <w:t>To be read as or corrected as</w:t>
+            </w:r>
+          </w:p>
+        </w:tc>
+      </w:tr>
+      <w:tr>
+        <w:trPr>
+          <w:trHeight w:val="1319"/>
+        </w:trPr>
+        <w:tc>
+          <w:tcPr>
+            <w:tcW w:w="3310" w:type="dxa"/>
+            <w:tcBorders>
+              <w:top w:val="single" w:sz="4" w:space="0" w:color="000000"/>
+              <w:left w:val="single" w:sz="4" w:space="0" w:color="000000"/>
+              <w:bottom w:val="single" w:sz="4" w:space="0" w:color="000000"/>
+              <w:right w:val="single" w:sz="4" w:space="0" w:color="000000"/>
+            </w:tcBorders>
+          </w:tcPr>
+          <w:p>
+            <w:pPr>
+              <w:spacing w:before="0" w:line="240" w:lineRule="auto"/>
+              <w:rPr>
+                <w:rFonts w:cs="Arial"/>
+                <w:b/>
+                <w:szCs w:val="28"/>
+                <w:lang w:val="it-IT"/>
+              </w:rPr>
+            </w:pPr>
+            <w:r>
+              <w:rPr>
+                <w:rFonts w:cs="Arial"/>
+                <w:b/>
+                <w:szCs w:val="28"/>
+                <w:lang w:val="it-IT"/>
+              </w:rPr>
+              <w:t>26.</w:t>
+            </w:r>
+            <w:r>
+              <w:rPr>
+                <w:rFonts w:cs="Arial"/>
+                <w:b/>
+                <w:szCs w:val="28"/>
+                <w:lang w:val="it-IT"/>
+              </w:rPr>
+              <w:t xml:space="preserve"> </w:t>
+            </w:r>
+            <w:r>
+              <w:rPr>
+                <w:rFonts w:cs="Arial"/>
+                <w:b/>
+                <w:szCs w:val="28"/>
+                <w:lang w:val="it-IT"/>
+              </w:rPr>
+              <w:t>Ghosha</w:t>
+            </w:r>
+            <w:r>
+              <w:rPr>
+                <w:rFonts w:cs="Arial"/>
+                <w:b/>
+                <w:szCs w:val="28"/>
+                <w:lang w:val="it-IT"/>
+              </w:rPr>
+              <w:t xml:space="preserve"> shanti</w:t>
+            </w:r>
+          </w:p>
+          <w:p>
+            <w:pPr>
+              <w:spacing w:before="0" w:line="240" w:lineRule="auto"/>
+              <w:rPr>
+                <w:rFonts w:cs="Arial"/>
+                <w:b/>
+                <w:szCs w:val="28"/>
+                <w:lang w:val="it-IT"/>
+              </w:rPr>
+            </w:pPr>
+            <w:r>
+              <w:rPr>
+                <w:rFonts w:cs="Arial"/>
+                <w:b/>
+                <w:szCs w:val="28"/>
+                <w:lang w:val="it-IT"/>
+              </w:rPr>
+              <w:t xml:space="preserve">Para No. </w:t>
+            </w:r>
+            <w:r>
+              <w:rPr>
+                <w:rFonts w:cs="Arial"/>
+                <w:b/>
+                <w:szCs w:val="28"/>
+                <w:lang w:val="it-IT"/>
+              </w:rPr>
+              <w:t>2</w:t>
+            </w:r>
+            <w:r>
+              <w:rPr>
+                <w:rFonts w:cs="Arial"/>
+                <w:b/>
+                <w:szCs w:val="28"/>
+                <w:lang w:val="it-IT"/>
+              </w:rPr>
+              <w:t xml:space="preserve"> </w:t>
+            </w:r>
+          </w:p>
+          <w:p>
+            <w:pPr>
+              <w:spacing w:before="0" w:line="240" w:lineRule="auto"/>
+              <w:rPr>
+                <w:rFonts w:cs="Arial"/>
+                <w:b/>
+                <w:szCs w:val="28"/>
+                <w:lang w:val="it-IT"/>
+              </w:rPr>
+            </w:pPr>
+            <w:r>
+              <w:rPr>
+                <w:rFonts w:cs="Arial"/>
+                <w:b/>
+                <w:szCs w:val="28"/>
+                <w:lang w:val="it-IT"/>
+              </w:rPr>
+              <w:t xml:space="preserve">Line No. </w:t>
+            </w:r>
+            <w:r>
+              <w:rPr>
+                <w:rFonts w:cs="Arial"/>
+                <w:b/>
+                <w:szCs w:val="28"/>
+                <w:lang w:val="it-IT"/>
+              </w:rPr>
+              <w:t>4</w:t>
+            </w:r>
+          </w:p>
+        </w:tc>
+        <w:tc>
+          <w:tcPr>
+            <w:tcW w:w="4961" w:type="dxa"/>
+            <w:tcBorders>
+              <w:top w:val="single" w:sz="4" w:space="0" w:color="000000"/>
+              <w:left w:val="single" w:sz="4" w:space="0" w:color="000000"/>
+              <w:bottom w:val="single" w:sz="4" w:space="0" w:color="000000"/>
+              <w:right w:val="single" w:sz="4" w:space="0" w:color="000000"/>
+            </w:tcBorders>
+          </w:tcPr>
+          <w:p>
+            <w:pPr>
+              <w:widowControl w:val="0"/>
+              <w:autoSpaceDE w:val="0"/>
+              <w:autoSpaceDN w:val="0"/>
+              <w:adjustRightInd w:val="0"/>
+              <w:spacing w:before="0" w:line="240" w:lineRule="auto"/>
+              <w:ind w:right="6"/>
+              <w:rPr>
+                <w:rFonts w:ascii="BRH Malayalam Extra" w:hAnsi="BRH Malayalam Extra" w:cs="BRH Malayalam Extra"/>
+                <w:sz w:val="40"/>
+                <w:szCs w:val="40"/>
+                <w:highlight w:val="yellow"/>
+                <w:lang w:val="it-IT"/>
+              </w:rPr>
+            </w:pPr>
+            <w:r>
+              <w:rPr>
+                <w:rFonts w:ascii="BRH Malayalam Extra" w:hAnsi="BRH Malayalam Extra" w:cs="BRH Malayalam Extra"/>
+                <w:sz w:val="40"/>
+                <w:szCs w:val="40"/>
+                <w:lang w:val="it-IT"/>
+              </w:rPr>
+              <w:t>öeY</w:t>
+            </w:r>
+            <w:r>
+              <w:rPr>
+                <w:rFonts w:ascii="BRH Malayalam Extra" w:hAnsi="BRH Malayalam Extra" w:cs="BRH Malayalam Extra"/>
+                <w:sz w:val="33"/>
+                <w:szCs w:val="40"/>
+                <w:lang w:val="it-IT"/>
+              </w:rPr>
+              <w:t>–</w:t>
+            </w:r>
+            <w:r>
+              <w:rPr>
+                <w:rFonts w:ascii="BRH Malayalam Extra" w:hAnsi="BRH Malayalam Extra" w:cs="BRH Malayalam Extra"/>
+                <w:sz w:val="40"/>
+                <w:szCs w:val="40"/>
+                <w:lang w:val="it-IT"/>
+              </w:rPr>
+              <w:t xml:space="preserve"> B</w:t>
+            </w:r>
+            <w:r>
+              <w:rPr>
+                <w:rFonts w:ascii="BRH Malayalam Extra" w:hAnsi="BRH Malayalam Extra" w:cs="BRH Malayalam Extra"/>
+                <w:sz w:val="40"/>
+                <w:szCs w:val="40"/>
+                <w:highlight w:val="yellow"/>
+                <w:lang w:val="it-IT"/>
+              </w:rPr>
+              <w:t>j</w:t>
+            </w:r>
+            <w:r>
+              <w:rPr>
+                <w:rFonts w:ascii="BRH Malayalam Extra" w:hAnsi="BRH Malayalam Extra" w:cs="BRH Malayalam Extra"/>
+                <w:sz w:val="40"/>
+                <w:szCs w:val="40"/>
+                <w:lang w:val="it-IT"/>
+              </w:rPr>
+              <w:t>¡</w:t>
+            </w:r>
+            <w:r>
+              <w:rPr>
+                <w:rFonts w:ascii="BRH Devanagari Extra" w:hAnsi="BRH Devanagari Extra" w:cs="BRH Malayalam Extra"/>
+                <w:sz w:val="32"/>
+                <w:szCs w:val="40"/>
+                <w:lang w:val="it-IT"/>
+              </w:rPr>
+              <w:t>óè</w:t>
+            </w:r>
+            <w:r>
+              <w:rPr>
+                <w:rFonts w:ascii="BRH Malayalam Extra" w:hAnsi="BRH Malayalam Extra" w:cs="BRH Malayalam Extra"/>
+                <w:sz w:val="40"/>
+                <w:szCs w:val="40"/>
+                <w:lang w:val="it-IT"/>
+              </w:rPr>
+              <w:t>—ry ZxkyrZ§ |</w:t>
+            </w:r>
+          </w:p>
+        </w:tc>
+        <w:tc>
+          <w:tcPr>
+            <w:tcW w:w="5400" w:type="dxa"/>
+            <w:tcBorders>
+              <w:top w:val="single" w:sz="4" w:space="0" w:color="000000"/>
+              <w:left w:val="single" w:sz="4" w:space="0" w:color="000000"/>
+              <w:bottom w:val="single" w:sz="4" w:space="0" w:color="000000"/>
+              <w:right w:val="single" w:sz="4" w:space="0" w:color="000000"/>
+            </w:tcBorders>
+          </w:tcPr>
+          <w:p>
+            <w:pPr>
+              <w:spacing w:before="0" w:line="240" w:lineRule="auto"/>
+              <w:rPr>
+                <w:rFonts w:ascii="BRH Malayalam Extra" w:hAnsi="BRH Malayalam Extra" w:cs="BRH Malayalam Extra"/>
+                <w:sz w:val="40"/>
+                <w:szCs w:val="36"/>
+                <w:highlight w:val="green"/>
+                <w:lang w:val="it-IT"/>
+              </w:rPr>
+            </w:pPr>
+            <w:r>
+              <w:rPr>
+                <w:rFonts w:ascii="BRH Malayalam Extra" w:hAnsi="BRH Malayalam Extra" w:cs="BRH Malayalam Extra"/>
+                <w:sz w:val="40"/>
+                <w:szCs w:val="40"/>
+                <w:lang w:val="it-IT"/>
+              </w:rPr>
+              <w:t>öeY</w:t>
+            </w:r>
+            <w:r>
+              <w:rPr>
+                <w:rFonts w:ascii="BRH Malayalam Extra" w:hAnsi="BRH Malayalam Extra" w:cs="BRH Malayalam Extra"/>
+                <w:sz w:val="33"/>
+                <w:szCs w:val="40"/>
+                <w:lang w:val="it-IT"/>
+              </w:rPr>
+              <w:t>–</w:t>
+            </w:r>
+            <w:r>
+              <w:rPr>
+                <w:rFonts w:ascii="BRH Malayalam Extra" w:hAnsi="BRH Malayalam Extra" w:cs="BRH Malayalam Extra"/>
+                <w:sz w:val="40"/>
+                <w:szCs w:val="40"/>
+                <w:lang w:val="it-IT"/>
+              </w:rPr>
+              <w:t xml:space="preserve"> B</w:t>
+            </w:r>
+            <w:r>
+              <w:rPr>
+                <w:rFonts w:ascii="BRH Malayalam Extra" w:hAnsi="BRH Malayalam Extra" w:cs="BRH Malayalam Extra"/>
+                <w:sz w:val="40"/>
+                <w:szCs w:val="40"/>
+                <w:highlight w:val="green"/>
+                <w:lang w:val="it-IT"/>
+              </w:rPr>
+              <w:t>j</w:t>
+            </w:r>
+            <w:r>
+              <w:rPr>
+                <w:rFonts w:ascii="BRH Malayalam Extra" w:hAnsi="BRH Malayalam Extra" w:cs="BRH Malayalam Extra"/>
+                <w:sz w:val="40"/>
+                <w:szCs w:val="40"/>
+                <w:highlight w:val="green"/>
+                <w:lang w:val="it-IT"/>
+              </w:rPr>
+              <w:t>¢</w:t>
+            </w:r>
+            <w:r>
+              <w:rPr>
+                <w:rFonts w:ascii="BRH Devanagari Extra" w:hAnsi="BRH Devanagari Extra" w:cs="BRH Malayalam Extra"/>
+                <w:sz w:val="32"/>
+                <w:szCs w:val="40"/>
+                <w:lang w:val="it-IT"/>
+              </w:rPr>
+              <w:t>óè</w:t>
+            </w:r>
+            <w:r>
+              <w:rPr>
+                <w:rFonts w:ascii="BRH Malayalam Extra" w:hAnsi="BRH Malayalam Extra" w:cs="BRH Malayalam Extra"/>
+                <w:sz w:val="40"/>
+                <w:szCs w:val="40"/>
+                <w:lang w:val="it-IT"/>
+              </w:rPr>
+              <w:t>—ry ZxkyrZ§ |</w:t>
+            </w:r>
+            <w:r>
+              <w:rPr>
+                <w:rFonts w:ascii="BRH Malayalam Extra" w:hAnsi="BRH Malayalam Extra" w:cs="BRH Malayalam Extra"/>
+                <w:sz w:val="40"/>
+                <w:szCs w:val="40"/>
+                <w:lang w:val="it-IT"/>
+              </w:rPr>
+              <w:t xml:space="preserve"> (</w:t>
+            </w:r>
+            <w:r>
+              <w:rPr>
+                <w:rFonts w:cs="Arial"/>
+                <w:sz w:val="32"/>
+                <w:szCs w:val="32"/>
+                <w:lang w:val="it-IT"/>
+              </w:rPr>
+              <w:t>deergham</w:t>
+            </w:r>
+            <w:r>
+              <w:rPr>
+                <w:rFonts w:ascii="BRH Malayalam Extra" w:hAnsi="BRH Malayalam Extra" w:cs="BRH Malayalam Extra"/>
+                <w:sz w:val="40"/>
+                <w:szCs w:val="40"/>
+                <w:lang w:val="it-IT"/>
+              </w:rPr>
+              <w:t>)</w:t>
+            </w:r>
+          </w:p>
+        </w:tc>
+      </w:tr>
+    </w:tbl>
+    <w:p>
+      <w:pPr>
+        <w:jc w:val="center"/>
+        <w:rPr>
+          <w:b/>
+          <w:bCs/>
+          <w:sz w:val="32"/>
+          <w:szCs w:val="32"/>
+          <w:u w:val="single"/>
+          <w:lang w:val="it-IT"/>
+        </w:rPr>
+      </w:pPr>
+    </w:p>
+    <w:p>
+      <w:pPr>
+        <w:jc w:val="center"/>
+        <w:rPr>
+          <w:b/>
+          <w:bCs/>
+          <w:sz w:val="32"/>
+          <w:szCs w:val="32"/>
+          <w:u w:val="single"/>
+          <w:lang w:val="it-IT"/>
+        </w:rPr>
+      </w:pPr>
+    </w:p>
     <w:p>
       <w:pPr>
         <w:jc w:val="center"/>
@@ -932,6 +1495,7 @@
                 <w:b/>
                 <w:szCs w:val="28"/>
               </w:rPr>
+              <w:lastRenderedPageBreak/>
               <w:t>7.2 Vishnu Sooktam</w:t>
             </w:r>
           </w:p>
@@ -2057,7 +2621,6 @@
                 <w:b/>
                 <w:szCs w:val="28"/>
               </w:rPr>
-              <w:lastRenderedPageBreak/>
               <w:t>26</w:t>
             </w:r>
             <w:r>
@@ -2144,13 +2707,15 @@
                 <w:rFonts w:ascii="BRH Malayalam Extra" w:hAnsi="BRH Malayalam Extra" w:cs="BRH Malayalam Extra"/>
                 <w:sz w:val="40"/>
                 <w:szCs w:val="40"/>
-              </w:rPr>
-            </w:pPr>
-            <w:r>
-              <w:rPr>
-                <w:rFonts w:ascii="BRH Malayalam Extra" w:hAnsi="BRH Malayalam Extra" w:cs="BRH Malayalam Extra"/>
-                <w:sz w:val="40"/>
-                <w:szCs w:val="40"/>
+                <w:lang w:val="it-IT"/>
+              </w:rPr>
+            </w:pPr>
+            <w:r>
+              <w:rPr>
+                <w:rFonts w:ascii="BRH Malayalam Extra" w:hAnsi="BRH Malayalam Extra" w:cs="BRH Malayalam Extra"/>
+                <w:sz w:val="40"/>
+                <w:szCs w:val="40"/>
+                <w:lang w:val="it-IT"/>
               </w:rPr>
               <w:t>ZI Zûx</w:t>
             </w:r>
@@ -2159,6 +2724,7 @@
                 <w:rFonts w:ascii="BRH Malayalam Extra" w:hAnsi="BRH Malayalam Extra" w:cs="BRH Malayalam Extra"/>
                 <w:sz w:val="33"/>
                 <w:szCs w:val="40"/>
+                <w:lang w:val="it-IT"/>
               </w:rPr>
               <w:t>–</w:t>
             </w:r>
@@ -2167,6 +2733,7 @@
                 <w:rFonts w:ascii="BRH Malayalam Extra" w:hAnsi="BRH Malayalam Extra" w:cs="BRH Malayalam Extra"/>
                 <w:sz w:val="40"/>
                 <w:szCs w:val="40"/>
+                <w:lang w:val="it-IT"/>
               </w:rPr>
               <w:t xml:space="preserve"> </w:t>
             </w:r>
@@ -2176,6 +2743,7 @@
                 <w:sz w:val="40"/>
                 <w:szCs w:val="40"/>
                 <w:highlight w:val="yellow"/>
+                <w:lang w:val="it-IT"/>
               </w:rPr>
               <w:t>öe</w:t>
             </w:r>
@@ -2184,6 +2752,7 @@
                 <w:rFonts w:ascii="BRH Malayalam Extra" w:hAnsi="BRH Malayalam Extra" w:cs="BRH Malayalam Extra"/>
                 <w:sz w:val="40"/>
                 <w:szCs w:val="40"/>
+                <w:lang w:val="it-IT"/>
               </w:rPr>
               <w:t>—e¥bõ</w:t>
             </w:r>
@@ -2272,13 +2841,15 @@
                 <w:rFonts w:cs="Arial"/>
                 <w:b/>
                 <w:szCs w:val="28"/>
-              </w:rPr>
-            </w:pPr>
-            <w:r>
-              <w:rPr>
-                <w:rFonts w:cs="Arial"/>
-                <w:b/>
-                <w:szCs w:val="28"/>
+                <w:lang w:val="it-IT"/>
+              </w:rPr>
+            </w:pPr>
+            <w:r>
+              <w:rPr>
+                <w:rFonts w:cs="Arial"/>
+                <w:b/>
+                <w:szCs w:val="28"/>
+                <w:lang w:val="it-IT"/>
               </w:rPr>
               <w:t>36.1 – Vasoordhara Mantra PathaH</w:t>
             </w:r>
@@ -2290,13 +2861,15 @@
                 <w:rFonts w:cs="Arial"/>
                 <w:b/>
                 <w:szCs w:val="28"/>
-              </w:rPr>
-            </w:pPr>
-            <w:r>
-              <w:rPr>
-                <w:rFonts w:cs="Arial"/>
-                <w:b/>
-                <w:szCs w:val="28"/>
+                <w:lang w:val="it-IT"/>
+              </w:rPr>
+            </w:pPr>
+            <w:r>
+              <w:rPr>
+                <w:rFonts w:cs="Arial"/>
+                <w:b/>
+                <w:szCs w:val="28"/>
+                <w:lang w:val="it-IT"/>
               </w:rPr>
               <w:t>Para No. –TS 5.4.8.4</w:t>
             </w:r>
@@ -2462,57 +3035,37 @@
                 <w:rFonts w:cs="Arial"/>
                 <w:b/>
                 <w:szCs w:val="28"/>
-              </w:rPr>
-            </w:pPr>
-            <w:r>
-              <w:rPr>
-                <w:rFonts w:cs="Arial"/>
-                <w:b/>
-                <w:szCs w:val="28"/>
-              </w:rPr>
-              <w:t xml:space="preserve">37.6 - </w:t>
-            </w:r>
-            <w:r>
-              <w:rPr>
-                <w:rFonts w:cs="Arial"/>
-                <w:b/>
-                <w:szCs w:val="28"/>
-              </w:rPr>
-              <w:t xml:space="preserve"> </w:t>
-            </w:r>
-            <w:r>
-              <w:rPr>
-                <w:rFonts w:cs="Arial"/>
-                <w:b/>
-                <w:szCs w:val="28"/>
-              </w:rPr>
-              <w:t>ye deva diviBagaH</w:t>
-            </w:r>
-          </w:p>
-          <w:p>
-            <w:pPr>
-              <w:spacing w:before="0" w:line="240" w:lineRule="auto"/>
-              <w:rPr>
-                <w:rFonts w:cs="Arial"/>
-                <w:b/>
-                <w:szCs w:val="28"/>
-              </w:rPr>
-            </w:pPr>
-            <w:r>
-              <w:rPr>
-                <w:rFonts w:cs="Arial"/>
-                <w:b/>
-                <w:szCs w:val="28"/>
-              </w:rPr>
-              <w:t>Para No. –</w:t>
-            </w:r>
-            <w:r>
-              <w:rPr>
-                <w:rFonts w:cs="Arial"/>
-                <w:b/>
-                <w:szCs w:val="28"/>
-              </w:rPr>
-              <w:t>13</w:t>
+                <w:lang w:val="it-IT"/>
+              </w:rPr>
+            </w:pPr>
+            <w:r>
+              <w:rPr>
+                <w:rFonts w:cs="Arial"/>
+                <w:b/>
+                <w:szCs w:val="28"/>
+                <w:lang w:val="it-IT"/>
+              </w:rPr>
+              <w:t>37.6 -  ye deva diviBagaH</w:t>
+            </w:r>
+          </w:p>
+          <w:p>
+            <w:pPr>
+              <w:spacing w:before="0" w:line="240" w:lineRule="auto"/>
+              <w:rPr>
+                <w:rFonts w:cs="Arial"/>
+                <w:b/>
+                <w:szCs w:val="28"/>
+                <w:lang w:val="it-IT"/>
+              </w:rPr>
+            </w:pPr>
+            <w:r>
+              <w:rPr>
+                <w:rFonts w:cs="Arial"/>
+                <w:b/>
+                <w:szCs w:val="28"/>
+                <w:lang w:val="it-IT"/>
+              </w:rPr>
+              <w:t>Para No. –13</w:t>
             </w:r>
           </w:p>
           <w:p>
@@ -3187,6 +3740,7 @@
                 <w:b/>
                 <w:szCs w:val="28"/>
               </w:rPr>
+              <w:lastRenderedPageBreak/>
               <w:t>38. Asheervaada MantraH</w:t>
             </w:r>
           </w:p>
@@ -3682,13 +4236,15 @@
                 <w:rFonts w:cs="Arial"/>
                 <w:b/>
                 <w:szCs w:val="28"/>
-              </w:rPr>
-            </w:pPr>
-            <w:r>
-              <w:rPr>
-                <w:rFonts w:cs="Arial"/>
-                <w:b/>
-                <w:szCs w:val="28"/>
+                <w:lang w:val="it-IT"/>
+              </w:rPr>
+            </w:pPr>
+            <w:r>
+              <w:rPr>
+                <w:rFonts w:cs="Arial"/>
+                <w:b/>
+                <w:szCs w:val="28"/>
+                <w:lang w:val="it-IT"/>
               </w:rPr>
               <w:t>3. Pavamaana Suktam</w:t>
             </w:r>
@@ -3700,6 +4256,7 @@
                 <w:rFonts w:cs="Arial"/>
                 <w:b/>
                 <w:szCs w:val="28"/>
+                <w:lang w:val="it-IT"/>
               </w:rPr>
             </w:pPr>
             <w:r>
@@ -3708,6 +4265,7 @@
                 <w:b/>
                 <w:bCs/>
                 <w:szCs w:val="32"/>
+                <w:lang w:val="it-IT"/>
               </w:rPr>
               <w:t xml:space="preserve">Under TB 1.4.8.1 </w:t>
             </w:r>
@@ -3720,14 +4278,16 @@
                 <w:b/>
                 <w:sz w:val="28"/>
                 <w:szCs w:val="28"/>
-              </w:rPr>
-            </w:pPr>
-            <w:r>
-              <w:rPr>
-                <w:rFonts w:cs="Arial"/>
-                <w:b/>
-                <w:sz w:val="28"/>
-                <w:szCs w:val="28"/>
+                <w:lang w:val="it-IT"/>
+              </w:rPr>
+            </w:pPr>
+            <w:r>
+              <w:rPr>
+                <w:rFonts w:cs="Arial"/>
+                <w:b/>
+                <w:sz w:val="28"/>
+                <w:szCs w:val="28"/>
+                <w:lang w:val="it-IT"/>
               </w:rPr>
               <w:t>Para No. – 5</w:t>
             </w:r>
@@ -3774,13 +4334,15 @@
                 <w:rFonts w:ascii="BRH Malayalam Extra" w:hAnsi="BRH Malayalam Extra" w:cs="BRH Malayalam Extra"/>
                 <w:sz w:val="40"/>
                 <w:szCs w:val="40"/>
-              </w:rPr>
-            </w:pPr>
-            <w:r>
-              <w:rPr>
-                <w:rFonts w:ascii="BRH Malayalam Extra" w:hAnsi="BRH Malayalam Extra" w:cs="BRH Malayalam Extra"/>
-                <w:sz w:val="40"/>
-                <w:szCs w:val="40"/>
+                <w:lang w:val="it-IT"/>
+              </w:rPr>
+            </w:pPr>
+            <w:r>
+              <w:rPr>
+                <w:rFonts w:ascii="BRH Malayalam Extra" w:hAnsi="BRH Malayalam Extra" w:cs="BRH Malayalam Extra"/>
+                <w:sz w:val="40"/>
+                <w:szCs w:val="40"/>
+                <w:lang w:val="it-IT"/>
               </w:rPr>
               <w:t>Kxix</w:t>
             </w:r>
@@ -3789,6 +4351,7 @@
                 <w:rFonts w:ascii="BRH Malayalam Extra" w:hAnsi="BRH Malayalam Extra" w:cs="BRH Malayalam Extra"/>
                 <w:sz w:val="33"/>
                 <w:szCs w:val="40"/>
+                <w:lang w:val="it-IT"/>
               </w:rPr>
               <w:t>–</w:t>
             </w:r>
@@ -3797,6 +4360,7 @@
                 <w:rFonts w:ascii="BRH Malayalam Extra" w:hAnsi="BRH Malayalam Extra" w:cs="BRH Malayalam Extra"/>
                 <w:sz w:val="40"/>
                 <w:szCs w:val="40"/>
+                <w:lang w:val="it-IT"/>
               </w:rPr>
               <w:t>©a§ si—ª</w:t>
             </w:r>
@@ -3806,6 +4370,7 @@
                 <w:sz w:val="40"/>
                 <w:szCs w:val="40"/>
                 <w:highlight w:val="yellow"/>
+                <w:lang w:val="it-IT"/>
               </w:rPr>
               <w:t>Æõ</w:t>
             </w:r>
@@ -3814,6 +4379,7 @@
                 <w:rFonts w:ascii="BRH Malayalam Extra" w:hAnsi="BRH Malayalam Extra" w:cs="BRH Malayalam Extra"/>
                 <w:sz w:val="40"/>
                 <w:szCs w:val="40"/>
+                <w:lang w:val="it-IT"/>
               </w:rPr>
               <w:t>Ç¡ dJ |</w:t>
             </w:r>
@@ -3836,13 +4402,15 @@
                 <w:rFonts w:ascii="BRH Malayalam Extra" w:hAnsi="BRH Malayalam Extra" w:cs="BRH Malayalam Extra"/>
                 <w:sz w:val="40"/>
                 <w:szCs w:val="40"/>
-              </w:rPr>
-            </w:pPr>
-            <w:r>
-              <w:rPr>
-                <w:rFonts w:ascii="BRH Malayalam Extra" w:hAnsi="BRH Malayalam Extra" w:cs="BRH Malayalam Extra"/>
-                <w:sz w:val="40"/>
-                <w:szCs w:val="40"/>
+                <w:lang w:val="it-IT"/>
+              </w:rPr>
+            </w:pPr>
+            <w:r>
+              <w:rPr>
+                <w:rFonts w:ascii="BRH Malayalam Extra" w:hAnsi="BRH Malayalam Extra" w:cs="BRH Malayalam Extra"/>
+                <w:sz w:val="40"/>
+                <w:szCs w:val="40"/>
+                <w:lang w:val="it-IT"/>
               </w:rPr>
               <w:t>Kxix</w:t>
             </w:r>
@@ -3851,6 +4419,7 @@
                 <w:rFonts w:ascii="BRH Malayalam Extra" w:hAnsi="BRH Malayalam Extra" w:cs="BRH Malayalam Extra"/>
                 <w:sz w:val="33"/>
                 <w:szCs w:val="40"/>
+                <w:lang w:val="it-IT"/>
               </w:rPr>
               <w:t>–</w:t>
             </w:r>
@@ -3859,6 +4428,7 @@
                 <w:rFonts w:ascii="BRH Malayalam Extra" w:hAnsi="BRH Malayalam Extra" w:cs="BRH Malayalam Extra"/>
                 <w:sz w:val="40"/>
                 <w:szCs w:val="40"/>
+                <w:lang w:val="it-IT"/>
               </w:rPr>
               <w:t>©a§ si—ªÆ</w:t>
             </w:r>
@@ -3868,6 +4438,7 @@
                 <w:sz w:val="40"/>
                 <w:szCs w:val="40"/>
                 <w:highlight w:val="green"/>
+                <w:lang w:val="it-IT"/>
               </w:rPr>
               <w:t>j</w:t>
             </w:r>
@@ -3876,6 +4447,7 @@
                 <w:rFonts w:ascii="BRH Malayalam Extra" w:hAnsi="BRH Malayalam Extra" w:cs="BRH Malayalam Extra"/>
                 <w:sz w:val="40"/>
                 <w:szCs w:val="40"/>
+                <w:lang w:val="it-IT"/>
               </w:rPr>
               <w:t>Ç¡ dJ |</w:t>
             </w:r>
@@ -3903,15 +4475,16 @@
                 <w:rFonts w:cs="Arial"/>
                 <w:b/>
                 <w:szCs w:val="28"/>
-              </w:rPr>
-            </w:pPr>
-            <w:r>
-              <w:rPr>
-                <w:rFonts w:cs="Arial"/>
-                <w:b/>
-                <w:szCs w:val="28"/>
-              </w:rPr>
-              <w:lastRenderedPageBreak/>
+                <w:lang w:val="it-IT"/>
+              </w:rPr>
+            </w:pPr>
+            <w:r>
+              <w:rPr>
+                <w:rFonts w:cs="Arial"/>
+                <w:b/>
+                <w:szCs w:val="28"/>
+                <w:lang w:val="it-IT"/>
+              </w:rPr>
               <w:t>5</w:t>
             </w:r>
             <w:r>
@@ -3919,6 +4492,7 @@
                 <w:rFonts w:cs="Arial"/>
                 <w:b/>
                 <w:szCs w:val="28"/>
+                <w:lang w:val="it-IT"/>
               </w:rPr>
               <w:t>. Varuna Suktam</w:t>
             </w:r>
@@ -3931,14 +4505,16 @@
                 <w:b/>
                 <w:sz w:val="28"/>
                 <w:szCs w:val="28"/>
-              </w:rPr>
-            </w:pPr>
-            <w:r>
-              <w:rPr>
-                <w:rFonts w:cs="Arial"/>
-                <w:b/>
-                <w:sz w:val="28"/>
-                <w:szCs w:val="28"/>
+                <w:lang w:val="it-IT"/>
+              </w:rPr>
+            </w:pPr>
+            <w:r>
+              <w:rPr>
+                <w:rFonts w:cs="Arial"/>
+                <w:b/>
+                <w:sz w:val="28"/>
+                <w:szCs w:val="28"/>
+                <w:lang w:val="it-IT"/>
               </w:rPr>
               <w:t>Para No. – 2</w:t>
             </w:r>
@@ -3950,14 +4526,16 @@
                 <w:rFonts w:cs="Arial"/>
                 <w:b/>
                 <w:szCs w:val="28"/>
-              </w:rPr>
-            </w:pPr>
-            <w:r>
-              <w:rPr>
-                <w:rFonts w:cs="Arial"/>
-                <w:b/>
-                <w:sz w:val="28"/>
-                <w:szCs w:val="28"/>
+                <w:lang w:val="it-IT"/>
+              </w:rPr>
+            </w:pPr>
+            <w:r>
+              <w:rPr>
+                <w:rFonts w:cs="Arial"/>
+                <w:b/>
+                <w:sz w:val="28"/>
+                <w:szCs w:val="28"/>
+                <w:lang w:val="it-IT"/>
               </w:rPr>
               <w:t>Line No - 1</w:t>
             </w:r>
@@ -4140,13 +4718,15 @@
                 <w:rFonts w:cs="Arial"/>
                 <w:b/>
                 <w:szCs w:val="28"/>
-              </w:rPr>
-            </w:pPr>
-            <w:r>
-              <w:rPr>
-                <w:rFonts w:cs="Arial"/>
-                <w:b/>
-                <w:szCs w:val="28"/>
+                <w:lang w:val="it-IT"/>
+              </w:rPr>
+            </w:pPr>
+            <w:r>
+              <w:rPr>
+                <w:rFonts w:cs="Arial"/>
+                <w:b/>
+                <w:szCs w:val="28"/>
+                <w:lang w:val="it-IT"/>
               </w:rPr>
               <w:t>6. Bhrama Suktam</w:t>
             </w:r>
@@ -4159,14 +4739,16 @@
                 <w:b/>
                 <w:sz w:val="28"/>
                 <w:szCs w:val="28"/>
-              </w:rPr>
-            </w:pPr>
-            <w:r>
-              <w:rPr>
-                <w:rFonts w:cs="Arial"/>
-                <w:b/>
-                <w:sz w:val="28"/>
-                <w:szCs w:val="28"/>
+                <w:lang w:val="it-IT"/>
+              </w:rPr>
+            </w:pPr>
+            <w:r>
+              <w:rPr>
+                <w:rFonts w:cs="Arial"/>
+                <w:b/>
+                <w:sz w:val="28"/>
+                <w:szCs w:val="28"/>
+                <w:lang w:val="it-IT"/>
               </w:rPr>
               <w:t>Para No. – 6</w:t>
             </w:r>
@@ -4178,14 +4760,16 @@
                 <w:rFonts w:cs="Arial"/>
                 <w:b/>
                 <w:szCs w:val="28"/>
-              </w:rPr>
-            </w:pPr>
-            <w:r>
-              <w:rPr>
-                <w:rFonts w:cs="Arial"/>
-                <w:b/>
-                <w:sz w:val="28"/>
-                <w:szCs w:val="28"/>
+                <w:lang w:val="it-IT"/>
+              </w:rPr>
+            </w:pPr>
+            <w:r>
+              <w:rPr>
+                <w:rFonts w:cs="Arial"/>
+                <w:b/>
+                <w:sz w:val="28"/>
+                <w:szCs w:val="28"/>
+                <w:lang w:val="it-IT"/>
               </w:rPr>
               <w:t>Line No - 1</w:t>
             </w:r>
@@ -4213,13 +4797,15 @@
                 <w:rFonts w:ascii="BRH Malayalam Extra" w:hAnsi="BRH Malayalam Extra" w:cs="BRH Malayalam Extra"/>
                 <w:sz w:val="40"/>
                 <w:szCs w:val="40"/>
-              </w:rPr>
-            </w:pPr>
-            <w:r>
-              <w:rPr>
-                <w:rFonts w:ascii="BRH Malayalam Extra" w:hAnsi="BRH Malayalam Extra" w:cs="BRH Malayalam Extra"/>
-                <w:sz w:val="40"/>
-                <w:szCs w:val="40"/>
+                <w:lang w:val="it-IT"/>
+              </w:rPr>
+            </w:pPr>
+            <w:r>
+              <w:rPr>
+                <w:rFonts w:ascii="BRH Malayalam Extra" w:hAnsi="BRH Malayalam Extra" w:cs="BRH Malayalam Extra"/>
+                <w:sz w:val="40"/>
+                <w:szCs w:val="40"/>
+                <w:lang w:val="it-IT"/>
               </w:rPr>
               <w:t>öeP—kÇû</w:t>
             </w:r>
@@ -4228,6 +4814,7 @@
                 <w:rFonts w:ascii="BRH Malayalam Extra" w:hAnsi="BRH Malayalam Extra" w:cs="BRH Malayalam Extra"/>
                 <w:sz w:val="33"/>
                 <w:szCs w:val="40"/>
+                <w:lang w:val="it-IT"/>
               </w:rPr>
               <w:t>–</w:t>
             </w:r>
@@ -4236,6 +4823,7 @@
                 <w:rFonts w:ascii="BRH Malayalam Extra" w:hAnsi="BRH Malayalam Extra" w:cs="BRH Malayalam Extra"/>
                 <w:sz w:val="40"/>
                 <w:szCs w:val="40"/>
+                <w:lang w:val="it-IT"/>
               </w:rPr>
               <w:t>²</w:t>
             </w:r>
@@ -4245,6 +4833,7 @@
                 <w:sz w:val="40"/>
                 <w:szCs w:val="40"/>
                 <w:highlight w:val="yellow"/>
+                <w:lang w:val="it-IT"/>
               </w:rPr>
               <w:t>j—J</w:t>
             </w:r>
@@ -4253,6 +4842,7 @@
                 <w:rFonts w:ascii="BRH Malayalam Extra" w:hAnsi="BRH Malayalam Extra" w:cs="BRH Malayalam Extra"/>
                 <w:sz w:val="40"/>
                 <w:szCs w:val="40"/>
+                <w:lang w:val="it-IT"/>
               </w:rPr>
               <w:t xml:space="preserve"> C</w:t>
             </w:r>
@@ -4261,6 +4851,7 @@
                 <w:rFonts w:ascii="BRH Malayalam Extra" w:hAnsi="BRH Malayalam Extra" w:cs="BRH Malayalam Extra"/>
                 <w:sz w:val="33"/>
                 <w:szCs w:val="40"/>
+                <w:lang w:val="it-IT"/>
               </w:rPr>
               <w:t>–</w:t>
             </w:r>
@@ -4269,6 +4860,7 @@
                 <w:rFonts w:ascii="BRH Malayalam Extra" w:hAnsi="BRH Malayalam Extra" w:cs="BRH Malayalam Extra"/>
                 <w:sz w:val="40"/>
                 <w:szCs w:val="40"/>
+                <w:lang w:val="it-IT"/>
               </w:rPr>
               <w:t>i¥Ëx</w:t>
             </w:r>
@@ -4720,19 +5312,8 @@
                 <w:sz w:val="28"/>
                 <w:szCs w:val="28"/>
               </w:rPr>
-              <w:t xml:space="preserve">14. </w:t>
-            </w:r>
-            <w:proofErr w:type="gramStart"/>
-            <w:r>
-              <w:rPr>
-                <w:rFonts w:cs="Arial"/>
-                <w:b/>
-                <w:sz w:val="28"/>
-                <w:szCs w:val="28"/>
-              </w:rPr>
-              <w:t>Mrutyu  Suktam</w:t>
-            </w:r>
-            <w:proofErr w:type="gramEnd"/>
+              <w:t>14. Mrutyu  Suktam</w:t>
+            </w:r>
           </w:p>
           <w:p>
             <w:pPr>
@@ -4802,23 +5383,17 @@
                 <w:rFonts w:ascii="BRH Malayalam Extra" w:hAnsi="BRH Malayalam Extra" w:cs="BRH Malayalam Extra"/>
                 <w:sz w:val="40"/>
                 <w:szCs w:val="40"/>
-              </w:rPr>
-            </w:pPr>
-            <w:r>
-              <w:rPr>
-                <w:rFonts w:ascii="BRH Malayalam Extra" w:hAnsi="BRH Malayalam Extra" w:cs="BRH Malayalam Extra"/>
-                <w:sz w:val="40"/>
-                <w:szCs w:val="40"/>
-              </w:rPr>
-              <w:t>ix</w:t>
-            </w:r>
-            <w:r>
-              <w:rPr>
-                <w:rFonts w:ascii="BRH Malayalam Extra" w:hAnsi="BRH Malayalam Extra" w:cs="BRH Malayalam Extra"/>
-                <w:sz w:val="40"/>
-                <w:szCs w:val="40"/>
-              </w:rPr>
-              <w:t xml:space="preserve"> </w:t>
+                <w:lang w:val="it-IT"/>
+              </w:rPr>
+            </w:pPr>
+            <w:r>
+              <w:rPr>
+                <w:rFonts w:ascii="BRH Malayalam Extra" w:hAnsi="BRH Malayalam Extra" w:cs="BRH Malayalam Extra"/>
+                <w:sz w:val="40"/>
+                <w:szCs w:val="40"/>
+                <w:lang w:val="it-IT"/>
+              </w:rPr>
+              <w:t xml:space="preserve">ix </w:t>
             </w:r>
             <w:r>
               <w:rPr>
@@ -4826,6 +5401,7 @@
                 <w:sz w:val="40"/>
                 <w:szCs w:val="40"/>
                 <w:highlight w:val="yellow"/>
+                <w:lang w:val="it-IT"/>
               </w:rPr>
               <w:t>Pâ</w:t>
             </w:r>
@@ -4834,6 +5410,7 @@
                 <w:rFonts w:ascii="BRH Malayalam Extra" w:hAnsi="BRH Malayalam Extra" w:cs="BRH Malayalam Extra"/>
                 <w:sz w:val="40"/>
                 <w:szCs w:val="40"/>
+                <w:lang w:val="it-IT"/>
               </w:rPr>
               <w:t>y—¥bx i£¥Zõx</w:t>
             </w:r>
@@ -4859,23 +5436,17 @@
                 <w:rFonts w:ascii="BRH Malayalam Extra" w:hAnsi="BRH Malayalam Extra" w:cs="BRH Malayalam Extra"/>
                 <w:sz w:val="40"/>
                 <w:szCs w:val="40"/>
-              </w:rPr>
-            </w:pPr>
-            <w:r>
-              <w:rPr>
-                <w:rFonts w:ascii="BRH Malayalam Extra" w:hAnsi="BRH Malayalam Extra" w:cs="BRH Malayalam Extra"/>
-                <w:sz w:val="40"/>
-                <w:szCs w:val="40"/>
-              </w:rPr>
-              <w:t>ix</w:t>
-            </w:r>
-            <w:r>
-              <w:rPr>
-                <w:rFonts w:ascii="BRH Malayalam Extra" w:hAnsi="BRH Malayalam Extra" w:cs="BRH Malayalam Extra"/>
-                <w:sz w:val="40"/>
-                <w:szCs w:val="40"/>
-              </w:rPr>
-              <w:t xml:space="preserve"> </w:t>
+                <w:lang w:val="it-IT"/>
+              </w:rPr>
+            </w:pPr>
+            <w:r>
+              <w:rPr>
+                <w:rFonts w:ascii="BRH Malayalam Extra" w:hAnsi="BRH Malayalam Extra" w:cs="BRH Malayalam Extra"/>
+                <w:sz w:val="40"/>
+                <w:szCs w:val="40"/>
+                <w:lang w:val="it-IT"/>
+              </w:rPr>
+              <w:t xml:space="preserve">ix </w:t>
             </w:r>
             <w:r>
               <w:rPr>
@@ -4884,7 +5455,7 @@
                 <w:sz w:val="40"/>
                 <w:szCs w:val="40"/>
                 <w:highlight w:val="green"/>
-                <w:lang w:val="en-IN" w:eastAsia="en-IN"/>
+                <w:lang w:val="it-IT" w:eastAsia="en-IN"/>
               </w:rPr>
               <w:t>Q</w:t>
             </w:r>
@@ -4894,6 +5465,7 @@
                 <w:sz w:val="40"/>
                 <w:szCs w:val="40"/>
                 <w:highlight w:val="green"/>
+                <w:lang w:val="it-IT"/>
               </w:rPr>
               <w:t>y—</w:t>
             </w:r>
@@ -4902,6 +5474,7 @@
                 <w:rFonts w:ascii="BRH Malayalam Extra" w:hAnsi="BRH Malayalam Extra" w:cs="BRH Malayalam Extra"/>
                 <w:sz w:val="40"/>
                 <w:szCs w:val="40"/>
+                <w:lang w:val="it-IT"/>
               </w:rPr>
               <w:t>¥bx i£¥Zõx</w:t>
             </w:r>
@@ -4936,19 +5509,9 @@
                 <w:sz w:val="28"/>
                 <w:szCs w:val="28"/>
               </w:rPr>
-              <w:t xml:space="preserve">14. </w:t>
-            </w:r>
-            <w:proofErr w:type="gramStart"/>
-            <w:r>
-              <w:rPr>
-                <w:rFonts w:cs="Arial"/>
-                <w:b/>
-                <w:sz w:val="28"/>
-                <w:szCs w:val="28"/>
-              </w:rPr>
-              <w:t>Mrutyu  Suktam</w:t>
-            </w:r>
-            <w:proofErr w:type="gramEnd"/>
+              <w:lastRenderedPageBreak/>
+              <w:t>14. Mrutyu  Suktam</w:t>
+            </w:r>
           </w:p>
           <w:p>
             <w:pPr>
@@ -5262,19 +5825,8 @@
                 <w:sz w:val="28"/>
                 <w:szCs w:val="28"/>
               </w:rPr>
-              <w:t xml:space="preserve">14. </w:t>
-            </w:r>
-            <w:proofErr w:type="gramStart"/>
-            <w:r>
-              <w:rPr>
-                <w:rFonts w:cs="Arial"/>
-                <w:b/>
-                <w:sz w:val="28"/>
-                <w:szCs w:val="28"/>
-              </w:rPr>
-              <w:t>Mrutyu  Suktam</w:t>
-            </w:r>
-            <w:proofErr w:type="gramEnd"/>
+              <w:t>14. Mrutyu  Suktam</w:t>
+            </w:r>
           </w:p>
           <w:p>
             <w:pPr>
@@ -5874,7 +6426,6 @@
                 <w:sz w:val="28"/>
                 <w:szCs w:val="28"/>
               </w:rPr>
-              <w:lastRenderedPageBreak/>
               <w:t>Para No. - 25</w:t>
             </w:r>
           </w:p>
@@ -5904,8 +6455,8 @@
                 <w:rFonts w:ascii="BRH Malayalam Extra" w:hAnsi="BRH Malayalam Extra" w:cs="BRH Malayalam Extra"/>
                 <w:sz w:val="40"/>
                 <w:szCs w:val="40"/>
-              </w:rPr>
-              <w:lastRenderedPageBreak/>
+                <w:lang w:val="it-IT"/>
+              </w:rPr>
               <w:t>A</w:t>
             </w:r>
             <w:r>
@@ -5913,6 +6464,7 @@
                 <w:rFonts w:ascii="BRH Malayalam Extra" w:hAnsi="BRH Malayalam Extra" w:cs="BRH Malayalam Extra"/>
                 <w:sz w:val="33"/>
                 <w:szCs w:val="40"/>
+                <w:lang w:val="it-IT"/>
               </w:rPr>
               <w:t>–</w:t>
             </w:r>
@@ -5921,6 +6473,7 @@
                 <w:rFonts w:ascii="BRH Malayalam Extra" w:hAnsi="BRH Malayalam Extra" w:cs="BRH Malayalam Extra"/>
                 <w:sz w:val="40"/>
                 <w:szCs w:val="40"/>
+                <w:lang w:val="it-IT"/>
               </w:rPr>
               <w:t>R GK—ex</w:t>
             </w:r>
@@ -5929,6 +6482,7 @@
                 <w:rFonts w:ascii="BRH Malayalam Extra" w:hAnsi="BRH Malayalam Extra" w:cs="BRH Malayalam Extra"/>
                 <w:sz w:val="33"/>
                 <w:szCs w:val="40"/>
+                <w:lang w:val="it-IT"/>
               </w:rPr>
               <w:t>–</w:t>
             </w:r>
@@ -5938,6 +6492,7 @@
                 <w:sz w:val="40"/>
                 <w:szCs w:val="40"/>
                 <w:highlight w:val="yellow"/>
+                <w:lang w:val="it-IT"/>
               </w:rPr>
               <w:t>b§ Db</w:t>
             </w:r>
@@ -5946,6 +6501,7 @@
                 <w:rFonts w:ascii="BRH Malayalam Extra" w:hAnsi="BRH Malayalam Extra" w:cs="BRH Malayalam Extra"/>
                 <w:sz w:val="40"/>
                 <w:szCs w:val="40"/>
+                <w:lang w:val="it-IT"/>
               </w:rPr>
               <w:t>—MxZ§</w:t>
             </w:r>
@@ -5976,6 +6532,7 @@
                 <w:rFonts w:ascii="BRH Malayalam Extra" w:hAnsi="BRH Malayalam Extra" w:cs="BRH Malayalam Extra"/>
                 <w:sz w:val="40"/>
                 <w:szCs w:val="40"/>
+                <w:lang w:val="it-IT"/>
               </w:rPr>
               <w:t>A</w:t>
             </w:r>
@@ -5984,6 +6541,7 @@
                 <w:rFonts w:ascii="BRH Malayalam Extra" w:hAnsi="BRH Malayalam Extra" w:cs="BRH Malayalam Extra"/>
                 <w:sz w:val="33"/>
                 <w:szCs w:val="40"/>
+                <w:lang w:val="it-IT"/>
               </w:rPr>
               <w:t>–</w:t>
             </w:r>
@@ -5992,6 +6550,7 @@
                 <w:rFonts w:ascii="BRH Malayalam Extra" w:hAnsi="BRH Malayalam Extra" w:cs="BRH Malayalam Extra"/>
                 <w:sz w:val="40"/>
                 <w:szCs w:val="40"/>
+                <w:lang w:val="it-IT"/>
               </w:rPr>
               <w:t>R GK—ex</w:t>
             </w:r>
@@ -6001,6 +6560,7 @@
                 <w:sz w:val="33"/>
                 <w:szCs w:val="40"/>
                 <w:highlight w:val="green"/>
+                <w:lang w:val="it-IT"/>
               </w:rPr>
               <w:t>–</w:t>
             </w:r>
@@ -6010,6 +6570,7 @@
                 <w:sz w:val="40"/>
                 <w:szCs w:val="40"/>
                 <w:highlight w:val="green"/>
+                <w:lang w:val="it-IT"/>
               </w:rPr>
               <w:t>b¡</w:t>
             </w:r>
@@ -6018,6 +6579,7 @@
                 <w:rFonts w:ascii="BRH Malayalam Extra" w:hAnsi="BRH Malayalam Extra" w:cs="BRH Malayalam Extra"/>
                 <w:sz w:val="40"/>
                 <w:szCs w:val="40"/>
+                <w:lang w:val="it-IT"/>
               </w:rPr>
               <w:t>b—MxZ§</w:t>
             </w:r>
@@ -6471,7 +7033,6 @@
               </w:rPr>
               <w:t xml:space="preserve">. </w:t>
             </w:r>
-            <w:proofErr w:type="gramStart"/>
             <w:r>
               <w:rPr>
                 <w:rFonts w:cs="Arial"/>
@@ -6490,7 +7051,6 @@
               </w:rPr>
               <w:t xml:space="preserve">  Suktam</w:t>
             </w:r>
-            <w:proofErr w:type="gramEnd"/>
           </w:p>
           <w:p>
             <w:pPr>
@@ -6789,13 +7349,15 @@
                 <w:rFonts w:ascii="BRH Malayalam Extra" w:hAnsi="BRH Malayalam Extra" w:cs="BRH Malayalam Extra"/>
                 <w:sz w:val="40"/>
                 <w:szCs w:val="40"/>
-              </w:rPr>
-            </w:pPr>
-            <w:r>
-              <w:rPr>
-                <w:rFonts w:ascii="BRH Malayalam Extra" w:hAnsi="BRH Malayalam Extra" w:cs="BRH Malayalam Extra"/>
-                <w:sz w:val="40"/>
-                <w:szCs w:val="40"/>
+                <w:lang w:val="it-IT"/>
+              </w:rPr>
+            </w:pPr>
+            <w:r>
+              <w:rPr>
+                <w:rFonts w:ascii="BRH Malayalam Extra" w:hAnsi="BRH Malayalam Extra" w:cs="BRH Malayalam Extra"/>
+                <w:sz w:val="40"/>
+                <w:szCs w:val="40"/>
+                <w:lang w:val="it-IT"/>
               </w:rPr>
               <w:t>Lmõx—j P</w:t>
             </w:r>
@@ -6804,6 +7366,7 @@
                 <w:rFonts w:ascii="BRH Malayalam Extra" w:hAnsi="BRH Malayalam Extra" w:cs="BRH Malayalam Extra"/>
                 <w:sz w:val="33"/>
                 <w:szCs w:val="40"/>
+                <w:lang w:val="it-IT"/>
               </w:rPr>
               <w:t>–</w:t>
             </w:r>
@@ -6812,6 +7375,7 @@
                 <w:rFonts w:ascii="BRH Malayalam Extra" w:hAnsi="BRH Malayalam Extra" w:cs="BRH Malayalam Extra"/>
                 <w:sz w:val="40"/>
                 <w:szCs w:val="40"/>
+                <w:lang w:val="it-IT"/>
               </w:rPr>
               <w:t xml:space="preserve"> </w:t>
             </w:r>
@@ -6821,6 +7385,7 @@
                 <w:sz w:val="40"/>
                 <w:szCs w:val="40"/>
                 <w:highlight w:val="yellow"/>
+                <w:lang w:val="it-IT"/>
               </w:rPr>
               <w:t>di</w:t>
             </w:r>
@@ -6830,6 +7395,7 @@
                 <w:sz w:val="33"/>
                 <w:szCs w:val="40"/>
                 <w:highlight w:val="yellow"/>
+                <w:lang w:val="it-IT"/>
               </w:rPr>
               <w:t>–</w:t>
             </w:r>
@@ -6838,6 +7404,7 @@
                 <w:rFonts w:ascii="BRH Malayalam Extra" w:hAnsi="BRH Malayalam Extra" w:cs="BRH Malayalam Extra"/>
                 <w:sz w:val="33"/>
                 <w:szCs w:val="40"/>
+                <w:lang w:val="it-IT"/>
               </w:rPr>
               <w:t xml:space="preserve"> </w:t>
             </w:r>
@@ -6846,6 +7413,7 @@
                 <w:rFonts w:ascii="BRH Malayalam Extra" w:hAnsi="BRH Malayalam Extra" w:cs="BRH Malayalam Extra"/>
                 <w:sz w:val="40"/>
                 <w:szCs w:val="40"/>
+                <w:lang w:val="it-IT"/>
               </w:rPr>
               <w:t>¥qøxKõx—j</w:t>
             </w:r>
@@ -6867,13 +7435,15 @@
                 <w:rFonts w:ascii="BRH Malayalam Extra" w:hAnsi="BRH Malayalam Extra" w:cs="BRH Malayalam Extra"/>
                 <w:sz w:val="40"/>
                 <w:szCs w:val="40"/>
-              </w:rPr>
-            </w:pPr>
-            <w:r>
-              <w:rPr>
-                <w:rFonts w:ascii="BRH Malayalam Extra" w:hAnsi="BRH Malayalam Extra" w:cs="BRH Malayalam Extra"/>
-                <w:sz w:val="40"/>
-                <w:szCs w:val="40"/>
+                <w:lang w:val="it-IT"/>
+              </w:rPr>
+            </w:pPr>
+            <w:r>
+              <w:rPr>
+                <w:rFonts w:ascii="BRH Malayalam Extra" w:hAnsi="BRH Malayalam Extra" w:cs="BRH Malayalam Extra"/>
+                <w:sz w:val="40"/>
+                <w:szCs w:val="40"/>
+                <w:lang w:val="it-IT"/>
               </w:rPr>
               <w:t>Lmõx—j P</w:t>
             </w:r>
@@ -6882,6 +7452,7 @@
                 <w:rFonts w:ascii="BRH Malayalam Extra" w:hAnsi="BRH Malayalam Extra" w:cs="BRH Malayalam Extra"/>
                 <w:sz w:val="33"/>
                 <w:szCs w:val="40"/>
+                <w:lang w:val="it-IT"/>
               </w:rPr>
               <w:t>–</w:t>
             </w:r>
@@ -6890,6 +7461,7 @@
                 <w:rFonts w:ascii="BRH Malayalam Extra" w:hAnsi="BRH Malayalam Extra" w:cs="BRH Malayalam Extra"/>
                 <w:sz w:val="40"/>
                 <w:szCs w:val="40"/>
+                <w:lang w:val="it-IT"/>
               </w:rPr>
               <w:t xml:space="preserve"> </w:t>
             </w:r>
@@ -6899,6 +7471,7 @@
                 <w:sz w:val="40"/>
                 <w:szCs w:val="40"/>
                 <w:highlight w:val="green"/>
+                <w:lang w:val="it-IT"/>
               </w:rPr>
               <w:t>di</w:t>
             </w:r>
@@ -6908,6 +7481,7 @@
                 <w:sz w:val="33"/>
                 <w:szCs w:val="40"/>
                 <w:highlight w:val="green"/>
+                <w:lang w:val="it-IT"/>
               </w:rPr>
               <w:t>–</w:t>
             </w:r>
@@ -6917,6 +7491,7 @@
                 <w:sz w:val="40"/>
                 <w:szCs w:val="40"/>
                 <w:highlight w:val="green"/>
+                <w:lang w:val="it-IT"/>
               </w:rPr>
               <w:t>J</w:t>
             </w:r>
@@ -6925,6 +7500,7 @@
                 <w:rFonts w:ascii="BRH Malayalam Extra" w:hAnsi="BRH Malayalam Extra" w:cs="BRH Malayalam Extra"/>
                 <w:sz w:val="33"/>
                 <w:szCs w:val="40"/>
+                <w:lang w:val="it-IT"/>
               </w:rPr>
               <w:t xml:space="preserve"> </w:t>
             </w:r>
@@ -6933,6 +7509,7 @@
                 <w:rFonts w:ascii="BRH Malayalam Extra" w:hAnsi="BRH Malayalam Extra" w:cs="BRH Malayalam Extra"/>
                 <w:sz w:val="40"/>
                 <w:szCs w:val="40"/>
+                <w:lang w:val="it-IT"/>
               </w:rPr>
               <w:t>¥qøxKõx—j</w:t>
             </w:r>
@@ -7072,6 +7649,7 @@
                 <w:sz w:val="28"/>
                 <w:szCs w:val="28"/>
               </w:rPr>
+              <w:lastRenderedPageBreak/>
               <w:t>Anuvaakam - 11</w:t>
             </w:r>
           </w:p>
@@ -7100,6 +7678,7 @@
                 <w:sz w:val="32"/>
                 <w:szCs w:val="40"/>
               </w:rPr>
+              <w:lastRenderedPageBreak/>
               <w:t>Æ</w:t>
             </w:r>
             <w:r>
@@ -7298,14 +7877,16 @@
                 <w:b/>
                 <w:sz w:val="28"/>
                 <w:szCs w:val="28"/>
-              </w:rPr>
-            </w:pPr>
-            <w:r>
-              <w:rPr>
-                <w:rFonts w:cs="Arial"/>
-                <w:b/>
-                <w:sz w:val="28"/>
-                <w:szCs w:val="28"/>
+                <w:lang w:val="it-IT"/>
+              </w:rPr>
+            </w:pPr>
+            <w:r>
+              <w:rPr>
+                <w:rFonts w:cs="Arial"/>
+                <w:b/>
+                <w:sz w:val="28"/>
+                <w:szCs w:val="28"/>
+                <w:lang w:val="it-IT"/>
               </w:rPr>
               <w:t>30. Pradakshina Mantra</w:t>
             </w:r>
@@ -7318,14 +7899,16 @@
                 <w:b/>
                 <w:sz w:val="28"/>
                 <w:szCs w:val="28"/>
-              </w:rPr>
-            </w:pPr>
-            <w:r>
-              <w:rPr>
-                <w:rFonts w:cs="Arial"/>
-                <w:b/>
-                <w:sz w:val="28"/>
-                <w:szCs w:val="28"/>
+                <w:lang w:val="it-IT"/>
+              </w:rPr>
+            </w:pPr>
+            <w:r>
+              <w:rPr>
+                <w:rFonts w:cs="Arial"/>
+                <w:b/>
+                <w:sz w:val="28"/>
+                <w:szCs w:val="28"/>
+                <w:lang w:val="it-IT"/>
               </w:rPr>
               <w:t>Line No. - 2</w:t>
             </w:r>
@@ -7338,14 +7921,16 @@
                 <w:b/>
                 <w:sz w:val="28"/>
                 <w:szCs w:val="28"/>
-              </w:rPr>
-            </w:pPr>
-            <w:r>
-              <w:rPr>
-                <w:rFonts w:cs="Arial"/>
-                <w:b/>
-                <w:sz w:val="28"/>
-                <w:szCs w:val="28"/>
+                <w:lang w:val="it-IT"/>
+              </w:rPr>
+            </w:pPr>
+            <w:r>
+              <w:rPr>
+                <w:rFonts w:cs="Arial"/>
+                <w:b/>
+                <w:sz w:val="28"/>
+                <w:szCs w:val="28"/>
+                <w:lang w:val="it-IT"/>
               </w:rPr>
               <w:t>Para No. - 2</w:t>
             </w:r>
@@ -7530,14 +8115,16 @@
                 <w:b/>
                 <w:sz w:val="28"/>
                 <w:szCs w:val="28"/>
-              </w:rPr>
-            </w:pPr>
-            <w:r>
-              <w:rPr>
-                <w:rFonts w:cs="Arial"/>
-                <w:b/>
-                <w:sz w:val="28"/>
-                <w:szCs w:val="28"/>
+                <w:lang w:val="it-IT"/>
+              </w:rPr>
+            </w:pPr>
+            <w:r>
+              <w:rPr>
+                <w:rFonts w:cs="Arial"/>
+                <w:b/>
+                <w:sz w:val="28"/>
+                <w:szCs w:val="28"/>
+                <w:lang w:val="it-IT"/>
               </w:rPr>
               <w:t>30. Pradakshina Mantra</w:t>
             </w:r>
@@ -7550,14 +8137,16 @@
                 <w:b/>
                 <w:sz w:val="28"/>
                 <w:szCs w:val="28"/>
-              </w:rPr>
-            </w:pPr>
-            <w:r>
-              <w:rPr>
-                <w:rFonts w:cs="Arial"/>
-                <w:b/>
-                <w:sz w:val="28"/>
-                <w:szCs w:val="28"/>
+                <w:lang w:val="it-IT"/>
+              </w:rPr>
+            </w:pPr>
+            <w:r>
+              <w:rPr>
+                <w:rFonts w:cs="Arial"/>
+                <w:b/>
+                <w:sz w:val="28"/>
+                <w:szCs w:val="28"/>
+                <w:lang w:val="it-IT"/>
               </w:rPr>
               <w:t>Line No. - 4</w:t>
             </w:r>
@@ -7570,14 +8159,16 @@
                 <w:b/>
                 <w:sz w:val="28"/>
                 <w:szCs w:val="28"/>
-              </w:rPr>
-            </w:pPr>
-            <w:r>
-              <w:rPr>
-                <w:rFonts w:cs="Arial"/>
-                <w:b/>
-                <w:sz w:val="28"/>
-                <w:szCs w:val="28"/>
+                <w:lang w:val="it-IT"/>
+              </w:rPr>
+            </w:pPr>
+            <w:r>
+              <w:rPr>
+                <w:rFonts w:cs="Arial"/>
+                <w:b/>
+                <w:sz w:val="28"/>
+                <w:szCs w:val="28"/>
+                <w:lang w:val="it-IT"/>
               </w:rPr>
               <w:t>Para No. - 4</w:t>
             </w:r>
@@ -7604,13 +8195,15 @@
                 <w:rFonts w:ascii="BRH Malayalam Extra" w:hAnsi="BRH Malayalam Extra" w:cs="BRH Malayalam Extra"/>
                 <w:sz w:val="40"/>
                 <w:szCs w:val="40"/>
-              </w:rPr>
-            </w:pPr>
-            <w:r>
-              <w:rPr>
-                <w:rFonts w:ascii="BRH Malayalam Extra" w:hAnsi="BRH Malayalam Extra" w:cs="BRH Malayalam Extra"/>
-                <w:sz w:val="40"/>
-                <w:szCs w:val="40"/>
+                <w:lang w:val="it-IT"/>
+              </w:rPr>
+            </w:pPr>
+            <w:r>
+              <w:rPr>
+                <w:rFonts w:ascii="BRH Malayalam Extra" w:hAnsi="BRH Malayalam Extra" w:cs="BRH Malayalam Extra"/>
+                <w:sz w:val="40"/>
+                <w:szCs w:val="40"/>
+                <w:lang w:val="it-IT"/>
               </w:rPr>
               <w:t>ji£r—j</w:t>
             </w:r>
@@ -7620,6 +8213,7 @@
                 <w:sz w:val="40"/>
                 <w:szCs w:val="40"/>
                 <w:highlight w:val="yellow"/>
+                <w:lang w:val="it-IT"/>
               </w:rPr>
               <w:t>¤¤ös</w:t>
             </w:r>
@@ -7628,6 +8222,7 @@
                 <w:rFonts w:ascii="BRH Malayalam Extra" w:hAnsi="BRH Malayalam Extra" w:cs="BRH Malayalam Extra"/>
                 <w:sz w:val="40"/>
                 <w:szCs w:val="40"/>
+                <w:lang w:val="it-IT"/>
               </w:rPr>
               <w:t>ë</w:t>
             </w:r>
@@ -7637,6 +8232,7 @@
                 <w:sz w:val="40"/>
                 <w:szCs w:val="40"/>
                 <w:highlight w:val="yellow"/>
+                <w:lang w:val="it-IT"/>
               </w:rPr>
               <w:t>jy</w:t>
             </w:r>
@@ -7645,6 +8241,7 @@
                 <w:rFonts w:ascii="BRH Malayalam Extra" w:hAnsi="BRH Malayalam Extra" w:cs="BRH Malayalam Extra"/>
                 <w:sz w:val="40"/>
                 <w:szCs w:val="40"/>
+                <w:lang w:val="it-IT"/>
               </w:rPr>
               <w:t>py</w:t>
             </w:r>
@@ -7653,6 +8250,7 @@
                 <w:rFonts w:ascii="BRH Malayalam Extra" w:hAnsi="BRH Malayalam Extra" w:cs="BRH Malayalam Extra"/>
                 <w:sz w:val="33"/>
                 <w:szCs w:val="40"/>
+                <w:lang w:val="it-IT"/>
               </w:rPr>
               <w:t>–</w:t>
             </w:r>
@@ -7661,6 +8259,7 @@
                 <w:rFonts w:ascii="BRH Malayalam Extra" w:hAnsi="BRH Malayalam Extra" w:cs="BRH Malayalam Extra"/>
                 <w:sz w:val="40"/>
                 <w:szCs w:val="40"/>
+                <w:lang w:val="it-IT"/>
               </w:rPr>
               <w:t xml:space="preserve">bx </w:t>
             </w:r>
@@ -7684,6 +8283,7 @@
                 <w:rFonts w:ascii="BRH Malayalam Extra" w:hAnsi="BRH Malayalam Extra" w:cs="BRH Malayalam Extra"/>
                 <w:sz w:val="40"/>
                 <w:szCs w:val="40"/>
+                <w:lang w:val="it-IT"/>
               </w:rPr>
               <w:t>py</w:t>
             </w:r>
@@ -7692,6 +8292,7 @@
                 <w:rFonts w:ascii="BRH Malayalam Extra" w:hAnsi="BRH Malayalam Extra" w:cs="BRH Malayalam Extra"/>
                 <w:sz w:val="33"/>
                 <w:szCs w:val="40"/>
+                <w:lang w:val="it-IT"/>
               </w:rPr>
               <w:t>–</w:t>
             </w:r>
@@ -7700,6 +8301,7 @@
                 <w:rFonts w:ascii="BRH Malayalam Extra" w:hAnsi="BRH Malayalam Extra" w:cs="BRH Malayalam Extra"/>
                 <w:sz w:val="40"/>
                 <w:szCs w:val="40"/>
+                <w:lang w:val="it-IT"/>
               </w:rPr>
               <w:t xml:space="preserve">b¡J | </w:t>
             </w:r>
@@ -7828,110 +8430,62 @@
                 <w:b/>
                 <w:sz w:val="28"/>
                 <w:szCs w:val="28"/>
-              </w:rPr>
-            </w:pPr>
-            <w:r>
-              <w:rPr>
-                <w:rFonts w:cs="Arial"/>
-                <w:b/>
-                <w:sz w:val="28"/>
-                <w:szCs w:val="28"/>
-              </w:rPr>
-              <w:t>3</w:t>
-            </w:r>
-            <w:r>
-              <w:rPr>
-                <w:rFonts w:cs="Arial"/>
-                <w:b/>
-                <w:sz w:val="28"/>
-                <w:szCs w:val="28"/>
-              </w:rPr>
-              <w:t>3</w:t>
-            </w:r>
-            <w:r>
-              <w:rPr>
-                <w:rFonts w:cs="Arial"/>
-                <w:b/>
-                <w:sz w:val="28"/>
-                <w:szCs w:val="28"/>
-              </w:rPr>
-              <w:t xml:space="preserve">. </w:t>
-            </w:r>
-            <w:r>
-              <w:rPr>
-                <w:rFonts w:cs="Arial"/>
-                <w:b/>
-                <w:sz w:val="28"/>
-                <w:szCs w:val="28"/>
-              </w:rPr>
-              <w:t xml:space="preserve">“na KarmaNa”  </w:t>
-            </w:r>
-          </w:p>
-          <w:p>
-            <w:pPr>
-              <w:spacing w:before="0" w:line="240" w:lineRule="auto"/>
-              <w:rPr>
-                <w:rFonts w:cs="Arial"/>
-                <w:b/>
-                <w:sz w:val="28"/>
-                <w:szCs w:val="28"/>
-              </w:rPr>
-            </w:pPr>
-            <w:r>
-              <w:rPr>
-                <w:rFonts w:cs="Arial"/>
-                <w:b/>
-                <w:sz w:val="28"/>
-                <w:szCs w:val="28"/>
-              </w:rPr>
-              <w:t>l</w:t>
-            </w:r>
-            <w:r>
-              <w:rPr>
-                <w:rFonts w:cs="Arial"/>
-                <w:b/>
-                <w:sz w:val="28"/>
-                <w:szCs w:val="28"/>
-              </w:rPr>
-              <w:t xml:space="preserve">ine No. - </w:t>
-            </w:r>
-            <w:r>
-              <w:rPr>
-                <w:rFonts w:cs="Arial"/>
-                <w:b/>
-                <w:sz w:val="28"/>
-                <w:szCs w:val="28"/>
-              </w:rPr>
-              <w:t>3</w:t>
-            </w:r>
-          </w:p>
-          <w:p>
-            <w:pPr>
-              <w:spacing w:before="0" w:line="240" w:lineRule="auto"/>
-              <w:rPr>
-                <w:rFonts w:cs="Arial"/>
-                <w:b/>
-                <w:sz w:val="28"/>
-                <w:szCs w:val="28"/>
-              </w:rPr>
-            </w:pPr>
-            <w:r>
-              <w:rPr>
-                <w:rFonts w:cs="Arial"/>
-                <w:b/>
-                <w:sz w:val="28"/>
-                <w:szCs w:val="28"/>
-              </w:rPr>
-              <w:t xml:space="preserve">Para No. - </w:t>
-            </w:r>
-            <w:r>
-              <w:rPr>
-                <w:rFonts w:cs="Arial"/>
-                <w:b/>
-                <w:sz w:val="28"/>
-                <w:szCs w:val="28"/>
-              </w:rPr>
-              <w:t>3</w:t>
+                <w:lang w:val="it-IT"/>
+              </w:rPr>
+            </w:pPr>
+            <w:r>
+              <w:rPr>
+                <w:rFonts w:cs="Arial"/>
+                <w:b/>
+                <w:sz w:val="28"/>
+                <w:szCs w:val="28"/>
+                <w:lang w:val="it-IT"/>
+              </w:rPr>
+              <w:t xml:space="preserve">33. “na KarmaNa”  </w:t>
+            </w:r>
+          </w:p>
+          <w:p>
+            <w:pPr>
+              <w:spacing w:before="0" w:line="240" w:lineRule="auto"/>
+              <w:rPr>
+                <w:rFonts w:cs="Arial"/>
+                <w:b/>
+                <w:sz w:val="28"/>
+                <w:szCs w:val="28"/>
+                <w:lang w:val="it-IT"/>
+              </w:rPr>
+            </w:pPr>
+            <w:r>
+              <w:rPr>
+                <w:rFonts w:cs="Arial"/>
+                <w:b/>
+                <w:sz w:val="28"/>
+                <w:szCs w:val="28"/>
+                <w:lang w:val="it-IT"/>
+              </w:rPr>
+              <w:t>line No. - 3</w:t>
+            </w:r>
+          </w:p>
+          <w:p>
+            <w:pPr>
+              <w:spacing w:before="0" w:line="240" w:lineRule="auto"/>
+              <w:rPr>
+                <w:rFonts w:cs="Arial"/>
+                <w:b/>
+                <w:sz w:val="28"/>
+                <w:szCs w:val="28"/>
+                <w:lang w:val="it-IT"/>
+              </w:rPr>
+            </w:pPr>
+            <w:r>
+              <w:rPr>
+                <w:rFonts w:cs="Arial"/>
+                <w:b/>
+                <w:sz w:val="28"/>
+                <w:szCs w:val="28"/>
+                <w:lang w:val="it-IT"/>
+              </w:rPr>
+              <w:t>Para No. - 3</w:t>
             </w:r>
           </w:p>
         </w:tc>
@@ -7956,6 +8510,7 @@
                 <w:rFonts w:ascii="BRH Malayalam Extra" w:hAnsi="BRH Malayalam Extra" w:cs="BRH Malayalam Extra"/>
                 <w:sz w:val="40"/>
                 <w:szCs w:val="40"/>
+                <w:lang w:val="it-IT"/>
               </w:rPr>
             </w:pPr>
             <w:r>
@@ -7963,6 +8518,7 @@
                 <w:rFonts w:ascii="BRH Devanagari Extra" w:hAnsi="BRH Devanagari Extra" w:cs="BRH Malayalam Extra"/>
                 <w:sz w:val="32"/>
                 <w:szCs w:val="40"/>
+                <w:lang w:val="it-IT"/>
               </w:rPr>
               <w:t>Æ</w:t>
             </w:r>
@@ -7971,6 +8527,7 @@
                 <w:rFonts w:ascii="BRH Malayalam Extra" w:hAnsi="BRH Malayalam Extra" w:cs="BRH Malayalam Extra"/>
                 <w:sz w:val="40"/>
                 <w:szCs w:val="40"/>
+                <w:lang w:val="it-IT"/>
               </w:rPr>
               <w:t>py</w:t>
             </w:r>
@@ -7979,6 +8536,7 @@
                 <w:rFonts w:ascii="BRH Malayalam Extra" w:hAnsi="BRH Malayalam Extra" w:cs="BRH Malayalam Extra"/>
                 <w:sz w:val="33"/>
                 <w:szCs w:val="40"/>
+                <w:lang w:val="it-IT"/>
               </w:rPr>
               <w:t>–</w:t>
             </w:r>
@@ -7987,6 +8545,7 @@
                 <w:rFonts w:ascii="BRH Malayalam Extra" w:hAnsi="BRH Malayalam Extra" w:cs="BRH Malayalam Extra"/>
                 <w:sz w:val="40"/>
                 <w:szCs w:val="40"/>
+                <w:lang w:val="it-IT"/>
               </w:rPr>
               <w:t>öhxR—¥b</w:t>
             </w:r>
@@ -7996,6 +8555,7 @@
                 <w:sz w:val="33"/>
                 <w:szCs w:val="40"/>
                 <w:highlight w:val="magenta"/>
+                <w:lang w:val="it-IT"/>
               </w:rPr>
               <w:t>–</w:t>
             </w:r>
@@ -8005,6 +8565,7 @@
                 <w:sz w:val="40"/>
                 <w:szCs w:val="40"/>
                 <w:highlight w:val="yellow"/>
+                <w:lang w:val="it-IT"/>
               </w:rPr>
               <w:t>Z bõZ—</w:t>
             </w:r>
@@ -8013,6 +8574,7 @@
                 <w:rFonts w:ascii="BRH Malayalam Extra" w:hAnsi="BRH Malayalam Extra" w:cs="BRH Malayalam Extra"/>
                 <w:sz w:val="40"/>
                 <w:szCs w:val="40"/>
+                <w:lang w:val="it-IT"/>
               </w:rPr>
               <w:t>¥jx</w:t>
             </w:r>
@@ -8039,6 +8601,7 @@
                 <w:rFonts w:ascii="BRH Malayalam Extra" w:hAnsi="BRH Malayalam Extra" w:cs="BRH Malayalam Extra"/>
                 <w:sz w:val="40"/>
                 <w:szCs w:val="40"/>
+                <w:lang w:val="it-IT"/>
               </w:rPr>
             </w:pPr>
             <w:r>
@@ -8046,6 +8609,7 @@
                 <w:rFonts w:ascii="BRH Devanagari Extra" w:hAnsi="BRH Devanagari Extra" w:cs="BRH Malayalam Extra"/>
                 <w:sz w:val="32"/>
                 <w:szCs w:val="40"/>
+                <w:lang w:val="it-IT"/>
               </w:rPr>
               <w:t>Æ</w:t>
             </w:r>
@@ -8054,6 +8618,7 @@
                 <w:rFonts w:ascii="BRH Malayalam Extra" w:hAnsi="BRH Malayalam Extra" w:cs="BRH Malayalam Extra"/>
                 <w:sz w:val="40"/>
                 <w:szCs w:val="40"/>
+                <w:lang w:val="it-IT"/>
               </w:rPr>
               <w:t>py</w:t>
             </w:r>
@@ -8062,6 +8627,7 @@
                 <w:rFonts w:ascii="BRH Malayalam Extra" w:hAnsi="BRH Malayalam Extra" w:cs="BRH Malayalam Extra"/>
                 <w:sz w:val="33"/>
                 <w:szCs w:val="40"/>
+                <w:lang w:val="it-IT"/>
               </w:rPr>
               <w:t>–</w:t>
             </w:r>
@@ -8070,6 +8636,7 @@
                 <w:rFonts w:ascii="BRH Malayalam Extra" w:hAnsi="BRH Malayalam Extra" w:cs="BRH Malayalam Extra"/>
                 <w:sz w:val="40"/>
                 <w:szCs w:val="40"/>
+                <w:lang w:val="it-IT"/>
               </w:rPr>
               <w:t>öhxR—¥</w:t>
             </w:r>
@@ -8079,6 +8646,7 @@
                 <w:sz w:val="40"/>
                 <w:szCs w:val="40"/>
                 <w:highlight w:val="green"/>
+                <w:lang w:val="it-IT"/>
               </w:rPr>
               <w:t>Z</w:t>
             </w:r>
@@ -8088,6 +8656,7 @@
                 <w:sz w:val="33"/>
                 <w:szCs w:val="40"/>
                 <w:highlight w:val="green"/>
+                <w:lang w:val="it-IT"/>
               </w:rPr>
               <w:t xml:space="preserve">– </w:t>
             </w:r>
@@ -8097,6 +8666,7 @@
                 <w:sz w:val="40"/>
                 <w:szCs w:val="40"/>
                 <w:highlight w:val="green"/>
+                <w:lang w:val="it-IT"/>
               </w:rPr>
               <w:t>jbõZ</w:t>
             </w:r>
@@ -8105,6 +8675,7 @@
                 <w:rFonts w:ascii="BRH Malayalam Extra" w:hAnsi="BRH Malayalam Extra" w:cs="BRH Malayalam Extra"/>
                 <w:sz w:val="40"/>
                 <w:szCs w:val="40"/>
+                <w:lang w:val="it-IT"/>
               </w:rPr>
               <w:t>—¥jx</w:t>
             </w:r>
@@ -8142,7 +8713,6 @@
                 <w:sz w:val="28"/>
                 <w:szCs w:val="28"/>
               </w:rPr>
-              <w:lastRenderedPageBreak/>
               <w:t xml:space="preserve">36 Jayaadi Homam </w:t>
             </w:r>
           </w:p>
@@ -8828,14 +9398,16 @@
                 <w:b/>
                 <w:sz w:val="28"/>
                 <w:szCs w:val="28"/>
-              </w:rPr>
-            </w:pPr>
-            <w:r>
-              <w:rPr>
-                <w:rFonts w:cs="Arial"/>
-                <w:b/>
-                <w:sz w:val="28"/>
-                <w:szCs w:val="28"/>
+                <w:lang w:val="it-IT"/>
+              </w:rPr>
+            </w:pPr>
+            <w:r>
+              <w:rPr>
+                <w:rFonts w:cs="Arial"/>
+                <w:b/>
+                <w:sz w:val="28"/>
+                <w:szCs w:val="28"/>
+                <w:lang w:val="it-IT"/>
               </w:rPr>
               <w:t>36.1 Vasordhaara Mantra Paathaha</w:t>
             </w:r>
@@ -8848,14 +9420,16 @@
                 <w:b/>
                 <w:sz w:val="28"/>
                 <w:szCs w:val="28"/>
-              </w:rPr>
-            </w:pPr>
-            <w:r>
-              <w:rPr>
-                <w:rFonts w:cs="Arial"/>
-                <w:b/>
-                <w:sz w:val="28"/>
-                <w:szCs w:val="28"/>
+                <w:lang w:val="it-IT"/>
+              </w:rPr>
+            </w:pPr>
+            <w:r>
+              <w:rPr>
+                <w:rFonts w:cs="Arial"/>
+                <w:b/>
+                <w:sz w:val="28"/>
+                <w:szCs w:val="28"/>
+                <w:lang w:val="it-IT"/>
               </w:rPr>
               <w:t>Para No. - 4</w:t>
             </w:r>
@@ -9120,15 +9694,18 @@
                 <w:b/>
                 <w:sz w:val="28"/>
                 <w:szCs w:val="28"/>
-              </w:rPr>
-            </w:pPr>
-            <w:r>
-              <w:rPr>
-                <w:rFonts w:cs="Arial"/>
-                <w:b/>
-                <w:sz w:val="28"/>
-                <w:szCs w:val="28"/>
-              </w:rPr>
+                <w:lang w:val="it-IT"/>
+              </w:rPr>
+            </w:pPr>
+            <w:r>
+              <w:rPr>
+                <w:rFonts w:cs="Arial"/>
+                <w:b/>
+                <w:sz w:val="28"/>
+                <w:szCs w:val="28"/>
+                <w:lang w:val="it-IT"/>
+              </w:rPr>
+              <w:lastRenderedPageBreak/>
               <w:t>36.1 Vasordhaara Mantra Paathaha</w:t>
             </w:r>
           </w:p>
@@ -9140,14 +9717,16 @@
                 <w:b/>
                 <w:sz w:val="28"/>
                 <w:szCs w:val="28"/>
-              </w:rPr>
-            </w:pPr>
-            <w:r>
-              <w:rPr>
-                <w:rFonts w:cs="Arial"/>
-                <w:b/>
-                <w:sz w:val="28"/>
-                <w:szCs w:val="28"/>
+                <w:lang w:val="it-IT"/>
+              </w:rPr>
+            </w:pPr>
+            <w:r>
+              <w:rPr>
+                <w:rFonts w:cs="Arial"/>
+                <w:b/>
+                <w:sz w:val="28"/>
+                <w:szCs w:val="28"/>
+                <w:lang w:val="it-IT"/>
               </w:rPr>
               <w:t>Para No. - 6</w:t>
             </w:r>
@@ -9194,14 +9773,15 @@
                 <w:rFonts w:ascii="BRH Malayalam Extra" w:hAnsi="BRH Malayalam Extra" w:cs="BRH Malayalam Extra"/>
                 <w:sz w:val="40"/>
                 <w:szCs w:val="40"/>
-                <w:lang w:val="en-IN" w:eastAsia="en-IN"/>
-              </w:rPr>
-            </w:pPr>
-            <w:r>
-              <w:rPr>
-                <w:rFonts w:ascii="BRH Malayalam Extra" w:hAnsi="BRH Malayalam Extra" w:cs="BRH Malayalam Extra"/>
-                <w:sz w:val="40"/>
-                <w:szCs w:val="40"/>
+                <w:lang w:val="it-IT" w:eastAsia="en-IN"/>
+              </w:rPr>
+            </w:pPr>
+            <w:r>
+              <w:rPr>
+                <w:rFonts w:ascii="BRH Malayalam Extra" w:hAnsi="BRH Malayalam Extra" w:cs="BRH Malayalam Extra"/>
+                <w:sz w:val="40"/>
+                <w:szCs w:val="40"/>
+                <w:lang w:val="it-IT"/>
               </w:rPr>
               <w:t>i—d¡rõQÉ</w:t>
             </w:r>
@@ -9210,6 +9790,7 @@
                 <w:rFonts w:ascii="BRH Malayalam Extra" w:hAnsi="BRH Malayalam Extra" w:cs="BRH Malayalam Extra"/>
                 <w:sz w:val="33"/>
                 <w:szCs w:val="40"/>
+                <w:lang w:val="it-IT"/>
               </w:rPr>
               <w:t>–</w:t>
             </w:r>
@@ -9218,6 +9799,7 @@
                 <w:rFonts w:ascii="BRH Malayalam Extra" w:hAnsi="BRH Malayalam Extra" w:cs="BRH Malayalam Extra"/>
                 <w:sz w:val="40"/>
                 <w:szCs w:val="40"/>
+                <w:lang w:val="it-IT"/>
               </w:rPr>
               <w:t>s</w:t>
             </w:r>
@@ -9227,6 +9809,7 @@
                 <w:sz w:val="40"/>
                 <w:szCs w:val="40"/>
                 <w:highlight w:val="yellow"/>
+                <w:lang w:val="it-IT"/>
               </w:rPr>
               <w:t>Òx</w:t>
             </w:r>
@@ -9235,6 +9818,7 @@
                 <w:rFonts w:ascii="BRH Malayalam Extra" w:hAnsi="BRH Malayalam Extra" w:cs="BRH Malayalam Extra"/>
                 <w:sz w:val="40"/>
                 <w:szCs w:val="40"/>
+                <w:lang w:val="it-IT"/>
               </w:rPr>
               <w:t>„p— k¡Ê</w:t>
             </w:r>
@@ -9243,6 +9827,7 @@
                 <w:rFonts w:ascii="BRH Malayalam Extra" w:hAnsi="BRH Malayalam Extra" w:cs="BRH Malayalam Extra"/>
                 <w:sz w:val="33"/>
                 <w:szCs w:val="40"/>
+                <w:lang w:val="it-IT"/>
               </w:rPr>
               <w:t>–</w:t>
             </w:r>
@@ -9251,6 +9836,7 @@
                 <w:rFonts w:ascii="BRH Malayalam Extra" w:hAnsi="BRH Malayalam Extra" w:cs="BRH Malayalam Extra"/>
                 <w:sz w:val="40"/>
                 <w:szCs w:val="40"/>
+                <w:lang w:val="it-IT"/>
               </w:rPr>
               <w:t xml:space="preserve"> </w:t>
             </w:r>
@@ -9292,30 +9878,24 @@
                 <w:rFonts w:ascii="BRH Malayalam Extra" w:hAnsi="BRH Malayalam Extra" w:cs="BRH Malayalam Extra"/>
                 <w:sz w:val="40"/>
                 <w:szCs w:val="40"/>
-                <w:lang w:val="en-IN" w:eastAsia="en-IN"/>
-              </w:rPr>
-            </w:pPr>
-            <w:r>
-              <w:rPr>
-                <w:rFonts w:ascii="BRH Malayalam Extra" w:hAnsi="BRH Malayalam Extra" w:cs="BRH Malayalam Extra"/>
-                <w:sz w:val="40"/>
-                <w:szCs w:val="40"/>
-              </w:rPr>
-              <w:t>— i—d¡</w:t>
-            </w:r>
-            <w:r>
-              <w:rPr>
-                <w:rFonts w:ascii="BRH Malayalam Extra" w:hAnsi="BRH Malayalam Extra" w:cs="BRH Malayalam Extra"/>
-                <w:sz w:val="40"/>
-                <w:szCs w:val="40"/>
-              </w:rPr>
-              <w:t>rõQÉ</w:t>
+                <w:lang w:val="it-IT" w:eastAsia="en-IN"/>
+              </w:rPr>
+            </w:pPr>
+            <w:r>
+              <w:rPr>
+                <w:rFonts w:ascii="BRH Malayalam Extra" w:hAnsi="BRH Malayalam Extra" w:cs="BRH Malayalam Extra"/>
+                <w:sz w:val="40"/>
+                <w:szCs w:val="40"/>
+                <w:lang w:val="it-IT"/>
+              </w:rPr>
+              <w:t>— i—d¡rõQÉ</w:t>
             </w:r>
             <w:r>
               <w:rPr>
                 <w:rFonts w:ascii="BRH Malayalam Extra" w:hAnsi="BRH Malayalam Extra" w:cs="BRH Malayalam Extra"/>
                 <w:sz w:val="33"/>
                 <w:szCs w:val="40"/>
+                <w:lang w:val="it-IT"/>
               </w:rPr>
               <w:t>–</w:t>
             </w:r>
@@ -9325,6 +9905,7 @@
                 <w:sz w:val="40"/>
                 <w:szCs w:val="40"/>
                 <w:highlight w:val="green"/>
+                <w:lang w:val="it-IT"/>
               </w:rPr>
               <w:t>sI Px</w:t>
             </w:r>
@@ -9333,6 +9914,7 @@
                 <w:rFonts w:ascii="BRH Malayalam Extra" w:hAnsi="BRH Malayalam Extra" w:cs="BRH Malayalam Extra"/>
                 <w:sz w:val="40"/>
                 <w:szCs w:val="40"/>
+                <w:lang w:val="it-IT"/>
               </w:rPr>
               <w:t>„p— k¡Ê</w:t>
             </w:r>
@@ -9341,6 +9923,7 @@
                 <w:rFonts w:ascii="BRH Malayalam Extra" w:hAnsi="BRH Malayalam Extra" w:cs="BRH Malayalam Extra"/>
                 <w:sz w:val="33"/>
                 <w:szCs w:val="40"/>
+                <w:lang w:val="it-IT"/>
               </w:rPr>
               <w:t>––</w:t>
             </w:r>
@@ -9349,6 +9932,7 @@
                 <w:rFonts w:ascii="BRH Malayalam Extra" w:hAnsi="BRH Malayalam Extra" w:cs="BRH Malayalam Extra"/>
                 <w:sz w:val="40"/>
                 <w:szCs w:val="40"/>
+                <w:lang w:val="it-IT"/>
               </w:rPr>
               <w:t xml:space="preserve"> </w:t>
             </w:r>
@@ -9392,14 +9976,16 @@
                 <w:b/>
                 <w:sz w:val="28"/>
                 <w:szCs w:val="28"/>
-              </w:rPr>
-            </w:pPr>
-            <w:r>
-              <w:rPr>
-                <w:rFonts w:cs="Arial"/>
-                <w:b/>
-                <w:sz w:val="28"/>
-                <w:szCs w:val="28"/>
+                <w:lang w:val="it-IT"/>
+              </w:rPr>
+            </w:pPr>
+            <w:r>
+              <w:rPr>
+                <w:rFonts w:cs="Arial"/>
+                <w:b/>
+                <w:sz w:val="28"/>
+                <w:szCs w:val="28"/>
+                <w:lang w:val="it-IT"/>
               </w:rPr>
               <w:t>36.1 Vasordhaara Mantra Paathaha</w:t>
             </w:r>
@@ -9412,14 +9998,16 @@
                 <w:b/>
                 <w:sz w:val="28"/>
                 <w:szCs w:val="28"/>
-              </w:rPr>
-            </w:pPr>
-            <w:r>
-              <w:rPr>
-                <w:rFonts w:cs="Arial"/>
-                <w:b/>
-                <w:sz w:val="28"/>
-                <w:szCs w:val="28"/>
+                <w:lang w:val="it-IT"/>
+              </w:rPr>
+            </w:pPr>
+            <w:r>
+              <w:rPr>
+                <w:rFonts w:cs="Arial"/>
+                <w:b/>
+                <w:sz w:val="28"/>
+                <w:szCs w:val="28"/>
+                <w:lang w:val="it-IT"/>
               </w:rPr>
               <w:t>Para No. - 6</w:t>
             </w:r>
@@ -9630,14 +10218,16 @@
                 <w:b/>
                 <w:sz w:val="28"/>
                 <w:szCs w:val="28"/>
-              </w:rPr>
-            </w:pPr>
-            <w:r>
-              <w:rPr>
-                <w:rFonts w:cs="Arial"/>
-                <w:b/>
-                <w:sz w:val="28"/>
-                <w:szCs w:val="28"/>
+                <w:lang w:val="it-IT"/>
+              </w:rPr>
+            </w:pPr>
+            <w:r>
+              <w:rPr>
+                <w:rFonts w:cs="Arial"/>
+                <w:b/>
+                <w:sz w:val="28"/>
+                <w:szCs w:val="28"/>
+                <w:lang w:val="it-IT"/>
               </w:rPr>
               <w:t xml:space="preserve">37.5 - Ghanam </w:t>
             </w:r>
@@ -9650,14 +10240,16 @@
                 <w:b/>
                 <w:sz w:val="28"/>
                 <w:szCs w:val="28"/>
-              </w:rPr>
-            </w:pPr>
-            <w:r>
-              <w:rPr>
-                <w:rFonts w:cs="Arial"/>
-                <w:b/>
-                <w:sz w:val="28"/>
-                <w:szCs w:val="28"/>
+                <w:lang w:val="it-IT"/>
+              </w:rPr>
+            </w:pPr>
+            <w:r>
+              <w:rPr>
+                <w:rFonts w:cs="Arial"/>
+                <w:b/>
+                <w:sz w:val="28"/>
+                <w:szCs w:val="28"/>
+                <w:lang w:val="it-IT"/>
               </w:rPr>
               <w:t>y</w:t>
             </w:r>
@@ -9667,6 +10259,7 @@
                 <w:b/>
                 <w:sz w:val="28"/>
                 <w:szCs w:val="28"/>
+                <w:lang w:val="it-IT"/>
               </w:rPr>
               <w:t>asya Putraha</w:t>
             </w:r>
@@ -9679,14 +10272,16 @@
                 <w:b/>
                 <w:sz w:val="28"/>
                 <w:szCs w:val="28"/>
-              </w:rPr>
-            </w:pPr>
-            <w:r>
-              <w:rPr>
-                <w:rFonts w:cs="Arial"/>
-                <w:b/>
-                <w:sz w:val="28"/>
-                <w:szCs w:val="28"/>
+                <w:lang w:val="it-IT"/>
+              </w:rPr>
+            </w:pPr>
+            <w:r>
+              <w:rPr>
+                <w:rFonts w:cs="Arial"/>
+                <w:b/>
+                <w:sz w:val="28"/>
+                <w:szCs w:val="28"/>
+                <w:lang w:val="it-IT"/>
               </w:rPr>
               <w:t>Para No. - 7</w:t>
             </w:r>
@@ -9741,6 +10336,7 @@
                 <w:rFonts w:ascii="BRH Malayalam Extra" w:hAnsi="BRH Malayalam Extra" w:cs="BRH Malayalam Extra"/>
                 <w:sz w:val="40"/>
                 <w:szCs w:val="40"/>
+                <w:lang w:val="it-IT"/>
               </w:rPr>
               <w:t>A</w:t>
             </w:r>
@@ -9749,6 +10345,7 @@
                 <w:rFonts w:ascii="BRH Malayalam Extra" w:hAnsi="BRH Malayalam Extra" w:cs="BRH Malayalam Extra"/>
                 <w:sz w:val="33"/>
                 <w:szCs w:val="40"/>
+                <w:lang w:val="it-IT"/>
               </w:rPr>
               <w:t>–</w:t>
             </w:r>
@@ -9758,6 +10355,7 @@
                 <w:sz w:val="40"/>
                 <w:szCs w:val="40"/>
                 <w:highlight w:val="yellow"/>
+                <w:lang w:val="it-IT"/>
               </w:rPr>
               <w:t>sôy©</w:t>
             </w:r>
@@ -9767,6 +10365,7 @@
                 <w:sz w:val="33"/>
                 <w:szCs w:val="40"/>
                 <w:highlight w:val="yellow"/>
+                <w:lang w:val="it-IT"/>
               </w:rPr>
               <w:t>–</w:t>
             </w:r>
@@ -9775,6 +10374,7 @@
                 <w:rFonts w:ascii="BRH Malayalam Extra" w:hAnsi="BRH Malayalam Extra" w:cs="BRH Malayalam Extra"/>
                 <w:sz w:val="40"/>
                 <w:szCs w:val="40"/>
+                <w:lang w:val="it-IT"/>
               </w:rPr>
               <w:t xml:space="preserve"> ög</w:t>
             </w:r>
@@ -9783,6 +10383,7 @@
                 <w:rFonts w:ascii="BRH Malayalam Extra" w:hAnsi="BRH Malayalam Extra" w:cs="BRH Malayalam Extra"/>
                 <w:sz w:val="33"/>
                 <w:szCs w:val="40"/>
+                <w:lang w:val="it-IT"/>
               </w:rPr>
               <w:t>–</w:t>
             </w:r>
@@ -9791,6 +10392,7 @@
                 <w:rFonts w:ascii="BRH Malayalam Extra" w:hAnsi="BRH Malayalam Extra" w:cs="BRH Malayalam Extra"/>
                 <w:sz w:val="40"/>
                 <w:szCs w:val="40"/>
+                <w:lang w:val="it-IT"/>
               </w:rPr>
               <w:t>Ö</w:t>
             </w:r>
@@ -9799,6 +10401,7 @@
                 <w:rFonts w:ascii="BRH Malayalam Extra" w:hAnsi="BRH Malayalam Extra" w:cs="BRH Malayalam Extra"/>
                 <w:sz w:val="33"/>
                 <w:szCs w:val="40"/>
+                <w:lang w:val="it-IT"/>
               </w:rPr>
               <w:t>–</w:t>
             </w:r>
@@ -9807,6 +10410,7 @@
                 <w:rFonts w:ascii="BRH Malayalam Extra" w:hAnsi="BRH Malayalam Extra" w:cs="BRH Malayalam Extra"/>
                 <w:sz w:val="40"/>
                 <w:szCs w:val="40"/>
+                <w:lang w:val="it-IT"/>
               </w:rPr>
               <w:t>p</w:t>
             </w:r>
@@ -9815,6 +10419,7 @@
                 <w:rFonts w:ascii="BRH Malayalam Extra" w:hAnsi="BRH Malayalam Extra" w:cs="BRH Malayalam Extra"/>
                 <w:sz w:val="33"/>
                 <w:szCs w:val="40"/>
+                <w:lang w:val="it-IT"/>
               </w:rPr>
               <w:t>–</w:t>
             </w:r>
@@ -9823,6 +10428,7 @@
                 <w:rFonts w:ascii="BRH Malayalam Extra" w:hAnsi="BRH Malayalam Extra" w:cs="BRH Malayalam Extra"/>
                 <w:sz w:val="40"/>
                 <w:szCs w:val="40"/>
+                <w:lang w:val="it-IT"/>
               </w:rPr>
               <w:t>ªP</w:t>
             </w:r>
@@ -9831,6 +10437,7 @@
                 <w:rFonts w:ascii="BRH Malayalam Extra" w:hAnsi="BRH Malayalam Extra" w:cs="BRH Malayalam Extra"/>
                 <w:sz w:val="33"/>
                 <w:szCs w:val="40"/>
+                <w:lang w:val="it-IT"/>
               </w:rPr>
               <w:t>–</w:t>
             </w:r>
@@ -9839,6 +10446,7 @@
                 <w:rFonts w:ascii="BRH Malayalam Extra" w:hAnsi="BRH Malayalam Extra" w:cs="BRH Malayalam Extra"/>
                 <w:sz w:val="40"/>
                 <w:szCs w:val="40"/>
+                <w:lang w:val="it-IT"/>
               </w:rPr>
               <w:t>sI</w:t>
             </w:r>
@@ -9848,6 +10456,7 @@
                 <w:b/>
                 <w:sz w:val="32"/>
                 <w:szCs w:val="40"/>
+                <w:lang w:val="it-IT"/>
               </w:rPr>
               <w:t>,</w:t>
             </w:r>
@@ -9856,6 +10465,7 @@
                 <w:rFonts w:ascii="BRH Malayalam Extra" w:hAnsi="BRH Malayalam Extra" w:cs="BRH Malayalam Extra"/>
                 <w:sz w:val="40"/>
                 <w:szCs w:val="40"/>
+                <w:lang w:val="it-IT"/>
               </w:rPr>
               <w:t xml:space="preserve"> </w:t>
             </w:r>
@@ -9890,6 +10500,7 @@
                 <w:rFonts w:ascii="BRH Malayalam Extra" w:hAnsi="BRH Malayalam Extra" w:cs="BRH Malayalam Extra"/>
                 <w:sz w:val="40"/>
                 <w:szCs w:val="40"/>
+                <w:lang w:val="it-IT"/>
               </w:rPr>
               <w:t>A</w:t>
             </w:r>
@@ -9898,6 +10509,7 @@
                 <w:rFonts w:ascii="BRH Malayalam Extra" w:hAnsi="BRH Malayalam Extra" w:cs="BRH Malayalam Extra"/>
                 <w:sz w:val="33"/>
                 <w:szCs w:val="40"/>
+                <w:lang w:val="it-IT"/>
               </w:rPr>
               <w:t>–</w:t>
             </w:r>
@@ -9907,6 +10519,7 @@
                 <w:sz w:val="40"/>
                 <w:szCs w:val="40"/>
                 <w:highlight w:val="green"/>
+                <w:lang w:val="it-IT"/>
               </w:rPr>
               <w:t>sôy</w:t>
             </w:r>
@@ -9916,6 +10529,7 @@
                 <w:sz w:val="33"/>
                 <w:szCs w:val="40"/>
                 <w:highlight w:val="green"/>
+                <w:lang w:val="it-IT"/>
               </w:rPr>
               <w:t>–</w:t>
             </w:r>
@@ -9925,6 +10539,7 @@
                 <w:sz w:val="40"/>
                 <w:szCs w:val="40"/>
                 <w:highlight w:val="green"/>
+                <w:lang w:val="it-IT"/>
               </w:rPr>
               <w:t>©</w:t>
             </w:r>
@@ -9933,6 +10548,7 @@
                 <w:rFonts w:ascii="BRH Malayalam Extra" w:hAnsi="BRH Malayalam Extra" w:cs="BRH Malayalam Extra"/>
                 <w:sz w:val="40"/>
                 <w:szCs w:val="40"/>
+                <w:lang w:val="it-IT"/>
               </w:rPr>
               <w:t xml:space="preserve"> ög</w:t>
             </w:r>
@@ -9941,6 +10557,7 @@
                 <w:rFonts w:ascii="BRH Malayalam Extra" w:hAnsi="BRH Malayalam Extra" w:cs="BRH Malayalam Extra"/>
                 <w:sz w:val="33"/>
                 <w:szCs w:val="40"/>
+                <w:lang w:val="it-IT"/>
               </w:rPr>
               <w:t>–</w:t>
             </w:r>
@@ -9949,6 +10566,7 @@
                 <w:rFonts w:ascii="BRH Malayalam Extra" w:hAnsi="BRH Malayalam Extra" w:cs="BRH Malayalam Extra"/>
                 <w:sz w:val="40"/>
                 <w:szCs w:val="40"/>
+                <w:lang w:val="it-IT"/>
               </w:rPr>
               <w:t>Ö</w:t>
             </w:r>
@@ -9957,6 +10575,7 @@
                 <w:rFonts w:ascii="BRH Malayalam Extra" w:hAnsi="BRH Malayalam Extra" w:cs="BRH Malayalam Extra"/>
                 <w:sz w:val="33"/>
                 <w:szCs w:val="40"/>
+                <w:lang w:val="it-IT"/>
               </w:rPr>
               <w:t>–</w:t>
             </w:r>
@@ -9965,6 +10584,7 @@
                 <w:rFonts w:ascii="BRH Malayalam Extra" w:hAnsi="BRH Malayalam Extra" w:cs="BRH Malayalam Extra"/>
                 <w:sz w:val="40"/>
                 <w:szCs w:val="40"/>
+                <w:lang w:val="it-IT"/>
               </w:rPr>
               <w:t>p</w:t>
             </w:r>
@@ -9973,6 +10593,7 @@
                 <w:rFonts w:ascii="BRH Malayalam Extra" w:hAnsi="BRH Malayalam Extra" w:cs="BRH Malayalam Extra"/>
                 <w:sz w:val="33"/>
                 <w:szCs w:val="40"/>
+                <w:lang w:val="it-IT"/>
               </w:rPr>
               <w:t>–</w:t>
             </w:r>
@@ -9981,6 +10602,7 @@
                 <w:rFonts w:ascii="BRH Malayalam Extra" w:hAnsi="BRH Malayalam Extra" w:cs="BRH Malayalam Extra"/>
                 <w:sz w:val="40"/>
                 <w:szCs w:val="40"/>
+                <w:lang w:val="it-IT"/>
               </w:rPr>
               <w:t>ªP</w:t>
             </w:r>
@@ -9989,6 +10611,7 @@
                 <w:rFonts w:ascii="BRH Malayalam Extra" w:hAnsi="BRH Malayalam Extra" w:cs="BRH Malayalam Extra"/>
                 <w:sz w:val="33"/>
                 <w:szCs w:val="40"/>
+                <w:lang w:val="it-IT"/>
               </w:rPr>
               <w:t>–</w:t>
             </w:r>
@@ -9997,6 +10620,7 @@
                 <w:rFonts w:ascii="BRH Malayalam Extra" w:hAnsi="BRH Malayalam Extra" w:cs="BRH Malayalam Extra"/>
                 <w:sz w:val="40"/>
                 <w:szCs w:val="40"/>
+                <w:lang w:val="it-IT"/>
               </w:rPr>
               <w:t>sI</w:t>
             </w:r>
@@ -10006,6 +10630,7 @@
                 <w:b/>
                 <w:sz w:val="32"/>
                 <w:szCs w:val="40"/>
+                <w:lang w:val="it-IT"/>
               </w:rPr>
               <w:t>,</w:t>
             </w:r>
@@ -10014,6 +10639,7 @@
                 <w:rFonts w:ascii="BRH Malayalam Extra" w:hAnsi="BRH Malayalam Extra" w:cs="BRH Malayalam Extra"/>
                 <w:sz w:val="40"/>
                 <w:szCs w:val="40"/>
+                <w:lang w:val="it-IT"/>
               </w:rPr>
               <w:t xml:space="preserve"> </w:t>
             </w:r>
@@ -10051,7 +10677,6 @@
                 <w:sz w:val="28"/>
                 <w:szCs w:val="28"/>
               </w:rPr>
-              <w:lastRenderedPageBreak/>
               <w:t>37.</w:t>
             </w:r>
             <w:r>
@@ -10166,6 +10791,7 @@
                 <w:rFonts w:ascii="BRH Malayalam Extra" w:hAnsi="BRH Malayalam Extra" w:cs="BRH Malayalam Extra"/>
                 <w:sz w:val="40"/>
                 <w:szCs w:val="40"/>
+                <w:lang w:val="it-IT"/>
               </w:rPr>
             </w:pPr>
             <w:r>
@@ -10174,6 +10800,7 @@
                 <w:sz w:val="40"/>
                 <w:szCs w:val="40"/>
                 <w:highlight w:val="yellow"/>
+                <w:lang w:val="it-IT"/>
               </w:rPr>
               <w:t>e</w:t>
             </w:r>
@@ -10183,6 +10810,7 @@
                 <w:sz w:val="33"/>
                 <w:szCs w:val="40"/>
                 <w:highlight w:val="yellow"/>
+                <w:lang w:val="it-IT"/>
               </w:rPr>
               <w:t>–</w:t>
             </w:r>
@@ -10192,6 +10820,7 @@
                 <w:sz w:val="40"/>
                 <w:szCs w:val="40"/>
                 <w:highlight w:val="yellow"/>
+                <w:lang w:val="it-IT"/>
               </w:rPr>
               <w:t>Rx</w:t>
             </w:r>
@@ -10200,6 +10829,7 @@
                 <w:rFonts w:ascii="BRH Malayalam Extra" w:hAnsi="BRH Malayalam Extra" w:cs="BRH Malayalam Extra"/>
                 <w:sz w:val="40"/>
                 <w:szCs w:val="40"/>
+                <w:lang w:val="it-IT"/>
               </w:rPr>
               <w:t xml:space="preserve">¥jZy— öe - Rjx˜ | </w:t>
             </w:r>
@@ -10215,6 +10845,7 @@
                 <w:rFonts w:ascii="BRH Malayalam Extra" w:hAnsi="BRH Malayalam Extra" w:cs="BRH Malayalam Extra"/>
                 <w:sz w:val="40"/>
                 <w:szCs w:val="40"/>
+                <w:lang w:val="it-IT"/>
               </w:rPr>
             </w:pPr>
           </w:p>
@@ -10242,6 +10873,7 @@
                 <w:rFonts w:ascii="BRH Malayalam Extra" w:hAnsi="BRH Malayalam Extra" w:cs="BRH Malayalam Extra"/>
                 <w:sz w:val="40"/>
                 <w:szCs w:val="40"/>
+                <w:lang w:val="it-IT"/>
               </w:rPr>
             </w:pPr>
             <w:r>
@@ -10250,6 +10882,7 @@
                 <w:sz w:val="40"/>
                 <w:szCs w:val="40"/>
                 <w:highlight w:val="green"/>
+                <w:lang w:val="it-IT"/>
               </w:rPr>
               <w:t>öe</w:t>
             </w:r>
@@ -10258,6 +10891,7 @@
                 <w:rFonts w:ascii="BRH Malayalam Extra" w:hAnsi="BRH Malayalam Extra" w:cs="BRH Malayalam Extra"/>
                 <w:sz w:val="33"/>
                 <w:szCs w:val="40"/>
+                <w:lang w:val="it-IT"/>
               </w:rPr>
               <w:t>–</w:t>
             </w:r>
@@ -10267,6 +10901,7 @@
                 <w:sz w:val="40"/>
                 <w:szCs w:val="40"/>
                 <w:highlight w:val="green"/>
+                <w:lang w:val="it-IT"/>
               </w:rPr>
               <w:t>R</w:t>
             </w:r>
@@ -10275,6 +10910,7 @@
                 <w:rFonts w:ascii="BRH Malayalam Extra" w:hAnsi="BRH Malayalam Extra" w:cs="BRH Malayalam Extra"/>
                 <w:sz w:val="40"/>
                 <w:szCs w:val="40"/>
+                <w:lang w:val="it-IT"/>
               </w:rPr>
               <w:t xml:space="preserve">¥jZy— öe - Rjx˜ | </w:t>
             </w:r>
@@ -10290,6 +10926,7 @@
                 <w:rFonts w:ascii="BRH Malayalam Extra" w:hAnsi="BRH Malayalam Extra" w:cs="BRH Malayalam Extra"/>
                 <w:sz w:val="40"/>
                 <w:szCs w:val="40"/>
+                <w:lang w:val="it-IT"/>
               </w:rPr>
             </w:pPr>
           </w:p>
@@ -10317,14 +10954,16 @@
                 <w:b/>
                 <w:sz w:val="28"/>
                 <w:szCs w:val="28"/>
-              </w:rPr>
-            </w:pPr>
-            <w:r>
-              <w:rPr>
-                <w:rFonts w:cs="Arial"/>
-                <w:b/>
-                <w:sz w:val="28"/>
-                <w:szCs w:val="28"/>
+                <w:lang w:val="it-IT"/>
+              </w:rPr>
+            </w:pPr>
+            <w:r>
+              <w:rPr>
+                <w:rFonts w:cs="Arial"/>
+                <w:b/>
+                <w:sz w:val="28"/>
+                <w:szCs w:val="28"/>
+                <w:lang w:val="it-IT"/>
               </w:rPr>
               <w:t xml:space="preserve">37.13 - Ghanam </w:t>
             </w:r>
@@ -10337,14 +10976,16 @@
                 <w:b/>
                 <w:sz w:val="28"/>
                 <w:szCs w:val="28"/>
-              </w:rPr>
-            </w:pPr>
-            <w:r>
-              <w:rPr>
-                <w:rFonts w:cs="Arial"/>
-                <w:b/>
-                <w:sz w:val="28"/>
-                <w:szCs w:val="28"/>
+                <w:lang w:val="it-IT"/>
+              </w:rPr>
+            </w:pPr>
+            <w:r>
+              <w:rPr>
+                <w:rFonts w:cs="Arial"/>
+                <w:b/>
+                <w:sz w:val="28"/>
+                <w:szCs w:val="28"/>
+                <w:lang w:val="it-IT"/>
               </w:rPr>
               <w:t>Satamanam Bavati</w:t>
             </w:r>
@@ -10357,14 +10998,16 @@
                 <w:b/>
                 <w:sz w:val="28"/>
                 <w:szCs w:val="28"/>
-              </w:rPr>
-            </w:pPr>
-            <w:r>
-              <w:rPr>
-                <w:rFonts w:cs="Arial"/>
-                <w:b/>
-                <w:sz w:val="28"/>
-                <w:szCs w:val="28"/>
+                <w:lang w:val="it-IT"/>
+              </w:rPr>
+            </w:pPr>
+            <w:r>
+              <w:rPr>
+                <w:rFonts w:cs="Arial"/>
+                <w:b/>
+                <w:sz w:val="28"/>
+                <w:szCs w:val="28"/>
+                <w:lang w:val="it-IT"/>
               </w:rPr>
               <w:t>Para No. - 3</w:t>
             </w:r>
@@ -10824,6 +11467,7 @@
                 <w:sz w:val="32"/>
                 <w:szCs w:val="32"/>
               </w:rPr>
+              <w:lastRenderedPageBreak/>
               <w:t>Section, Paragraph</w:t>
             </w:r>
           </w:p>
@@ -11802,7 +12446,6 @@
                 <w:sz w:val="28"/>
                 <w:szCs w:val="28"/>
               </w:rPr>
-              <w:lastRenderedPageBreak/>
               <w:t>14 Mrutyu Suktam</w:t>
             </w:r>
           </w:p>
@@ -12107,15 +12750,16 @@
                 <w:sz w:val="32"/>
                 <w:szCs w:val="32"/>
                 <w:u w:val="single"/>
-                <w:lang w:val="en-IN" w:eastAsia="en-IN" w:bidi="ml-IN"/>
-              </w:rPr>
-            </w:pPr>
-            <w:r>
-              <w:rPr>
-                <w:rFonts w:ascii="BRH Malayalam Extra" w:hAnsi="BRH Malayalam Extra" w:cs="BRH Malayalam Extra"/>
-                <w:color w:val="000000"/>
-                <w:sz w:val="40"/>
-                <w:szCs w:val="40"/>
+                <w:lang w:val="it-IT" w:eastAsia="en-IN" w:bidi="ml-IN"/>
+              </w:rPr>
+            </w:pPr>
+            <w:r>
+              <w:rPr>
+                <w:rFonts w:ascii="BRH Malayalam Extra" w:hAnsi="BRH Malayalam Extra" w:cs="BRH Malayalam Extra"/>
+                <w:color w:val="000000"/>
+                <w:sz w:val="40"/>
+                <w:szCs w:val="40"/>
+                <w:lang w:val="it-IT"/>
               </w:rPr>
               <w:t>k¢</w:t>
             </w:r>
@@ -12125,6 +12769,7 @@
                 <w:color w:val="000000"/>
                 <w:sz w:val="34"/>
                 <w:szCs w:val="40"/>
+                <w:lang w:val="it-IT"/>
               </w:rPr>
               <w:t>–</w:t>
             </w:r>
@@ -12134,6 +12779,7 @@
                 <w:color w:val="000000"/>
                 <w:sz w:val="40"/>
                 <w:szCs w:val="40"/>
+                <w:lang w:val="it-IT"/>
               </w:rPr>
               <w:t>e-i</w:t>
             </w:r>
@@ -12143,6 +12789,7 @@
                 <w:color w:val="000000"/>
                 <w:sz w:val="34"/>
                 <w:szCs w:val="40"/>
+                <w:lang w:val="it-IT"/>
               </w:rPr>
               <w:t>–</w:t>
             </w:r>
@@ -12152,6 +12799,7 @@
                 <w:color w:val="000000"/>
                 <w:sz w:val="40"/>
                 <w:szCs w:val="40"/>
+                <w:lang w:val="it-IT"/>
               </w:rPr>
               <w:t>i£ZI˜ | P</w:t>
             </w:r>
@@ -12162,6 +12810,7 @@
                 <w:sz w:val="40"/>
                 <w:szCs w:val="40"/>
                 <w:highlight w:val="yellow"/>
+                <w:lang w:val="it-IT"/>
               </w:rPr>
               <w:t>±¡</w:t>
             </w:r>
@@ -12172,6 +12821,7 @@
                 <w:sz w:val="34"/>
                 <w:szCs w:val="40"/>
                 <w:highlight w:val="yellow"/>
+                <w:lang w:val="it-IT"/>
               </w:rPr>
               <w:t>–</w:t>
             </w:r>
@@ -12181,6 +12831,7 @@
                 <w:color w:val="000000"/>
                 <w:sz w:val="40"/>
                 <w:szCs w:val="40"/>
+                <w:lang w:val="it-IT"/>
               </w:rPr>
               <w:t xml:space="preserve"> ¥öqxöZ˜I |</w:t>
             </w:r>
@@ -12203,14 +12854,16 @@
                 <w:color w:val="000000"/>
                 <w:sz w:val="40"/>
                 <w:szCs w:val="40"/>
-              </w:rPr>
-            </w:pPr>
-            <w:r>
-              <w:rPr>
-                <w:rFonts w:ascii="BRH Malayalam Extra" w:hAnsi="BRH Malayalam Extra" w:cs="BRH Malayalam Extra"/>
-                <w:color w:val="000000"/>
-                <w:sz w:val="40"/>
-                <w:szCs w:val="40"/>
+                <w:lang w:val="it-IT"/>
+              </w:rPr>
+            </w:pPr>
+            <w:r>
+              <w:rPr>
+                <w:rFonts w:ascii="BRH Malayalam Extra" w:hAnsi="BRH Malayalam Extra" w:cs="BRH Malayalam Extra"/>
+                <w:color w:val="000000"/>
+                <w:sz w:val="40"/>
+                <w:szCs w:val="40"/>
+                <w:lang w:val="it-IT"/>
               </w:rPr>
               <w:t>k¢</w:t>
             </w:r>
@@ -12220,6 +12873,7 @@
                 <w:color w:val="000000"/>
                 <w:sz w:val="34"/>
                 <w:szCs w:val="40"/>
+                <w:lang w:val="it-IT"/>
               </w:rPr>
               <w:t>–</w:t>
             </w:r>
@@ -12229,6 +12883,7 @@
                 <w:color w:val="000000"/>
                 <w:sz w:val="40"/>
                 <w:szCs w:val="40"/>
+                <w:lang w:val="it-IT"/>
               </w:rPr>
               <w:t>e-i</w:t>
             </w:r>
@@ -12238,6 +12893,7 @@
                 <w:color w:val="000000"/>
                 <w:sz w:val="34"/>
                 <w:szCs w:val="40"/>
+                <w:lang w:val="it-IT"/>
               </w:rPr>
               <w:t>–</w:t>
             </w:r>
@@ -12247,6 +12903,7 @@
                 <w:color w:val="000000"/>
                 <w:sz w:val="40"/>
                 <w:szCs w:val="40"/>
+                <w:lang w:val="it-IT"/>
               </w:rPr>
               <w:t>i£ZI˜ | P</w:t>
             </w:r>
@@ -12257,6 +12914,7 @@
                 <w:sz w:val="40"/>
                 <w:szCs w:val="40"/>
                 <w:highlight w:val="green"/>
+                <w:lang w:val="it-IT"/>
               </w:rPr>
               <w:t>±¡</w:t>
             </w:r>
@@ -12267,6 +12925,7 @@
                 <w:sz w:val="34"/>
                 <w:szCs w:val="40"/>
                 <w:highlight w:val="green"/>
+                <w:lang w:val="it-IT"/>
               </w:rPr>
               <w:t>–</w:t>
             </w:r>
@@ -12277,6 +12936,7 @@
                 <w:sz w:val="40"/>
                 <w:szCs w:val="40"/>
                 <w:highlight w:val="green"/>
+                <w:lang w:val="it-IT"/>
               </w:rPr>
               <w:t>J</w:t>
             </w:r>
@@ -12286,6 +12946,7 @@
                 <w:color w:val="000000"/>
                 <w:sz w:val="40"/>
                 <w:szCs w:val="40"/>
+                <w:lang w:val="it-IT"/>
               </w:rPr>
               <w:t xml:space="preserve"> ¥öqxöZ˜I |</w:t>
             </w:r>
@@ -12936,6 +13597,7 @@
                 <w:sz w:val="28"/>
                 <w:szCs w:val="28"/>
               </w:rPr>
+              <w:lastRenderedPageBreak/>
               <w:t>19 Nakshatra Suktam</w:t>
             </w:r>
           </w:p>
@@ -13527,25 +14189,7 @@
                 <w:sz w:val="28"/>
                 <w:szCs w:val="28"/>
               </w:rPr>
-              <w:t xml:space="preserve">3rd </w:t>
-            </w:r>
-            <w:proofErr w:type="gramStart"/>
-            <w:r>
-              <w:rPr>
-                <w:rFonts w:cs="Arial"/>
-                <w:sz w:val="28"/>
-                <w:szCs w:val="28"/>
-              </w:rPr>
-              <w:t>Anuvaakam ,</w:t>
-            </w:r>
-            <w:proofErr w:type="gramEnd"/>
-            <w:r>
-              <w:rPr>
-                <w:rFonts w:cs="Arial"/>
-                <w:sz w:val="28"/>
-                <w:szCs w:val="28"/>
-              </w:rPr>
-              <w:t xml:space="preserve"> </w:t>
+              <w:t xml:space="preserve">3rd Anuvaakam , </w:t>
             </w:r>
           </w:p>
           <w:p>
@@ -13863,25 +14507,7 @@
                 <w:sz w:val="28"/>
                 <w:szCs w:val="28"/>
               </w:rPr>
-              <w:t xml:space="preserve"> </w:t>
-            </w:r>
-            <w:proofErr w:type="gramStart"/>
-            <w:r>
-              <w:rPr>
-                <w:rFonts w:cs="Arial"/>
-                <w:sz w:val="28"/>
-                <w:szCs w:val="28"/>
-              </w:rPr>
-              <w:t>Anuvaakam ,</w:t>
-            </w:r>
-            <w:proofErr w:type="gramEnd"/>
-            <w:r>
-              <w:rPr>
-                <w:rFonts w:cs="Arial"/>
-                <w:sz w:val="28"/>
-                <w:szCs w:val="28"/>
-              </w:rPr>
-              <w:t xml:space="preserve"> </w:t>
+              <w:t xml:space="preserve"> Anuvaakam , </w:t>
             </w:r>
           </w:p>
           <w:p>
@@ -14216,15 +14842,16 @@
                 <w:color w:val="000000"/>
                 <w:sz w:val="40"/>
                 <w:szCs w:val="40"/>
-                <w:lang w:val="en-IN" w:eastAsia="en-IN" w:bidi="ml-IN"/>
-              </w:rPr>
-            </w:pPr>
-            <w:r>
-              <w:rPr>
-                <w:rFonts w:ascii="BRH Malayalam Extra" w:hAnsi="BRH Malayalam Extra" w:cs="BRH Malayalam Extra"/>
-                <w:color w:val="000000"/>
-                <w:sz w:val="40"/>
-                <w:szCs w:val="40"/>
+                <w:lang w:val="it-IT" w:eastAsia="en-IN" w:bidi="ml-IN"/>
+              </w:rPr>
+            </w:pPr>
+            <w:r>
+              <w:rPr>
+                <w:rFonts w:ascii="BRH Malayalam Extra" w:hAnsi="BRH Malayalam Extra" w:cs="BRH Malayalam Extra"/>
+                <w:color w:val="000000"/>
+                <w:sz w:val="40"/>
+                <w:szCs w:val="40"/>
+                <w:lang w:val="it-IT"/>
               </w:rPr>
               <w:t>A</w:t>
             </w:r>
@@ -14234,6 +14861,7 @@
                 <w:color w:val="000000"/>
                 <w:sz w:val="34"/>
                 <w:szCs w:val="40"/>
+                <w:lang w:val="it-IT"/>
               </w:rPr>
               <w:t>–</w:t>
             </w:r>
@@ -14243,6 +14871,7 @@
                 <w:color w:val="000000"/>
                 <w:sz w:val="40"/>
                 <w:szCs w:val="40"/>
+                <w:lang w:val="it-IT"/>
               </w:rPr>
               <w:t>i£Z—-¥ihõ</w:t>
             </w:r>
@@ -14252,6 +14881,7 @@
                 <w:color w:val="000000"/>
                 <w:sz w:val="34"/>
                 <w:szCs w:val="40"/>
+                <w:lang w:val="it-IT"/>
               </w:rPr>
               <w:t>–</w:t>
             </w:r>
@@ -14261,6 +14891,7 @@
                 <w:color w:val="000000"/>
                 <w:sz w:val="40"/>
                 <w:szCs w:val="40"/>
+                <w:lang w:val="it-IT"/>
               </w:rPr>
               <w:t xml:space="preserve"> </w:t>
             </w:r>
@@ -14271,6 +14902,7 @@
                 <w:sz w:val="40"/>
                 <w:szCs w:val="40"/>
                 <w:highlight w:val="yellow"/>
+                <w:lang w:val="it-IT"/>
               </w:rPr>
               <w:t>D</w:t>
             </w:r>
@@ -14280,6 +14912,7 @@
                 <w:color w:val="000000"/>
                 <w:sz w:val="40"/>
                 <w:szCs w:val="40"/>
+                <w:lang w:val="it-IT"/>
               </w:rPr>
               <w:t>—bMxjZ§ |</w:t>
             </w:r>
@@ -14308,15 +14941,16 @@
                 <w:color w:val="000000"/>
                 <w:sz w:val="40"/>
                 <w:szCs w:val="40"/>
-                <w:lang w:val="en-IN" w:eastAsia="en-IN" w:bidi="ml-IN"/>
-              </w:rPr>
-            </w:pPr>
-            <w:r>
-              <w:rPr>
-                <w:rFonts w:ascii="BRH Malayalam Extra" w:hAnsi="BRH Malayalam Extra" w:cs="BRH Malayalam Extra"/>
-                <w:color w:val="000000"/>
-                <w:sz w:val="40"/>
-                <w:szCs w:val="40"/>
+                <w:lang w:val="it-IT" w:eastAsia="en-IN" w:bidi="ml-IN"/>
+              </w:rPr>
+            </w:pPr>
+            <w:r>
+              <w:rPr>
+                <w:rFonts w:ascii="BRH Malayalam Extra" w:hAnsi="BRH Malayalam Extra" w:cs="BRH Malayalam Extra"/>
+                <w:color w:val="000000"/>
+                <w:sz w:val="40"/>
+                <w:szCs w:val="40"/>
+                <w:lang w:val="it-IT"/>
               </w:rPr>
               <w:t>A</w:t>
             </w:r>
@@ -14326,6 +14960,7 @@
                 <w:color w:val="000000"/>
                 <w:sz w:val="34"/>
                 <w:szCs w:val="40"/>
+                <w:lang w:val="it-IT"/>
               </w:rPr>
               <w:t>–</w:t>
             </w:r>
@@ -14335,6 +14970,7 @@
                 <w:color w:val="000000"/>
                 <w:sz w:val="40"/>
                 <w:szCs w:val="40"/>
+                <w:lang w:val="it-IT"/>
               </w:rPr>
               <w:t>i£Z—-¥ihõ</w:t>
             </w:r>
@@ -14344,6 +14980,7 @@
                 <w:color w:val="000000"/>
                 <w:sz w:val="34"/>
                 <w:szCs w:val="40"/>
+                <w:lang w:val="it-IT"/>
               </w:rPr>
               <w:t>–</w:t>
             </w:r>
@@ -14353,6 +14990,7 @@
                 <w:color w:val="000000"/>
                 <w:sz w:val="40"/>
                 <w:szCs w:val="40"/>
+                <w:lang w:val="it-IT"/>
               </w:rPr>
               <w:t xml:space="preserve"> D</w:t>
             </w:r>
@@ -14363,6 +15001,7 @@
                 <w:sz w:val="40"/>
                 <w:szCs w:val="40"/>
                 <w:highlight w:val="green"/>
+                <w:lang w:val="it-IT"/>
               </w:rPr>
               <w:t>b</w:t>
             </w:r>
@@ -14372,6 +15011,7 @@
                 <w:color w:val="000000"/>
                 <w:sz w:val="40"/>
                 <w:szCs w:val="40"/>
+                <w:lang w:val="it-IT"/>
               </w:rPr>
               <w:t>—MxjZ§ |</w:t>
             </w:r>
@@ -14402,7 +15042,6 @@
                 <w:rFonts w:cs="Arial"/>
                 <w:szCs w:val="24"/>
               </w:rPr>
-              <w:lastRenderedPageBreak/>
               <w:t>29 Ruchaam Praachee</w:t>
             </w:r>
           </w:p>
@@ -15793,6 +16432,7 @@
                 <w:sz w:val="28"/>
                 <w:szCs w:val="28"/>
               </w:rPr>
+              <w:lastRenderedPageBreak/>
               <w:t>37.6 ye divi Baaga (ghanam)</w:t>
             </w:r>
           </w:p>
@@ -16266,6 +16906,7 @@
                 <w:rFonts w:ascii="BRH Malayalam Extra" w:hAnsi="BRH Malayalam Extra" w:cs="BRH Malayalam Extra"/>
                 <w:sz w:val="40"/>
                 <w:szCs w:val="40"/>
+                <w:lang w:val="it-IT"/>
               </w:rPr>
             </w:pPr>
             <w:r>
@@ -16275,6 +16916,7 @@
                 <w:sz w:val="40"/>
                 <w:szCs w:val="40"/>
                 <w:highlight w:val="yellow"/>
+                <w:lang w:val="it-IT"/>
               </w:rPr>
               <w:t>öe</w:t>
             </w:r>
@@ -16284,6 +16926,7 @@
                 <w:color w:val="000000"/>
                 <w:sz w:val="40"/>
                 <w:szCs w:val="40"/>
+                <w:lang w:val="it-IT"/>
               </w:rPr>
               <w:t>Rjx— e</w:t>
             </w:r>
@@ -16293,6 +16936,7 @@
                 <w:color w:val="000000"/>
                 <w:sz w:val="34"/>
                 <w:szCs w:val="40"/>
+                <w:lang w:val="it-IT"/>
               </w:rPr>
               <w:t>–</w:t>
             </w:r>
@@ -16302,6 +16946,7 @@
                 <w:color w:val="000000"/>
                 <w:sz w:val="40"/>
                 <w:szCs w:val="40"/>
+                <w:lang w:val="it-IT"/>
               </w:rPr>
               <w:t>q¡hy—J |</w:t>
             </w:r>
@@ -16324,6 +16969,7 @@
                 <w:rFonts w:ascii="BRH Malayalam Extra" w:hAnsi="BRH Malayalam Extra" w:cs="BRH Malayalam Extra"/>
                 <w:sz w:val="40"/>
                 <w:szCs w:val="40"/>
+                <w:lang w:val="it-IT"/>
               </w:rPr>
             </w:pPr>
             <w:r>
@@ -16333,6 +16979,7 @@
                 <w:sz w:val="40"/>
                 <w:szCs w:val="40"/>
                 <w:highlight w:val="green"/>
+                <w:lang w:val="it-IT"/>
               </w:rPr>
               <w:t>öe</w:t>
             </w:r>
@@ -16343,6 +16990,7 @@
                 <w:sz w:val="34"/>
                 <w:szCs w:val="40"/>
                 <w:highlight w:val="green"/>
+                <w:lang w:val="it-IT"/>
               </w:rPr>
               <w:t>–</w:t>
             </w:r>
@@ -16352,6 +17000,7 @@
                 <w:color w:val="000000"/>
                 <w:sz w:val="40"/>
                 <w:szCs w:val="40"/>
+                <w:lang w:val="it-IT"/>
               </w:rPr>
               <w:t>Rjx— e</w:t>
             </w:r>
@@ -16361,6 +17010,7 @@
                 <w:color w:val="000000"/>
                 <w:sz w:val="34"/>
                 <w:szCs w:val="40"/>
+                <w:lang w:val="it-IT"/>
               </w:rPr>
               <w:t>–</w:t>
             </w:r>
@@ -16370,6 +17020,7 @@
                 <w:color w:val="000000"/>
                 <w:sz w:val="40"/>
                 <w:szCs w:val="40"/>
+                <w:lang w:val="it-IT"/>
               </w:rPr>
               <w:t>q¡hy—J |</w:t>
             </w:r>
@@ -16822,7 +17473,6 @@
                 <w:sz w:val="28"/>
                 <w:szCs w:val="28"/>
               </w:rPr>
-              <w:lastRenderedPageBreak/>
               <w:t>38. Asheervaada MantraH</w:t>
             </w:r>
           </w:p>
@@ -17405,6 +18055,7 @@
           <w:sz w:val="32"/>
           <w:szCs w:val="32"/>
         </w:rPr>
+        <w:lastRenderedPageBreak/>
         <w:tab/>
       </w:r>
       <w:r>
@@ -17692,6 +18343,7 @@
                 <w:color w:val="000000"/>
                 <w:sz w:val="36"/>
                 <w:szCs w:val="36"/>
+                <w:lang w:val="it-IT"/>
               </w:rPr>
             </w:pPr>
             <w:r>
@@ -17700,6 +18352,7 @@
                 <w:color w:val="000000"/>
                 <w:sz w:val="36"/>
                 <w:szCs w:val="36"/>
+                <w:lang w:val="it-IT"/>
               </w:rPr>
               <w:t>B¥ex</w:t>
             </w:r>
@@ -17709,6 +18362,7 @@
                 <w:color w:val="000000"/>
                 <w:sz w:val="32"/>
                 <w:szCs w:val="36"/>
+                <w:lang w:val="it-IT"/>
               </w:rPr>
               <w:t>–</w:t>
             </w:r>
@@ -17718,6 +18372,7 @@
                 <w:color w:val="000000"/>
                 <w:sz w:val="36"/>
                 <w:szCs w:val="36"/>
+                <w:lang w:val="it-IT"/>
               </w:rPr>
               <w:t xml:space="preserve"> tyrçx </w:t>
             </w:r>
@@ -17739,6 +18394,7 @@
                 <w:color w:val="000000"/>
                 <w:sz w:val="36"/>
                 <w:szCs w:val="36"/>
+                <w:lang w:val="it-IT"/>
               </w:rPr>
               <w:t>i—¥jx</w:t>
             </w:r>
@@ -17748,6 +18404,7 @@
                 <w:color w:val="000000"/>
                 <w:sz w:val="32"/>
                 <w:szCs w:val="36"/>
+                <w:lang w:val="it-IT"/>
               </w:rPr>
               <w:t>–</w:t>
             </w:r>
@@ -17757,6 +18414,7 @@
                 <w:color w:val="000000"/>
                 <w:sz w:val="36"/>
                 <w:szCs w:val="36"/>
+                <w:lang w:val="it-IT"/>
               </w:rPr>
               <w:t>h¡</w:t>
             </w:r>
@@ -17767,6 +18425,7 @@
                 <w:sz w:val="36"/>
                 <w:szCs w:val="36"/>
                 <w:highlight w:val="yellow"/>
+                <w:lang w:val="it-IT"/>
               </w:rPr>
               <w:t>p</w:t>
             </w:r>
@@ -17777,6 +18436,7 @@
                 <w:sz w:val="32"/>
                 <w:szCs w:val="36"/>
                 <w:highlight w:val="yellow"/>
+                <w:lang w:val="it-IT"/>
               </w:rPr>
               <w:t>–</w:t>
             </w:r>
@@ -17787,6 +18447,7 @@
                 <w:sz w:val="36"/>
                 <w:szCs w:val="36"/>
                 <w:highlight w:val="yellow"/>
+                <w:lang w:val="it-IT"/>
               </w:rPr>
               <w:t>J Zx</w:t>
             </w:r>
@@ -17796,42 +18457,78 @@
                 <w:color w:val="000000"/>
                 <w:sz w:val="36"/>
                 <w:szCs w:val="36"/>
-              </w:rPr>
-              <w:t xml:space="preserve"> </w:t>
-            </w:r>
-            <w:r>
+                <w:lang w:val="it-IT"/>
+              </w:rPr>
+              <w:t xml:space="preserve"> d—</w:t>
+            </w:r>
+          </w:p>
+        </w:tc>
+        <w:tc>
+          <w:tcPr>
+            <w:tcW w:w="5220" w:type="dxa"/>
+          </w:tcPr>
+          <w:p>
+            <w:pPr>
+              <w:spacing w:before="0" w:line="240" w:lineRule="auto"/>
               <w:rPr>
                 <w:rFonts w:ascii="BRH Malayalam Extra" w:hAnsi="BRH Malayalam Extra" w:cs="BRH Malayalam Extra"/>
                 <w:color w:val="000000"/>
                 <w:sz w:val="36"/>
                 <w:szCs w:val="36"/>
-              </w:rPr>
-              <w:t>d—</w:t>
-            </w:r>
-          </w:p>
-        </w:tc>
-        <w:tc>
-          <w:tcPr>
-            <w:tcW w:w="5220" w:type="dxa"/>
-          </w:tcPr>
-          <w:p>
-            <w:pPr>
-              <w:spacing w:before="0" w:line="240" w:lineRule="auto"/>
+                <w:lang w:val="it-IT"/>
+              </w:rPr>
+            </w:pPr>
+            <w:r>
               <w:rPr>
                 <w:rFonts w:ascii="BRH Malayalam Extra" w:hAnsi="BRH Malayalam Extra" w:cs="BRH Malayalam Extra"/>
                 <w:color w:val="000000"/>
                 <w:sz w:val="36"/>
                 <w:szCs w:val="36"/>
-              </w:rPr>
-            </w:pPr>
+                <w:lang w:val="it-IT"/>
+              </w:rPr>
+              <w:t>B¥ex</w:t>
+            </w:r>
+            <w:r>
+              <w:rPr>
+                <w:rFonts w:ascii="BRH Malayalam Extra" w:hAnsi="BRH Malayalam Extra" w:cs="BRH Malayalam Extra"/>
+                <w:color w:val="000000"/>
+                <w:sz w:val="32"/>
+                <w:szCs w:val="36"/>
+                <w:lang w:val="it-IT"/>
+              </w:rPr>
+              <w:t>–</w:t>
+            </w:r>
             <w:r>
               <w:rPr>
                 <w:rFonts w:ascii="BRH Malayalam Extra" w:hAnsi="BRH Malayalam Extra" w:cs="BRH Malayalam Extra"/>
                 <w:color w:val="000000"/>
                 <w:sz w:val="36"/>
                 <w:szCs w:val="36"/>
-              </w:rPr>
-              <w:t>B¥ex</w:t>
+                <w:lang w:val="it-IT"/>
+              </w:rPr>
+              <w:t xml:space="preserve"> tyrçx </w:t>
+            </w:r>
+          </w:p>
+          <w:p>
+            <w:pPr>
+              <w:spacing w:before="0" w:line="240" w:lineRule="auto"/>
+              <w:ind w:right="-18"/>
+              <w:rPr>
+                <w:rFonts w:ascii="Latha" w:hAnsi="Latha" w:cs="Latha"/>
+                <w:sz w:val="28"/>
+                <w:szCs w:val="28"/>
+                <w:lang w:val="it-IT" w:bidi="ta-IN"/>
+              </w:rPr>
+            </w:pPr>
+            <w:r>
+              <w:rPr>
+                <w:rFonts w:ascii="BRH Malayalam Extra" w:hAnsi="BRH Malayalam Extra" w:cs="BRH Malayalam Extra"/>
+                <w:color w:val="000000"/>
+                <w:sz w:val="36"/>
+                <w:szCs w:val="36"/>
+                <w:lang w:val="it-IT"/>
+              </w:rPr>
+              <w:t>i—¥jx</w:t>
             </w:r>
             <w:r>
               <w:rPr>
@@ -17839,6 +18536,7 @@
                 <w:color w:val="000000"/>
                 <w:sz w:val="32"/>
                 <w:szCs w:val="36"/>
+                <w:lang w:val="it-IT"/>
               </w:rPr>
               <w:t>–</w:t>
             </w:r>
@@ -17848,45 +18546,7 @@
                 <w:color w:val="000000"/>
                 <w:sz w:val="36"/>
                 <w:szCs w:val="36"/>
-              </w:rPr>
-              <w:t xml:space="preserve"> tyrçx </w:t>
-            </w:r>
-          </w:p>
-          <w:p>
-            <w:pPr>
-              <w:spacing w:before="0" w:line="240" w:lineRule="auto"/>
-              <w:ind w:right="-18"/>
-              <w:rPr>
-                <w:rFonts w:ascii="Latha" w:hAnsi="Latha" w:cs="Latha"/>
-                <w:sz w:val="28"/>
-                <w:szCs w:val="28"/>
-                <w:lang w:bidi="ta-IN"/>
-              </w:rPr>
-            </w:pPr>
-            <w:r>
-              <w:rPr>
-                <w:rFonts w:ascii="BRH Malayalam Extra" w:hAnsi="BRH Malayalam Extra" w:cs="BRH Malayalam Extra"/>
-                <w:color w:val="000000"/>
-                <w:sz w:val="36"/>
-                <w:szCs w:val="36"/>
-              </w:rPr>
-              <w:t>i—¥jx</w:t>
-            </w:r>
-            <w:r>
-              <w:rPr>
-                <w:rFonts w:ascii="BRH Malayalam Extra" w:hAnsi="BRH Malayalam Extra" w:cs="BRH Malayalam Extra"/>
-                <w:color w:val="000000"/>
-                <w:sz w:val="32"/>
-                <w:szCs w:val="36"/>
-              </w:rPr>
-              <w:t>–</w:t>
-            </w:r>
-            <w:r>
-              <w:rPr>
-                <w:rFonts w:ascii="BRH Malayalam Extra" w:hAnsi="BRH Malayalam Extra" w:cs="BRH Malayalam Extra"/>
-                <w:color w:val="000000"/>
-                <w:sz w:val="36"/>
-                <w:szCs w:val="36"/>
+                <w:lang w:val="it-IT"/>
               </w:rPr>
               <w:t>h¡</w:t>
             </w:r>
@@ -17897,6 +18557,7 @@
                 <w:sz w:val="36"/>
                 <w:szCs w:val="36"/>
                 <w:highlight w:val="green"/>
+                <w:lang w:val="it-IT"/>
               </w:rPr>
               <w:t>p</w:t>
             </w:r>
@@ -17907,6 +18568,7 @@
                 <w:sz w:val="32"/>
                 <w:szCs w:val="36"/>
                 <w:highlight w:val="green"/>
+                <w:lang w:val="it-IT"/>
               </w:rPr>
               <w:t>–</w:t>
             </w:r>
@@ -17917,6 +18579,7 @@
                 <w:sz w:val="36"/>
                 <w:szCs w:val="36"/>
                 <w:highlight w:val="green"/>
+                <w:lang w:val="it-IT"/>
               </w:rPr>
               <w:t xml:space="preserve"> </w:t>
             </w:r>
@@ -17927,6 +18590,7 @@
                 <w:sz w:val="36"/>
                 <w:szCs w:val="36"/>
                 <w:highlight w:val="green"/>
+                <w:lang w:val="it-IT"/>
               </w:rPr>
               <w:t>sëx</w:t>
             </w:r>
@@ -17936,6 +18600,7 @@
                 <w:color w:val="000000"/>
                 <w:sz w:val="40"/>
                 <w:szCs w:val="40"/>
+                <w:lang w:val="it-IT"/>
               </w:rPr>
               <w:t xml:space="preserve"> d— </w:t>
             </w:r>
@@ -17944,7 +18609,7 @@
                 <w:rFonts w:ascii="Latha" w:hAnsi="Latha" w:cs="Latha"/>
                 <w:sz w:val="28"/>
                 <w:szCs w:val="28"/>
-                <w:lang w:bidi="ta-IN"/>
+                <w:lang w:val="it-IT" w:bidi="ta-IN"/>
               </w:rPr>
               <w:t xml:space="preserve"> </w:t>
             </w:r>
@@ -18002,7 +18667,6 @@
           <w:szCs w:val="32"/>
           <w:u w:val="single"/>
         </w:rPr>
-        <w:lastRenderedPageBreak/>
         <w:t>Malayalam Shanti Japam Book</w:t>
       </w:r>
       <w:r>
@@ -18801,27 +19465,8 @@
                 <w:sz w:val="28"/>
                 <w:szCs w:val="28"/>
               </w:rPr>
-              <w:t xml:space="preserve">37.12 Word dadati </w:t>
-            </w:r>
-            <w:proofErr w:type="gramStart"/>
-            <w:r>
-              <w:rPr>
-                <w:b/>
-                <w:bCs/>
-                <w:sz w:val="28"/>
-                <w:szCs w:val="28"/>
-              </w:rPr>
-              <w:t>is  grammatically</w:t>
-            </w:r>
-            <w:proofErr w:type="gramEnd"/>
-            <w:r>
-              <w:rPr>
-                <w:b/>
-                <w:bCs/>
-                <w:sz w:val="28"/>
-                <w:szCs w:val="28"/>
-              </w:rPr>
-              <w:t xml:space="preserve"> incorrect</w:t>
+              <w:lastRenderedPageBreak/>
+              <w:t>37.12 Word dadati is  grammatically incorrect</w:t>
             </w:r>
           </w:p>
           <w:p>
@@ -19325,7 +19970,6 @@
                 <w:szCs w:val="32"/>
                 <w:u w:val="single"/>
               </w:rPr>
-              <w:lastRenderedPageBreak/>
               <w:t>Section 37.14</w:t>
             </w:r>
           </w:p>
@@ -20083,6 +20727,7 @@
                 <w:cs/>
                 <w:lang w:bidi="ta-IN"/>
               </w:rPr>
+              <w:lastRenderedPageBreak/>
               <w:t>Section 3 Para 6</w:t>
             </w:r>
           </w:p>
@@ -20631,7 +21276,6 @@
                 <w:sz w:val="28"/>
                 <w:szCs w:val="28"/>
               </w:rPr>
-              <w:lastRenderedPageBreak/>
               <w:t xml:space="preserve">Section 14 Part 2 </w:t>
             </w:r>
           </w:p>
@@ -20723,14 +21367,16 @@
               <w:rPr>
                 <w:sz w:val="32"/>
                 <w:szCs w:val="32"/>
-              </w:rPr>
-            </w:pPr>
-            <w:r>
-              <w:rPr>
-                <w:rFonts w:ascii="BRH Malayalam Extra" w:hAnsi="BRH Malayalam Extra" w:cs="BRH Malayalam Extra"/>
-                <w:color w:val="000000"/>
-                <w:sz w:val="40"/>
-                <w:szCs w:val="40"/>
+                <w:lang w:val="it-IT"/>
+              </w:rPr>
+            </w:pPr>
+            <w:r>
+              <w:rPr>
+                <w:rFonts w:ascii="BRH Malayalam Extra" w:hAnsi="BRH Malayalam Extra" w:cs="BRH Malayalam Extra"/>
+                <w:color w:val="000000"/>
+                <w:sz w:val="40"/>
+                <w:szCs w:val="40"/>
+                <w:lang w:val="it-IT"/>
               </w:rPr>
               <w:t xml:space="preserve">pyqûI– </w:t>
             </w:r>
@@ -20740,6 +21386,7 @@
                 <w:color w:val="000000"/>
                 <w:sz w:val="40"/>
                 <w:szCs w:val="40"/>
+                <w:lang w:val="it-IT"/>
               </w:rPr>
               <w:t>Æ</w:t>
             </w:r>
@@ -20749,6 +21396,7 @@
                 <w:color w:val="000000"/>
                 <w:sz w:val="40"/>
                 <w:szCs w:val="40"/>
+                <w:lang w:val="it-IT"/>
               </w:rPr>
               <w:t xml:space="preserve">j¥qx— </w:t>
             </w:r>
@@ -20759,6 +21407,7 @@
                 <w:sz w:val="40"/>
                 <w:szCs w:val="40"/>
                 <w:highlight w:val="green"/>
+                <w:lang w:val="it-IT"/>
               </w:rPr>
               <w:t>i</w:t>
             </w:r>
@@ -20768,6 +21417,7 @@
                 <w:color w:val="000000"/>
                 <w:sz w:val="40"/>
                 <w:szCs w:val="40"/>
+                <w:lang w:val="it-IT"/>
               </w:rPr>
               <w:t>–tJ</w:t>
             </w:r>
@@ -21114,14 +21764,16 @@
                 <w:color w:val="000000"/>
                 <w:sz w:val="40"/>
                 <w:szCs w:val="40"/>
-              </w:rPr>
-            </w:pPr>
-            <w:r>
-              <w:rPr>
-                <w:rFonts w:ascii="BRH Malayalam Extra" w:hAnsi="BRH Malayalam Extra" w:cs="BRH Malayalam Extra"/>
-                <w:color w:val="000000"/>
-                <w:sz w:val="40"/>
-                <w:szCs w:val="40"/>
+                <w:lang w:val="it-IT"/>
+              </w:rPr>
+            </w:pPr>
+            <w:r>
+              <w:rPr>
+                <w:rFonts w:ascii="BRH Malayalam Extra" w:hAnsi="BRH Malayalam Extra" w:cs="BRH Malayalam Extra"/>
+                <w:color w:val="000000"/>
+                <w:sz w:val="40"/>
+                <w:szCs w:val="40"/>
+                <w:lang w:val="it-IT"/>
               </w:rPr>
               <w:t>e£—ay–py hpx</w:t>
             </w:r>
@@ -21132,6 +21784,7 @@
                 <w:sz w:val="40"/>
                 <w:szCs w:val="40"/>
                 <w:highlight w:val="yellow"/>
+                <w:lang w:val="it-IT"/>
               </w:rPr>
               <w:t>—d£</w:t>
             </w:r>
@@ -21141,6 +21794,7 @@
                 <w:color w:val="000000"/>
                 <w:sz w:val="40"/>
                 <w:szCs w:val="40"/>
+                <w:lang w:val="it-IT"/>
               </w:rPr>
               <w:t>±–kx</w:t>
             </w:r>
@@ -21161,14 +21815,16 @@
                 <w:color w:val="000000"/>
                 <w:sz w:val="40"/>
                 <w:szCs w:val="40"/>
-              </w:rPr>
-            </w:pPr>
-            <w:r>
-              <w:rPr>
-                <w:rFonts w:ascii="BRH Malayalam Extra" w:hAnsi="BRH Malayalam Extra" w:cs="BRH Malayalam Extra"/>
-                <w:color w:val="000000"/>
-                <w:sz w:val="40"/>
-                <w:szCs w:val="40"/>
+                <w:lang w:val="it-IT"/>
+              </w:rPr>
+            </w:pPr>
+            <w:r>
+              <w:rPr>
+                <w:rFonts w:ascii="BRH Malayalam Extra" w:hAnsi="BRH Malayalam Extra" w:cs="BRH Malayalam Extra"/>
+                <w:color w:val="000000"/>
+                <w:sz w:val="40"/>
+                <w:szCs w:val="40"/>
+                <w:lang w:val="it-IT"/>
               </w:rPr>
               <w:t>e£—ay–py hpx</w:t>
             </w:r>
@@ -21179,6 +21835,7 @@
                 <w:sz w:val="40"/>
                 <w:szCs w:val="40"/>
                 <w:highlight w:val="green"/>
+                <w:lang w:val="it-IT"/>
               </w:rPr>
               <w:t>—</w:t>
             </w:r>
@@ -21189,6 +21846,7 @@
                 <w:sz w:val="36"/>
                 <w:szCs w:val="36"/>
                 <w:highlight w:val="green"/>
+                <w:lang w:val="it-IT"/>
               </w:rPr>
               <w:t>„</w:t>
             </w:r>
@@ -21199,6 +21857,7 @@
                 <w:sz w:val="40"/>
                 <w:szCs w:val="40"/>
                 <w:highlight w:val="green"/>
+                <w:lang w:val="it-IT"/>
               </w:rPr>
               <w:t>d£</w:t>
             </w:r>
@@ -21208,6 +21867,7 @@
                 <w:color w:val="000000"/>
                 <w:sz w:val="40"/>
                 <w:szCs w:val="40"/>
+                <w:lang w:val="it-IT"/>
               </w:rPr>
               <w:t>±–kx</w:t>
             </w:r>
@@ -21239,6 +21899,7 @@
                 <w:cs/>
                 <w:lang w:bidi="ta-IN"/>
               </w:rPr>
+              <w:lastRenderedPageBreak/>
               <w:t>Section</w:t>
             </w:r>
             <w:r>
@@ -21317,14 +21978,16 @@
                 <w:color w:val="000000"/>
                 <w:sz w:val="40"/>
                 <w:szCs w:val="40"/>
-              </w:rPr>
-            </w:pPr>
-            <w:r>
-              <w:rPr>
-                <w:rFonts w:ascii="BRH Malayalam Extra" w:hAnsi="BRH Malayalam Extra" w:cs="BRH Malayalam Extra"/>
-                <w:color w:val="000000"/>
-                <w:sz w:val="40"/>
-                <w:szCs w:val="40"/>
+                <w:lang w:val="it-IT"/>
+              </w:rPr>
+            </w:pPr>
+            <w:r>
+              <w:rPr>
+                <w:rFonts w:ascii="BRH Malayalam Extra" w:hAnsi="BRH Malayalam Extra" w:cs="BRH Malayalam Extra"/>
+                <w:color w:val="000000"/>
+                <w:sz w:val="40"/>
+                <w:szCs w:val="40"/>
+                <w:lang w:val="it-IT"/>
               </w:rPr>
               <w:t>¥t–Z¥jx–„dõ-i–sôËy</w:t>
             </w:r>
@@ -21335,6 +21998,7 @@
                 <w:sz w:val="40"/>
                 <w:szCs w:val="40"/>
                 <w:highlight w:val="green"/>
+                <w:lang w:val="it-IT"/>
               </w:rPr>
               <w:t>p</w:t>
             </w:r>
@@ -21344,6 +22008,7 @@
                 <w:color w:val="000000"/>
                 <w:sz w:val="40"/>
                 <w:szCs w:val="40"/>
+                <w:lang w:val="it-IT"/>
               </w:rPr>
               <w:t>—-</w:t>
             </w:r>
@@ -21774,14 +22439,16 @@
               <w:rPr>
                 <w:sz w:val="32"/>
                 <w:szCs w:val="32"/>
-              </w:rPr>
-            </w:pPr>
-            <w:r>
-              <w:rPr>
-                <w:rFonts w:ascii="BRH Malayalam Extra" w:hAnsi="BRH Malayalam Extra" w:cs="BRH Malayalam Extra"/>
-                <w:color w:val="000000"/>
-                <w:sz w:val="40"/>
-                <w:szCs w:val="40"/>
+                <w:lang w:val="it-IT"/>
+              </w:rPr>
+            </w:pPr>
+            <w:r>
+              <w:rPr>
+                <w:rFonts w:ascii="BRH Malayalam Extra" w:hAnsi="BRH Malayalam Extra" w:cs="BRH Malayalam Extra"/>
+                <w:color w:val="000000"/>
+                <w:sz w:val="40"/>
+                <w:szCs w:val="40"/>
+                <w:lang w:val="it-IT"/>
               </w:rPr>
               <w:t>qI–h¢ª-i—¥jx–</w:t>
             </w:r>
@@ -21792,6 +22459,7 @@
                 <w:sz w:val="40"/>
                 <w:szCs w:val="40"/>
                 <w:highlight w:val="yellow"/>
+                <w:lang w:val="it-IT"/>
               </w:rPr>
               <w:t>h¡</w:t>
             </w:r>
@@ -21801,6 +22469,7 @@
                 <w:color w:val="000000"/>
                 <w:sz w:val="40"/>
                 <w:szCs w:val="40"/>
+                <w:lang w:val="it-IT"/>
               </w:rPr>
               <w:t>ª-¥dx—</w:t>
             </w:r>
@@ -21964,7 +22633,6 @@
                 <w:sz w:val="28"/>
                 <w:szCs w:val="28"/>
               </w:rPr>
-              <w:lastRenderedPageBreak/>
               <w:t>Section 27 Para 3</w:t>
             </w:r>
           </w:p>
@@ -22373,6 +23041,7 @@
                 <w:sz w:val="28"/>
                 <w:szCs w:val="28"/>
               </w:rPr>
+              <w:lastRenderedPageBreak/>
               <w:t>Section 36.1 ref para TS 5.4.8.1</w:t>
             </w:r>
           </w:p>
@@ -22813,6 +23482,7 @@
               <w:rPr>
                 <w:sz w:val="32"/>
                 <w:szCs w:val="32"/>
+                <w:lang w:val="it-IT"/>
               </w:rPr>
             </w:pPr>
             <w:r>
@@ -22822,6 +23492,7 @@
                 <w:sz w:val="40"/>
                 <w:szCs w:val="40"/>
                 <w:highlight w:val="yellow"/>
+                <w:lang w:val="it-IT"/>
               </w:rPr>
               <w:t>s—¡</w:t>
             </w:r>
@@ -22831,17 +23502,9 @@
                 <w:color w:val="000000"/>
                 <w:sz w:val="40"/>
                 <w:szCs w:val="40"/>
-              </w:rPr>
-              <w:t xml:space="preserve">i–O§MmõI˜ </w:t>
-            </w:r>
-            <w:r>
-              <w:rPr>
-                <w:rFonts w:ascii="BRH Malayalam Extra" w:hAnsi="BRH Malayalam Extra" w:cs="BRH Malayalam Extra"/>
-                <w:color w:val="000000"/>
-                <w:sz w:val="40"/>
-                <w:szCs w:val="40"/>
-              </w:rPr>
-              <w:t>sZZI</w:t>
+                <w:lang w:val="it-IT"/>
+              </w:rPr>
+              <w:t>i–O§MmõI˜ sZZI</w:t>
             </w:r>
           </w:p>
         </w:tc>
@@ -22856,6 +23519,7 @@
               <w:rPr>
                 <w:sz w:val="32"/>
                 <w:szCs w:val="32"/>
+                <w:lang w:val="it-IT"/>
               </w:rPr>
             </w:pPr>
             <w:r>
@@ -22865,6 +23529,7 @@
                 <w:sz w:val="40"/>
                 <w:szCs w:val="40"/>
                 <w:highlight w:val="green"/>
+                <w:lang w:val="it-IT"/>
               </w:rPr>
               <w:t>s¡</w:t>
             </w:r>
@@ -22874,17 +23539,9 @@
                 <w:color w:val="000000"/>
                 <w:sz w:val="40"/>
                 <w:szCs w:val="40"/>
-              </w:rPr>
-              <w:t xml:space="preserve">i–O§MmõI˜ </w:t>
-            </w:r>
-            <w:r>
-              <w:rPr>
-                <w:rFonts w:ascii="BRH Malayalam Extra" w:hAnsi="BRH Malayalam Extra" w:cs="BRH Malayalam Extra"/>
-                <w:color w:val="000000"/>
-                <w:sz w:val="40"/>
-                <w:szCs w:val="40"/>
-              </w:rPr>
-              <w:t>sZZI</w:t>
+                <w:lang w:val="it-IT"/>
+              </w:rPr>
+              <w:t>i–O§MmõI˜ sZZI</w:t>
             </w:r>
           </w:p>
         </w:tc>
@@ -22924,14 +23581,16 @@
               <w:rPr>
                 <w:sz w:val="32"/>
                 <w:szCs w:val="32"/>
-              </w:rPr>
-            </w:pPr>
-            <w:r>
-              <w:rPr>
-                <w:rFonts w:ascii="BRH Malayalam Extra" w:hAnsi="BRH Malayalam Extra" w:cs="BRH Malayalam Extra"/>
-                <w:color w:val="000000"/>
-                <w:sz w:val="40"/>
-                <w:szCs w:val="40"/>
+                <w:lang w:val="it-IT"/>
+              </w:rPr>
+            </w:pPr>
+            <w:r>
+              <w:rPr>
+                <w:rFonts w:ascii="BRH Malayalam Extra" w:hAnsi="BRH Malayalam Extra" w:cs="BRH Malayalam Extra"/>
+                <w:color w:val="000000"/>
+                <w:sz w:val="40"/>
+                <w:szCs w:val="40"/>
+                <w:lang w:val="it-IT"/>
               </w:rPr>
               <w:t>¥b–</w:t>
             </w:r>
@@ -22942,6 +23601,7 @@
                 <w:sz w:val="40"/>
                 <w:szCs w:val="40"/>
                 <w:highlight w:val="yellow"/>
+                <w:lang w:val="it-IT"/>
               </w:rPr>
               <w:t>px</w:t>
             </w:r>
@@ -22951,6 +23611,7 @@
                 <w:color w:val="000000"/>
                 <w:sz w:val="40"/>
                 <w:szCs w:val="40"/>
+                <w:lang w:val="it-IT"/>
               </w:rPr>
               <w:t xml:space="preserve"> sû–ªMI </w:t>
             </w:r>
@@ -22960,6 +23621,7 @@
                 <w:color w:val="000000"/>
                 <w:sz w:val="40"/>
                 <w:szCs w:val="40"/>
+                <w:lang w:val="it-IT"/>
               </w:rPr>
               <w:t>Æ</w:t>
             </w:r>
@@ -22969,6 +23631,7 @@
                 <w:color w:val="000000"/>
                 <w:sz w:val="40"/>
                 <w:szCs w:val="40"/>
+                <w:lang w:val="it-IT"/>
               </w:rPr>
               <w:t>¥mx–K</w:t>
             </w:r>
@@ -22985,14 +23648,16 @@
               <w:rPr>
                 <w:sz w:val="32"/>
                 <w:szCs w:val="32"/>
-              </w:rPr>
-            </w:pPr>
-            <w:r>
-              <w:rPr>
-                <w:rFonts w:ascii="BRH Malayalam Extra" w:hAnsi="BRH Malayalam Extra" w:cs="BRH Malayalam Extra"/>
-                <w:color w:val="000000"/>
-                <w:sz w:val="40"/>
-                <w:szCs w:val="40"/>
+                <w:lang w:val="it-IT"/>
+              </w:rPr>
+            </w:pPr>
+            <w:r>
+              <w:rPr>
+                <w:rFonts w:ascii="BRH Malayalam Extra" w:hAnsi="BRH Malayalam Extra" w:cs="BRH Malayalam Extra"/>
+                <w:color w:val="000000"/>
+                <w:sz w:val="40"/>
+                <w:szCs w:val="40"/>
+                <w:lang w:val="it-IT"/>
               </w:rPr>
               <w:t>¥b–</w:t>
             </w:r>
@@ -23003,6 +23668,7 @@
                 <w:sz w:val="40"/>
                 <w:szCs w:val="40"/>
                 <w:highlight w:val="green"/>
+                <w:lang w:val="it-IT"/>
               </w:rPr>
               <w:t>px</w:t>
             </w:r>
@@ -23012,6 +23678,7 @@
                 <w:sz w:val="40"/>
                 <w:szCs w:val="40"/>
                 <w:highlight w:val="green"/>
+                <w:lang w:val="it-IT"/>
               </w:rPr>
               <w:t>J</w:t>
             </w:r>
@@ -23021,6 +23688,7 @@
                 <w:color w:val="000000"/>
                 <w:sz w:val="40"/>
                 <w:szCs w:val="40"/>
+                <w:lang w:val="it-IT"/>
               </w:rPr>
               <w:t xml:space="preserve"> sû–ªMI </w:t>
             </w:r>
@@ -23030,6 +23698,7 @@
                 <w:color w:val="000000"/>
                 <w:sz w:val="40"/>
                 <w:szCs w:val="40"/>
+                <w:lang w:val="it-IT"/>
               </w:rPr>
               <w:t>Æ</w:t>
             </w:r>
@@ -23039,6 +23708,7 @@
                 <w:color w:val="000000"/>
                 <w:sz w:val="40"/>
                 <w:szCs w:val="40"/>
+                <w:lang w:val="it-IT"/>
               </w:rPr>
               <w:t>¥mx–K</w:t>
             </w:r>
@@ -23080,14 +23750,16 @@
               <w:rPr>
                 <w:sz w:val="32"/>
                 <w:szCs w:val="32"/>
-              </w:rPr>
-            </w:pPr>
-            <w:r>
-              <w:rPr>
-                <w:rFonts w:ascii="BRH Malayalam Extra" w:hAnsi="BRH Malayalam Extra" w:cs="BRH Malayalam Extra"/>
-                <w:color w:val="000000"/>
-                <w:sz w:val="40"/>
-                <w:szCs w:val="40"/>
+                <w:lang w:val="it-IT"/>
+              </w:rPr>
+            </w:pPr>
+            <w:r>
+              <w:rPr>
+                <w:rFonts w:ascii="BRH Malayalam Extra" w:hAnsi="BRH Malayalam Extra" w:cs="BRH Malayalam Extra"/>
+                <w:color w:val="000000"/>
+                <w:sz w:val="40"/>
+                <w:szCs w:val="40"/>
+                <w:lang w:val="it-IT"/>
               </w:rPr>
               <w:t>h–ªZx</w:t>
             </w:r>
@@ -23098,6 +23770,7 @@
                 <w:sz w:val="40"/>
                 <w:szCs w:val="40"/>
                 <w:highlight w:val="yellow"/>
+                <w:lang w:val="it-IT"/>
               </w:rPr>
               <w:t>Ò</w:t>
             </w:r>
@@ -23107,6 +23780,7 @@
                 <w:color w:val="000000"/>
                 <w:sz w:val="40"/>
                 <w:szCs w:val="40"/>
+                <w:lang w:val="it-IT"/>
               </w:rPr>
               <w:t>— ¥i h¢jxZ§</w:t>
             </w:r>
@@ -23177,7 +23851,6 @@
                 <w:sz w:val="28"/>
                 <w:szCs w:val="28"/>
               </w:rPr>
-              <w:lastRenderedPageBreak/>
               <w:t>Section 40 Mantra 1</w:t>
             </w:r>
           </w:p>
@@ -23579,6 +24252,7 @@
                 <w:sz w:val="28"/>
                 <w:szCs w:val="28"/>
               </w:rPr>
+              <w:lastRenderedPageBreak/>
               <w:t xml:space="preserve">Section </w:t>
             </w:r>
             <w:r>
@@ -25323,14 +25997,16 @@
                 <w:color w:val="000000"/>
                 <w:sz w:val="40"/>
                 <w:szCs w:val="40"/>
-              </w:rPr>
-            </w:pPr>
-            <w:r>
-              <w:rPr>
-                <w:rFonts w:ascii="BRH Malayalam Extra" w:hAnsi="BRH Malayalam Extra" w:cs="BRH Malayalam Extra"/>
-                <w:color w:val="000000"/>
-                <w:sz w:val="40"/>
-                <w:szCs w:val="40"/>
+                <w:lang w:val="it-IT"/>
+              </w:rPr>
+            </w:pPr>
+            <w:r>
+              <w:rPr>
+                <w:rFonts w:ascii="BRH Malayalam Extra" w:hAnsi="BRH Malayalam Extra" w:cs="BRH Malayalam Extra"/>
+                <w:color w:val="000000"/>
+                <w:sz w:val="40"/>
+                <w:szCs w:val="40"/>
+                <w:lang w:val="it-IT"/>
               </w:rPr>
               <w:t xml:space="preserve">si—cû–kx-¥jx–r¥sx— </w:t>
             </w:r>
@@ -25341,6 +26017,7 @@
                 <w:sz w:val="40"/>
                 <w:szCs w:val="40"/>
                 <w:highlight w:val="yellow"/>
+                <w:lang w:val="it-IT"/>
               </w:rPr>
               <w:t>diÇ</w:t>
             </w:r>
@@ -25358,14 +26035,16 @@
                 <w:color w:val="000000"/>
                 <w:sz w:val="40"/>
                 <w:szCs w:val="40"/>
-              </w:rPr>
-            </w:pPr>
-            <w:r>
-              <w:rPr>
-                <w:rFonts w:ascii="BRH Malayalam Extra" w:hAnsi="BRH Malayalam Extra" w:cs="BRH Malayalam Extra"/>
-                <w:color w:val="000000"/>
-                <w:sz w:val="40"/>
-                <w:szCs w:val="40"/>
+                <w:lang w:val="it-IT"/>
+              </w:rPr>
+            </w:pPr>
+            <w:r>
+              <w:rPr>
+                <w:rFonts w:ascii="BRH Malayalam Extra" w:hAnsi="BRH Malayalam Extra" w:cs="BRH Malayalam Extra"/>
+                <w:color w:val="000000"/>
+                <w:sz w:val="40"/>
+                <w:szCs w:val="40"/>
+                <w:lang w:val="it-IT"/>
               </w:rPr>
               <w:t xml:space="preserve">si—cû–kx-¥jx–r¥sx— </w:t>
             </w:r>
@@ -25441,14 +26120,16 @@
                 <w:color w:val="000000"/>
                 <w:sz w:val="40"/>
                 <w:szCs w:val="40"/>
-              </w:rPr>
-            </w:pPr>
-            <w:r>
-              <w:rPr>
-                <w:rFonts w:ascii="BRH Malayalam Extra" w:hAnsi="BRH Malayalam Extra" w:cs="BRH Malayalam Extra"/>
-                <w:color w:val="000000"/>
-                <w:sz w:val="40"/>
-                <w:szCs w:val="40"/>
+                <w:lang w:val="it-IT"/>
+              </w:rPr>
+            </w:pPr>
+            <w:r>
+              <w:rPr>
+                <w:rFonts w:ascii="BRH Malayalam Extra" w:hAnsi="BRH Malayalam Extra" w:cs="BRH Malayalam Extra"/>
+                <w:color w:val="000000"/>
+                <w:sz w:val="40"/>
+                <w:szCs w:val="40"/>
+                <w:lang w:val="it-IT"/>
               </w:rPr>
               <w:t>Aj—dI– ix pyp—</w:t>
             </w:r>
@@ -25459,6 +26140,7 @@
                 <w:sz w:val="40"/>
                 <w:szCs w:val="40"/>
                 <w:highlight w:val="yellow"/>
+                <w:lang w:val="it-IT"/>
               </w:rPr>
               <w:t>c–y</w:t>
             </w:r>
@@ -25468,6 +26150,7 @@
                 <w:color w:val="000000"/>
                 <w:sz w:val="40"/>
                 <w:szCs w:val="40"/>
+                <w:lang w:val="it-IT"/>
               </w:rPr>
               <w:t xml:space="preserve">ª </w:t>
             </w:r>
@@ -25506,14 +26189,16 @@
                 <w:color w:val="000000"/>
                 <w:sz w:val="40"/>
                 <w:szCs w:val="40"/>
-              </w:rPr>
-            </w:pPr>
-            <w:r>
-              <w:rPr>
-                <w:rFonts w:ascii="BRH Malayalam Extra" w:hAnsi="BRH Malayalam Extra" w:cs="BRH Malayalam Extra"/>
-                <w:color w:val="000000"/>
-                <w:sz w:val="40"/>
-                <w:szCs w:val="40"/>
+                <w:lang w:val="it-IT"/>
+              </w:rPr>
+            </w:pPr>
+            <w:r>
+              <w:rPr>
+                <w:rFonts w:ascii="BRH Malayalam Extra" w:hAnsi="BRH Malayalam Extra" w:cs="BRH Malayalam Extra"/>
+                <w:color w:val="000000"/>
+                <w:sz w:val="40"/>
+                <w:szCs w:val="40"/>
+                <w:lang w:val="it-IT"/>
               </w:rPr>
               <w:t>Aj—dI– ix pyp—</w:t>
             </w:r>
@@ -25524,6 +26209,7 @@
                 <w:sz w:val="40"/>
                 <w:szCs w:val="40"/>
                 <w:highlight w:val="green"/>
+                <w:lang w:val="it-IT"/>
               </w:rPr>
               <w:t>c–z</w:t>
             </w:r>
@@ -25533,6 +26219,7 @@
                 <w:color w:val="000000"/>
                 <w:sz w:val="40"/>
                 <w:szCs w:val="40"/>
+                <w:lang w:val="it-IT"/>
               </w:rPr>
               <w:t xml:space="preserve">ª </w:t>
             </w:r>
@@ -27959,6 +28646,7 @@
                 <w:color w:val="000000"/>
                 <w:sz w:val="36"/>
                 <w:szCs w:val="36"/>
+                <w:lang w:val="it-IT"/>
               </w:rPr>
             </w:pPr>
             <w:r>
@@ -27967,6 +28655,7 @@
                 <w:color w:val="000000"/>
                 <w:sz w:val="36"/>
                 <w:szCs w:val="36"/>
+                <w:lang w:val="it-IT"/>
               </w:rPr>
               <w:t xml:space="preserve">ögÖ—Yx </w:t>
             </w:r>
@@ -27977,6 +28666,7 @@
                 <w:sz w:val="36"/>
                 <w:szCs w:val="36"/>
                 <w:highlight w:val="green"/>
+                <w:lang w:val="it-IT"/>
               </w:rPr>
               <w:t>i–tz</w:t>
             </w:r>
@@ -27986,6 +28676,7 @@
                 <w:color w:val="000000"/>
                 <w:sz w:val="36"/>
                 <w:szCs w:val="36"/>
+                <w:lang w:val="it-IT"/>
               </w:rPr>
               <w:t xml:space="preserve"> </w:t>
             </w:r>
@@ -28003,6 +28694,7 @@
                 <w:color w:val="000000"/>
                 <w:sz w:val="36"/>
                 <w:szCs w:val="36"/>
+                <w:lang w:val="it-IT"/>
               </w:rPr>
             </w:pPr>
             <w:r>
@@ -28011,6 +28703,7 @@
                 <w:color w:val="000000"/>
                 <w:sz w:val="36"/>
                 <w:szCs w:val="36"/>
+                <w:lang w:val="it-IT"/>
               </w:rPr>
               <w:t xml:space="preserve">cx—ky–Z-¥i—¥dd </w:t>
             </w:r>
@@ -28056,14 +28749,16 @@
                 <w:color w:val="000000"/>
                 <w:sz w:val="40"/>
                 <w:szCs w:val="40"/>
-              </w:rPr>
-            </w:pPr>
-            <w:r>
-              <w:rPr>
-                <w:rFonts w:ascii="BRH Malayalam Extra" w:hAnsi="BRH Malayalam Extra" w:cs="BRH Malayalam Extra"/>
-                <w:color w:val="000000"/>
-                <w:sz w:val="40"/>
-                <w:szCs w:val="40"/>
+                <w:lang w:val="it-IT"/>
+              </w:rPr>
+            </w:pPr>
+            <w:r>
+              <w:rPr>
+                <w:rFonts w:ascii="BRH Malayalam Extra" w:hAnsi="BRH Malayalam Extra" w:cs="BRH Malayalam Extra"/>
+                <w:color w:val="000000"/>
+                <w:sz w:val="40"/>
+                <w:szCs w:val="40"/>
+                <w:lang w:val="it-IT"/>
               </w:rPr>
               <w:t>E–Z-¥i—rxI öeqx–</w:t>
             </w:r>
@@ -28073,6 +28768,7 @@
                 <w:color w:val="000000"/>
                 <w:sz w:val="40"/>
                 <w:szCs w:val="40"/>
+                <w:lang w:val="it-IT"/>
               </w:rPr>
               <w:lastRenderedPageBreak/>
               <w:t>sëx</w:t>
@@ -28084,6 +28780,7 @@
                 <w:sz w:val="40"/>
                 <w:szCs w:val="40"/>
                 <w:highlight w:val="yellow"/>
+                <w:lang w:val="it-IT"/>
               </w:rPr>
               <w:t>„</w:t>
             </w:r>
@@ -28093,6 +28790,7 @@
                 <w:color w:val="000000"/>
                 <w:sz w:val="40"/>
                 <w:szCs w:val="40"/>
+                <w:lang w:val="it-IT"/>
               </w:rPr>
               <w:t>sz˜Z§</w:t>
             </w:r>
@@ -28115,14 +28813,16 @@
                 <w:color w:val="000000"/>
                 <w:sz w:val="40"/>
                 <w:szCs w:val="40"/>
-              </w:rPr>
-            </w:pPr>
-            <w:r>
-              <w:rPr>
-                <w:rFonts w:ascii="BRH Malayalam Extra" w:hAnsi="BRH Malayalam Extra" w:cs="BRH Malayalam Extra"/>
-                <w:color w:val="000000"/>
-                <w:sz w:val="40"/>
-                <w:szCs w:val="40"/>
+                <w:lang w:val="it-IT"/>
+              </w:rPr>
+            </w:pPr>
+            <w:r>
+              <w:rPr>
+                <w:rFonts w:ascii="BRH Malayalam Extra" w:hAnsi="BRH Malayalam Extra" w:cs="BRH Malayalam Extra"/>
+                <w:color w:val="000000"/>
+                <w:sz w:val="40"/>
+                <w:szCs w:val="40"/>
+                <w:lang w:val="it-IT"/>
               </w:rPr>
               <w:lastRenderedPageBreak/>
               <w:t>E–Z-¥i—rxI öeqx–sëx</w:t>
@@ -28134,6 +28834,7 @@
                 <w:sz w:val="40"/>
                 <w:szCs w:val="40"/>
                 <w:highlight w:val="green"/>
+                <w:lang w:val="it-IT"/>
               </w:rPr>
               <w:t>„„</w:t>
             </w:r>
@@ -28143,6 +28844,7 @@
                 <w:color w:val="000000"/>
                 <w:sz w:val="40"/>
                 <w:szCs w:val="40"/>
+                <w:lang w:val="it-IT"/>
               </w:rPr>
               <w:t>sz˜Z§</w:t>
             </w:r>
@@ -30647,14 +31349,12 @@
           <w:b/>
         </w:rPr>
       </w:pPr>
-      <w:bookmarkStart w:id="0" w:name="_GoBack"/>
       <w:r>
         <w:rPr>
           <w:b/>
         </w:rPr>
         <w:t>=====================</w:t>
       </w:r>
-      <w:bookmarkEnd w:id="0"/>
     </w:p>
     <w:sectPr>
       <w:headerReference w:type="even" r:id="rId8"/>
@@ -30671,7 +31371,7 @@
 </file>
 
 <file path=word/endnotes.xml><?xml version="1.0" encoding="utf-8"?>
-<w:endnotes xmlns:wpc="http://schemas.microsoft.com/office/word/2010/wordprocessingCanvas" xmlns:cx="http://schemas.microsoft.com/office/drawing/2014/chartex" xmlns:cx1="http://schemas.microsoft.com/office/drawing/2015/9/8/chartex" xmlns:mc="http://schemas.openxmlformats.org/markup-compatibility/2006" xmlns:o="urn:schemas-microsoft-com:office:office" xmlns:r="http://schemas.openxmlformats.org/officeDocument/2006/relationships" xmlns:m="http://schemas.openxmlformats.org/officeDocument/2006/math" xmlns:v="urn:schemas-microsoft-com:vml" xmlns:wp14="http://schemas.microsoft.com/office/word/2010/wordprocessingDrawing" xmlns:wp="http://schemas.openxmlformats.org/drawingml/2006/wordprocessingDrawing" xmlns:w10="urn:schemas-microsoft-com:office:word" xmlns:w="http://schemas.openxmlformats.org/wordprocessingml/2006/main" xmlns:w14="http://schemas.microsoft.com/office/word/2010/wordml" xmlns:w15="http://schemas.microsoft.com/office/word/2012/wordml" xmlns:w16se="http://schemas.microsoft.com/office/word/2015/wordml/symex" xmlns:wpg="http://schemas.microsoft.com/office/word/2010/wordprocessingGroup" xmlns:wpi="http://schemas.microsoft.com/office/word/2010/wordprocessingInk" xmlns:wne="http://schemas.microsoft.com/office/word/2006/wordml" xmlns:wps="http://schemas.microsoft.com/office/word/2010/wordprocessingShape" mc:Ignorable="w14 w15 w16se wp14">
+<w:endnotes xmlns:wpc="http://schemas.microsoft.com/office/word/2010/wordprocessingCanvas" xmlns:cx="http://schemas.microsoft.com/office/drawing/2014/chartex" xmlns:cx1="http://schemas.microsoft.com/office/drawing/2015/9/8/chartex" xmlns:cx2="http://schemas.microsoft.com/office/drawing/2015/10/21/chartex" xmlns:cx3="http://schemas.microsoft.com/office/drawing/2016/5/9/chartex" xmlns:cx4="http://schemas.microsoft.com/office/drawing/2016/5/10/chartex" xmlns:cx5="http://schemas.microsoft.com/office/drawing/2016/5/11/chartex" xmlns:cx6="http://schemas.microsoft.com/office/drawing/2016/5/12/chartex" xmlns:cx7="http://schemas.microsoft.com/office/drawing/2016/5/13/chartex" xmlns:cx8="http://schemas.microsoft.com/office/drawing/2016/5/14/chartex" xmlns:mc="http://schemas.openxmlformats.org/markup-compatibility/2006" xmlns:aink="http://schemas.microsoft.com/office/drawing/2016/ink" xmlns:am3d="http://schemas.microsoft.com/office/drawing/2017/model3d" xmlns:o="urn:schemas-microsoft-com:office:office" xmlns:oel="http://schemas.microsoft.com/office/2019/extlst" xmlns:r="http://schemas.openxmlformats.org/officeDocument/2006/relationships" xmlns:m="http://schemas.openxmlformats.org/officeDocument/2006/math" xmlns:v="urn:schemas-microsoft-com:vml" xmlns:wp14="http://schemas.microsoft.com/office/word/2010/wordprocessingDrawing" xmlns:wp="http://schemas.openxmlformats.org/drawingml/2006/wordprocessingDrawing" xmlns:w10="urn:schemas-microsoft-com:office:word" xmlns:w="http://schemas.openxmlformats.org/wordprocessingml/2006/main" xmlns:w14="http://schemas.microsoft.com/office/word/2010/wordml" xmlns:w15="http://schemas.microsoft.com/office/word/2012/wordml" xmlns:w16cex="http://schemas.microsoft.com/office/word/2018/wordml/cex" xmlns:w16cid="http://schemas.microsoft.com/office/word/2016/wordml/cid" xmlns:w16="http://schemas.microsoft.com/office/word/2018/wordml" xmlns:w16du="http://schemas.microsoft.com/office/word/2023/wordml/word16du" xmlns:w16sdtdh="http://schemas.microsoft.com/office/word/2020/wordml/sdtdatahash" xmlns:w16se="http://schemas.microsoft.com/office/word/2015/wordml/symex" xmlns:wpg="http://schemas.microsoft.com/office/word/2010/wordprocessingGroup" xmlns:wpi="http://schemas.microsoft.com/office/word/2010/wordprocessingInk" xmlns:wne="http://schemas.microsoft.com/office/word/2006/wordml" xmlns:wps="http://schemas.microsoft.com/office/word/2010/wordprocessingShape" mc:Ignorable="w14 w15 w16se w16cid w16 w16cex w16sdtdh wp14">
   <w:endnote w:type="separator" w:id="-1">
     <w:p>
       <w:pPr>
@@ -30696,7 +31396,7 @@
 </file>
 
 <file path=word/footer1.xml><?xml version="1.0" encoding="utf-8"?>
-<w:ftr xmlns:wpc="http://schemas.microsoft.com/office/word/2010/wordprocessingCanvas" xmlns:cx="http://schemas.microsoft.com/office/drawing/2014/chartex" xmlns:cx1="http://schemas.microsoft.com/office/drawing/2015/9/8/chartex" xmlns:mc="http://schemas.openxmlformats.org/markup-compatibility/2006" xmlns:o="urn:schemas-microsoft-com:office:office" xmlns:r="http://schemas.openxmlformats.org/officeDocument/2006/relationships" xmlns:m="http://schemas.openxmlformats.org/officeDocument/2006/math" xmlns:v="urn:schemas-microsoft-com:vml" xmlns:wp14="http://schemas.microsoft.com/office/word/2010/wordprocessingDrawing" xmlns:wp="http://schemas.openxmlformats.org/drawingml/2006/wordprocessingDrawing" xmlns:w10="urn:schemas-microsoft-com:office:word" xmlns:w="http://schemas.openxmlformats.org/wordprocessingml/2006/main" xmlns:w14="http://schemas.microsoft.com/office/word/2010/wordml" xmlns:w15="http://schemas.microsoft.com/office/word/2012/wordml" xmlns:w16se="http://schemas.microsoft.com/office/word/2015/wordml/symex" xmlns:wpg="http://schemas.microsoft.com/office/word/2010/wordprocessingGroup" xmlns:wpi="http://schemas.microsoft.com/office/word/2010/wordprocessingInk" xmlns:wne="http://schemas.microsoft.com/office/word/2006/wordml" xmlns:wps="http://schemas.microsoft.com/office/word/2010/wordprocessingShape" mc:Ignorable="w14 w15 w16se wp14">
+<w:ftr xmlns:wpc="http://schemas.microsoft.com/office/word/2010/wordprocessingCanvas" xmlns:cx="http://schemas.microsoft.com/office/drawing/2014/chartex" xmlns:cx1="http://schemas.microsoft.com/office/drawing/2015/9/8/chartex" xmlns:cx2="http://schemas.microsoft.com/office/drawing/2015/10/21/chartex" xmlns:cx3="http://schemas.microsoft.com/office/drawing/2016/5/9/chartex" xmlns:cx4="http://schemas.microsoft.com/office/drawing/2016/5/10/chartex" xmlns:cx5="http://schemas.microsoft.com/office/drawing/2016/5/11/chartex" xmlns:cx6="http://schemas.microsoft.com/office/drawing/2016/5/12/chartex" xmlns:cx7="http://schemas.microsoft.com/office/drawing/2016/5/13/chartex" xmlns:cx8="http://schemas.microsoft.com/office/drawing/2016/5/14/chartex" xmlns:mc="http://schemas.openxmlformats.org/markup-compatibility/2006" xmlns:aink="http://schemas.microsoft.com/office/drawing/2016/ink" xmlns:am3d="http://schemas.microsoft.com/office/drawing/2017/model3d" xmlns:o="urn:schemas-microsoft-com:office:office" xmlns:oel="http://schemas.microsoft.com/office/2019/extlst" xmlns:r="http://schemas.openxmlformats.org/officeDocument/2006/relationships" xmlns:m="http://schemas.openxmlformats.org/officeDocument/2006/math" xmlns:v="urn:schemas-microsoft-com:vml" xmlns:wp14="http://schemas.microsoft.com/office/word/2010/wordprocessingDrawing" xmlns:wp="http://schemas.openxmlformats.org/drawingml/2006/wordprocessingDrawing" xmlns:w10="urn:schemas-microsoft-com:office:word" xmlns:w="http://schemas.openxmlformats.org/wordprocessingml/2006/main" xmlns:w14="http://schemas.microsoft.com/office/word/2010/wordml" xmlns:w15="http://schemas.microsoft.com/office/word/2012/wordml" xmlns:w16cex="http://schemas.microsoft.com/office/word/2018/wordml/cex" xmlns:w16cid="http://schemas.microsoft.com/office/word/2016/wordml/cid" xmlns:w16="http://schemas.microsoft.com/office/word/2018/wordml" xmlns:w16du="http://schemas.microsoft.com/office/word/2023/wordml/word16du" xmlns:w16sdtdh="http://schemas.microsoft.com/office/word/2020/wordml/sdtdatahash" xmlns:w16se="http://schemas.microsoft.com/office/word/2015/wordml/symex" xmlns:wpg="http://schemas.microsoft.com/office/word/2010/wordprocessingGroup" xmlns:wpi="http://schemas.microsoft.com/office/word/2010/wordprocessingInk" xmlns:wne="http://schemas.microsoft.com/office/word/2006/wordml" xmlns:wps="http://schemas.microsoft.com/office/word/2010/wordprocessingShape" mc:Ignorable="w14 w15 w16se w16cid w16 w16cex w16sdtdh wp14">
   <w:p>
     <w:pPr>
       <w:pStyle w:val="Footer"/>
@@ -30821,7 +31521,7 @@
 </file>
 
 <file path=word/footer2.xml><?xml version="1.0" encoding="utf-8"?>
-<w:ftr xmlns:wpc="http://schemas.microsoft.com/office/word/2010/wordprocessingCanvas" xmlns:cx="http://schemas.microsoft.com/office/drawing/2014/chartex" xmlns:cx1="http://schemas.microsoft.com/office/drawing/2015/9/8/chartex" xmlns:mc="http://schemas.openxmlformats.org/markup-compatibility/2006" xmlns:o="urn:schemas-microsoft-com:office:office" xmlns:r="http://schemas.openxmlformats.org/officeDocument/2006/relationships" xmlns:m="http://schemas.openxmlformats.org/officeDocument/2006/math" xmlns:v="urn:schemas-microsoft-com:vml" xmlns:wp14="http://schemas.microsoft.com/office/word/2010/wordprocessingDrawing" xmlns:wp="http://schemas.openxmlformats.org/drawingml/2006/wordprocessingDrawing" xmlns:w10="urn:schemas-microsoft-com:office:word" xmlns:w="http://schemas.openxmlformats.org/wordprocessingml/2006/main" xmlns:w14="http://schemas.microsoft.com/office/word/2010/wordml" xmlns:w15="http://schemas.microsoft.com/office/word/2012/wordml" xmlns:w16se="http://schemas.microsoft.com/office/word/2015/wordml/symex" xmlns:wpg="http://schemas.microsoft.com/office/word/2010/wordprocessingGroup" xmlns:wpi="http://schemas.microsoft.com/office/word/2010/wordprocessingInk" xmlns:wne="http://schemas.microsoft.com/office/word/2006/wordml" xmlns:wps="http://schemas.microsoft.com/office/word/2010/wordprocessingShape" mc:Ignorable="w14 w15 w16se wp14">
+<w:ftr xmlns:wpc="http://schemas.microsoft.com/office/word/2010/wordprocessingCanvas" xmlns:cx="http://schemas.microsoft.com/office/drawing/2014/chartex" xmlns:cx1="http://schemas.microsoft.com/office/drawing/2015/9/8/chartex" xmlns:cx2="http://schemas.microsoft.com/office/drawing/2015/10/21/chartex" xmlns:cx3="http://schemas.microsoft.com/office/drawing/2016/5/9/chartex" xmlns:cx4="http://schemas.microsoft.com/office/drawing/2016/5/10/chartex" xmlns:cx5="http://schemas.microsoft.com/office/drawing/2016/5/11/chartex" xmlns:cx6="http://schemas.microsoft.com/office/drawing/2016/5/12/chartex" xmlns:cx7="http://schemas.microsoft.com/office/drawing/2016/5/13/chartex" xmlns:cx8="http://schemas.microsoft.com/office/drawing/2016/5/14/chartex" xmlns:mc="http://schemas.openxmlformats.org/markup-compatibility/2006" xmlns:aink="http://schemas.microsoft.com/office/drawing/2016/ink" xmlns:am3d="http://schemas.microsoft.com/office/drawing/2017/model3d" xmlns:o="urn:schemas-microsoft-com:office:office" xmlns:oel="http://schemas.microsoft.com/office/2019/extlst" xmlns:r="http://schemas.openxmlformats.org/officeDocument/2006/relationships" xmlns:m="http://schemas.openxmlformats.org/officeDocument/2006/math" xmlns:v="urn:schemas-microsoft-com:vml" xmlns:wp14="http://schemas.microsoft.com/office/word/2010/wordprocessingDrawing" xmlns:wp="http://schemas.openxmlformats.org/drawingml/2006/wordprocessingDrawing" xmlns:w10="urn:schemas-microsoft-com:office:word" xmlns:w="http://schemas.openxmlformats.org/wordprocessingml/2006/main" xmlns:w14="http://schemas.microsoft.com/office/word/2010/wordml" xmlns:w15="http://schemas.microsoft.com/office/word/2012/wordml" xmlns:w16cex="http://schemas.microsoft.com/office/word/2018/wordml/cex" xmlns:w16cid="http://schemas.microsoft.com/office/word/2016/wordml/cid" xmlns:w16="http://schemas.microsoft.com/office/word/2018/wordml" xmlns:w16du="http://schemas.microsoft.com/office/word/2023/wordml/word16du" xmlns:w16sdtdh="http://schemas.microsoft.com/office/word/2020/wordml/sdtdatahash" xmlns:w16se="http://schemas.microsoft.com/office/word/2015/wordml/symex" xmlns:wpg="http://schemas.microsoft.com/office/word/2010/wordprocessingGroup" xmlns:wpi="http://schemas.microsoft.com/office/word/2010/wordprocessingInk" xmlns:wne="http://schemas.microsoft.com/office/word/2006/wordml" xmlns:wps="http://schemas.microsoft.com/office/word/2010/wordprocessingShape" mc:Ignorable="w14 w15 w16se w16cid w16 w16cex w16sdtdh wp14">
   <w:p>
     <w:pPr>
       <w:pBdr>
@@ -31002,7 +31702,7 @@
 </file>
 
 <file path=word/footnotes.xml><?xml version="1.0" encoding="utf-8"?>
-<w:footnotes xmlns:wpc="http://schemas.microsoft.com/office/word/2010/wordprocessingCanvas" xmlns:cx="http://schemas.microsoft.com/office/drawing/2014/chartex" xmlns:cx1="http://schemas.microsoft.com/office/drawing/2015/9/8/chartex" xmlns:mc="http://schemas.openxmlformats.org/markup-compatibility/2006" xmlns:o="urn:schemas-microsoft-com:office:office" xmlns:r="http://schemas.openxmlformats.org/officeDocument/2006/relationships" xmlns:m="http://schemas.openxmlformats.org/officeDocument/2006/math" xmlns:v="urn:schemas-microsoft-com:vml" xmlns:wp14="http://schemas.microsoft.com/office/word/2010/wordprocessingDrawing" xmlns:wp="http://schemas.openxmlformats.org/drawingml/2006/wordprocessingDrawing" xmlns:w10="urn:schemas-microsoft-com:office:word" xmlns:w="http://schemas.openxmlformats.org/wordprocessingml/2006/main" xmlns:w14="http://schemas.microsoft.com/office/word/2010/wordml" xmlns:w15="http://schemas.microsoft.com/office/word/2012/wordml" xmlns:w16se="http://schemas.microsoft.com/office/word/2015/wordml/symex" xmlns:wpg="http://schemas.microsoft.com/office/word/2010/wordprocessingGroup" xmlns:wpi="http://schemas.microsoft.com/office/word/2010/wordprocessingInk" xmlns:wne="http://schemas.microsoft.com/office/word/2006/wordml" xmlns:wps="http://schemas.microsoft.com/office/word/2010/wordprocessingShape" mc:Ignorable="w14 w15 w16se wp14">
+<w:footnotes xmlns:wpc="http://schemas.microsoft.com/office/word/2010/wordprocessingCanvas" xmlns:cx="http://schemas.microsoft.com/office/drawing/2014/chartex" xmlns:cx1="http://schemas.microsoft.com/office/drawing/2015/9/8/chartex" xmlns:cx2="http://schemas.microsoft.com/office/drawing/2015/10/21/chartex" xmlns:cx3="http://schemas.microsoft.com/office/drawing/2016/5/9/chartex" xmlns:cx4="http://schemas.microsoft.com/office/drawing/2016/5/10/chartex" xmlns:cx5="http://schemas.microsoft.com/office/drawing/2016/5/11/chartex" xmlns:cx6="http://schemas.microsoft.com/office/drawing/2016/5/12/chartex" xmlns:cx7="http://schemas.microsoft.com/office/drawing/2016/5/13/chartex" xmlns:cx8="http://schemas.microsoft.com/office/drawing/2016/5/14/chartex" xmlns:mc="http://schemas.openxmlformats.org/markup-compatibility/2006" xmlns:aink="http://schemas.microsoft.com/office/drawing/2016/ink" xmlns:am3d="http://schemas.microsoft.com/office/drawing/2017/model3d" xmlns:o="urn:schemas-microsoft-com:office:office" xmlns:oel="http://schemas.microsoft.com/office/2019/extlst" xmlns:r="http://schemas.openxmlformats.org/officeDocument/2006/relationships" xmlns:m="http://schemas.openxmlformats.org/officeDocument/2006/math" xmlns:v="urn:schemas-microsoft-com:vml" xmlns:wp14="http://schemas.microsoft.com/office/word/2010/wordprocessingDrawing" xmlns:wp="http://schemas.openxmlformats.org/drawingml/2006/wordprocessingDrawing" xmlns:w10="urn:schemas-microsoft-com:office:word" xmlns:w="http://schemas.openxmlformats.org/wordprocessingml/2006/main" xmlns:w14="http://schemas.microsoft.com/office/word/2010/wordml" xmlns:w15="http://schemas.microsoft.com/office/word/2012/wordml" xmlns:w16cex="http://schemas.microsoft.com/office/word/2018/wordml/cex" xmlns:w16cid="http://schemas.microsoft.com/office/word/2016/wordml/cid" xmlns:w16="http://schemas.microsoft.com/office/word/2018/wordml" xmlns:w16du="http://schemas.microsoft.com/office/word/2023/wordml/word16du" xmlns:w16sdtdh="http://schemas.microsoft.com/office/word/2020/wordml/sdtdatahash" xmlns:w16se="http://schemas.microsoft.com/office/word/2015/wordml/symex" xmlns:wpg="http://schemas.microsoft.com/office/word/2010/wordprocessingGroup" xmlns:wpi="http://schemas.microsoft.com/office/word/2010/wordprocessingInk" xmlns:wne="http://schemas.microsoft.com/office/word/2006/wordml" xmlns:wps="http://schemas.microsoft.com/office/word/2010/wordprocessingShape" mc:Ignorable="w14 w15 w16se w16cid w16 w16cex w16sdtdh wp14">
   <w:footnote w:type="separator" w:id="-1">
     <w:p>
       <w:pPr>
@@ -31027,7 +31727,7 @@
 </file>
 
 <file path=word/header1.xml><?xml version="1.0" encoding="utf-8"?>
-<w:hdr xmlns:wpc="http://schemas.microsoft.com/office/word/2010/wordprocessingCanvas" xmlns:cx="http://schemas.microsoft.com/office/drawing/2014/chartex" xmlns:cx1="http://schemas.microsoft.com/office/drawing/2015/9/8/chartex" xmlns:mc="http://schemas.openxmlformats.org/markup-compatibility/2006" xmlns:o="urn:schemas-microsoft-com:office:office" xmlns:r="http://schemas.openxmlformats.org/officeDocument/2006/relationships" xmlns:m="http://schemas.openxmlformats.org/officeDocument/2006/math" xmlns:v="urn:schemas-microsoft-com:vml" xmlns:wp14="http://schemas.microsoft.com/office/word/2010/wordprocessingDrawing" xmlns:wp="http://schemas.openxmlformats.org/drawingml/2006/wordprocessingDrawing" xmlns:w10="urn:schemas-microsoft-com:office:word" xmlns:w="http://schemas.openxmlformats.org/wordprocessingml/2006/main" xmlns:w14="http://schemas.microsoft.com/office/word/2010/wordml" xmlns:w15="http://schemas.microsoft.com/office/word/2012/wordml" xmlns:w16se="http://schemas.microsoft.com/office/word/2015/wordml/symex" xmlns:wpg="http://schemas.microsoft.com/office/word/2010/wordprocessingGroup" xmlns:wpi="http://schemas.microsoft.com/office/word/2010/wordprocessingInk" xmlns:wne="http://schemas.microsoft.com/office/word/2006/wordml" xmlns:wps="http://schemas.microsoft.com/office/word/2010/wordprocessingShape" mc:Ignorable="w14 w15 w16se wp14">
+<w:hdr xmlns:wpc="http://schemas.microsoft.com/office/word/2010/wordprocessingCanvas" xmlns:cx="http://schemas.microsoft.com/office/drawing/2014/chartex" xmlns:cx1="http://schemas.microsoft.com/office/drawing/2015/9/8/chartex" xmlns:cx2="http://schemas.microsoft.com/office/drawing/2015/10/21/chartex" xmlns:cx3="http://schemas.microsoft.com/office/drawing/2016/5/9/chartex" xmlns:cx4="http://schemas.microsoft.com/office/drawing/2016/5/10/chartex" xmlns:cx5="http://schemas.microsoft.com/office/drawing/2016/5/11/chartex" xmlns:cx6="http://schemas.microsoft.com/office/drawing/2016/5/12/chartex" xmlns:cx7="http://schemas.microsoft.com/office/drawing/2016/5/13/chartex" xmlns:cx8="http://schemas.microsoft.com/office/drawing/2016/5/14/chartex" xmlns:mc="http://schemas.openxmlformats.org/markup-compatibility/2006" xmlns:aink="http://schemas.microsoft.com/office/drawing/2016/ink" xmlns:am3d="http://schemas.microsoft.com/office/drawing/2017/model3d" xmlns:o="urn:schemas-microsoft-com:office:office" xmlns:oel="http://schemas.microsoft.com/office/2019/extlst" xmlns:r="http://schemas.openxmlformats.org/officeDocument/2006/relationships" xmlns:m="http://schemas.openxmlformats.org/officeDocument/2006/math" xmlns:v="urn:schemas-microsoft-com:vml" xmlns:wp14="http://schemas.microsoft.com/office/word/2010/wordprocessingDrawing" xmlns:wp="http://schemas.openxmlformats.org/drawingml/2006/wordprocessingDrawing" xmlns:w10="urn:schemas-microsoft-com:office:word" xmlns:w="http://schemas.openxmlformats.org/wordprocessingml/2006/main" xmlns:w14="http://schemas.microsoft.com/office/word/2010/wordml" xmlns:w15="http://schemas.microsoft.com/office/word/2012/wordml" xmlns:w16cex="http://schemas.microsoft.com/office/word/2018/wordml/cex" xmlns:w16cid="http://schemas.microsoft.com/office/word/2016/wordml/cid" xmlns:w16="http://schemas.microsoft.com/office/word/2018/wordml" xmlns:w16du="http://schemas.microsoft.com/office/word/2023/wordml/word16du" xmlns:w16sdtdh="http://schemas.microsoft.com/office/word/2020/wordml/sdtdatahash" xmlns:w16se="http://schemas.microsoft.com/office/word/2015/wordml/symex" xmlns:wpg="http://schemas.microsoft.com/office/word/2010/wordprocessingGroup" xmlns:wpi="http://schemas.microsoft.com/office/word/2010/wordprocessingInk" xmlns:wne="http://schemas.microsoft.com/office/word/2006/wordml" xmlns:wps="http://schemas.microsoft.com/office/word/2010/wordprocessingShape" mc:Ignorable="w14 w15 w16se w16cid w16 w16cex w16sdtdh wp14">
   <w:p>
     <w:pPr>
       <w:pStyle w:val="Header"/>
@@ -31040,7 +31740,7 @@
 </file>
 
 <file path=word/header2.xml><?xml version="1.0" encoding="utf-8"?>
-<w:hdr xmlns:wpc="http://schemas.microsoft.com/office/word/2010/wordprocessingCanvas" xmlns:cx="http://schemas.microsoft.com/office/drawing/2014/chartex" xmlns:cx1="http://schemas.microsoft.com/office/drawing/2015/9/8/chartex" xmlns:mc="http://schemas.openxmlformats.org/markup-compatibility/2006" xmlns:o="urn:schemas-microsoft-com:office:office" xmlns:r="http://schemas.openxmlformats.org/officeDocument/2006/relationships" xmlns:m="http://schemas.openxmlformats.org/officeDocument/2006/math" xmlns:v="urn:schemas-microsoft-com:vml" xmlns:wp14="http://schemas.microsoft.com/office/word/2010/wordprocessingDrawing" xmlns:wp="http://schemas.openxmlformats.org/drawingml/2006/wordprocessingDrawing" xmlns:w10="urn:schemas-microsoft-com:office:word" xmlns:w="http://schemas.openxmlformats.org/wordprocessingml/2006/main" xmlns:w14="http://schemas.microsoft.com/office/word/2010/wordml" xmlns:w15="http://schemas.microsoft.com/office/word/2012/wordml" xmlns:w16se="http://schemas.microsoft.com/office/word/2015/wordml/symex" xmlns:wpg="http://schemas.microsoft.com/office/word/2010/wordprocessingGroup" xmlns:wpi="http://schemas.microsoft.com/office/word/2010/wordprocessingInk" xmlns:wne="http://schemas.microsoft.com/office/word/2006/wordml" xmlns:wps="http://schemas.microsoft.com/office/word/2010/wordprocessingShape" mc:Ignorable="w14 w15 w16se wp14">
+<w:hdr xmlns:wpc="http://schemas.microsoft.com/office/word/2010/wordprocessingCanvas" xmlns:cx="http://schemas.microsoft.com/office/drawing/2014/chartex" xmlns:cx1="http://schemas.microsoft.com/office/drawing/2015/9/8/chartex" xmlns:cx2="http://schemas.microsoft.com/office/drawing/2015/10/21/chartex" xmlns:cx3="http://schemas.microsoft.com/office/drawing/2016/5/9/chartex" xmlns:cx4="http://schemas.microsoft.com/office/drawing/2016/5/10/chartex" xmlns:cx5="http://schemas.microsoft.com/office/drawing/2016/5/11/chartex" xmlns:cx6="http://schemas.microsoft.com/office/drawing/2016/5/12/chartex" xmlns:cx7="http://schemas.microsoft.com/office/drawing/2016/5/13/chartex" xmlns:cx8="http://schemas.microsoft.com/office/drawing/2016/5/14/chartex" xmlns:mc="http://schemas.openxmlformats.org/markup-compatibility/2006" xmlns:aink="http://schemas.microsoft.com/office/drawing/2016/ink" xmlns:am3d="http://schemas.microsoft.com/office/drawing/2017/model3d" xmlns:o="urn:schemas-microsoft-com:office:office" xmlns:oel="http://schemas.microsoft.com/office/2019/extlst" xmlns:r="http://schemas.openxmlformats.org/officeDocument/2006/relationships" xmlns:m="http://schemas.openxmlformats.org/officeDocument/2006/math" xmlns:v="urn:schemas-microsoft-com:vml" xmlns:wp14="http://schemas.microsoft.com/office/word/2010/wordprocessingDrawing" xmlns:wp="http://schemas.openxmlformats.org/drawingml/2006/wordprocessingDrawing" xmlns:w10="urn:schemas-microsoft-com:office:word" xmlns:w="http://schemas.openxmlformats.org/wordprocessingml/2006/main" xmlns:w14="http://schemas.microsoft.com/office/word/2010/wordml" xmlns:w15="http://schemas.microsoft.com/office/word/2012/wordml" xmlns:w16cex="http://schemas.microsoft.com/office/word/2018/wordml/cex" xmlns:w16cid="http://schemas.microsoft.com/office/word/2016/wordml/cid" xmlns:w16="http://schemas.microsoft.com/office/word/2018/wordml" xmlns:w16du="http://schemas.microsoft.com/office/word/2023/wordml/word16du" xmlns:w16sdtdh="http://schemas.microsoft.com/office/word/2020/wordml/sdtdatahash" xmlns:w16se="http://schemas.microsoft.com/office/word/2015/wordml/symex" xmlns:wpg="http://schemas.microsoft.com/office/word/2010/wordprocessingGroup" xmlns:wpi="http://schemas.microsoft.com/office/word/2010/wordprocessingInk" xmlns:wne="http://schemas.microsoft.com/office/word/2006/wordml" xmlns:wps="http://schemas.microsoft.com/office/word/2010/wordprocessingShape" mc:Ignorable="w14 w15 w16se w16cid w16 w16cex w16sdtdh wp14">
   <w:p>
     <w:pPr>
       <w:pStyle w:val="Header"/>
@@ -31053,7 +31753,7 @@
 </file>
 
 <file path=word/numbering.xml><?xml version="1.0" encoding="utf-8"?>
-<w:numbering xmlns:wpc="http://schemas.microsoft.com/office/word/2010/wordprocessingCanvas" xmlns:cx="http://schemas.microsoft.com/office/drawing/2014/chartex" xmlns:cx1="http://schemas.microsoft.com/office/drawing/2015/9/8/chartex" xmlns:mc="http://schemas.openxmlformats.org/markup-compatibility/2006" xmlns:o="urn:schemas-microsoft-com:office:office" xmlns:r="http://schemas.openxmlformats.org/officeDocument/2006/relationships" xmlns:m="http://schemas.openxmlformats.org/officeDocument/2006/math" xmlns:v="urn:schemas-microsoft-com:vml" xmlns:wp14="http://schemas.microsoft.com/office/word/2010/wordprocessingDrawing" xmlns:wp="http://schemas.openxmlformats.org/drawingml/2006/wordprocessingDrawing" xmlns:w10="urn:schemas-microsoft-com:office:word" xmlns:w="http://schemas.openxmlformats.org/wordprocessingml/2006/main" xmlns:w14="http://schemas.microsoft.com/office/word/2010/wordml" xmlns:w15="http://schemas.microsoft.com/office/word/2012/wordml" xmlns:w16se="http://schemas.microsoft.com/office/word/2015/wordml/symex" xmlns:wpg="http://schemas.microsoft.com/office/word/2010/wordprocessingGroup" xmlns:wpi="http://schemas.microsoft.com/office/word/2010/wordprocessingInk" xmlns:wne="http://schemas.microsoft.com/office/word/2006/wordml" xmlns:wps="http://schemas.microsoft.com/office/word/2010/wordprocessingShape" mc:Ignorable="w14 w15 w16se wp14">
+<w:numbering xmlns:wpc="http://schemas.microsoft.com/office/word/2010/wordprocessingCanvas" xmlns:cx="http://schemas.microsoft.com/office/drawing/2014/chartex" xmlns:cx1="http://schemas.microsoft.com/office/drawing/2015/9/8/chartex" xmlns:cx2="http://schemas.microsoft.com/office/drawing/2015/10/21/chartex" xmlns:cx3="http://schemas.microsoft.com/office/drawing/2016/5/9/chartex" xmlns:cx4="http://schemas.microsoft.com/office/drawing/2016/5/10/chartex" xmlns:cx5="http://schemas.microsoft.com/office/drawing/2016/5/11/chartex" xmlns:cx6="http://schemas.microsoft.com/office/drawing/2016/5/12/chartex" xmlns:cx7="http://schemas.microsoft.com/office/drawing/2016/5/13/chartex" xmlns:cx8="http://schemas.microsoft.com/office/drawing/2016/5/14/chartex" xmlns:mc="http://schemas.openxmlformats.org/markup-compatibility/2006" xmlns:aink="http://schemas.microsoft.com/office/drawing/2016/ink" xmlns:am3d="http://schemas.microsoft.com/office/drawing/2017/model3d" xmlns:o="urn:schemas-microsoft-com:office:office" xmlns:oel="http://schemas.microsoft.com/office/2019/extlst" xmlns:r="http://schemas.openxmlformats.org/officeDocument/2006/relationships" xmlns:m="http://schemas.openxmlformats.org/officeDocument/2006/math" xmlns:v="urn:schemas-microsoft-com:vml" xmlns:wp14="http://schemas.microsoft.com/office/word/2010/wordprocessingDrawing" xmlns:wp="http://schemas.openxmlformats.org/drawingml/2006/wordprocessingDrawing" xmlns:w10="urn:schemas-microsoft-com:office:word" xmlns:w="http://schemas.openxmlformats.org/wordprocessingml/2006/main" xmlns:w14="http://schemas.microsoft.com/office/word/2010/wordml" xmlns:w15="http://schemas.microsoft.com/office/word/2012/wordml" xmlns:w16cex="http://schemas.microsoft.com/office/word/2018/wordml/cex" xmlns:w16cid="http://schemas.microsoft.com/office/word/2016/wordml/cid" xmlns:w16="http://schemas.microsoft.com/office/word/2018/wordml" xmlns:w16du="http://schemas.microsoft.com/office/word/2023/wordml/word16du" xmlns:w16sdtdh="http://schemas.microsoft.com/office/word/2020/wordml/sdtdatahash" xmlns:w16se="http://schemas.microsoft.com/office/word/2015/wordml/symex" xmlns:wpg="http://schemas.microsoft.com/office/word/2010/wordprocessingGroup" xmlns:wpi="http://schemas.microsoft.com/office/word/2010/wordprocessingInk" xmlns:wne="http://schemas.microsoft.com/office/word/2006/wordml" xmlns:wps="http://schemas.microsoft.com/office/word/2010/wordprocessingShape" mc:Ignorable="w14 w15 w16se w16cid w16 w16cex w16sdtdh wp14">
   <w:abstractNum w:abstractNumId="0" w15:restartNumberingAfterBreak="0">
     <w:nsid w:val="04270DFC"/>
     <w:multiLevelType w:val="hybridMultilevel"/>
@@ -31799,35 +32499,35 @@
       </w:rPr>
     </w:lvl>
   </w:abstractNum>
-  <w:num w:numId="1">
+  <w:num w:numId="1" w16cid:durableId="1588533781">
     <w:abstractNumId w:val="6"/>
   </w:num>
-  <w:num w:numId="2">
+  <w:num w:numId="2" w16cid:durableId="1249580543">
     <w:abstractNumId w:val="4"/>
   </w:num>
-  <w:num w:numId="3">
+  <w:num w:numId="3" w16cid:durableId="1781490523">
     <w:abstractNumId w:val="1"/>
   </w:num>
-  <w:num w:numId="4">
+  <w:num w:numId="4" w16cid:durableId="436104550">
     <w:abstractNumId w:val="3"/>
   </w:num>
-  <w:num w:numId="5">
+  <w:num w:numId="5" w16cid:durableId="1266183239">
     <w:abstractNumId w:val="2"/>
   </w:num>
-  <w:num w:numId="6">
+  <w:num w:numId="6" w16cid:durableId="1925992960">
     <w:abstractNumId w:val="5"/>
   </w:num>
-  <w:num w:numId="7">
+  <w:num w:numId="7" w16cid:durableId="1575747712">
     <w:abstractNumId w:val="0"/>
   </w:num>
-  <w:num w:numId="8">
+  <w:num w:numId="8" w16cid:durableId="359405308">
     <w:abstractNumId w:val="7"/>
   </w:num>
 </w:numbering>
 </file>
 
 <file path=word/styles.xml><?xml version="1.0" encoding="utf-8"?>
-<w:styles xmlns:mc="http://schemas.openxmlformats.org/markup-compatibility/2006" xmlns:r="http://schemas.openxmlformats.org/officeDocument/2006/relationships" xmlns:w="http://schemas.openxmlformats.org/wordprocessingml/2006/main" xmlns:w14="http://schemas.microsoft.com/office/word/2010/wordml" xmlns:w15="http://schemas.microsoft.com/office/word/2012/wordml" xmlns:w16se="http://schemas.microsoft.com/office/word/2015/wordml/symex" mc:Ignorable="w14 w15 w16se">
+<w:styles xmlns:mc="http://schemas.openxmlformats.org/markup-compatibility/2006" xmlns:r="http://schemas.openxmlformats.org/officeDocument/2006/relationships" xmlns:w="http://schemas.openxmlformats.org/wordprocessingml/2006/main" xmlns:w14="http://schemas.microsoft.com/office/word/2010/wordml" xmlns:w15="http://schemas.microsoft.com/office/word/2012/wordml" xmlns:w16cex="http://schemas.microsoft.com/office/word/2018/wordml/cex" xmlns:w16cid="http://schemas.microsoft.com/office/word/2016/wordml/cid" xmlns:w16="http://schemas.microsoft.com/office/word/2018/wordml" xmlns:w16sdtdh="http://schemas.microsoft.com/office/word/2020/wordml/sdtdatahash" xmlns:w16se="http://schemas.microsoft.com/office/word/2015/wordml/symex" mc:Ignorable="w14 w15 w16se w16cid w16 w16cex w16sdtdh">
   <w:docDefaults>
     <w:rPrDefault>
       <w:rPr>
@@ -31837,7 +32537,7 @@
     </w:rPrDefault>
     <w:pPrDefault/>
   </w:docDefaults>
-  <w:latentStyles w:defLockedState="0" w:defUIPriority="99" w:defSemiHidden="0" w:defUnhideWhenUsed="0" w:defQFormat="0" w:count="371">
+  <w:latentStyles w:defLockedState="0" w:defUIPriority="99" w:defSemiHidden="0" w:defUnhideWhenUsed="0" w:defQFormat="0" w:count="376">
     <w:lsdException w:name="Normal" w:uiPriority="0" w:qFormat="1"/>
     <w:lsdException w:name="heading 1" w:uiPriority="9" w:qFormat="1"/>
     <w:lsdException w:name="heading 2" w:semiHidden="1" w:uiPriority="9" w:unhideWhenUsed="1" w:qFormat="1"/>
@@ -31943,7 +32643,6 @@
     <w:lsdException w:name="HTML Sample" w:semiHidden="1" w:unhideWhenUsed="1"/>
     <w:lsdException w:name="HTML Typewriter" w:semiHidden="1" w:unhideWhenUsed="1"/>
     <w:lsdException w:name="HTML Variable" w:semiHidden="1" w:unhideWhenUsed="1"/>
-    <w:lsdException w:name="Normal Table" w:semiHidden="1" w:unhideWhenUsed="1"/>
     <w:lsdException w:name="annotation subject" w:semiHidden="1" w:unhideWhenUsed="1"/>
     <w:lsdException w:name="No List" w:semiHidden="1" w:unhideWhenUsed="1"/>
     <w:lsdException w:name="Outline List 1" w:semiHidden="1" w:unhideWhenUsed="1"/>
@@ -31986,11 +32685,8 @@
     <w:lsdException w:name="Table Contemporary" w:semiHidden="1" w:unhideWhenUsed="1"/>
     <w:lsdException w:name="Table Elegant" w:semiHidden="1" w:unhideWhenUsed="1"/>
     <w:lsdException w:name="Table Professional" w:semiHidden="1" w:unhideWhenUsed="1"/>
-    <w:lsdException w:name="Table Subtle 1" w:semiHidden="1" w:unhideWhenUsed="1"/>
     <w:lsdException w:name="Table Subtle 2" w:semiHidden="1" w:unhideWhenUsed="1"/>
     <w:lsdException w:name="Table Web 1" w:semiHidden="1" w:unhideWhenUsed="1"/>
-    <w:lsdException w:name="Table Web 2" w:semiHidden="1" w:unhideWhenUsed="1"/>
-    <w:lsdException w:name="Table Web 3" w:semiHidden="1" w:unhideWhenUsed="1"/>
     <w:lsdException w:name="Balloon Text" w:semiHidden="1" w:unhideWhenUsed="1"/>
     <w:lsdException w:name="Table Grid" w:uiPriority="59"/>
     <w:lsdException w:name="Table Theme" w:semiHidden="1" w:unhideWhenUsed="1"/>
@@ -32209,6 +32905,11 @@
     <w:lsdException w:name="List Table 5 Dark Accent 6" w:uiPriority="50"/>
     <w:lsdException w:name="List Table 6 Colorful Accent 6" w:uiPriority="51"/>
     <w:lsdException w:name="List Table 7 Colorful Accent 6" w:uiPriority="52"/>
+    <w:lsdException w:name="Mention" w:semiHidden="1" w:unhideWhenUsed="1"/>
+    <w:lsdException w:name="Smart Hyperlink" w:semiHidden="1" w:unhideWhenUsed="1"/>
+    <w:lsdException w:name="Hashtag" w:semiHidden="1" w:unhideWhenUsed="1"/>
+    <w:lsdException w:name="Unresolved Mention" w:semiHidden="1" w:unhideWhenUsed="1"/>
+    <w:lsdException w:name="Smart Link" w:semiHidden="1" w:unhideWhenUsed="1"/>
   </w:latentStyles>
   <w:style w:type="paragraph" w:default="1" w:styleId="Normal">
     <w:name w:val="Normal"/>

</xml_diff>

<commit_message>
nmv 13 10 2025
</commit_message>
<xml_diff>
--- a/shAnti-japa/Shanti Japam Malayalam Corrections.docx
+++ b/shAnti-japa/Shanti Japam Malayalam Corrections.docx
@@ -1,6 +1,6 @@
 
 <file path=word/document.xml><?xml version="1.0" encoding="utf-8"?>
-<w:document xmlns:wpc="http://schemas.microsoft.com/office/word/2010/wordprocessingCanvas" xmlns:cx="http://schemas.microsoft.com/office/drawing/2014/chartex" xmlns:cx1="http://schemas.microsoft.com/office/drawing/2015/9/8/chartex" xmlns:cx2="http://schemas.microsoft.com/office/drawing/2015/10/21/chartex" xmlns:cx3="http://schemas.microsoft.com/office/drawing/2016/5/9/chartex" xmlns:cx4="http://schemas.microsoft.com/office/drawing/2016/5/10/chartex" xmlns:cx5="http://schemas.microsoft.com/office/drawing/2016/5/11/chartex" xmlns:cx6="http://schemas.microsoft.com/office/drawing/2016/5/12/chartex" xmlns:cx7="http://schemas.microsoft.com/office/drawing/2016/5/13/chartex" xmlns:cx8="http://schemas.microsoft.com/office/drawing/2016/5/14/chartex" xmlns:mc="http://schemas.openxmlformats.org/markup-compatibility/2006" xmlns:aink="http://schemas.microsoft.com/office/drawing/2016/ink" xmlns:am3d="http://schemas.microsoft.com/office/drawing/2017/model3d" xmlns:o="urn:schemas-microsoft-com:office:office" xmlns:oel="http://schemas.microsoft.com/office/2019/extlst" xmlns:r="http://schemas.openxmlformats.org/officeDocument/2006/relationships" xmlns:m="http://schemas.openxmlformats.org/officeDocument/2006/math" xmlns:v="urn:schemas-microsoft-com:vml" xmlns:wp14="http://schemas.microsoft.com/office/word/2010/wordprocessingDrawing" xmlns:wp="http://schemas.openxmlformats.org/drawingml/2006/wordprocessingDrawing" xmlns:w10="urn:schemas-microsoft-com:office:word" xmlns:w="http://schemas.openxmlformats.org/wordprocessingml/2006/main" xmlns:w14="http://schemas.microsoft.com/office/word/2010/wordml" xmlns:w15="http://schemas.microsoft.com/office/word/2012/wordml" xmlns:w16cex="http://schemas.microsoft.com/office/word/2018/wordml/cex" xmlns:w16cid="http://schemas.microsoft.com/office/word/2016/wordml/cid" xmlns:w16="http://schemas.microsoft.com/office/word/2018/wordml" xmlns:w16du="http://schemas.microsoft.com/office/word/2023/wordml/word16du" xmlns:w16sdtdh="http://schemas.microsoft.com/office/word/2020/wordml/sdtdatahash" xmlns:w16se="http://schemas.microsoft.com/office/word/2015/wordml/symex" xmlns:wpg="http://schemas.microsoft.com/office/word/2010/wordprocessingGroup" xmlns:wpi="http://schemas.microsoft.com/office/word/2010/wordprocessingInk" xmlns:wne="http://schemas.microsoft.com/office/word/2006/wordml" xmlns:wps="http://schemas.microsoft.com/office/word/2010/wordprocessingShape" mc:Ignorable="w14 w15 w16se w16cid w16 w16cex w16sdtdh wp14">
+<w:document xmlns:wpc="http://schemas.microsoft.com/office/word/2010/wordprocessingCanvas" xmlns:cx="http://schemas.microsoft.com/office/drawing/2014/chartex" xmlns:cx1="http://schemas.microsoft.com/office/drawing/2015/9/8/chartex" xmlns:cx2="http://schemas.microsoft.com/office/drawing/2015/10/21/chartex" xmlns:cx3="http://schemas.microsoft.com/office/drawing/2016/5/9/chartex" xmlns:cx4="http://schemas.microsoft.com/office/drawing/2016/5/10/chartex" xmlns:cx5="http://schemas.microsoft.com/office/drawing/2016/5/11/chartex" xmlns:cx6="http://schemas.microsoft.com/office/drawing/2016/5/12/chartex" xmlns:cx7="http://schemas.microsoft.com/office/drawing/2016/5/13/chartex" xmlns:cx8="http://schemas.microsoft.com/office/drawing/2016/5/14/chartex" xmlns:mc="http://schemas.openxmlformats.org/markup-compatibility/2006" xmlns:aink="http://schemas.microsoft.com/office/drawing/2016/ink" xmlns:am3d="http://schemas.microsoft.com/office/drawing/2017/model3d" xmlns:o="urn:schemas-microsoft-com:office:office" xmlns:oel="http://schemas.microsoft.com/office/2019/extlst" xmlns:r="http://schemas.openxmlformats.org/officeDocument/2006/relationships" xmlns:m="http://schemas.openxmlformats.org/officeDocument/2006/math" xmlns:v="urn:schemas-microsoft-com:vml" xmlns:wp14="http://schemas.microsoft.com/office/word/2010/wordprocessingDrawing" xmlns:wp="http://schemas.openxmlformats.org/drawingml/2006/wordprocessingDrawing" xmlns:w10="urn:schemas-microsoft-com:office:word" xmlns:w="http://schemas.openxmlformats.org/wordprocessingml/2006/main" xmlns:w14="http://schemas.microsoft.com/office/word/2010/wordml" xmlns:w15="http://schemas.microsoft.com/office/word/2012/wordml" xmlns:w16cex="http://schemas.microsoft.com/office/word/2018/wordml/cex" xmlns:w16cid="http://schemas.microsoft.com/office/word/2016/wordml/cid" xmlns:w16="http://schemas.microsoft.com/office/word/2018/wordml" xmlns:w16du="http://schemas.microsoft.com/office/word/2023/wordml/word16du" xmlns:w16sdtdh="http://schemas.microsoft.com/office/word/2020/wordml/sdtdatahash" xmlns:w16sdtfl="http://schemas.microsoft.com/office/word/2024/wordml/sdtformatlock" xmlns:w16se="http://schemas.microsoft.com/office/word/2015/wordml/symex" xmlns:wpg="http://schemas.microsoft.com/office/word/2010/wordprocessingGroup" xmlns:wpi="http://schemas.microsoft.com/office/word/2010/wordprocessingInk" xmlns:wne="http://schemas.microsoft.com/office/word/2006/wordml" xmlns:wps="http://schemas.microsoft.com/office/word/2010/wordprocessingShape" mc:Ignorable="w14 w15 w16se w16cid w16 w16cex w16sdtdh w16sdtfl w16du wp14">
   <w:body>
     <w:p>
       <w:pPr>
@@ -49,10 +49,9 @@
           <w:bCs/>
           <w:sz w:val="32"/>
           <w:szCs w:val="32"/>
-          <w:highlight w:val="red"/>
           <w:u w:val="single"/>
         </w:rPr>
-        <w:t>????</w:t>
+        <w:t>30th Sep 2025</w:t>
       </w:r>
     </w:p>
     <w:p>
@@ -221,112 +220,64 @@
               <w:rPr>
                 <w:rFonts w:cs="Arial"/>
                 <w:b/>
-                <w:szCs w:val="28"/>
-                <w:lang w:val="it-IT"/>
-              </w:rPr>
-            </w:pPr>
-            <w:r>
-              <w:rPr>
-                <w:rFonts w:cs="Arial"/>
-                <w:b/>
-                <w:szCs w:val="28"/>
-                <w:lang w:val="it-IT"/>
-              </w:rPr>
-              <w:t>26.</w:t>
-            </w:r>
-            <w:r>
-              <w:rPr>
-                <w:rFonts w:cs="Arial"/>
-                <w:b/>
-                <w:szCs w:val="28"/>
-                <w:lang w:val="it-IT"/>
-              </w:rPr>
-              <w:t xml:space="preserve"> </w:t>
-            </w:r>
-            <w:r>
-              <w:rPr>
-                <w:rFonts w:cs="Arial"/>
-                <w:b/>
-                <w:szCs w:val="28"/>
-                <w:lang w:val="it-IT"/>
-              </w:rPr>
-              <w:t>Ghosha</w:t>
-            </w:r>
-            <w:r>
-              <w:rPr>
-                <w:rFonts w:cs="Arial"/>
-                <w:b/>
-                <w:szCs w:val="28"/>
-                <w:lang w:val="it-IT"/>
-              </w:rPr>
-              <w:t xml:space="preserve"> shanti</w:t>
-            </w:r>
-          </w:p>
-          <w:p>
-            <w:pPr>
-              <w:spacing w:before="0" w:line="240" w:lineRule="auto"/>
-              <w:rPr>
-                <w:rFonts w:cs="Arial"/>
-                <w:b/>
-                <w:szCs w:val="28"/>
-                <w:lang w:val="it-IT"/>
-              </w:rPr>
-            </w:pPr>
-            <w:r>
-              <w:rPr>
-                <w:rFonts w:cs="Arial"/>
-                <w:b/>
-                <w:szCs w:val="28"/>
-                <w:lang w:val="it-IT"/>
-              </w:rPr>
-              <w:t xml:space="preserve">Para No. </w:t>
-            </w:r>
-            <w:r>
-              <w:rPr>
-                <w:rFonts w:cs="Arial"/>
-                <w:b/>
-                <w:szCs w:val="28"/>
-                <w:lang w:val="it-IT"/>
-              </w:rPr>
-              <w:t>2</w:t>
-            </w:r>
-            <w:r>
-              <w:rPr>
-                <w:rFonts w:cs="Arial"/>
-                <w:b/>
-                <w:szCs w:val="28"/>
-                <w:lang w:val="it-IT"/>
-              </w:rPr>
-              <w:t xml:space="preserve"> </w:t>
-            </w:r>
-          </w:p>
-          <w:p>
-            <w:pPr>
-              <w:spacing w:before="0" w:line="240" w:lineRule="auto"/>
-              <w:rPr>
-                <w:rFonts w:cs="Arial"/>
-                <w:b/>
-                <w:szCs w:val="28"/>
-                <w:lang w:val="it-IT"/>
-              </w:rPr>
-            </w:pPr>
-            <w:r>
-              <w:rPr>
-                <w:rFonts w:cs="Arial"/>
-                <w:b/>
-                <w:szCs w:val="28"/>
-                <w:lang w:val="it-IT"/>
-              </w:rPr>
-              <w:t xml:space="preserve">Line No. </w:t>
-            </w:r>
-            <w:r>
-              <w:rPr>
-                <w:rFonts w:cs="Arial"/>
-                <w:b/>
-                <w:szCs w:val="28"/>
-                <w:lang w:val="it-IT"/>
-              </w:rPr>
-              <w:t>4</w:t>
+                <w:sz w:val="32"/>
+                <w:szCs w:val="36"/>
+                <w:lang w:val="it-IT"/>
+              </w:rPr>
+            </w:pPr>
+            <w:r>
+              <w:rPr>
+                <w:rFonts w:cs="Arial"/>
+                <w:b/>
+                <w:sz w:val="32"/>
+                <w:szCs w:val="36"/>
+                <w:lang w:val="it-IT"/>
+              </w:rPr>
+              <w:t>17. Navagraha sooktam</w:t>
+            </w:r>
+          </w:p>
+          <w:p>
+            <w:pPr>
+              <w:spacing w:before="0" w:line="240" w:lineRule="auto"/>
+              <w:rPr>
+                <w:rFonts w:cs="Arial"/>
+                <w:b/>
+                <w:sz w:val="32"/>
+                <w:szCs w:val="36"/>
+                <w:lang w:val="it-IT"/>
+              </w:rPr>
+            </w:pPr>
+            <w:r>
+              <w:rPr>
+                <w:rFonts w:cs="Arial"/>
+                <w:b/>
+                <w:sz w:val="32"/>
+                <w:szCs w:val="36"/>
+                <w:lang w:val="it-IT"/>
+              </w:rPr>
+              <w:t>Para No.8</w:t>
+            </w:r>
+          </w:p>
+          <w:p>
+            <w:pPr>
+              <w:spacing w:before="0" w:line="240" w:lineRule="auto"/>
+              <w:rPr>
+                <w:rFonts w:cs="Arial"/>
+                <w:b/>
+                <w:sz w:val="32"/>
+                <w:szCs w:val="36"/>
+                <w:lang w:val="it-IT"/>
+              </w:rPr>
+            </w:pPr>
+            <w:r>
+              <w:rPr>
+                <w:rFonts w:cs="Arial"/>
+                <w:b/>
+                <w:sz w:val="32"/>
+                <w:szCs w:val="36"/>
+                <w:lang w:val="it-IT"/>
+              </w:rPr>
+              <w:t>Statement No.3</w:t>
             </w:r>
           </w:p>
         </w:tc>
@@ -352,73 +303,54 @@
                 <w:rFonts w:ascii="BRH Malayalam Extra" w:hAnsi="BRH Malayalam Extra" w:cs="BRH Malayalam Extra"/>
                 <w:sz w:val="40"/>
                 <w:szCs w:val="40"/>
+                <w:lang w:val="it-IT"/>
+              </w:rPr>
+            </w:pPr>
+            <w:r>
+              <w:rPr>
+                <w:rFonts w:ascii="BRH Malayalam Extra" w:hAnsi="BRH Malayalam Extra" w:cs="BRH Malayalam Extra"/>
+                <w:sz w:val="40"/>
+                <w:szCs w:val="40"/>
+                <w:lang w:val="it-IT"/>
+              </w:rPr>
+              <w:t>j¥À— ¥b</w:t>
+            </w:r>
+            <w:r>
+              <w:rPr>
+                <w:rFonts w:ascii="BRH Malayalam Extra" w:hAnsi="BRH Malayalam Extra" w:cs="BRH Malayalam Extra"/>
+                <w:sz w:val="33"/>
+                <w:szCs w:val="40"/>
+                <w:lang w:val="it-IT"/>
+              </w:rPr>
+              <w:t>–</w:t>
+            </w:r>
+            <w:r>
+              <w:rPr>
+                <w:rFonts w:ascii="BRH Malayalam Extra" w:hAnsi="BRH Malayalam Extra" w:cs="BRH Malayalam Extra"/>
+                <w:sz w:val="40"/>
+                <w:szCs w:val="40"/>
+                <w:lang w:val="it-IT"/>
+              </w:rPr>
+              <w:t>pz dyª.E</w:t>
+            </w:r>
+            <w:r>
+              <w:rPr>
+                <w:rFonts w:ascii="BRH Malayalam Extra" w:hAnsi="BRH Malayalam Extra" w:cs="BRH Malayalam Extra"/>
+                <w:sz w:val="40"/>
+                <w:szCs w:val="40"/>
                 <w:highlight w:val="yellow"/>
                 <w:lang w:val="it-IT"/>
               </w:rPr>
-            </w:pPr>
-            <w:r>
-              <w:rPr>
-                <w:rFonts w:ascii="BRH Malayalam Extra" w:hAnsi="BRH Malayalam Extra" w:cs="BRH Malayalam Extra"/>
-                <w:sz w:val="40"/>
-                <w:szCs w:val="40"/>
-                <w:lang w:val="it-IT"/>
-              </w:rPr>
-              <w:t>öeY</w:t>
-            </w:r>
-            <w:r>
-              <w:rPr>
-                <w:rFonts w:ascii="BRH Malayalam Extra" w:hAnsi="BRH Malayalam Extra" w:cs="BRH Malayalam Extra"/>
-                <w:sz w:val="33"/>
-                <w:szCs w:val="40"/>
-                <w:lang w:val="it-IT"/>
-              </w:rPr>
-              <w:t>–</w:t>
-            </w:r>
-            <w:r>
-              <w:rPr>
-                <w:rFonts w:ascii="BRH Malayalam Extra" w:hAnsi="BRH Malayalam Extra" w:cs="BRH Malayalam Extra"/>
-                <w:sz w:val="40"/>
-                <w:szCs w:val="40"/>
-                <w:lang w:val="it-IT"/>
-              </w:rPr>
-              <w:t xml:space="preserve"> B</w:t>
-            </w:r>
-            <w:r>
-              <w:rPr>
-                <w:rFonts w:ascii="BRH Malayalam Extra" w:hAnsi="BRH Malayalam Extra" w:cs="BRH Malayalam Extra"/>
-                <w:sz w:val="40"/>
-                <w:szCs w:val="40"/>
-                <w:highlight w:val="yellow"/>
-                <w:lang w:val="it-IT"/>
-              </w:rPr>
-              <w:t>j</w:t>
-            </w:r>
-            <w:r>
-              <w:rPr>
-                <w:rFonts w:ascii="BRH Malayalam Extra" w:hAnsi="BRH Malayalam Extra" w:cs="BRH Malayalam Extra"/>
-                <w:sz w:val="40"/>
-                <w:szCs w:val="40"/>
-                <w:lang w:val="it-IT"/>
-              </w:rPr>
-              <w:t>¡</w:t>
-            </w:r>
-            <w:r>
-              <w:rPr>
-                <w:rFonts w:ascii="BRH Devanagari Extra" w:hAnsi="BRH Devanagari Extra" w:cs="BRH Malayalam Extra"/>
-                <w:sz w:val="32"/>
-                <w:szCs w:val="40"/>
-                <w:lang w:val="it-IT"/>
-              </w:rPr>
-              <w:t>óè</w:t>
-            </w:r>
-            <w:r>
-              <w:rPr>
-                <w:rFonts w:ascii="BRH Malayalam Extra" w:hAnsi="BRH Malayalam Extra" w:cs="BRH Malayalam Extra"/>
-                <w:sz w:val="40"/>
-                <w:szCs w:val="40"/>
-                <w:lang w:val="it-IT"/>
-              </w:rPr>
-              <w:t>—ry ZxkyrZ§ |</w:t>
+              <w:t>Zy</w:t>
+            </w:r>
+            <w:r>
+              <w:rPr>
+                <w:rFonts w:ascii="BRH Malayalam Extra" w:hAnsi="BRH Malayalam Extra" w:cs="BRH Malayalam Extra"/>
+                <w:sz w:val="40"/>
+                <w:szCs w:val="40"/>
+                <w:lang w:val="it-IT"/>
+              </w:rPr>
+              <w:t>—</w:t>
             </w:r>
           </w:p>
         </w:tc>
@@ -438,6 +370,248 @@
               <w:rPr>
                 <w:rFonts w:ascii="BRH Malayalam Extra" w:hAnsi="BRH Malayalam Extra" w:cs="BRH Malayalam Extra"/>
                 <w:sz w:val="40"/>
+                <w:szCs w:val="40"/>
+                <w:lang w:val="it-IT"/>
+              </w:rPr>
+            </w:pPr>
+            <w:r>
+              <w:rPr>
+                <w:rFonts w:ascii="BRH Malayalam Extra" w:hAnsi="BRH Malayalam Extra" w:cs="BRH Malayalam Extra"/>
+                <w:sz w:val="40"/>
+                <w:szCs w:val="40"/>
+                <w:lang w:val="it-IT"/>
+              </w:rPr>
+              <w:t>j¥À— ¥b</w:t>
+            </w:r>
+            <w:r>
+              <w:rPr>
+                <w:rFonts w:ascii="BRH Malayalam Extra" w:hAnsi="BRH Malayalam Extra" w:cs="BRH Malayalam Extra"/>
+                <w:sz w:val="33"/>
+                <w:szCs w:val="40"/>
+                <w:lang w:val="it-IT"/>
+              </w:rPr>
+              <w:t>–</w:t>
+            </w:r>
+            <w:r>
+              <w:rPr>
+                <w:rFonts w:ascii="BRH Malayalam Extra" w:hAnsi="BRH Malayalam Extra" w:cs="BRH Malayalam Extra"/>
+                <w:sz w:val="40"/>
+                <w:szCs w:val="40"/>
+                <w:lang w:val="it-IT"/>
+              </w:rPr>
+              <w:t>pz dyª.</w:t>
+            </w:r>
+            <w:r>
+              <w:rPr>
+                <w:rFonts w:ascii="BRH Malayalam Extra" w:hAnsi="BRH Malayalam Extra" w:cs="BRH Malayalam Extra"/>
+                <w:sz w:val="40"/>
+                <w:szCs w:val="40"/>
+                <w:highlight w:val="green"/>
+                <w:lang w:val="it-IT"/>
+              </w:rPr>
+              <w:t>E</w:t>
+            </w:r>
+            <w:r>
+              <w:rPr>
+                <w:rFonts w:ascii="BRH Malayalam Extra" w:hAnsi="BRH Malayalam Extra" w:cs="BRH Malayalam Extra"/>
+                <w:sz w:val="40"/>
+                <w:szCs w:val="40"/>
+                <w:lang w:val="it-IT"/>
+              </w:rPr>
+              <w:t>—Zy</w:t>
+            </w:r>
+          </w:p>
+        </w:tc>
+      </w:tr>
+      <w:tr>
+        <w:trPr>
+          <w:trHeight w:val="1319"/>
+        </w:trPr>
+        <w:tc>
+          <w:tcPr>
+            <w:tcW w:w="3310" w:type="dxa"/>
+            <w:tcBorders>
+              <w:top w:val="single" w:sz="4" w:space="0" w:color="000000"/>
+              <w:left w:val="single" w:sz="4" w:space="0" w:color="000000"/>
+              <w:bottom w:val="single" w:sz="4" w:space="0" w:color="000000"/>
+              <w:right w:val="single" w:sz="4" w:space="0" w:color="000000"/>
+            </w:tcBorders>
+          </w:tcPr>
+          <w:p>
+            <w:pPr>
+              <w:spacing w:before="0" w:line="240" w:lineRule="auto"/>
+              <w:rPr>
+                <w:rFonts w:cs="Arial"/>
+                <w:b/>
+                <w:sz w:val="32"/>
+                <w:szCs w:val="36"/>
+                <w:lang w:val="it-IT"/>
+              </w:rPr>
+            </w:pPr>
+            <w:r>
+              <w:rPr>
+                <w:rFonts w:cs="Arial"/>
+                <w:b/>
+                <w:sz w:val="32"/>
+                <w:szCs w:val="36"/>
+                <w:lang w:val="it-IT"/>
+              </w:rPr>
+              <w:t>26. Ghosha shanti</w:t>
+            </w:r>
+          </w:p>
+          <w:p>
+            <w:pPr>
+              <w:spacing w:before="0" w:line="240" w:lineRule="auto"/>
+              <w:rPr>
+                <w:rFonts w:cs="Arial"/>
+                <w:b/>
+                <w:sz w:val="32"/>
+                <w:szCs w:val="36"/>
+                <w:lang w:val="it-IT"/>
+              </w:rPr>
+            </w:pPr>
+            <w:r>
+              <w:rPr>
+                <w:rFonts w:cs="Arial"/>
+                <w:b/>
+                <w:sz w:val="32"/>
+                <w:szCs w:val="36"/>
+                <w:lang w:val="it-IT"/>
+              </w:rPr>
+              <w:t xml:space="preserve">Para No. 2 </w:t>
+            </w:r>
+          </w:p>
+          <w:p>
+            <w:pPr>
+              <w:spacing w:before="0" w:line="240" w:lineRule="auto"/>
+              <w:rPr>
+                <w:rFonts w:cs="Arial"/>
+                <w:b/>
+                <w:sz w:val="32"/>
+                <w:szCs w:val="36"/>
+                <w:lang w:val="it-IT"/>
+              </w:rPr>
+            </w:pPr>
+            <w:r>
+              <w:rPr>
+                <w:rFonts w:cs="Arial"/>
+                <w:b/>
+                <w:sz w:val="32"/>
+                <w:szCs w:val="36"/>
+                <w:lang w:val="it-IT"/>
+              </w:rPr>
+              <w:t>Line No. 4</w:t>
+            </w:r>
+          </w:p>
+        </w:tc>
+        <w:tc>
+          <w:tcPr>
+            <w:tcW w:w="4961" w:type="dxa"/>
+            <w:tcBorders>
+              <w:top w:val="single" w:sz="4" w:space="0" w:color="000000"/>
+              <w:left w:val="single" w:sz="4" w:space="0" w:color="000000"/>
+              <w:bottom w:val="single" w:sz="4" w:space="0" w:color="000000"/>
+              <w:right w:val="single" w:sz="4" w:space="0" w:color="000000"/>
+            </w:tcBorders>
+          </w:tcPr>
+          <w:p>
+            <w:pPr>
+              <w:widowControl w:val="0"/>
+              <w:autoSpaceDE w:val="0"/>
+              <w:autoSpaceDN w:val="0"/>
+              <w:adjustRightInd w:val="0"/>
+              <w:spacing w:before="0" w:line="240" w:lineRule="auto"/>
+              <w:ind w:right="6"/>
+              <w:rPr>
+                <w:rFonts w:ascii="BRH Malayalam Extra" w:hAnsi="BRH Malayalam Extra" w:cs="BRH Malayalam Extra"/>
+                <w:sz w:val="40"/>
+                <w:szCs w:val="40"/>
+                <w:highlight w:val="yellow"/>
+                <w:lang w:val="it-IT"/>
+              </w:rPr>
+            </w:pPr>
+            <w:r>
+              <w:rPr>
+                <w:rFonts w:ascii="BRH Malayalam Extra" w:hAnsi="BRH Malayalam Extra" w:cs="BRH Malayalam Extra"/>
+                <w:sz w:val="40"/>
+                <w:szCs w:val="40"/>
+                <w:lang w:val="it-IT"/>
+              </w:rPr>
+              <w:t>öeY</w:t>
+            </w:r>
+            <w:r>
+              <w:rPr>
+                <w:rFonts w:ascii="BRH Malayalam Extra" w:hAnsi="BRH Malayalam Extra" w:cs="BRH Malayalam Extra"/>
+                <w:sz w:val="33"/>
+                <w:szCs w:val="40"/>
+                <w:lang w:val="it-IT"/>
+              </w:rPr>
+              <w:t>–</w:t>
+            </w:r>
+            <w:r>
+              <w:rPr>
+                <w:rFonts w:ascii="BRH Malayalam Extra" w:hAnsi="BRH Malayalam Extra" w:cs="BRH Malayalam Extra"/>
+                <w:sz w:val="40"/>
+                <w:szCs w:val="40"/>
+                <w:lang w:val="it-IT"/>
+              </w:rPr>
+              <w:t xml:space="preserve"> B</w:t>
+            </w:r>
+            <w:r>
+              <w:rPr>
+                <w:rFonts w:ascii="BRH Malayalam Extra" w:hAnsi="BRH Malayalam Extra" w:cs="BRH Malayalam Extra"/>
+                <w:sz w:val="40"/>
+                <w:szCs w:val="40"/>
+                <w:highlight w:val="yellow"/>
+                <w:lang w:val="it-IT"/>
+              </w:rPr>
+              <w:t>j</w:t>
+            </w:r>
+            <w:r>
+              <w:rPr>
+                <w:rFonts w:ascii="BRH Malayalam Extra" w:hAnsi="BRH Malayalam Extra" w:cs="BRH Malayalam Extra"/>
+                <w:sz w:val="40"/>
+                <w:szCs w:val="40"/>
+                <w:lang w:val="it-IT"/>
+              </w:rPr>
+              <w:t>¡</w:t>
+            </w:r>
+            <w:r>
+              <w:rPr>
+                <w:rFonts w:ascii="BRH Devanagari Extra" w:hAnsi="BRH Devanagari Extra" w:cs="BRH Malayalam Extra"/>
+                <w:sz w:val="32"/>
+                <w:szCs w:val="40"/>
+                <w:lang w:val="it-IT"/>
+              </w:rPr>
+              <w:t>óè</w:t>
+            </w:r>
+            <w:r>
+              <w:rPr>
+                <w:rFonts w:ascii="BRH Malayalam Extra" w:hAnsi="BRH Malayalam Extra" w:cs="BRH Malayalam Extra"/>
+                <w:sz w:val="40"/>
+                <w:szCs w:val="40"/>
+                <w:lang w:val="it-IT"/>
+              </w:rPr>
+              <w:t>—ry ZxkyrZ§ |</w:t>
+            </w:r>
+          </w:p>
+        </w:tc>
+        <w:tc>
+          <w:tcPr>
+            <w:tcW w:w="5400" w:type="dxa"/>
+            <w:tcBorders>
+              <w:top w:val="single" w:sz="4" w:space="0" w:color="000000"/>
+              <w:left w:val="single" w:sz="4" w:space="0" w:color="000000"/>
+              <w:bottom w:val="single" w:sz="4" w:space="0" w:color="000000"/>
+              <w:right w:val="single" w:sz="4" w:space="0" w:color="000000"/>
+            </w:tcBorders>
+          </w:tcPr>
+          <w:p>
+            <w:pPr>
+              <w:spacing w:before="0" w:line="240" w:lineRule="auto"/>
+              <w:rPr>
+                <w:rFonts w:ascii="BRH Malayalam Extra" w:hAnsi="BRH Malayalam Extra" w:cs="BRH Malayalam Extra"/>
+                <w:sz w:val="40"/>
                 <w:szCs w:val="36"/>
                 <w:highlight w:val="green"/>
                 <w:lang w:val="it-IT"/>
@@ -506,16 +680,7 @@
                 <w:szCs w:val="40"/>
                 <w:lang w:val="it-IT"/>
               </w:rPr>
-              <w:t>—ry ZxkyrZ§ |</w:t>
-            </w:r>
-            <w:r>
-              <w:rPr>
-                <w:rFonts w:ascii="BRH Malayalam Extra" w:hAnsi="BRH Malayalam Extra" w:cs="BRH Malayalam Extra"/>
-                <w:sz w:val="40"/>
-                <w:szCs w:val="40"/>
-                <w:lang w:val="it-IT"/>
-              </w:rPr>
-              <w:t xml:space="preserve"> (</w:t>
+              <w:t>—ry ZxkyrZ§ | (</w:t>
             </w:r>
             <w:r>
               <w:rPr>
@@ -538,7 +703,360 @@
           </w:p>
         </w:tc>
       </w:tr>
+      <w:tr>
+        <w:trPr>
+          <w:trHeight w:val="1319"/>
+        </w:trPr>
+        <w:tc>
+          <w:tcPr>
+            <w:tcW w:w="3310" w:type="dxa"/>
+            <w:tcBorders>
+              <w:top w:val="single" w:sz="4" w:space="0" w:color="000000"/>
+              <w:left w:val="single" w:sz="4" w:space="0" w:color="000000"/>
+              <w:bottom w:val="single" w:sz="4" w:space="0" w:color="000000"/>
+              <w:right w:val="single" w:sz="4" w:space="0" w:color="000000"/>
+            </w:tcBorders>
+          </w:tcPr>
+          <w:p>
+            <w:pPr>
+              <w:spacing w:before="0" w:line="240" w:lineRule="auto"/>
+              <w:rPr>
+                <w:rFonts w:cs="Arial"/>
+                <w:b/>
+                <w:sz w:val="32"/>
+                <w:szCs w:val="36"/>
+                <w:lang w:val="en-IN"/>
+              </w:rPr>
+            </w:pPr>
+            <w:r>
+              <w:rPr>
+                <w:rFonts w:cs="Arial"/>
+                <w:b/>
+                <w:sz w:val="32"/>
+                <w:szCs w:val="36"/>
+                <w:lang w:val="en-IN"/>
+              </w:rPr>
+              <w:t>32</w:t>
+            </w:r>
+            <w:r>
+              <w:rPr>
+                <w:rFonts w:cs="Arial"/>
+                <w:b/>
+                <w:sz w:val="32"/>
+                <w:szCs w:val="36"/>
+                <w:lang w:val="en-IN"/>
+              </w:rPr>
+              <w:t>. Oshad</w:t>
+            </w:r>
+            <w:r>
+              <w:rPr>
+                <w:rFonts w:cs="Arial"/>
+                <w:b/>
+                <w:sz w:val="32"/>
+                <w:szCs w:val="36"/>
+                <w:lang w:val="en-IN"/>
+              </w:rPr>
+              <w:t>i</w:t>
+            </w:r>
+            <w:r>
+              <w:rPr>
+                <w:rFonts w:cs="Arial"/>
+                <w:b/>
+                <w:sz w:val="32"/>
+                <w:szCs w:val="36"/>
+                <w:lang w:val="en-IN"/>
+              </w:rPr>
+              <w:t xml:space="preserve"> sooktam</w:t>
+            </w:r>
+          </w:p>
+          <w:p>
+            <w:pPr>
+              <w:spacing w:before="0" w:line="240" w:lineRule="auto"/>
+              <w:rPr>
+                <w:rFonts w:cs="Arial"/>
+                <w:b/>
+                <w:sz w:val="32"/>
+                <w:szCs w:val="36"/>
+                <w:lang w:val="en-IN"/>
+              </w:rPr>
+            </w:pPr>
+            <w:r>
+              <w:rPr>
+                <w:rFonts w:cs="Arial"/>
+                <w:b/>
+                <w:sz w:val="32"/>
+                <w:szCs w:val="36"/>
+                <w:lang w:val="en-IN"/>
+              </w:rPr>
+              <w:t xml:space="preserve">Para No. 3 </w:t>
+            </w:r>
+          </w:p>
+          <w:p>
+            <w:pPr>
+              <w:spacing w:before="0" w:line="240" w:lineRule="auto"/>
+              <w:rPr>
+                <w:rFonts w:cs="Arial"/>
+                <w:b/>
+                <w:sz w:val="32"/>
+                <w:szCs w:val="36"/>
+                <w:lang w:val="en-IN"/>
+              </w:rPr>
+            </w:pPr>
+            <w:r>
+              <w:rPr>
+                <w:rFonts w:cs="Arial"/>
+                <w:b/>
+                <w:sz w:val="32"/>
+                <w:szCs w:val="36"/>
+                <w:lang w:val="en-IN"/>
+              </w:rPr>
+              <w:t>Line No. 5</w:t>
+            </w:r>
+          </w:p>
+        </w:tc>
+        <w:tc>
+          <w:tcPr>
+            <w:tcW w:w="4961" w:type="dxa"/>
+            <w:tcBorders>
+              <w:top w:val="single" w:sz="4" w:space="0" w:color="000000"/>
+              <w:left w:val="single" w:sz="4" w:space="0" w:color="000000"/>
+              <w:bottom w:val="single" w:sz="4" w:space="0" w:color="000000"/>
+              <w:right w:val="single" w:sz="4" w:space="0" w:color="000000"/>
+            </w:tcBorders>
+          </w:tcPr>
+          <w:p>
+            <w:pPr>
+              <w:widowControl w:val="0"/>
+              <w:autoSpaceDE w:val="0"/>
+              <w:autoSpaceDN w:val="0"/>
+              <w:adjustRightInd w:val="0"/>
+              <w:spacing w:before="0" w:line="240" w:lineRule="auto"/>
+              <w:ind w:right="6"/>
+              <w:rPr>
+                <w:rFonts w:ascii="BRH Malayalam Extra" w:hAnsi="BRH Malayalam Extra" w:cs="BRH Malayalam Extra"/>
+                <w:sz w:val="40"/>
+                <w:szCs w:val="40"/>
+                <w:lang w:val="it-IT"/>
+              </w:rPr>
+            </w:pPr>
+            <w:r>
+              <w:rPr>
+                <w:rFonts w:ascii="BRH Malayalam Extra" w:hAnsi="BRH Malayalam Extra" w:cs="BRH Malayalam Extra"/>
+                <w:sz w:val="40"/>
+                <w:szCs w:val="40"/>
+                <w:lang w:val="it-IT"/>
+              </w:rPr>
+              <w:t>eky</w:t>
+            </w:r>
+            <w:r>
+              <w:rPr>
+                <w:rFonts w:ascii="BRH Malayalam Extra" w:hAnsi="BRH Malayalam Extra" w:cs="BRH Malayalam Extra"/>
+                <w:b/>
+                <w:sz w:val="34"/>
+                <w:szCs w:val="40"/>
+                <w:highlight w:val="yellow"/>
+                <w:lang w:val="it-IT"/>
+              </w:rPr>
+              <w:t>–</w:t>
+            </w:r>
+            <w:r>
+              <w:rPr>
+                <w:rFonts w:ascii="BRH Malayalam Extra" w:hAnsi="BRH Malayalam Extra" w:cs="BRH Malayalam Extra"/>
+                <w:sz w:val="40"/>
+                <w:szCs w:val="40"/>
+                <w:highlight w:val="yellow"/>
+                <w:lang w:val="it-IT"/>
+              </w:rPr>
+              <w:t>rçx</w:t>
+            </w:r>
+            <w:r>
+              <w:rPr>
+                <w:rFonts w:ascii="BRH Malayalam Extra" w:hAnsi="BRH Malayalam Extra" w:cs="BRH Malayalam Extra"/>
+                <w:sz w:val="40"/>
+                <w:szCs w:val="40"/>
+                <w:lang w:val="it-IT"/>
+              </w:rPr>
+              <w:t xml:space="preserve"> ¥së</w:t>
+            </w:r>
+            <w:r>
+              <w:rPr>
+                <w:rFonts w:ascii="BRH Malayalam Extra" w:hAnsi="BRH Malayalam Extra" w:cs="BRH Malayalam Extra"/>
+                <w:b/>
+                <w:sz w:val="34"/>
+                <w:szCs w:val="40"/>
+                <w:lang w:val="it-IT"/>
+              </w:rPr>
+              <w:t>–</w:t>
+            </w:r>
+            <w:r>
+              <w:rPr>
+                <w:rFonts w:ascii="BRH Malayalam Extra" w:hAnsi="BRH Malayalam Extra" w:cs="BRH Malayalam Extra"/>
+                <w:sz w:val="40"/>
+                <w:szCs w:val="40"/>
+                <w:lang w:val="it-IT"/>
+              </w:rPr>
+              <w:t>d</w:t>
+            </w:r>
+          </w:p>
+        </w:tc>
+        <w:tc>
+          <w:tcPr>
+            <w:tcW w:w="5400" w:type="dxa"/>
+            <w:tcBorders>
+              <w:top w:val="single" w:sz="4" w:space="0" w:color="000000"/>
+              <w:left w:val="single" w:sz="4" w:space="0" w:color="000000"/>
+              <w:bottom w:val="single" w:sz="4" w:space="0" w:color="000000"/>
+              <w:right w:val="single" w:sz="4" w:space="0" w:color="000000"/>
+            </w:tcBorders>
+          </w:tcPr>
+          <w:p>
+            <w:pPr>
+              <w:spacing w:before="0" w:line="240" w:lineRule="auto"/>
+              <w:rPr>
+                <w:rFonts w:ascii="BRH Malayalam Extra" w:hAnsi="BRH Malayalam Extra" w:cs="BRH Malayalam Extra"/>
+                <w:sz w:val="40"/>
+                <w:szCs w:val="40"/>
+                <w:lang w:val="it-IT"/>
+              </w:rPr>
+            </w:pPr>
+            <w:r>
+              <w:rPr>
+                <w:rFonts w:ascii="BRH Malayalam Extra" w:hAnsi="BRH Malayalam Extra" w:cs="BRH Malayalam Extra"/>
+                <w:sz w:val="40"/>
+                <w:szCs w:val="40"/>
+                <w:lang w:val="it-IT"/>
+              </w:rPr>
+              <w:t>eky</w:t>
+            </w:r>
+            <w:r>
+              <w:rPr>
+                <w:rFonts w:ascii="BRH Malayalam Extra" w:hAnsi="BRH Malayalam Extra" w:cs="BRH Malayalam Extra"/>
+                <w:b/>
+                <w:sz w:val="34"/>
+                <w:szCs w:val="40"/>
+                <w:highlight w:val="yellow"/>
+                <w:lang w:val="it-IT"/>
+              </w:rPr>
+              <w:t>–</w:t>
+            </w:r>
+            <w:r>
+              <w:rPr>
+                <w:rFonts w:ascii="BRH Malayalam Extra" w:hAnsi="BRH Malayalam Extra" w:cs="BRH Malayalam Extra"/>
+                <w:sz w:val="40"/>
+                <w:szCs w:val="40"/>
+                <w:highlight w:val="green"/>
+                <w:lang w:val="it-IT"/>
+              </w:rPr>
+              <w:t>rçxJ</w:t>
+            </w:r>
+            <w:r>
+              <w:rPr>
+                <w:rFonts w:ascii="BRH Malayalam Extra" w:hAnsi="BRH Malayalam Extra" w:cs="BRH Malayalam Extra"/>
+                <w:sz w:val="40"/>
+                <w:szCs w:val="40"/>
+                <w:lang w:val="it-IT"/>
+              </w:rPr>
+              <w:t xml:space="preserve"> ¥së</w:t>
+            </w:r>
+            <w:r>
+              <w:rPr>
+                <w:rFonts w:ascii="BRH Malayalam Extra" w:hAnsi="BRH Malayalam Extra" w:cs="BRH Malayalam Extra"/>
+                <w:b/>
+                <w:sz w:val="34"/>
+                <w:szCs w:val="40"/>
+                <w:lang w:val="it-IT"/>
+              </w:rPr>
+              <w:t>–</w:t>
+            </w:r>
+            <w:r>
+              <w:rPr>
+                <w:rFonts w:ascii="BRH Malayalam Extra" w:hAnsi="BRH Malayalam Extra" w:cs="BRH Malayalam Extra"/>
+                <w:sz w:val="40"/>
+                <w:szCs w:val="40"/>
+                <w:lang w:val="it-IT"/>
+              </w:rPr>
+              <w:t>d</w:t>
+            </w:r>
+          </w:p>
+        </w:tc>
+      </w:tr>
     </w:tbl>
+    <w:p>
+      <w:pPr>
+        <w:jc w:val="center"/>
+        <w:rPr>
+          <w:b/>
+          <w:bCs/>
+          <w:sz w:val="32"/>
+          <w:szCs w:val="32"/>
+          <w:u w:val="single"/>
+          <w:lang w:val="it-IT"/>
+        </w:rPr>
+      </w:pPr>
+      <w:r>
+        <w:rPr>
+          <w:b/>
+          <w:bCs/>
+          <w:sz w:val="32"/>
+          <w:szCs w:val="32"/>
+          <w:u w:val="single"/>
+          <w:lang w:val="it-IT"/>
+        </w:rPr>
+        <w:t>=======</w:t>
+      </w:r>
+    </w:p>
+    <w:p>
+      <w:pPr>
+        <w:jc w:val="center"/>
+        <w:rPr>
+          <w:b/>
+          <w:bCs/>
+          <w:sz w:val="32"/>
+          <w:szCs w:val="32"/>
+          <w:u w:val="single"/>
+          <w:lang w:val="it-IT"/>
+        </w:rPr>
+      </w:pPr>
+    </w:p>
+    <w:p>
+      <w:pPr>
+        <w:jc w:val="center"/>
+        <w:rPr>
+          <w:b/>
+          <w:bCs/>
+          <w:sz w:val="32"/>
+          <w:szCs w:val="32"/>
+          <w:u w:val="single"/>
+          <w:lang w:val="it-IT"/>
+        </w:rPr>
+      </w:pPr>
+    </w:p>
+    <w:p>
+      <w:pPr>
+        <w:jc w:val="center"/>
+        <w:rPr>
+          <w:b/>
+          <w:bCs/>
+          <w:sz w:val="32"/>
+          <w:szCs w:val="32"/>
+          <w:u w:val="single"/>
+          <w:lang w:val="it-IT"/>
+        </w:rPr>
+      </w:pPr>
+    </w:p>
+    <w:p>
+      <w:pPr>
+        <w:jc w:val="center"/>
+        <w:rPr>
+          <w:b/>
+          <w:bCs/>
+          <w:sz w:val="32"/>
+          <w:szCs w:val="32"/>
+          <w:u w:val="single"/>
+          <w:lang w:val="it-IT"/>
+        </w:rPr>
+      </w:pPr>
+    </w:p>
     <w:p>
       <w:pPr>
         <w:jc w:val="center"/>
@@ -1495,7 +2013,6 @@
                 <w:b/>
                 <w:szCs w:val="28"/>
               </w:rPr>
-              <w:lastRenderedPageBreak/>
               <w:t>7.2 Vishnu Sooktam</w:t>
             </w:r>
           </w:p>
@@ -2375,6 +2892,7 @@
                 <w:b/>
                 <w:szCs w:val="28"/>
               </w:rPr>
+              <w:lastRenderedPageBreak/>
               <w:t>21. Rudram</w:t>
             </w:r>
           </w:p>
@@ -3740,7 +4258,6 @@
                 <w:b/>
                 <w:szCs w:val="28"/>
               </w:rPr>
-              <w:lastRenderedPageBreak/>
               <w:t>38. Asheervaada MantraH</w:t>
             </w:r>
           </w:p>
@@ -4246,6 +4763,7 @@
                 <w:szCs w:val="28"/>
                 <w:lang w:val="it-IT"/>
               </w:rPr>
+              <w:lastRenderedPageBreak/>
               <w:t>3. Pavamaana Suktam</w:t>
             </w:r>
           </w:p>
@@ -5312,8 +5830,19 @@
                 <w:sz w:val="28"/>
                 <w:szCs w:val="28"/>
               </w:rPr>
-              <w:t>14. Mrutyu  Suktam</w:t>
-            </w:r>
+              <w:t xml:space="preserve">14. </w:t>
+            </w:r>
+            <w:proofErr w:type="gramStart"/>
+            <w:r>
+              <w:rPr>
+                <w:rFonts w:cs="Arial"/>
+                <w:b/>
+                <w:sz w:val="28"/>
+                <w:szCs w:val="28"/>
+              </w:rPr>
+              <w:t>Mrutyu  Suktam</w:t>
+            </w:r>
+            <w:proofErr w:type="gramEnd"/>
           </w:p>
           <w:p>
             <w:pPr>
@@ -5509,9 +6038,19 @@
                 <w:sz w:val="28"/>
                 <w:szCs w:val="28"/>
               </w:rPr>
-              <w:lastRenderedPageBreak/>
-              <w:t>14. Mrutyu  Suktam</w:t>
-            </w:r>
+              <w:t xml:space="preserve">14. </w:t>
+            </w:r>
+            <w:proofErr w:type="gramStart"/>
+            <w:r>
+              <w:rPr>
+                <w:rFonts w:cs="Arial"/>
+                <w:b/>
+                <w:sz w:val="28"/>
+                <w:szCs w:val="28"/>
+              </w:rPr>
+              <w:t>Mrutyu  Suktam</w:t>
+            </w:r>
+            <w:proofErr w:type="gramEnd"/>
           </w:p>
           <w:p>
             <w:pPr>
@@ -5825,8 +6364,19 @@
                 <w:sz w:val="28"/>
                 <w:szCs w:val="28"/>
               </w:rPr>
-              <w:t>14. Mrutyu  Suktam</w:t>
-            </w:r>
+              <w:t xml:space="preserve">14. </w:t>
+            </w:r>
+            <w:proofErr w:type="gramStart"/>
+            <w:r>
+              <w:rPr>
+                <w:rFonts w:cs="Arial"/>
+                <w:b/>
+                <w:sz w:val="28"/>
+                <w:szCs w:val="28"/>
+              </w:rPr>
+              <w:t>Mrutyu  Suktam</w:t>
+            </w:r>
+            <w:proofErr w:type="gramEnd"/>
           </w:p>
           <w:p>
             <w:pPr>
@@ -6213,6 +6763,7 @@
                 <w:sz w:val="40"/>
                 <w:szCs w:val="40"/>
               </w:rPr>
+              <w:lastRenderedPageBreak/>
               <w:t>s¡</w:t>
             </w:r>
             <w:r>
@@ -7033,6 +7584,7 @@
               </w:rPr>
               <w:t xml:space="preserve">. </w:t>
             </w:r>
+            <w:proofErr w:type="gramStart"/>
             <w:r>
               <w:rPr>
                 <w:rFonts w:cs="Arial"/>
@@ -7051,6 +7603,7 @@
               </w:rPr>
               <w:t xml:space="preserve">  Suktam</w:t>
             </w:r>
+            <w:proofErr w:type="gramEnd"/>
           </w:p>
           <w:p>
             <w:pPr>
@@ -7649,7 +8202,6 @@
                 <w:sz w:val="28"/>
                 <w:szCs w:val="28"/>
               </w:rPr>
-              <w:lastRenderedPageBreak/>
               <w:t>Anuvaakam - 11</w:t>
             </w:r>
           </w:p>
@@ -7678,7 +8230,6 @@
                 <w:sz w:val="32"/>
                 <w:szCs w:val="40"/>
               </w:rPr>
-              <w:lastRenderedPageBreak/>
               <w:t>Æ</w:t>
             </w:r>
             <w:r>
@@ -7705,6 +8256,7 @@
               </w:rPr>
               <w:t>ª</w:t>
             </w:r>
+            <w:proofErr w:type="gramStart"/>
             <w:r>
               <w:rPr>
                 <w:rFonts w:ascii="BRH Malayalam Extra" w:hAnsi="BRH Malayalam Extra" w:cs="BRH Malayalam Extra"/>
@@ -7730,6 +8282,7 @@
               </w:rPr>
               <w:t>r</w:t>
             </w:r>
+            <w:proofErr w:type="gramEnd"/>
             <w:r>
               <w:rPr>
                 <w:rFonts w:ascii="BRH Malayalam Extra" w:hAnsi="BRH Malayalam Extra" w:cs="BRH Malayalam Extra"/>
@@ -7806,6 +8359,7 @@
               </w:rPr>
               <w:t>ª</w:t>
             </w:r>
+            <w:proofErr w:type="gramStart"/>
             <w:r>
               <w:rPr>
                 <w:rFonts w:ascii="BRH Malayalam Extra" w:hAnsi="BRH Malayalam Extra" w:cs="BRH Malayalam Extra"/>
@@ -7837,7 +8391,16 @@
                 <w:sz w:val="40"/>
                 <w:szCs w:val="40"/>
               </w:rPr>
-              <w:t>iyr—p</w:t>
+              <w:t>iyr</w:t>
+            </w:r>
+            <w:proofErr w:type="gramEnd"/>
+            <w:r>
+              <w:rPr>
+                <w:rFonts w:ascii="BRH Malayalam Extra" w:hAnsi="BRH Malayalam Extra" w:cs="BRH Malayalam Extra"/>
+                <w:sz w:val="40"/>
+                <w:szCs w:val="40"/>
+              </w:rPr>
+              <w:t>—p</w:t>
             </w:r>
             <w:r>
               <w:rPr>
@@ -8441,6 +9004,7 @@
                 <w:szCs w:val="28"/>
                 <w:lang w:val="it-IT"/>
               </w:rPr>
+              <w:lastRenderedPageBreak/>
               <w:t xml:space="preserve">33. “na KarmaNa”  </w:t>
             </w:r>
           </w:p>
@@ -9705,7 +10269,6 @@
                 <w:szCs w:val="28"/>
                 <w:lang w:val="it-IT"/>
               </w:rPr>
-              <w:lastRenderedPageBreak/>
               <w:t>36.1 Vasordhaara Mantra Paathaha</w:t>
             </w:r>
           </w:p>
@@ -10229,6 +10792,7 @@
                 <w:szCs w:val="28"/>
                 <w:lang w:val="it-IT"/>
               </w:rPr>
+              <w:lastRenderedPageBreak/>
               <w:t xml:space="preserve">37.5 - Ghanam </w:t>
             </w:r>
           </w:p>
@@ -11422,7 +11986,23 @@
           <w:bCs/>
         </w:rPr>
         <w:br/>
-        <w:t xml:space="preserve">(Some corrections have due to Font change; Some text in original Baraha Tamil Font are correct) </w:t>
+        <w:t xml:space="preserve">(Some corrections have due to Font change; Some text in original Baraha Tamil Font </w:t>
+      </w:r>
+      <w:proofErr w:type="gramStart"/>
+      <w:r>
+        <w:rPr>
+          <w:b/>
+          <w:bCs/>
+        </w:rPr>
+        <w:t>are</w:t>
+      </w:r>
+      <w:proofErr w:type="gramEnd"/>
+      <w:r>
+        <w:rPr>
+          <w:b/>
+          <w:bCs/>
+        </w:rPr>
+        <w:t xml:space="preserve"> correct) </w:t>
       </w:r>
     </w:p>
     <w:tbl>
@@ -11467,7 +12047,6 @@
                 <w:sz w:val="32"/>
                 <w:szCs w:val="32"/>
               </w:rPr>
-              <w:lastRenderedPageBreak/>
               <w:t>Section, Paragraph</w:t>
             </w:r>
           </w:p>
@@ -12210,6 +12789,7 @@
                 <w:sz w:val="28"/>
                 <w:szCs w:val="28"/>
               </w:rPr>
+              <w:lastRenderedPageBreak/>
               <w:t>14 Mrutyu Suktam</w:t>
             </w:r>
           </w:p>
@@ -13597,7 +14177,6 @@
                 <w:sz w:val="28"/>
                 <w:szCs w:val="28"/>
               </w:rPr>
-              <w:lastRenderedPageBreak/>
               <w:t>19 Nakshatra Suktam</w:t>
             </w:r>
           </w:p>
@@ -14189,7 +14768,25 @@
                 <w:sz w:val="28"/>
                 <w:szCs w:val="28"/>
               </w:rPr>
-              <w:t xml:space="preserve">3rd Anuvaakam , </w:t>
+              <w:t xml:space="preserve">3rd </w:t>
+            </w:r>
+            <w:proofErr w:type="gramStart"/>
+            <w:r>
+              <w:rPr>
+                <w:rFonts w:cs="Arial"/>
+                <w:sz w:val="28"/>
+                <w:szCs w:val="28"/>
+              </w:rPr>
+              <w:t>Anuvaakam ,</w:t>
+            </w:r>
+            <w:proofErr w:type="gramEnd"/>
+            <w:r>
+              <w:rPr>
+                <w:rFonts w:cs="Arial"/>
+                <w:sz w:val="28"/>
+                <w:szCs w:val="28"/>
+              </w:rPr>
+              <w:t xml:space="preserve"> </w:t>
             </w:r>
           </w:p>
           <w:p>
@@ -14458,6 +15055,7 @@
                 <w:rFonts w:cs="Arial"/>
                 <w:szCs w:val="24"/>
               </w:rPr>
+              <w:lastRenderedPageBreak/>
               <w:t>2</w:t>
             </w:r>
             <w:r>
@@ -14507,7 +15105,25 @@
                 <w:sz w:val="28"/>
                 <w:szCs w:val="28"/>
               </w:rPr>
-              <w:t xml:space="preserve"> Anuvaakam , </w:t>
+              <w:t xml:space="preserve"> </w:t>
+            </w:r>
+            <w:proofErr w:type="gramStart"/>
+            <w:r>
+              <w:rPr>
+                <w:rFonts w:cs="Arial"/>
+                <w:sz w:val="28"/>
+                <w:szCs w:val="28"/>
+              </w:rPr>
+              <w:t>Anuvaakam ,</w:t>
+            </w:r>
+            <w:proofErr w:type="gramEnd"/>
+            <w:r>
+              <w:rPr>
+                <w:rFonts w:cs="Arial"/>
+                <w:sz w:val="28"/>
+                <w:szCs w:val="28"/>
+              </w:rPr>
+              <w:t xml:space="preserve"> </w:t>
             </w:r>
           </w:p>
           <w:p>
@@ -14798,7 +15414,25 @@
                 <w:sz w:val="28"/>
                 <w:szCs w:val="28"/>
               </w:rPr>
-              <w:t>Para 3 , 1</w:t>
+              <w:t xml:space="preserve">Para </w:t>
+            </w:r>
+            <w:proofErr w:type="gramStart"/>
+            <w:r>
+              <w:rPr>
+                <w:rFonts w:cs="Arial"/>
+                <w:sz w:val="28"/>
+                <w:szCs w:val="28"/>
+              </w:rPr>
+              <w:t>3 ,</w:t>
+            </w:r>
+            <w:proofErr w:type="gramEnd"/>
+            <w:r>
+              <w:rPr>
+                <w:rFonts w:cs="Arial"/>
+                <w:sz w:val="28"/>
+                <w:szCs w:val="28"/>
+              </w:rPr>
+              <w:t xml:space="preserve"> 1</w:t>
             </w:r>
             <w:r>
               <w:rPr>
@@ -15060,7 +15694,25 @@
                 <w:sz w:val="28"/>
                 <w:szCs w:val="28"/>
               </w:rPr>
-              <w:t>Para 8 , 2</w:t>
+              <w:t xml:space="preserve">Para </w:t>
+            </w:r>
+            <w:proofErr w:type="gramStart"/>
+            <w:r>
+              <w:rPr>
+                <w:rFonts w:cs="Arial"/>
+                <w:sz w:val="28"/>
+                <w:szCs w:val="28"/>
+              </w:rPr>
+              <w:t>8 ,</w:t>
+            </w:r>
+            <w:proofErr w:type="gramEnd"/>
+            <w:r>
+              <w:rPr>
+                <w:rFonts w:cs="Arial"/>
+                <w:sz w:val="28"/>
+                <w:szCs w:val="28"/>
+              </w:rPr>
+              <w:t xml:space="preserve"> 2</w:t>
             </w:r>
             <w:r>
               <w:rPr>
@@ -16432,7 +17084,6 @@
                 <w:sz w:val="28"/>
                 <w:szCs w:val="28"/>
               </w:rPr>
-              <w:lastRenderedPageBreak/>
               <w:t>37.6 ye divi Baaga (ghanam)</w:t>
             </w:r>
           </w:p>
@@ -17053,6 +17704,7 @@
                 <w:sz w:val="28"/>
                 <w:szCs w:val="28"/>
               </w:rPr>
+              <w:lastRenderedPageBreak/>
               <w:t>38. Asheervaada MantraH</w:t>
             </w:r>
           </w:p>
@@ -17741,6 +18393,7 @@
               </w:rPr>
               <w:t xml:space="preserve"> </w:t>
             </w:r>
+            <w:proofErr w:type="gramStart"/>
             <w:r>
               <w:rPr>
                 <w:b/>
@@ -17748,8 +18401,9 @@
                 <w:sz w:val="28"/>
                 <w:szCs w:val="28"/>
               </w:rPr>
-              <w:t>( it is “aa”</w:t>
-            </w:r>
+              <w:t>( it</w:t>
+            </w:r>
+            <w:proofErr w:type="gramEnd"/>
             <w:r>
               <w:rPr>
                 <w:b/>
@@ -17757,8 +18411,28 @@
                 <w:sz w:val="28"/>
                 <w:szCs w:val="28"/>
               </w:rPr>
+              <w:t xml:space="preserve"> is “aa</w:t>
+            </w:r>
+            <w:proofErr w:type="gramStart"/>
+            <w:r>
+              <w:rPr>
+                <w:b/>
+                <w:bCs/>
+                <w:sz w:val="28"/>
+                <w:szCs w:val="28"/>
+              </w:rPr>
+              <w:t>”</w:t>
+            </w:r>
+            <w:r>
+              <w:rPr>
+                <w:b/>
+                <w:bCs/>
+                <w:sz w:val="28"/>
+                <w:szCs w:val="28"/>
+              </w:rPr>
               <w:t xml:space="preserve"> )</w:t>
             </w:r>
+            <w:proofErr w:type="gramEnd"/>
           </w:p>
         </w:tc>
       </w:tr>
@@ -18055,7 +18729,6 @@
           <w:sz w:val="32"/>
           <w:szCs w:val="32"/>
         </w:rPr>
-        <w:lastRenderedPageBreak/>
         <w:tab/>
       </w:r>
       <w:r>
@@ -18160,7 +18833,23 @@
           <w:bCs/>
         </w:rPr>
         <w:br/>
-        <w:t xml:space="preserve">(Some corrections have due to Font change; Some text in original Baraha Tamil Font are correct) </w:t>
+        <w:t xml:space="preserve">(Some corrections have due to Font change; Some text in original Baraha Tamil Font </w:t>
+      </w:r>
+      <w:proofErr w:type="gramStart"/>
+      <w:r>
+        <w:rPr>
+          <w:b/>
+          <w:bCs/>
+        </w:rPr>
+        <w:t>are</w:t>
+      </w:r>
+      <w:proofErr w:type="gramEnd"/>
+      <w:r>
+        <w:rPr>
+          <w:b/>
+          <w:bCs/>
+        </w:rPr>
+        <w:t xml:space="preserve"> correct) </w:t>
       </w:r>
     </w:p>
     <w:tbl>
@@ -18307,6 +18996,7 @@
                 <w:sz w:val="28"/>
                 <w:szCs w:val="28"/>
               </w:rPr>
+              <w:lastRenderedPageBreak/>
               <w:t>3 PavamAna Suktam</w:t>
             </w:r>
           </w:p>
@@ -19465,8 +20155,27 @@
                 <w:sz w:val="28"/>
                 <w:szCs w:val="28"/>
               </w:rPr>
-              <w:lastRenderedPageBreak/>
-              <w:t>37.12 Word dadati is  grammatically incorrect</w:t>
+              <w:t xml:space="preserve">37.12 Word dadati </w:t>
+            </w:r>
+            <w:proofErr w:type="gramStart"/>
+            <w:r>
+              <w:rPr>
+                <w:b/>
+                <w:bCs/>
+                <w:sz w:val="28"/>
+                <w:szCs w:val="28"/>
+              </w:rPr>
+              <w:t>is  grammatically</w:t>
+            </w:r>
+            <w:proofErr w:type="gramEnd"/>
+            <w:r>
+              <w:rPr>
+                <w:b/>
+                <w:bCs/>
+                <w:sz w:val="28"/>
+                <w:szCs w:val="28"/>
+              </w:rPr>
+              <w:t xml:space="preserve"> incorrect</w:t>
             </w:r>
           </w:p>
           <w:p>
@@ -19626,7 +20335,19 @@
                 <w:szCs w:val="28"/>
                 <w:lang w:bidi="ta-IN"/>
               </w:rPr>
-              <w:t>sound da missed out in both these formations before sarva(gm) and sarvam</w:t>
+              <w:t xml:space="preserve">sound da missed out in both these </w:t>
+            </w:r>
+            <w:r>
+              <w:rPr>
+                <w:rFonts w:ascii="Latha" w:hAnsi="Latha" w:cs="Latha"/>
+                <w:b/>
+                <w:bCs/>
+                <w:sz w:val="28"/>
+                <w:szCs w:val="28"/>
+                <w:lang w:bidi="ta-IN"/>
+              </w:rPr>
+              <w:lastRenderedPageBreak/>
+              <w:t>formations before sarva(gm) and sarvam</w:t>
             </w:r>
             <w:r>
               <w:rPr>
@@ -19667,6 +20388,7 @@
                 <w:szCs w:val="40"/>
                 <w:highlight w:val="green"/>
               </w:rPr>
+              <w:lastRenderedPageBreak/>
               <w:t>bcZy</w:t>
             </w:r>
             <w:r>
@@ -20727,7 +21449,6 @@
                 <w:cs/>
                 <w:lang w:bidi="ta-IN"/>
               </w:rPr>
-              <w:lastRenderedPageBreak/>
               <w:t>Section 3 Para 6</w:t>
             </w:r>
           </w:p>
@@ -20961,6 +21682,7 @@
                 <w:sz w:val="28"/>
                 <w:szCs w:val="28"/>
               </w:rPr>
+              <w:lastRenderedPageBreak/>
               <w:t>Section 4 Vastu Mantram Line 1</w:t>
             </w:r>
           </w:p>
@@ -21072,7 +21794,23 @@
                 <w:sz w:val="28"/>
                 <w:szCs w:val="28"/>
               </w:rPr>
-              <w:t>Section 9 Durga Suktam  Para 4</w:t>
+              <w:t xml:space="preserve">Section 9 Durga </w:t>
+            </w:r>
+            <w:proofErr w:type="gramStart"/>
+            <w:r>
+              <w:rPr>
+                <w:sz w:val="28"/>
+                <w:szCs w:val="28"/>
+              </w:rPr>
+              <w:t>Suktam  Para</w:t>
+            </w:r>
+            <w:proofErr w:type="gramEnd"/>
+            <w:r>
+              <w:rPr>
+                <w:sz w:val="28"/>
+                <w:szCs w:val="28"/>
+              </w:rPr>
+              <w:t xml:space="preserve"> 4</w:t>
             </w:r>
           </w:p>
         </w:tc>
@@ -21899,7 +22637,6 @@
                 <w:cs/>
                 <w:lang w:bidi="ta-IN"/>
               </w:rPr>
-              <w:lastRenderedPageBreak/>
               <w:t>Section</w:t>
             </w:r>
             <w:r>
@@ -22189,6 +22926,7 @@
                 <w:sz w:val="28"/>
                 <w:szCs w:val="28"/>
               </w:rPr>
+              <w:lastRenderedPageBreak/>
               <w:t>Section 22 Chamakam</w:t>
             </w:r>
             <w:r>
@@ -23041,8 +23779,23 @@
                 <w:sz w:val="28"/>
                 <w:szCs w:val="28"/>
               </w:rPr>
-              <w:lastRenderedPageBreak/>
-              <w:t>Section 36.1 ref para TS 5.4.8.1</w:t>
+              <w:t xml:space="preserve">Section 36.1 ref </w:t>
+            </w:r>
+            <w:proofErr w:type="gramStart"/>
+            <w:r>
+              <w:rPr>
+                <w:sz w:val="28"/>
+                <w:szCs w:val="28"/>
+              </w:rPr>
+              <w:t>para TS</w:t>
+            </w:r>
+            <w:proofErr w:type="gramEnd"/>
+            <w:r>
+              <w:rPr>
+                <w:sz w:val="28"/>
+                <w:szCs w:val="28"/>
+              </w:rPr>
+              <w:t xml:space="preserve"> 5.4.8.1</w:t>
             </w:r>
           </w:p>
         </w:tc>
@@ -23178,7 +23931,23 @@
                 <w:sz w:val="28"/>
                 <w:szCs w:val="28"/>
               </w:rPr>
-              <w:t>Section 36.1 ref para TS 5.4.8.2</w:t>
+              <w:t xml:space="preserve">Section 36.1 ref </w:t>
+            </w:r>
+            <w:proofErr w:type="gramStart"/>
+            <w:r>
+              <w:rPr>
+                <w:sz w:val="28"/>
+                <w:szCs w:val="28"/>
+              </w:rPr>
+              <w:t>para TS</w:t>
+            </w:r>
+            <w:proofErr w:type="gramEnd"/>
+            <w:r>
+              <w:rPr>
+                <w:sz w:val="28"/>
+                <w:szCs w:val="28"/>
+              </w:rPr>
+              <w:t xml:space="preserve"> 5.4.8.2</w:t>
             </w:r>
           </w:p>
         </w:tc>
@@ -23366,6 +24135,7 @@
                 <w:sz w:val="28"/>
                 <w:szCs w:val="28"/>
               </w:rPr>
+              <w:lastRenderedPageBreak/>
               <w:t>Section 37.6 Text</w:t>
             </w:r>
           </w:p>
@@ -24252,7 +25022,6 @@
                 <w:sz w:val="28"/>
                 <w:szCs w:val="28"/>
               </w:rPr>
-              <w:lastRenderedPageBreak/>
               <w:t xml:space="preserve">Section </w:t>
             </w:r>
             <w:r>
@@ -24574,6 +25343,7 @@
                 <w:sz w:val="28"/>
                 <w:szCs w:val="28"/>
               </w:rPr>
+              <w:lastRenderedPageBreak/>
               <w:t>1</w:t>
             </w:r>
             <w:r>
@@ -24614,6 +25384,7 @@
                 <w:sz w:val="40"/>
                 <w:szCs w:val="40"/>
               </w:rPr>
+              <w:lastRenderedPageBreak/>
               <w:t>pxË</w:t>
             </w:r>
             <w:r>
@@ -27720,6 +28491,7 @@
               </w:rPr>
               <w:t xml:space="preserve"> </w:t>
             </w:r>
+            <w:proofErr w:type="gramStart"/>
             <w:r>
               <w:rPr>
                 <w:sz w:val="28"/>
@@ -27732,7 +28504,15 @@
                 <w:sz w:val="28"/>
                 <w:szCs w:val="28"/>
               </w:rPr>
-              <w:t xml:space="preserve"> para </w:t>
+              <w:t xml:space="preserve"> para</w:t>
+            </w:r>
+            <w:proofErr w:type="gramEnd"/>
+            <w:r>
+              <w:rPr>
+                <w:sz w:val="28"/>
+                <w:szCs w:val="28"/>
+              </w:rPr>
+              <w:t xml:space="preserve"> </w:t>
             </w:r>
             <w:r>
               <w:rPr>
@@ -28109,7 +28889,23 @@
                 <w:sz w:val="28"/>
                 <w:szCs w:val="28"/>
               </w:rPr>
-              <w:t>Ghosha Shanti Para 3 line 1</w:t>
+              <w:t xml:space="preserve">Ghosha Shanti Para </w:t>
+            </w:r>
+            <w:proofErr w:type="gramStart"/>
+            <w:r>
+              <w:rPr>
+                <w:sz w:val="28"/>
+                <w:szCs w:val="28"/>
+              </w:rPr>
+              <w:t>3 line</w:t>
+            </w:r>
+            <w:proofErr w:type="gramEnd"/>
+            <w:r>
+              <w:rPr>
+                <w:sz w:val="28"/>
+                <w:szCs w:val="28"/>
+              </w:rPr>
+              <w:t xml:space="preserve"> 1</w:t>
             </w:r>
           </w:p>
         </w:tc>
@@ -28242,7 +29038,23 @@
                 <w:sz w:val="28"/>
                 <w:szCs w:val="28"/>
               </w:rPr>
-              <w:t>Ghosha Shanti Para 3 line 7</w:t>
+              <w:t xml:space="preserve">Ghosha Shanti Para </w:t>
+            </w:r>
+            <w:proofErr w:type="gramStart"/>
+            <w:r>
+              <w:rPr>
+                <w:sz w:val="28"/>
+                <w:szCs w:val="28"/>
+              </w:rPr>
+              <w:t>3 line</w:t>
+            </w:r>
+            <w:proofErr w:type="gramEnd"/>
+            <w:r>
+              <w:rPr>
+                <w:sz w:val="28"/>
+                <w:szCs w:val="28"/>
+              </w:rPr>
+              <w:t xml:space="preserve"> 7</w:t>
             </w:r>
           </w:p>
         </w:tc>
@@ -28402,7 +29214,23 @@
                 <w:sz w:val="28"/>
                 <w:szCs w:val="28"/>
               </w:rPr>
-              <w:t>Ghosha Shanti Para 4 line 2</w:t>
+              <w:t xml:space="preserve">Ghosha Shanti Para </w:t>
+            </w:r>
+            <w:proofErr w:type="gramStart"/>
+            <w:r>
+              <w:rPr>
+                <w:sz w:val="28"/>
+                <w:szCs w:val="28"/>
+              </w:rPr>
+              <w:t>4 line</w:t>
+            </w:r>
+            <w:proofErr w:type="gramEnd"/>
+            <w:r>
+              <w:rPr>
+                <w:sz w:val="28"/>
+                <w:szCs w:val="28"/>
+              </w:rPr>
+              <w:t xml:space="preserve"> 2</w:t>
             </w:r>
           </w:p>
         </w:tc>
@@ -28728,7 +29556,23 @@
                 <w:sz w:val="28"/>
                 <w:szCs w:val="28"/>
               </w:rPr>
-              <w:t>Section 29 Rucham Prarchi  Para 4</w:t>
+              <w:t xml:space="preserve">Section 29 Rucham </w:t>
+            </w:r>
+            <w:proofErr w:type="gramStart"/>
+            <w:r>
+              <w:rPr>
+                <w:sz w:val="28"/>
+                <w:szCs w:val="28"/>
+              </w:rPr>
+              <w:t>Prarchi  Para</w:t>
+            </w:r>
+            <w:proofErr w:type="gramEnd"/>
+            <w:r>
+              <w:rPr>
+                <w:sz w:val="28"/>
+                <w:szCs w:val="28"/>
+              </w:rPr>
+              <w:t xml:space="preserve"> 4</w:t>
             </w:r>
           </w:p>
         </w:tc>
@@ -28872,7 +29716,23 @@
                 <w:sz w:val="28"/>
                 <w:szCs w:val="28"/>
               </w:rPr>
-              <w:t>Section 29 Rucham Prarchi  Para 5</w:t>
+              <w:t xml:space="preserve">Section 29 Rucham </w:t>
+            </w:r>
+            <w:proofErr w:type="gramStart"/>
+            <w:r>
+              <w:rPr>
+                <w:sz w:val="28"/>
+                <w:szCs w:val="28"/>
+              </w:rPr>
+              <w:t>Prarchi  Para</w:t>
+            </w:r>
+            <w:proofErr w:type="gramEnd"/>
+            <w:r>
+              <w:rPr>
+                <w:sz w:val="28"/>
+                <w:szCs w:val="28"/>
+              </w:rPr>
+              <w:t xml:space="preserve"> 5</w:t>
             </w:r>
           </w:p>
         </w:tc>
@@ -29064,7 +29924,23 @@
                 <w:sz w:val="28"/>
                 <w:szCs w:val="28"/>
               </w:rPr>
-              <w:t>Section 29 Rucham Prarchi  Para 5</w:t>
+              <w:t xml:space="preserve">Section 29 Rucham </w:t>
+            </w:r>
+            <w:proofErr w:type="gramStart"/>
+            <w:r>
+              <w:rPr>
+                <w:sz w:val="28"/>
+                <w:szCs w:val="28"/>
+              </w:rPr>
+              <w:t>Prarchi  Para</w:t>
+            </w:r>
+            <w:proofErr w:type="gramEnd"/>
+            <w:r>
+              <w:rPr>
+                <w:sz w:val="28"/>
+                <w:szCs w:val="28"/>
+              </w:rPr>
+              <w:t xml:space="preserve"> 5</w:t>
             </w:r>
           </w:p>
         </w:tc>
@@ -29179,7 +30055,23 @@
                 <w:sz w:val="28"/>
                 <w:szCs w:val="28"/>
               </w:rPr>
-              <w:t>Section 29 Rucham Prarchi  Para 6</w:t>
+              <w:t xml:space="preserve">Section 29 Rucham </w:t>
+            </w:r>
+            <w:proofErr w:type="gramStart"/>
+            <w:r>
+              <w:rPr>
+                <w:sz w:val="28"/>
+                <w:szCs w:val="28"/>
+              </w:rPr>
+              <w:t>Prarchi  Para</w:t>
+            </w:r>
+            <w:proofErr w:type="gramEnd"/>
+            <w:r>
+              <w:rPr>
+                <w:sz w:val="28"/>
+                <w:szCs w:val="28"/>
+              </w:rPr>
+              <w:t xml:space="preserve"> 6</w:t>
             </w:r>
           </w:p>
         </w:tc>
@@ -29300,7 +30192,23 @@
                 <w:sz w:val="28"/>
                 <w:szCs w:val="28"/>
               </w:rPr>
-              <w:t>Section 29 Rucham Prarchi  Para 8</w:t>
+              <w:t xml:space="preserve">Section 29 Rucham </w:t>
+            </w:r>
+            <w:proofErr w:type="gramStart"/>
+            <w:r>
+              <w:rPr>
+                <w:sz w:val="28"/>
+                <w:szCs w:val="28"/>
+              </w:rPr>
+              <w:t>Prarchi  Para</w:t>
+            </w:r>
+            <w:proofErr w:type="gramEnd"/>
+            <w:r>
+              <w:rPr>
+                <w:sz w:val="28"/>
+                <w:szCs w:val="28"/>
+              </w:rPr>
+              <w:t xml:space="preserve"> 8</w:t>
             </w:r>
           </w:p>
         </w:tc>
@@ -29475,7 +30383,15 @@
                 <w:sz w:val="28"/>
                 <w:szCs w:val="28"/>
               </w:rPr>
-              <w:t xml:space="preserve">na Mantra </w:t>
+              <w:t xml:space="preserve">na </w:t>
+            </w:r>
+            <w:proofErr w:type="gramStart"/>
+            <w:r>
+              <w:rPr>
+                <w:sz w:val="28"/>
+                <w:szCs w:val="28"/>
+              </w:rPr>
+              <w:t xml:space="preserve">Mantra </w:t>
             </w:r>
             <w:r>
               <w:rPr>
@@ -29489,7 +30405,15 @@
                 <w:sz w:val="28"/>
                 <w:szCs w:val="28"/>
               </w:rPr>
-              <w:t>para 5</w:t>
+              <w:t>para</w:t>
+            </w:r>
+            <w:proofErr w:type="gramEnd"/>
+            <w:r>
+              <w:rPr>
+                <w:sz w:val="28"/>
+                <w:szCs w:val="28"/>
+              </w:rPr>
+              <w:t xml:space="preserve"> 5</w:t>
             </w:r>
           </w:p>
         </w:tc>
@@ -30032,7 +30956,15 @@
                 <w:sz w:val="28"/>
                 <w:szCs w:val="28"/>
               </w:rPr>
-              <w:t xml:space="preserve">33 Mantra </w:t>
+              <w:t xml:space="preserve">33 </w:t>
+            </w:r>
+            <w:proofErr w:type="gramStart"/>
+            <w:r>
+              <w:rPr>
+                <w:sz w:val="28"/>
+                <w:szCs w:val="28"/>
+              </w:rPr>
+              <w:t xml:space="preserve">Mantra </w:t>
             </w:r>
             <w:r>
               <w:rPr>
@@ -30046,7 +30978,15 @@
                 <w:sz w:val="28"/>
                 <w:szCs w:val="28"/>
               </w:rPr>
-              <w:t>Purshpam para 5 Om tat Brahama</w:t>
+              <w:t>Purshpam</w:t>
+            </w:r>
+            <w:proofErr w:type="gramEnd"/>
+            <w:r>
+              <w:rPr>
+                <w:sz w:val="28"/>
+                <w:szCs w:val="28"/>
+              </w:rPr>
+              <w:t xml:space="preserve"> para 5 Om tat Brahama</w:t>
             </w:r>
           </w:p>
         </w:tc>
@@ -31371,7 +32311,7 @@
 </file>
 
 <file path=word/endnotes.xml><?xml version="1.0" encoding="utf-8"?>
-<w:endnotes xmlns:wpc="http://schemas.microsoft.com/office/word/2010/wordprocessingCanvas" xmlns:cx="http://schemas.microsoft.com/office/drawing/2014/chartex" xmlns:cx1="http://schemas.microsoft.com/office/drawing/2015/9/8/chartex" xmlns:cx2="http://schemas.microsoft.com/office/drawing/2015/10/21/chartex" xmlns:cx3="http://schemas.microsoft.com/office/drawing/2016/5/9/chartex" xmlns:cx4="http://schemas.microsoft.com/office/drawing/2016/5/10/chartex" xmlns:cx5="http://schemas.microsoft.com/office/drawing/2016/5/11/chartex" xmlns:cx6="http://schemas.microsoft.com/office/drawing/2016/5/12/chartex" xmlns:cx7="http://schemas.microsoft.com/office/drawing/2016/5/13/chartex" xmlns:cx8="http://schemas.microsoft.com/office/drawing/2016/5/14/chartex" xmlns:mc="http://schemas.openxmlformats.org/markup-compatibility/2006" xmlns:aink="http://schemas.microsoft.com/office/drawing/2016/ink" xmlns:am3d="http://schemas.microsoft.com/office/drawing/2017/model3d" xmlns:o="urn:schemas-microsoft-com:office:office" xmlns:oel="http://schemas.microsoft.com/office/2019/extlst" xmlns:r="http://schemas.openxmlformats.org/officeDocument/2006/relationships" xmlns:m="http://schemas.openxmlformats.org/officeDocument/2006/math" xmlns:v="urn:schemas-microsoft-com:vml" xmlns:wp14="http://schemas.microsoft.com/office/word/2010/wordprocessingDrawing" xmlns:wp="http://schemas.openxmlformats.org/drawingml/2006/wordprocessingDrawing" xmlns:w10="urn:schemas-microsoft-com:office:word" xmlns:w="http://schemas.openxmlformats.org/wordprocessingml/2006/main" xmlns:w14="http://schemas.microsoft.com/office/word/2010/wordml" xmlns:w15="http://schemas.microsoft.com/office/word/2012/wordml" xmlns:w16cex="http://schemas.microsoft.com/office/word/2018/wordml/cex" xmlns:w16cid="http://schemas.microsoft.com/office/word/2016/wordml/cid" xmlns:w16="http://schemas.microsoft.com/office/word/2018/wordml" xmlns:w16du="http://schemas.microsoft.com/office/word/2023/wordml/word16du" xmlns:w16sdtdh="http://schemas.microsoft.com/office/word/2020/wordml/sdtdatahash" xmlns:w16se="http://schemas.microsoft.com/office/word/2015/wordml/symex" xmlns:wpg="http://schemas.microsoft.com/office/word/2010/wordprocessingGroup" xmlns:wpi="http://schemas.microsoft.com/office/word/2010/wordprocessingInk" xmlns:wne="http://schemas.microsoft.com/office/word/2006/wordml" xmlns:wps="http://schemas.microsoft.com/office/word/2010/wordprocessingShape" mc:Ignorable="w14 w15 w16se w16cid w16 w16cex w16sdtdh wp14">
+<w:endnotes xmlns:wpc="http://schemas.microsoft.com/office/word/2010/wordprocessingCanvas" xmlns:cx="http://schemas.microsoft.com/office/drawing/2014/chartex" xmlns:cx1="http://schemas.microsoft.com/office/drawing/2015/9/8/chartex" xmlns:cx2="http://schemas.microsoft.com/office/drawing/2015/10/21/chartex" xmlns:cx3="http://schemas.microsoft.com/office/drawing/2016/5/9/chartex" xmlns:cx4="http://schemas.microsoft.com/office/drawing/2016/5/10/chartex" xmlns:cx5="http://schemas.microsoft.com/office/drawing/2016/5/11/chartex" xmlns:cx6="http://schemas.microsoft.com/office/drawing/2016/5/12/chartex" xmlns:cx7="http://schemas.microsoft.com/office/drawing/2016/5/13/chartex" xmlns:cx8="http://schemas.microsoft.com/office/drawing/2016/5/14/chartex" xmlns:mc="http://schemas.openxmlformats.org/markup-compatibility/2006" xmlns:aink="http://schemas.microsoft.com/office/drawing/2016/ink" xmlns:am3d="http://schemas.microsoft.com/office/drawing/2017/model3d" xmlns:o="urn:schemas-microsoft-com:office:office" xmlns:oel="http://schemas.microsoft.com/office/2019/extlst" xmlns:r="http://schemas.openxmlformats.org/officeDocument/2006/relationships" xmlns:m="http://schemas.openxmlformats.org/officeDocument/2006/math" xmlns:v="urn:schemas-microsoft-com:vml" xmlns:wp14="http://schemas.microsoft.com/office/word/2010/wordprocessingDrawing" xmlns:wp="http://schemas.openxmlformats.org/drawingml/2006/wordprocessingDrawing" xmlns:w10="urn:schemas-microsoft-com:office:word" xmlns:w="http://schemas.openxmlformats.org/wordprocessingml/2006/main" xmlns:w14="http://schemas.microsoft.com/office/word/2010/wordml" xmlns:w15="http://schemas.microsoft.com/office/word/2012/wordml" xmlns:w16cex="http://schemas.microsoft.com/office/word/2018/wordml/cex" xmlns:w16cid="http://schemas.microsoft.com/office/word/2016/wordml/cid" xmlns:w16="http://schemas.microsoft.com/office/word/2018/wordml" xmlns:w16du="http://schemas.microsoft.com/office/word/2023/wordml/word16du" xmlns:w16sdtdh="http://schemas.microsoft.com/office/word/2020/wordml/sdtdatahash" xmlns:w16sdtfl="http://schemas.microsoft.com/office/word/2024/wordml/sdtformatlock" xmlns:w16se="http://schemas.microsoft.com/office/word/2015/wordml/symex" xmlns:wpg="http://schemas.microsoft.com/office/word/2010/wordprocessingGroup" xmlns:wpi="http://schemas.microsoft.com/office/word/2010/wordprocessingInk" xmlns:wne="http://schemas.microsoft.com/office/word/2006/wordml" xmlns:wps="http://schemas.microsoft.com/office/word/2010/wordprocessingShape" mc:Ignorable="w14 w15 w16se w16cid w16 w16cex w16sdtdh w16sdtfl w16du wp14">
   <w:endnote w:type="separator" w:id="-1">
     <w:p>
       <w:pPr>
@@ -31396,7 +32336,7 @@
 </file>
 
 <file path=word/footer1.xml><?xml version="1.0" encoding="utf-8"?>
-<w:ftr xmlns:wpc="http://schemas.microsoft.com/office/word/2010/wordprocessingCanvas" xmlns:cx="http://schemas.microsoft.com/office/drawing/2014/chartex" xmlns:cx1="http://schemas.microsoft.com/office/drawing/2015/9/8/chartex" xmlns:cx2="http://schemas.microsoft.com/office/drawing/2015/10/21/chartex" xmlns:cx3="http://schemas.microsoft.com/office/drawing/2016/5/9/chartex" xmlns:cx4="http://schemas.microsoft.com/office/drawing/2016/5/10/chartex" xmlns:cx5="http://schemas.microsoft.com/office/drawing/2016/5/11/chartex" xmlns:cx6="http://schemas.microsoft.com/office/drawing/2016/5/12/chartex" xmlns:cx7="http://schemas.microsoft.com/office/drawing/2016/5/13/chartex" xmlns:cx8="http://schemas.microsoft.com/office/drawing/2016/5/14/chartex" xmlns:mc="http://schemas.openxmlformats.org/markup-compatibility/2006" xmlns:aink="http://schemas.microsoft.com/office/drawing/2016/ink" xmlns:am3d="http://schemas.microsoft.com/office/drawing/2017/model3d" xmlns:o="urn:schemas-microsoft-com:office:office" xmlns:oel="http://schemas.microsoft.com/office/2019/extlst" xmlns:r="http://schemas.openxmlformats.org/officeDocument/2006/relationships" xmlns:m="http://schemas.openxmlformats.org/officeDocument/2006/math" xmlns:v="urn:schemas-microsoft-com:vml" xmlns:wp14="http://schemas.microsoft.com/office/word/2010/wordprocessingDrawing" xmlns:wp="http://schemas.openxmlformats.org/drawingml/2006/wordprocessingDrawing" xmlns:w10="urn:schemas-microsoft-com:office:word" xmlns:w="http://schemas.openxmlformats.org/wordprocessingml/2006/main" xmlns:w14="http://schemas.microsoft.com/office/word/2010/wordml" xmlns:w15="http://schemas.microsoft.com/office/word/2012/wordml" xmlns:w16cex="http://schemas.microsoft.com/office/word/2018/wordml/cex" xmlns:w16cid="http://schemas.microsoft.com/office/word/2016/wordml/cid" xmlns:w16="http://schemas.microsoft.com/office/word/2018/wordml" xmlns:w16du="http://schemas.microsoft.com/office/word/2023/wordml/word16du" xmlns:w16sdtdh="http://schemas.microsoft.com/office/word/2020/wordml/sdtdatahash" xmlns:w16se="http://schemas.microsoft.com/office/word/2015/wordml/symex" xmlns:wpg="http://schemas.microsoft.com/office/word/2010/wordprocessingGroup" xmlns:wpi="http://schemas.microsoft.com/office/word/2010/wordprocessingInk" xmlns:wne="http://schemas.microsoft.com/office/word/2006/wordml" xmlns:wps="http://schemas.microsoft.com/office/word/2010/wordprocessingShape" mc:Ignorable="w14 w15 w16se w16cid w16 w16cex w16sdtdh wp14">
+<w:ftr xmlns:wpc="http://schemas.microsoft.com/office/word/2010/wordprocessingCanvas" xmlns:cx="http://schemas.microsoft.com/office/drawing/2014/chartex" xmlns:cx1="http://schemas.microsoft.com/office/drawing/2015/9/8/chartex" xmlns:cx2="http://schemas.microsoft.com/office/drawing/2015/10/21/chartex" xmlns:cx3="http://schemas.microsoft.com/office/drawing/2016/5/9/chartex" xmlns:cx4="http://schemas.microsoft.com/office/drawing/2016/5/10/chartex" xmlns:cx5="http://schemas.microsoft.com/office/drawing/2016/5/11/chartex" xmlns:cx6="http://schemas.microsoft.com/office/drawing/2016/5/12/chartex" xmlns:cx7="http://schemas.microsoft.com/office/drawing/2016/5/13/chartex" xmlns:cx8="http://schemas.microsoft.com/office/drawing/2016/5/14/chartex" xmlns:mc="http://schemas.openxmlformats.org/markup-compatibility/2006" xmlns:aink="http://schemas.microsoft.com/office/drawing/2016/ink" xmlns:am3d="http://schemas.microsoft.com/office/drawing/2017/model3d" xmlns:o="urn:schemas-microsoft-com:office:office" xmlns:oel="http://schemas.microsoft.com/office/2019/extlst" xmlns:r="http://schemas.openxmlformats.org/officeDocument/2006/relationships" xmlns:m="http://schemas.openxmlformats.org/officeDocument/2006/math" xmlns:v="urn:schemas-microsoft-com:vml" xmlns:wp14="http://schemas.microsoft.com/office/word/2010/wordprocessingDrawing" xmlns:wp="http://schemas.openxmlformats.org/drawingml/2006/wordprocessingDrawing" xmlns:w10="urn:schemas-microsoft-com:office:word" xmlns:w="http://schemas.openxmlformats.org/wordprocessingml/2006/main" xmlns:w14="http://schemas.microsoft.com/office/word/2010/wordml" xmlns:w15="http://schemas.microsoft.com/office/word/2012/wordml" xmlns:w16cex="http://schemas.microsoft.com/office/word/2018/wordml/cex" xmlns:w16cid="http://schemas.microsoft.com/office/word/2016/wordml/cid" xmlns:w16="http://schemas.microsoft.com/office/word/2018/wordml" xmlns:w16du="http://schemas.microsoft.com/office/word/2023/wordml/word16du" xmlns:w16sdtdh="http://schemas.microsoft.com/office/word/2020/wordml/sdtdatahash" xmlns:w16sdtfl="http://schemas.microsoft.com/office/word/2024/wordml/sdtformatlock" xmlns:w16se="http://schemas.microsoft.com/office/word/2015/wordml/symex" xmlns:wpg="http://schemas.microsoft.com/office/word/2010/wordprocessingGroup" xmlns:wpi="http://schemas.microsoft.com/office/word/2010/wordprocessingInk" xmlns:wne="http://schemas.microsoft.com/office/word/2006/wordml" xmlns:wps="http://schemas.microsoft.com/office/word/2010/wordprocessingShape" mc:Ignorable="w14 w15 w16se w16cid w16 w16cex w16sdtdh w16sdtfl w16du wp14">
   <w:p>
     <w:pPr>
       <w:pStyle w:val="Footer"/>
@@ -31408,6 +32348,7 @@
         <w:tab w:val="clear" w:pos="9360"/>
         <w:tab w:val="left" w:pos="5323"/>
       </w:tabs>
+      <w:jc w:val="right"/>
       <w:rPr>
         <w:b/>
         <w:bCs/>
@@ -31521,12 +32462,13 @@
 </file>
 
 <file path=word/footer2.xml><?xml version="1.0" encoding="utf-8"?>
-<w:ftr xmlns:wpc="http://schemas.microsoft.com/office/word/2010/wordprocessingCanvas" xmlns:cx="http://schemas.microsoft.com/office/drawing/2014/chartex" xmlns:cx1="http://schemas.microsoft.com/office/drawing/2015/9/8/chartex" xmlns:cx2="http://schemas.microsoft.com/office/drawing/2015/10/21/chartex" xmlns:cx3="http://schemas.microsoft.com/office/drawing/2016/5/9/chartex" xmlns:cx4="http://schemas.microsoft.com/office/drawing/2016/5/10/chartex" xmlns:cx5="http://schemas.microsoft.com/office/drawing/2016/5/11/chartex" xmlns:cx6="http://schemas.microsoft.com/office/drawing/2016/5/12/chartex" xmlns:cx7="http://schemas.microsoft.com/office/drawing/2016/5/13/chartex" xmlns:cx8="http://schemas.microsoft.com/office/drawing/2016/5/14/chartex" xmlns:mc="http://schemas.openxmlformats.org/markup-compatibility/2006" xmlns:aink="http://schemas.microsoft.com/office/drawing/2016/ink" xmlns:am3d="http://schemas.microsoft.com/office/drawing/2017/model3d" xmlns:o="urn:schemas-microsoft-com:office:office" xmlns:oel="http://schemas.microsoft.com/office/2019/extlst" xmlns:r="http://schemas.openxmlformats.org/officeDocument/2006/relationships" xmlns:m="http://schemas.openxmlformats.org/officeDocument/2006/math" xmlns:v="urn:schemas-microsoft-com:vml" xmlns:wp14="http://schemas.microsoft.com/office/word/2010/wordprocessingDrawing" xmlns:wp="http://schemas.openxmlformats.org/drawingml/2006/wordprocessingDrawing" xmlns:w10="urn:schemas-microsoft-com:office:word" xmlns:w="http://schemas.openxmlformats.org/wordprocessingml/2006/main" xmlns:w14="http://schemas.microsoft.com/office/word/2010/wordml" xmlns:w15="http://schemas.microsoft.com/office/word/2012/wordml" xmlns:w16cex="http://schemas.microsoft.com/office/word/2018/wordml/cex" xmlns:w16cid="http://schemas.microsoft.com/office/word/2016/wordml/cid" xmlns:w16="http://schemas.microsoft.com/office/word/2018/wordml" xmlns:w16du="http://schemas.microsoft.com/office/word/2023/wordml/word16du" xmlns:w16sdtdh="http://schemas.microsoft.com/office/word/2020/wordml/sdtdatahash" xmlns:w16se="http://schemas.microsoft.com/office/word/2015/wordml/symex" xmlns:wpg="http://schemas.microsoft.com/office/word/2010/wordprocessingGroup" xmlns:wpi="http://schemas.microsoft.com/office/word/2010/wordprocessingInk" xmlns:wne="http://schemas.microsoft.com/office/word/2006/wordml" xmlns:wps="http://schemas.microsoft.com/office/word/2010/wordprocessingShape" mc:Ignorable="w14 w15 w16se w16cid w16 w16cex w16sdtdh wp14">
+<w:ftr xmlns:wpc="http://schemas.microsoft.com/office/word/2010/wordprocessingCanvas" xmlns:cx="http://schemas.microsoft.com/office/drawing/2014/chartex" xmlns:cx1="http://schemas.microsoft.com/office/drawing/2015/9/8/chartex" xmlns:cx2="http://schemas.microsoft.com/office/drawing/2015/10/21/chartex" xmlns:cx3="http://schemas.microsoft.com/office/drawing/2016/5/9/chartex" xmlns:cx4="http://schemas.microsoft.com/office/drawing/2016/5/10/chartex" xmlns:cx5="http://schemas.microsoft.com/office/drawing/2016/5/11/chartex" xmlns:cx6="http://schemas.microsoft.com/office/drawing/2016/5/12/chartex" xmlns:cx7="http://schemas.microsoft.com/office/drawing/2016/5/13/chartex" xmlns:cx8="http://schemas.microsoft.com/office/drawing/2016/5/14/chartex" xmlns:mc="http://schemas.openxmlformats.org/markup-compatibility/2006" xmlns:aink="http://schemas.microsoft.com/office/drawing/2016/ink" xmlns:am3d="http://schemas.microsoft.com/office/drawing/2017/model3d" xmlns:o="urn:schemas-microsoft-com:office:office" xmlns:oel="http://schemas.microsoft.com/office/2019/extlst" xmlns:r="http://schemas.openxmlformats.org/officeDocument/2006/relationships" xmlns:m="http://schemas.openxmlformats.org/officeDocument/2006/math" xmlns:v="urn:schemas-microsoft-com:vml" xmlns:wp14="http://schemas.microsoft.com/office/word/2010/wordprocessingDrawing" xmlns:wp="http://schemas.openxmlformats.org/drawingml/2006/wordprocessingDrawing" xmlns:w10="urn:schemas-microsoft-com:office:word" xmlns:w="http://schemas.openxmlformats.org/wordprocessingml/2006/main" xmlns:w14="http://schemas.microsoft.com/office/word/2010/wordml" xmlns:w15="http://schemas.microsoft.com/office/word/2012/wordml" xmlns:w16cex="http://schemas.microsoft.com/office/word/2018/wordml/cex" xmlns:w16cid="http://schemas.microsoft.com/office/word/2016/wordml/cid" xmlns:w16="http://schemas.microsoft.com/office/word/2018/wordml" xmlns:w16du="http://schemas.microsoft.com/office/word/2023/wordml/word16du" xmlns:w16sdtdh="http://schemas.microsoft.com/office/word/2020/wordml/sdtdatahash" xmlns:w16sdtfl="http://schemas.microsoft.com/office/word/2024/wordml/sdtformatlock" xmlns:w16se="http://schemas.microsoft.com/office/word/2015/wordml/symex" xmlns:wpg="http://schemas.microsoft.com/office/word/2010/wordprocessingGroup" xmlns:wpi="http://schemas.microsoft.com/office/word/2010/wordprocessingInk" xmlns:wne="http://schemas.microsoft.com/office/word/2006/wordml" xmlns:wps="http://schemas.microsoft.com/office/word/2010/wordprocessingShape" mc:Ignorable="w14 w15 w16se w16cid w16 w16cex w16sdtdh w16sdtfl w16du wp14">
   <w:p>
     <w:pPr>
       <w:pBdr>
         <w:top w:val="single" w:sz="4" w:space="1" w:color="auto"/>
       </w:pBdr>
+      <w:jc w:val="right"/>
       <w:rPr>
         <w:b/>
         <w:bCs/>
@@ -31702,7 +32644,7 @@
 </file>
 
 <file path=word/footnotes.xml><?xml version="1.0" encoding="utf-8"?>
-<w:footnotes xmlns:wpc="http://schemas.microsoft.com/office/word/2010/wordprocessingCanvas" xmlns:cx="http://schemas.microsoft.com/office/drawing/2014/chartex" xmlns:cx1="http://schemas.microsoft.com/office/drawing/2015/9/8/chartex" xmlns:cx2="http://schemas.microsoft.com/office/drawing/2015/10/21/chartex" xmlns:cx3="http://schemas.microsoft.com/office/drawing/2016/5/9/chartex" xmlns:cx4="http://schemas.microsoft.com/office/drawing/2016/5/10/chartex" xmlns:cx5="http://schemas.microsoft.com/office/drawing/2016/5/11/chartex" xmlns:cx6="http://schemas.microsoft.com/office/drawing/2016/5/12/chartex" xmlns:cx7="http://schemas.microsoft.com/office/drawing/2016/5/13/chartex" xmlns:cx8="http://schemas.microsoft.com/office/drawing/2016/5/14/chartex" xmlns:mc="http://schemas.openxmlformats.org/markup-compatibility/2006" xmlns:aink="http://schemas.microsoft.com/office/drawing/2016/ink" xmlns:am3d="http://schemas.microsoft.com/office/drawing/2017/model3d" xmlns:o="urn:schemas-microsoft-com:office:office" xmlns:oel="http://schemas.microsoft.com/office/2019/extlst" xmlns:r="http://schemas.openxmlformats.org/officeDocument/2006/relationships" xmlns:m="http://schemas.openxmlformats.org/officeDocument/2006/math" xmlns:v="urn:schemas-microsoft-com:vml" xmlns:wp14="http://schemas.microsoft.com/office/word/2010/wordprocessingDrawing" xmlns:wp="http://schemas.openxmlformats.org/drawingml/2006/wordprocessingDrawing" xmlns:w10="urn:schemas-microsoft-com:office:word" xmlns:w="http://schemas.openxmlformats.org/wordprocessingml/2006/main" xmlns:w14="http://schemas.microsoft.com/office/word/2010/wordml" xmlns:w15="http://schemas.microsoft.com/office/word/2012/wordml" xmlns:w16cex="http://schemas.microsoft.com/office/word/2018/wordml/cex" xmlns:w16cid="http://schemas.microsoft.com/office/word/2016/wordml/cid" xmlns:w16="http://schemas.microsoft.com/office/word/2018/wordml" xmlns:w16du="http://schemas.microsoft.com/office/word/2023/wordml/word16du" xmlns:w16sdtdh="http://schemas.microsoft.com/office/word/2020/wordml/sdtdatahash" xmlns:w16se="http://schemas.microsoft.com/office/word/2015/wordml/symex" xmlns:wpg="http://schemas.microsoft.com/office/word/2010/wordprocessingGroup" xmlns:wpi="http://schemas.microsoft.com/office/word/2010/wordprocessingInk" xmlns:wne="http://schemas.microsoft.com/office/word/2006/wordml" xmlns:wps="http://schemas.microsoft.com/office/word/2010/wordprocessingShape" mc:Ignorable="w14 w15 w16se w16cid w16 w16cex w16sdtdh wp14">
+<w:footnotes xmlns:wpc="http://schemas.microsoft.com/office/word/2010/wordprocessingCanvas" xmlns:cx="http://schemas.microsoft.com/office/drawing/2014/chartex" xmlns:cx1="http://schemas.microsoft.com/office/drawing/2015/9/8/chartex" xmlns:cx2="http://schemas.microsoft.com/office/drawing/2015/10/21/chartex" xmlns:cx3="http://schemas.microsoft.com/office/drawing/2016/5/9/chartex" xmlns:cx4="http://schemas.microsoft.com/office/drawing/2016/5/10/chartex" xmlns:cx5="http://schemas.microsoft.com/office/drawing/2016/5/11/chartex" xmlns:cx6="http://schemas.microsoft.com/office/drawing/2016/5/12/chartex" xmlns:cx7="http://schemas.microsoft.com/office/drawing/2016/5/13/chartex" xmlns:cx8="http://schemas.microsoft.com/office/drawing/2016/5/14/chartex" xmlns:mc="http://schemas.openxmlformats.org/markup-compatibility/2006" xmlns:aink="http://schemas.microsoft.com/office/drawing/2016/ink" xmlns:am3d="http://schemas.microsoft.com/office/drawing/2017/model3d" xmlns:o="urn:schemas-microsoft-com:office:office" xmlns:oel="http://schemas.microsoft.com/office/2019/extlst" xmlns:r="http://schemas.openxmlformats.org/officeDocument/2006/relationships" xmlns:m="http://schemas.openxmlformats.org/officeDocument/2006/math" xmlns:v="urn:schemas-microsoft-com:vml" xmlns:wp14="http://schemas.microsoft.com/office/word/2010/wordprocessingDrawing" xmlns:wp="http://schemas.openxmlformats.org/drawingml/2006/wordprocessingDrawing" xmlns:w10="urn:schemas-microsoft-com:office:word" xmlns:w="http://schemas.openxmlformats.org/wordprocessingml/2006/main" xmlns:w14="http://schemas.microsoft.com/office/word/2010/wordml" xmlns:w15="http://schemas.microsoft.com/office/word/2012/wordml" xmlns:w16cex="http://schemas.microsoft.com/office/word/2018/wordml/cex" xmlns:w16cid="http://schemas.microsoft.com/office/word/2016/wordml/cid" xmlns:w16="http://schemas.microsoft.com/office/word/2018/wordml" xmlns:w16du="http://schemas.microsoft.com/office/word/2023/wordml/word16du" xmlns:w16sdtdh="http://schemas.microsoft.com/office/word/2020/wordml/sdtdatahash" xmlns:w16sdtfl="http://schemas.microsoft.com/office/word/2024/wordml/sdtformatlock" xmlns:w16se="http://schemas.microsoft.com/office/word/2015/wordml/symex" xmlns:wpg="http://schemas.microsoft.com/office/word/2010/wordprocessingGroup" xmlns:wpi="http://schemas.microsoft.com/office/word/2010/wordprocessingInk" xmlns:wne="http://schemas.microsoft.com/office/word/2006/wordml" xmlns:wps="http://schemas.microsoft.com/office/word/2010/wordprocessingShape" mc:Ignorable="w14 w15 w16se w16cid w16 w16cex w16sdtdh w16sdtfl w16du wp14">
   <w:footnote w:type="separator" w:id="-1">
     <w:p>
       <w:pPr>
@@ -31727,7 +32669,7 @@
 </file>
 
 <file path=word/header1.xml><?xml version="1.0" encoding="utf-8"?>
-<w:hdr xmlns:wpc="http://schemas.microsoft.com/office/word/2010/wordprocessingCanvas" xmlns:cx="http://schemas.microsoft.com/office/drawing/2014/chartex" xmlns:cx1="http://schemas.microsoft.com/office/drawing/2015/9/8/chartex" xmlns:cx2="http://schemas.microsoft.com/office/drawing/2015/10/21/chartex" xmlns:cx3="http://schemas.microsoft.com/office/drawing/2016/5/9/chartex" xmlns:cx4="http://schemas.microsoft.com/office/drawing/2016/5/10/chartex" xmlns:cx5="http://schemas.microsoft.com/office/drawing/2016/5/11/chartex" xmlns:cx6="http://schemas.microsoft.com/office/drawing/2016/5/12/chartex" xmlns:cx7="http://schemas.microsoft.com/office/drawing/2016/5/13/chartex" xmlns:cx8="http://schemas.microsoft.com/office/drawing/2016/5/14/chartex" xmlns:mc="http://schemas.openxmlformats.org/markup-compatibility/2006" xmlns:aink="http://schemas.microsoft.com/office/drawing/2016/ink" xmlns:am3d="http://schemas.microsoft.com/office/drawing/2017/model3d" xmlns:o="urn:schemas-microsoft-com:office:office" xmlns:oel="http://schemas.microsoft.com/office/2019/extlst" xmlns:r="http://schemas.openxmlformats.org/officeDocument/2006/relationships" xmlns:m="http://schemas.openxmlformats.org/officeDocument/2006/math" xmlns:v="urn:schemas-microsoft-com:vml" xmlns:wp14="http://schemas.microsoft.com/office/word/2010/wordprocessingDrawing" xmlns:wp="http://schemas.openxmlformats.org/drawingml/2006/wordprocessingDrawing" xmlns:w10="urn:schemas-microsoft-com:office:word" xmlns:w="http://schemas.openxmlformats.org/wordprocessingml/2006/main" xmlns:w14="http://schemas.microsoft.com/office/word/2010/wordml" xmlns:w15="http://schemas.microsoft.com/office/word/2012/wordml" xmlns:w16cex="http://schemas.microsoft.com/office/word/2018/wordml/cex" xmlns:w16cid="http://schemas.microsoft.com/office/word/2016/wordml/cid" xmlns:w16="http://schemas.microsoft.com/office/word/2018/wordml" xmlns:w16du="http://schemas.microsoft.com/office/word/2023/wordml/word16du" xmlns:w16sdtdh="http://schemas.microsoft.com/office/word/2020/wordml/sdtdatahash" xmlns:w16se="http://schemas.microsoft.com/office/word/2015/wordml/symex" xmlns:wpg="http://schemas.microsoft.com/office/word/2010/wordprocessingGroup" xmlns:wpi="http://schemas.microsoft.com/office/word/2010/wordprocessingInk" xmlns:wne="http://schemas.microsoft.com/office/word/2006/wordml" xmlns:wps="http://schemas.microsoft.com/office/word/2010/wordprocessingShape" mc:Ignorable="w14 w15 w16se w16cid w16 w16cex w16sdtdh wp14">
+<w:hdr xmlns:wpc="http://schemas.microsoft.com/office/word/2010/wordprocessingCanvas" xmlns:cx="http://schemas.microsoft.com/office/drawing/2014/chartex" xmlns:cx1="http://schemas.microsoft.com/office/drawing/2015/9/8/chartex" xmlns:cx2="http://schemas.microsoft.com/office/drawing/2015/10/21/chartex" xmlns:cx3="http://schemas.microsoft.com/office/drawing/2016/5/9/chartex" xmlns:cx4="http://schemas.microsoft.com/office/drawing/2016/5/10/chartex" xmlns:cx5="http://schemas.microsoft.com/office/drawing/2016/5/11/chartex" xmlns:cx6="http://schemas.microsoft.com/office/drawing/2016/5/12/chartex" xmlns:cx7="http://schemas.microsoft.com/office/drawing/2016/5/13/chartex" xmlns:cx8="http://schemas.microsoft.com/office/drawing/2016/5/14/chartex" xmlns:mc="http://schemas.openxmlformats.org/markup-compatibility/2006" xmlns:aink="http://schemas.microsoft.com/office/drawing/2016/ink" xmlns:am3d="http://schemas.microsoft.com/office/drawing/2017/model3d" xmlns:o="urn:schemas-microsoft-com:office:office" xmlns:oel="http://schemas.microsoft.com/office/2019/extlst" xmlns:r="http://schemas.openxmlformats.org/officeDocument/2006/relationships" xmlns:m="http://schemas.openxmlformats.org/officeDocument/2006/math" xmlns:v="urn:schemas-microsoft-com:vml" xmlns:wp14="http://schemas.microsoft.com/office/word/2010/wordprocessingDrawing" xmlns:wp="http://schemas.openxmlformats.org/drawingml/2006/wordprocessingDrawing" xmlns:w10="urn:schemas-microsoft-com:office:word" xmlns:w="http://schemas.openxmlformats.org/wordprocessingml/2006/main" xmlns:w14="http://schemas.microsoft.com/office/word/2010/wordml" xmlns:w15="http://schemas.microsoft.com/office/word/2012/wordml" xmlns:w16cex="http://schemas.microsoft.com/office/word/2018/wordml/cex" xmlns:w16cid="http://schemas.microsoft.com/office/word/2016/wordml/cid" xmlns:w16="http://schemas.microsoft.com/office/word/2018/wordml" xmlns:w16du="http://schemas.microsoft.com/office/word/2023/wordml/word16du" xmlns:w16sdtdh="http://schemas.microsoft.com/office/word/2020/wordml/sdtdatahash" xmlns:w16sdtfl="http://schemas.microsoft.com/office/word/2024/wordml/sdtformatlock" xmlns:w16se="http://schemas.microsoft.com/office/word/2015/wordml/symex" xmlns:wpg="http://schemas.microsoft.com/office/word/2010/wordprocessingGroup" xmlns:wpi="http://schemas.microsoft.com/office/word/2010/wordprocessingInk" xmlns:wne="http://schemas.microsoft.com/office/word/2006/wordml" xmlns:wps="http://schemas.microsoft.com/office/word/2010/wordprocessingShape" mc:Ignorable="w14 w15 w16se w16cid w16 w16cex w16sdtdh w16sdtfl w16du wp14">
   <w:p>
     <w:pPr>
       <w:pStyle w:val="Header"/>
@@ -31740,7 +32682,7 @@
 </file>
 
 <file path=word/header2.xml><?xml version="1.0" encoding="utf-8"?>
-<w:hdr xmlns:wpc="http://schemas.microsoft.com/office/word/2010/wordprocessingCanvas" xmlns:cx="http://schemas.microsoft.com/office/drawing/2014/chartex" xmlns:cx1="http://schemas.microsoft.com/office/drawing/2015/9/8/chartex" xmlns:cx2="http://schemas.microsoft.com/office/drawing/2015/10/21/chartex" xmlns:cx3="http://schemas.microsoft.com/office/drawing/2016/5/9/chartex" xmlns:cx4="http://schemas.microsoft.com/office/drawing/2016/5/10/chartex" xmlns:cx5="http://schemas.microsoft.com/office/drawing/2016/5/11/chartex" xmlns:cx6="http://schemas.microsoft.com/office/drawing/2016/5/12/chartex" xmlns:cx7="http://schemas.microsoft.com/office/drawing/2016/5/13/chartex" xmlns:cx8="http://schemas.microsoft.com/office/drawing/2016/5/14/chartex" xmlns:mc="http://schemas.openxmlformats.org/markup-compatibility/2006" xmlns:aink="http://schemas.microsoft.com/office/drawing/2016/ink" xmlns:am3d="http://schemas.microsoft.com/office/drawing/2017/model3d" xmlns:o="urn:schemas-microsoft-com:office:office" xmlns:oel="http://schemas.microsoft.com/office/2019/extlst" xmlns:r="http://schemas.openxmlformats.org/officeDocument/2006/relationships" xmlns:m="http://schemas.openxmlformats.org/officeDocument/2006/math" xmlns:v="urn:schemas-microsoft-com:vml" xmlns:wp14="http://schemas.microsoft.com/office/word/2010/wordprocessingDrawing" xmlns:wp="http://schemas.openxmlformats.org/drawingml/2006/wordprocessingDrawing" xmlns:w10="urn:schemas-microsoft-com:office:word" xmlns:w="http://schemas.openxmlformats.org/wordprocessingml/2006/main" xmlns:w14="http://schemas.microsoft.com/office/word/2010/wordml" xmlns:w15="http://schemas.microsoft.com/office/word/2012/wordml" xmlns:w16cex="http://schemas.microsoft.com/office/word/2018/wordml/cex" xmlns:w16cid="http://schemas.microsoft.com/office/word/2016/wordml/cid" xmlns:w16="http://schemas.microsoft.com/office/word/2018/wordml" xmlns:w16du="http://schemas.microsoft.com/office/word/2023/wordml/word16du" xmlns:w16sdtdh="http://schemas.microsoft.com/office/word/2020/wordml/sdtdatahash" xmlns:w16se="http://schemas.microsoft.com/office/word/2015/wordml/symex" xmlns:wpg="http://schemas.microsoft.com/office/word/2010/wordprocessingGroup" xmlns:wpi="http://schemas.microsoft.com/office/word/2010/wordprocessingInk" xmlns:wne="http://schemas.microsoft.com/office/word/2006/wordml" xmlns:wps="http://schemas.microsoft.com/office/word/2010/wordprocessingShape" mc:Ignorable="w14 w15 w16se w16cid w16 w16cex w16sdtdh wp14">
+<w:hdr xmlns:wpc="http://schemas.microsoft.com/office/word/2010/wordprocessingCanvas" xmlns:cx="http://schemas.microsoft.com/office/drawing/2014/chartex" xmlns:cx1="http://schemas.microsoft.com/office/drawing/2015/9/8/chartex" xmlns:cx2="http://schemas.microsoft.com/office/drawing/2015/10/21/chartex" xmlns:cx3="http://schemas.microsoft.com/office/drawing/2016/5/9/chartex" xmlns:cx4="http://schemas.microsoft.com/office/drawing/2016/5/10/chartex" xmlns:cx5="http://schemas.microsoft.com/office/drawing/2016/5/11/chartex" xmlns:cx6="http://schemas.microsoft.com/office/drawing/2016/5/12/chartex" xmlns:cx7="http://schemas.microsoft.com/office/drawing/2016/5/13/chartex" xmlns:cx8="http://schemas.microsoft.com/office/drawing/2016/5/14/chartex" xmlns:mc="http://schemas.openxmlformats.org/markup-compatibility/2006" xmlns:aink="http://schemas.microsoft.com/office/drawing/2016/ink" xmlns:am3d="http://schemas.microsoft.com/office/drawing/2017/model3d" xmlns:o="urn:schemas-microsoft-com:office:office" xmlns:oel="http://schemas.microsoft.com/office/2019/extlst" xmlns:r="http://schemas.openxmlformats.org/officeDocument/2006/relationships" xmlns:m="http://schemas.openxmlformats.org/officeDocument/2006/math" xmlns:v="urn:schemas-microsoft-com:vml" xmlns:wp14="http://schemas.microsoft.com/office/word/2010/wordprocessingDrawing" xmlns:wp="http://schemas.openxmlformats.org/drawingml/2006/wordprocessingDrawing" xmlns:w10="urn:schemas-microsoft-com:office:word" xmlns:w="http://schemas.openxmlformats.org/wordprocessingml/2006/main" xmlns:w14="http://schemas.microsoft.com/office/word/2010/wordml" xmlns:w15="http://schemas.microsoft.com/office/word/2012/wordml" xmlns:w16cex="http://schemas.microsoft.com/office/word/2018/wordml/cex" xmlns:w16cid="http://schemas.microsoft.com/office/word/2016/wordml/cid" xmlns:w16="http://schemas.microsoft.com/office/word/2018/wordml" xmlns:w16du="http://schemas.microsoft.com/office/word/2023/wordml/word16du" xmlns:w16sdtdh="http://schemas.microsoft.com/office/word/2020/wordml/sdtdatahash" xmlns:w16sdtfl="http://schemas.microsoft.com/office/word/2024/wordml/sdtformatlock" xmlns:w16se="http://schemas.microsoft.com/office/word/2015/wordml/symex" xmlns:wpg="http://schemas.microsoft.com/office/word/2010/wordprocessingGroup" xmlns:wpi="http://schemas.microsoft.com/office/word/2010/wordprocessingInk" xmlns:wne="http://schemas.microsoft.com/office/word/2006/wordml" xmlns:wps="http://schemas.microsoft.com/office/word/2010/wordprocessingShape" mc:Ignorable="w14 w15 w16se w16cid w16 w16cex w16sdtdh w16sdtfl w16du wp14">
   <w:p>
     <w:pPr>
       <w:pStyle w:val="Header"/>
@@ -31753,7 +32695,7 @@
 </file>
 
 <file path=word/numbering.xml><?xml version="1.0" encoding="utf-8"?>
-<w:numbering xmlns:wpc="http://schemas.microsoft.com/office/word/2010/wordprocessingCanvas" xmlns:cx="http://schemas.microsoft.com/office/drawing/2014/chartex" xmlns:cx1="http://schemas.microsoft.com/office/drawing/2015/9/8/chartex" xmlns:cx2="http://schemas.microsoft.com/office/drawing/2015/10/21/chartex" xmlns:cx3="http://schemas.microsoft.com/office/drawing/2016/5/9/chartex" xmlns:cx4="http://schemas.microsoft.com/office/drawing/2016/5/10/chartex" xmlns:cx5="http://schemas.microsoft.com/office/drawing/2016/5/11/chartex" xmlns:cx6="http://schemas.microsoft.com/office/drawing/2016/5/12/chartex" xmlns:cx7="http://schemas.microsoft.com/office/drawing/2016/5/13/chartex" xmlns:cx8="http://schemas.microsoft.com/office/drawing/2016/5/14/chartex" xmlns:mc="http://schemas.openxmlformats.org/markup-compatibility/2006" xmlns:aink="http://schemas.microsoft.com/office/drawing/2016/ink" xmlns:am3d="http://schemas.microsoft.com/office/drawing/2017/model3d" xmlns:o="urn:schemas-microsoft-com:office:office" xmlns:oel="http://schemas.microsoft.com/office/2019/extlst" xmlns:r="http://schemas.openxmlformats.org/officeDocument/2006/relationships" xmlns:m="http://schemas.openxmlformats.org/officeDocument/2006/math" xmlns:v="urn:schemas-microsoft-com:vml" xmlns:wp14="http://schemas.microsoft.com/office/word/2010/wordprocessingDrawing" xmlns:wp="http://schemas.openxmlformats.org/drawingml/2006/wordprocessingDrawing" xmlns:w10="urn:schemas-microsoft-com:office:word" xmlns:w="http://schemas.openxmlformats.org/wordprocessingml/2006/main" xmlns:w14="http://schemas.microsoft.com/office/word/2010/wordml" xmlns:w15="http://schemas.microsoft.com/office/word/2012/wordml" xmlns:w16cex="http://schemas.microsoft.com/office/word/2018/wordml/cex" xmlns:w16cid="http://schemas.microsoft.com/office/word/2016/wordml/cid" xmlns:w16="http://schemas.microsoft.com/office/word/2018/wordml" xmlns:w16du="http://schemas.microsoft.com/office/word/2023/wordml/word16du" xmlns:w16sdtdh="http://schemas.microsoft.com/office/word/2020/wordml/sdtdatahash" xmlns:w16se="http://schemas.microsoft.com/office/word/2015/wordml/symex" xmlns:wpg="http://schemas.microsoft.com/office/word/2010/wordprocessingGroup" xmlns:wpi="http://schemas.microsoft.com/office/word/2010/wordprocessingInk" xmlns:wne="http://schemas.microsoft.com/office/word/2006/wordml" xmlns:wps="http://schemas.microsoft.com/office/word/2010/wordprocessingShape" mc:Ignorable="w14 w15 w16se w16cid w16 w16cex w16sdtdh wp14">
+<w:numbering xmlns:wpc="http://schemas.microsoft.com/office/word/2010/wordprocessingCanvas" xmlns:cx="http://schemas.microsoft.com/office/drawing/2014/chartex" xmlns:cx1="http://schemas.microsoft.com/office/drawing/2015/9/8/chartex" xmlns:cx2="http://schemas.microsoft.com/office/drawing/2015/10/21/chartex" xmlns:cx3="http://schemas.microsoft.com/office/drawing/2016/5/9/chartex" xmlns:cx4="http://schemas.microsoft.com/office/drawing/2016/5/10/chartex" xmlns:cx5="http://schemas.microsoft.com/office/drawing/2016/5/11/chartex" xmlns:cx6="http://schemas.microsoft.com/office/drawing/2016/5/12/chartex" xmlns:cx7="http://schemas.microsoft.com/office/drawing/2016/5/13/chartex" xmlns:cx8="http://schemas.microsoft.com/office/drawing/2016/5/14/chartex" xmlns:mc="http://schemas.openxmlformats.org/markup-compatibility/2006" xmlns:aink="http://schemas.microsoft.com/office/drawing/2016/ink" xmlns:am3d="http://schemas.microsoft.com/office/drawing/2017/model3d" xmlns:o="urn:schemas-microsoft-com:office:office" xmlns:oel="http://schemas.microsoft.com/office/2019/extlst" xmlns:r="http://schemas.openxmlformats.org/officeDocument/2006/relationships" xmlns:m="http://schemas.openxmlformats.org/officeDocument/2006/math" xmlns:v="urn:schemas-microsoft-com:vml" xmlns:wp14="http://schemas.microsoft.com/office/word/2010/wordprocessingDrawing" xmlns:wp="http://schemas.openxmlformats.org/drawingml/2006/wordprocessingDrawing" xmlns:w10="urn:schemas-microsoft-com:office:word" xmlns:w="http://schemas.openxmlformats.org/wordprocessingml/2006/main" xmlns:w14="http://schemas.microsoft.com/office/word/2010/wordml" xmlns:w15="http://schemas.microsoft.com/office/word/2012/wordml" xmlns:w16cex="http://schemas.microsoft.com/office/word/2018/wordml/cex" xmlns:w16cid="http://schemas.microsoft.com/office/word/2016/wordml/cid" xmlns:w16="http://schemas.microsoft.com/office/word/2018/wordml" xmlns:w16du="http://schemas.microsoft.com/office/word/2023/wordml/word16du" xmlns:w16sdtdh="http://schemas.microsoft.com/office/word/2020/wordml/sdtdatahash" xmlns:w16sdtfl="http://schemas.microsoft.com/office/word/2024/wordml/sdtformatlock" xmlns:w16se="http://schemas.microsoft.com/office/word/2015/wordml/symex" xmlns:wpg="http://schemas.microsoft.com/office/word/2010/wordprocessingGroup" xmlns:wpi="http://schemas.microsoft.com/office/word/2010/wordprocessingInk" xmlns:wne="http://schemas.microsoft.com/office/word/2006/wordml" xmlns:wps="http://schemas.microsoft.com/office/word/2010/wordprocessingShape" mc:Ignorable="w14 w15 w16se w16cid w16 w16cex w16sdtdh w16sdtfl w16du wp14">
   <w:abstractNum w:abstractNumId="0" w15:restartNumberingAfterBreak="0">
     <w:nsid w:val="04270DFC"/>
     <w:multiLevelType w:val="hybridMultilevel"/>
@@ -32527,7 +33469,7 @@
 </file>
 
 <file path=word/styles.xml><?xml version="1.0" encoding="utf-8"?>
-<w:styles xmlns:mc="http://schemas.openxmlformats.org/markup-compatibility/2006" xmlns:r="http://schemas.openxmlformats.org/officeDocument/2006/relationships" xmlns:w="http://schemas.openxmlformats.org/wordprocessingml/2006/main" xmlns:w14="http://schemas.microsoft.com/office/word/2010/wordml" xmlns:w15="http://schemas.microsoft.com/office/word/2012/wordml" xmlns:w16cex="http://schemas.microsoft.com/office/word/2018/wordml/cex" xmlns:w16cid="http://schemas.microsoft.com/office/word/2016/wordml/cid" xmlns:w16="http://schemas.microsoft.com/office/word/2018/wordml" xmlns:w16sdtdh="http://schemas.microsoft.com/office/word/2020/wordml/sdtdatahash" xmlns:w16se="http://schemas.microsoft.com/office/word/2015/wordml/symex" mc:Ignorable="w14 w15 w16se w16cid w16 w16cex w16sdtdh">
+<w:styles xmlns:mc="http://schemas.openxmlformats.org/markup-compatibility/2006" xmlns:r="http://schemas.openxmlformats.org/officeDocument/2006/relationships" xmlns:w="http://schemas.openxmlformats.org/wordprocessingml/2006/main" xmlns:w14="http://schemas.microsoft.com/office/word/2010/wordml" xmlns:w15="http://schemas.microsoft.com/office/word/2012/wordml" xmlns:w16cex="http://schemas.microsoft.com/office/word/2018/wordml/cex" xmlns:w16cid="http://schemas.microsoft.com/office/word/2016/wordml/cid" xmlns:w16="http://schemas.microsoft.com/office/word/2018/wordml" xmlns:w16du="http://schemas.microsoft.com/office/word/2023/wordml/word16du" xmlns:w16sdtdh="http://schemas.microsoft.com/office/word/2020/wordml/sdtdatahash" xmlns:w16sdtfl="http://schemas.microsoft.com/office/word/2024/wordml/sdtformatlock" xmlns:w16se="http://schemas.microsoft.com/office/word/2015/wordml/symex" mc:Ignorable="w14 w15 w16se w16cid w16 w16cex w16sdtdh w16sdtfl w16du">
   <w:docDefaults>
     <w:rPrDefault>
       <w:rPr>
@@ -32643,6 +33585,7 @@
     <w:lsdException w:name="HTML Sample" w:semiHidden="1" w:unhideWhenUsed="1"/>
     <w:lsdException w:name="HTML Typewriter" w:semiHidden="1" w:unhideWhenUsed="1"/>
     <w:lsdException w:name="HTML Variable" w:semiHidden="1" w:unhideWhenUsed="1"/>
+    <w:lsdException w:name="Normal Table" w:semiHidden="1" w:unhideWhenUsed="1"/>
     <w:lsdException w:name="annotation subject" w:semiHidden="1" w:unhideWhenUsed="1"/>
     <w:lsdException w:name="No List" w:semiHidden="1" w:unhideWhenUsed="1"/>
     <w:lsdException w:name="Outline List 1" w:semiHidden="1" w:unhideWhenUsed="1"/>
@@ -32685,8 +33628,11 @@
     <w:lsdException w:name="Table Contemporary" w:semiHidden="1" w:unhideWhenUsed="1"/>
     <w:lsdException w:name="Table Elegant" w:semiHidden="1" w:unhideWhenUsed="1"/>
     <w:lsdException w:name="Table Professional" w:semiHidden="1" w:unhideWhenUsed="1"/>
+    <w:lsdException w:name="Table Subtle 1" w:semiHidden="1" w:unhideWhenUsed="1"/>
     <w:lsdException w:name="Table Subtle 2" w:semiHidden="1" w:unhideWhenUsed="1"/>
     <w:lsdException w:name="Table Web 1" w:semiHidden="1" w:unhideWhenUsed="1"/>
+    <w:lsdException w:name="Table Web 2" w:semiHidden="1" w:unhideWhenUsed="1"/>
+    <w:lsdException w:name="Table Web 3" w:semiHidden="1" w:unhideWhenUsed="1"/>
     <w:lsdException w:name="Balloon Text" w:semiHidden="1" w:unhideWhenUsed="1"/>
     <w:lsdException w:name="Table Grid" w:uiPriority="59"/>
     <w:lsdException w:name="Table Theme" w:semiHidden="1" w:unhideWhenUsed="1"/>
@@ -32973,7 +33919,6 @@
     <w:basedOn w:val="Normal"/>
     <w:link w:val="HeaderChar"/>
     <w:uiPriority w:val="99"/>
-    <w:semiHidden/>
     <w:unhideWhenUsed/>
     <w:rsid w:val="001C43F2"/>
     <w:pPr>
@@ -32990,7 +33935,6 @@
     <w:name w:val="Header Char"/>
     <w:link w:val="Header"/>
     <w:uiPriority w:val="99"/>
-    <w:semiHidden/>
     <w:rsid w:val="001C43F2"/>
     <w:rPr>
       <w:rFonts w:ascii="Arial" w:hAnsi="Arial"/>
@@ -33004,7 +33948,6 @@
     <w:basedOn w:val="Normal"/>
     <w:link w:val="FooterChar"/>
     <w:uiPriority w:val="99"/>
-    <w:semiHidden/>
     <w:unhideWhenUsed/>
     <w:rsid w:val="001C43F2"/>
     <w:pPr>
@@ -33021,7 +33964,6 @@
     <w:name w:val="Footer Char"/>
     <w:link w:val="Footer"/>
     <w:uiPriority w:val="99"/>
-    <w:semiHidden/>
     <w:rsid w:val="001C43F2"/>
     <w:rPr>
       <w:rFonts w:ascii="Arial" w:hAnsi="Arial"/>

</xml_diff>